<commit_message>
Criando a pasta admin dentro de views para organizar o projeto, dentro de admin foi criado também as pastas categories e articles onde serão criadas as páginas. Na página categories foi criado o arquivo new.ejs que será a pasta de cadastro de categoria. Alterado a rota no controller categoriesController para abrir a página new.
</commit_message>
<xml_diff>
--- a/01Passos_projeto_blog_sessao7.docx
+++ b/01Passos_projeto_blog_sessao7.docx
@@ -747,16 +747,17 @@
         </w:numPr>
       </w:pPr>
       <w:r>
-        <w:t>Criar a pasta partials onde se</w:t>
-      </w:r>
-    </w:p>
-    <w:p>
-      <w:pPr>
-        <w:pStyle w:val="PargrafodaLista"/>
-        <w:numPr>
-          <w:ilvl w:val="0"/>
-          <w:numId w:val="1"/>
-        </w:numPr>
+        <w:t xml:space="preserve">Criar a pasta partials </w:t>
+      </w:r>
+    </w:p>
+    <w:p>
+      <w:pPr>
+        <w:pStyle w:val="PargrafodaLista"/>
+      </w:pPr>
+    </w:p>
+    <w:p>
+      <w:pPr>
+        <w:pStyle w:val="PargrafodaLista"/>
       </w:pPr>
       <w:r>
         <w:t>NA PASTA partials</w:t>
@@ -773,14 +774,18 @@
       <w:r>
         <w:t>Criar o arquivo header.ejs</w:t>
       </w:r>
-    </w:p>
-    <w:p>
-      <w:pPr>
-        <w:pStyle w:val="PargrafodaLista"/>
-        <w:numPr>
-          <w:ilvl w:val="0"/>
-          <w:numId w:val="1"/>
-        </w:numPr>
+      <w:r>
+        <w:t xml:space="preserve">, </w:t>
+      </w:r>
+    </w:p>
+    <w:p>
+      <w:pPr>
+        <w:pStyle w:val="PargrafodaLista"/>
+      </w:pPr>
+    </w:p>
+    <w:p>
+      <w:pPr>
+        <w:pStyle w:val="PargrafodaLista"/>
       </w:pPr>
       <w:r>
         <w:t>NO ARQUIVO header.ejs</w:t>
@@ -795,698 +800,16 @@
         </w:numPr>
       </w:pPr>
       <w:r>
-        <w:t xml:space="preserve">Criar a configuração básica de uma página html. </w:t>
-      </w:r>
-    </w:p>
-    <w:p>
-      <w:pPr>
-        <w:pStyle w:val="PargrafodaLista"/>
-        <w:numPr>
-          <w:ilvl w:val="0"/>
-          <w:numId w:val="1"/>
-        </w:numPr>
-      </w:pPr>
-      <w:r>
-        <w:t xml:space="preserve">Digirar após a tag title </w:t>
-      </w:r>
-      <w:r>
-        <w:rPr>
-          <w:rFonts w:ascii="Consolas" w:eastAsia="Times New Roman" w:hAnsi="Consolas" w:cs="Times New Roman"/>
-          <w:color w:val="800000"/>
-          <w:sz w:val="21"/>
-          <w:szCs w:val="21"/>
-          <w:lang w:eastAsia="pt-BR"/>
-        </w:rPr>
-        <w:t>&lt;link</w:t>
-      </w:r>
-      <w:r>
-        <w:rPr>
-          <w:rFonts w:ascii="Consolas" w:eastAsia="Times New Roman" w:hAnsi="Consolas" w:cs="Times New Roman"/>
-          <w:color w:val="000000"/>
-          <w:sz w:val="21"/>
-          <w:szCs w:val="21"/>
-          <w:lang w:eastAsia="pt-BR"/>
-        </w:rPr>
-        <w:t> </w:t>
-      </w:r>
-      <w:r>
-        <w:rPr>
-          <w:rFonts w:ascii="Consolas" w:eastAsia="Times New Roman" w:hAnsi="Consolas" w:cs="Times New Roman"/>
-          <w:color w:val="FF0000"/>
-          <w:sz w:val="21"/>
-          <w:szCs w:val="21"/>
-          <w:lang w:eastAsia="pt-BR"/>
-        </w:rPr>
-        <w:t>rel</w:t>
-      </w:r>
-      <w:r>
-        <w:rPr>
-          <w:rFonts w:ascii="Consolas" w:eastAsia="Times New Roman" w:hAnsi="Consolas" w:cs="Times New Roman"/>
-          <w:color w:val="000000"/>
-          <w:sz w:val="21"/>
-          <w:szCs w:val="21"/>
-          <w:lang w:eastAsia="pt-BR"/>
-        </w:rPr>
-        <w:t>=</w:t>
-      </w:r>
-      <w:r>
-        <w:rPr>
-          <w:rFonts w:ascii="Consolas" w:eastAsia="Times New Roman" w:hAnsi="Consolas" w:cs="Times New Roman"/>
-          <w:color w:val="0000FF"/>
-          <w:sz w:val="21"/>
-          <w:szCs w:val="21"/>
-          <w:lang w:eastAsia="pt-BR"/>
-        </w:rPr>
-        <w:t>"stylesheet"</w:t>
-      </w:r>
-      <w:r>
-        <w:rPr>
-          <w:rFonts w:ascii="Consolas" w:eastAsia="Times New Roman" w:hAnsi="Consolas" w:cs="Times New Roman"/>
-          <w:color w:val="000000"/>
-          <w:sz w:val="21"/>
-          <w:szCs w:val="21"/>
-          <w:lang w:eastAsia="pt-BR"/>
-        </w:rPr>
-        <w:t> </w:t>
-      </w:r>
-      <w:r>
-        <w:rPr>
-          <w:rFonts w:ascii="Consolas" w:eastAsia="Times New Roman" w:hAnsi="Consolas" w:cs="Times New Roman"/>
-          <w:color w:val="FF0000"/>
-          <w:sz w:val="21"/>
-          <w:szCs w:val="21"/>
-          <w:lang w:eastAsia="pt-BR"/>
-        </w:rPr>
-        <w:t>href</w:t>
-      </w:r>
-      <w:r>
-        <w:rPr>
-          <w:rFonts w:ascii="Consolas" w:eastAsia="Times New Roman" w:hAnsi="Consolas" w:cs="Times New Roman"/>
-          <w:color w:val="000000"/>
-          <w:sz w:val="21"/>
-          <w:szCs w:val="21"/>
-          <w:lang w:eastAsia="pt-BR"/>
-        </w:rPr>
-        <w:t>=</w:t>
-      </w:r>
-      <w:r>
-        <w:rPr>
-          <w:rFonts w:ascii="Consolas" w:eastAsia="Times New Roman" w:hAnsi="Consolas" w:cs="Times New Roman"/>
-          <w:color w:val="0000FF"/>
-          <w:sz w:val="21"/>
-          <w:szCs w:val="21"/>
-          <w:lang w:eastAsia="pt-BR"/>
-        </w:rPr>
-        <w:t>"/css/bootstrap.min.css"</w:t>
-      </w:r>
-      <w:r>
-        <w:rPr>
-          <w:rFonts w:ascii="Consolas" w:eastAsia="Times New Roman" w:hAnsi="Consolas" w:cs="Times New Roman"/>
-          <w:color w:val="800000"/>
-          <w:sz w:val="21"/>
-          <w:szCs w:val="21"/>
-          <w:lang w:eastAsia="pt-BR"/>
-        </w:rPr>
-        <w:t>&gt;</w:t>
-      </w:r>
-    </w:p>
-    <w:p>
-      <w:pPr>
-        <w:pStyle w:val="PargrafodaLista"/>
-        <w:numPr>
-          <w:ilvl w:val="0"/>
-          <w:numId w:val="1"/>
-        </w:numPr>
-      </w:pPr>
-      <w:r>
-        <w:rPr>
-          <w:rFonts w:ascii="Consolas" w:eastAsia="Times New Roman" w:hAnsi="Consolas" w:cs="Times New Roman"/>
-          <w:color w:val="800000"/>
-          <w:sz w:val="21"/>
-          <w:szCs w:val="21"/>
-          <w:lang w:eastAsia="pt-BR"/>
-        </w:rPr>
-        <w:t>Apagar tudo que estiver abaixo da tag &lt;/header&gt;</w:t>
-      </w:r>
-    </w:p>
-    <w:p>
-      <w:pPr>
-        <w:pStyle w:val="PargrafodaLista"/>
-        <w:numPr>
-          <w:ilvl w:val="0"/>
-          <w:numId w:val="1"/>
-        </w:numPr>
-      </w:pPr>
-      <w:r>
-        <w:rPr>
-          <w:rFonts w:ascii="Consolas" w:eastAsia="Times New Roman" w:hAnsi="Consolas" w:cs="Times New Roman"/>
-          <w:color w:val="800000"/>
-          <w:sz w:val="21"/>
-          <w:szCs w:val="21"/>
-          <w:lang w:eastAsia="pt-BR"/>
-        </w:rPr>
-        <w:t>NA PASTA partials</w:t>
-      </w:r>
-    </w:p>
-    <w:p>
-      <w:pPr>
-        <w:pStyle w:val="PargrafodaLista"/>
-        <w:numPr>
-          <w:ilvl w:val="0"/>
-          <w:numId w:val="1"/>
-        </w:numPr>
-      </w:pPr>
-      <w:r>
-        <w:t xml:space="preserve">Criar o arquivo footer.ejs </w:t>
-      </w:r>
-    </w:p>
-    <w:p>
-      <w:pPr>
-        <w:pStyle w:val="PargrafodaLista"/>
-        <w:numPr>
-          <w:ilvl w:val="0"/>
-          <w:numId w:val="1"/>
-        </w:numPr>
-      </w:pPr>
-      <w:r>
-        <w:t>NO ARQUIVO footer.ejs</w:t>
-      </w:r>
-    </w:p>
-    <w:p>
-      <w:pPr>
-        <w:pStyle w:val="PargrafodaLista"/>
-        <w:numPr>
-          <w:ilvl w:val="0"/>
-          <w:numId w:val="1"/>
-        </w:numPr>
-      </w:pPr>
-      <w:r>
-        <w:t>Criar</w:t>
-      </w:r>
-      <w:r>
-        <w:t xml:space="preserve"> a configuração básica de uma página html</w:t>
-      </w:r>
-    </w:p>
-    <w:p>
-      <w:pPr>
-        <w:pStyle w:val="PargrafodaLista"/>
-        <w:numPr>
-          <w:ilvl w:val="0"/>
-          <w:numId w:val="1"/>
-        </w:numPr>
-      </w:pPr>
-      <w:r>
-        <w:t>Copiar o script do jquery e popper acima da tag &lt;/html&gt;</w:t>
-      </w:r>
-    </w:p>
-    <w:p>
-      <w:pPr>
-        <w:pStyle w:val="PargrafodaLista"/>
-        <w:tabs>
-          <w:tab w:val="left" w:pos="916"/>
-          <w:tab w:val="left" w:pos="1832"/>
-          <w:tab w:val="left" w:pos="2748"/>
-          <w:tab w:val="left" w:pos="3664"/>
-          <w:tab w:val="left" w:pos="4580"/>
-          <w:tab w:val="left" w:pos="5496"/>
-          <w:tab w:val="left" w:pos="6412"/>
-          <w:tab w:val="left" w:pos="7328"/>
-          <w:tab w:val="left" w:pos="8244"/>
-          <w:tab w:val="left" w:pos="9160"/>
-          <w:tab w:val="left" w:pos="10076"/>
-          <w:tab w:val="left" w:pos="10992"/>
-          <w:tab w:val="left" w:pos="11908"/>
-          <w:tab w:val="left" w:pos="12824"/>
-          <w:tab w:val="left" w:pos="13740"/>
-          <w:tab w:val="left" w:pos="14656"/>
-        </w:tabs>
-        <w:spacing w:after="0" w:line="240" w:lineRule="auto"/>
-        <w:rPr>
-          <w:rFonts w:ascii="Consolas" w:eastAsia="Times New Roman" w:hAnsi="Consolas" w:cs="Courier New"/>
-          <w:color w:val="212529"/>
-          <w:sz w:val="20"/>
-          <w:szCs w:val="20"/>
-          <w:lang w:eastAsia="pt-BR"/>
-        </w:rPr>
-      </w:pPr>
-      <w:r>
-        <w:rPr>
-          <w:rFonts w:ascii="Consolas" w:eastAsia="Times New Roman" w:hAnsi="Consolas" w:cs="Courier New"/>
-          <w:color w:val="212529"/>
-          <w:sz w:val="20"/>
-          <w:szCs w:val="20"/>
-          <w:lang w:eastAsia="pt-BR"/>
-        </w:rPr>
-        <w:t>&lt;</w:t>
-      </w:r>
-      <w:r>
-        <w:rPr>
-          <w:rFonts w:ascii="Consolas" w:eastAsia="Times New Roman" w:hAnsi="Consolas" w:cs="Courier New"/>
-          <w:color w:val="2F6F9F"/>
-          <w:sz w:val="20"/>
-          <w:szCs w:val="20"/>
-          <w:lang w:eastAsia="pt-BR"/>
-        </w:rPr>
-        <w:t>script</w:t>
-      </w:r>
-      <w:r>
-        <w:rPr>
-          <w:rFonts w:ascii="Consolas" w:eastAsia="Times New Roman" w:hAnsi="Consolas" w:cs="Courier New"/>
-          <w:color w:val="212529"/>
-          <w:sz w:val="20"/>
-          <w:szCs w:val="20"/>
-          <w:lang w:eastAsia="pt-BR"/>
-        </w:rPr>
-        <w:t xml:space="preserve"> </w:t>
-      </w:r>
-      <w:r>
-        <w:rPr>
-          <w:rFonts w:ascii="Consolas" w:eastAsia="Times New Roman" w:hAnsi="Consolas" w:cs="Courier New"/>
-          <w:color w:val="006EE0"/>
-          <w:sz w:val="20"/>
-          <w:szCs w:val="20"/>
-          <w:lang w:eastAsia="pt-BR"/>
-        </w:rPr>
-        <w:t>src</w:t>
-      </w:r>
-      <w:r>
-        <w:rPr>
-          <w:rFonts w:ascii="Consolas" w:eastAsia="Times New Roman" w:hAnsi="Consolas" w:cs="Courier New"/>
-          <w:color w:val="555555"/>
-          <w:sz w:val="20"/>
-          <w:szCs w:val="20"/>
-          <w:lang w:eastAsia="pt-BR"/>
-        </w:rPr>
-        <w:t>=</w:t>
-      </w:r>
-      <w:r>
-        <w:rPr>
-          <w:rFonts w:ascii="Consolas" w:eastAsia="Times New Roman" w:hAnsi="Consolas" w:cs="Courier New"/>
-          <w:color w:val="D73038"/>
-          <w:sz w:val="20"/>
-          <w:szCs w:val="20"/>
-          <w:lang w:eastAsia="pt-BR"/>
-        </w:rPr>
-        <w:t>"https://code.jquery.com/jquery-3.5.1.slim.min.js"</w:t>
-      </w:r>
-      <w:r>
-        <w:rPr>
-          <w:rFonts w:ascii="Consolas" w:eastAsia="Times New Roman" w:hAnsi="Consolas" w:cs="Courier New"/>
-          <w:color w:val="212529"/>
-          <w:sz w:val="20"/>
-          <w:szCs w:val="20"/>
-          <w:lang w:eastAsia="pt-BR"/>
-        </w:rPr>
-        <w:t xml:space="preserve"> </w:t>
-      </w:r>
-      <w:r>
-        <w:rPr>
-          <w:rFonts w:ascii="Consolas" w:eastAsia="Times New Roman" w:hAnsi="Consolas" w:cs="Courier New"/>
-          <w:color w:val="006EE0"/>
-          <w:sz w:val="20"/>
-          <w:szCs w:val="20"/>
-          <w:lang w:eastAsia="pt-BR"/>
-        </w:rPr>
-        <w:t>integrity</w:t>
-      </w:r>
-      <w:r>
-        <w:rPr>
-          <w:rFonts w:ascii="Consolas" w:eastAsia="Times New Roman" w:hAnsi="Consolas" w:cs="Courier New"/>
-          <w:color w:val="555555"/>
-          <w:sz w:val="20"/>
-          <w:szCs w:val="20"/>
-          <w:lang w:eastAsia="pt-BR"/>
-        </w:rPr>
-        <w:t>=</w:t>
-      </w:r>
-      <w:r>
-        <w:rPr>
-          <w:rFonts w:ascii="Consolas" w:eastAsia="Times New Roman" w:hAnsi="Consolas" w:cs="Courier New"/>
-          <w:color w:val="D73038"/>
-          <w:sz w:val="20"/>
-          <w:szCs w:val="20"/>
-          <w:lang w:eastAsia="pt-BR"/>
-        </w:rPr>
-        <w:t>"sha384-DfXdz2htPH0lsSSs5nCTpuj/zy4C+OGpamoFVy38MVBnE+IbbVYUew+OrCXaRkfj"</w:t>
-      </w:r>
-      <w:r>
-        <w:rPr>
-          <w:rFonts w:ascii="Consolas" w:eastAsia="Times New Roman" w:hAnsi="Consolas" w:cs="Courier New"/>
-          <w:color w:val="212529"/>
-          <w:sz w:val="20"/>
-          <w:szCs w:val="20"/>
-          <w:lang w:eastAsia="pt-BR"/>
-        </w:rPr>
-        <w:t xml:space="preserve"> </w:t>
-      </w:r>
-      <w:r>
-        <w:rPr>
-          <w:rFonts w:ascii="Consolas" w:eastAsia="Times New Roman" w:hAnsi="Consolas" w:cs="Courier New"/>
-          <w:color w:val="006EE0"/>
-          <w:sz w:val="20"/>
-          <w:szCs w:val="20"/>
-          <w:lang w:eastAsia="pt-BR"/>
-        </w:rPr>
-        <w:t>crossorigin</w:t>
-      </w:r>
-      <w:r>
-        <w:rPr>
-          <w:rFonts w:ascii="Consolas" w:eastAsia="Times New Roman" w:hAnsi="Consolas" w:cs="Courier New"/>
-          <w:color w:val="555555"/>
-          <w:sz w:val="20"/>
-          <w:szCs w:val="20"/>
-          <w:lang w:eastAsia="pt-BR"/>
-        </w:rPr>
-        <w:t>=</w:t>
-      </w:r>
-      <w:r>
-        <w:rPr>
-          <w:rFonts w:ascii="Consolas" w:eastAsia="Times New Roman" w:hAnsi="Consolas" w:cs="Courier New"/>
-          <w:color w:val="D73038"/>
-          <w:sz w:val="20"/>
-          <w:szCs w:val="20"/>
-          <w:lang w:eastAsia="pt-BR"/>
-        </w:rPr>
-        <w:t>"anonymous"</w:t>
-      </w:r>
-      <w:r>
-        <w:rPr>
-          <w:rFonts w:ascii="Consolas" w:eastAsia="Times New Roman" w:hAnsi="Consolas" w:cs="Courier New"/>
-          <w:color w:val="212529"/>
-          <w:sz w:val="20"/>
-          <w:szCs w:val="20"/>
-          <w:lang w:eastAsia="pt-BR"/>
-        </w:rPr>
-        <w:t>&gt;&lt;/</w:t>
-      </w:r>
-      <w:r>
-        <w:rPr>
-          <w:rFonts w:ascii="Consolas" w:eastAsia="Times New Roman" w:hAnsi="Consolas" w:cs="Courier New"/>
-          <w:color w:val="2F6F9F"/>
-          <w:sz w:val="20"/>
-          <w:szCs w:val="20"/>
-          <w:lang w:eastAsia="pt-BR"/>
-        </w:rPr>
-        <w:t>script</w:t>
-      </w:r>
-      <w:r>
-        <w:rPr>
-          <w:rFonts w:ascii="Consolas" w:eastAsia="Times New Roman" w:hAnsi="Consolas" w:cs="Courier New"/>
-          <w:color w:val="212529"/>
-          <w:sz w:val="20"/>
-          <w:szCs w:val="20"/>
-          <w:lang w:eastAsia="pt-BR"/>
-        </w:rPr>
-        <w:t>&gt;</w:t>
-      </w:r>
-    </w:p>
-    <w:p>
-      <w:pPr>
-        <w:pStyle w:val="PargrafodaLista"/>
-        <w:tabs>
-          <w:tab w:val="left" w:pos="916"/>
-          <w:tab w:val="left" w:pos="1832"/>
-          <w:tab w:val="left" w:pos="2748"/>
-          <w:tab w:val="left" w:pos="3664"/>
-          <w:tab w:val="left" w:pos="4580"/>
-          <w:tab w:val="left" w:pos="5496"/>
-          <w:tab w:val="left" w:pos="6412"/>
-          <w:tab w:val="left" w:pos="7328"/>
-          <w:tab w:val="left" w:pos="8244"/>
-          <w:tab w:val="left" w:pos="9160"/>
-          <w:tab w:val="left" w:pos="10076"/>
-          <w:tab w:val="left" w:pos="10992"/>
-          <w:tab w:val="left" w:pos="11908"/>
-          <w:tab w:val="left" w:pos="12824"/>
-          <w:tab w:val="left" w:pos="13740"/>
-          <w:tab w:val="left" w:pos="14656"/>
-        </w:tabs>
-        <w:spacing w:after="0" w:line="240" w:lineRule="auto"/>
-        <w:rPr>
-          <w:rFonts w:ascii="Consolas" w:eastAsia="Times New Roman" w:hAnsi="Consolas" w:cs="Courier New"/>
-          <w:color w:val="212529"/>
-          <w:sz w:val="26"/>
-          <w:szCs w:val="26"/>
-          <w:lang w:eastAsia="pt-BR"/>
-        </w:rPr>
-      </w:pPr>
-      <w:r>
-        <w:rPr>
-          <w:rFonts w:ascii="Consolas" w:eastAsia="Times New Roman" w:hAnsi="Consolas" w:cs="Courier New"/>
-          <w:color w:val="212529"/>
-          <w:sz w:val="20"/>
-          <w:szCs w:val="20"/>
-          <w:lang w:eastAsia="pt-BR"/>
-        </w:rPr>
-        <w:t>&lt;</w:t>
-      </w:r>
-      <w:r>
-        <w:rPr>
-          <w:rFonts w:ascii="Consolas" w:eastAsia="Times New Roman" w:hAnsi="Consolas" w:cs="Courier New"/>
-          <w:color w:val="2F6F9F"/>
-          <w:sz w:val="20"/>
-          <w:szCs w:val="20"/>
-          <w:lang w:eastAsia="pt-BR"/>
-        </w:rPr>
-        <w:t>script</w:t>
-      </w:r>
-      <w:r>
-        <w:rPr>
-          <w:rFonts w:ascii="Consolas" w:eastAsia="Times New Roman" w:hAnsi="Consolas" w:cs="Courier New"/>
-          <w:color w:val="212529"/>
-          <w:sz w:val="20"/>
-          <w:szCs w:val="20"/>
-          <w:lang w:eastAsia="pt-BR"/>
-        </w:rPr>
-        <w:t xml:space="preserve"> </w:t>
-      </w:r>
-      <w:r>
-        <w:rPr>
-          <w:rFonts w:ascii="Consolas" w:eastAsia="Times New Roman" w:hAnsi="Consolas" w:cs="Courier New"/>
-          <w:color w:val="006EE0"/>
-          <w:sz w:val="20"/>
-          <w:szCs w:val="20"/>
-          <w:lang w:eastAsia="pt-BR"/>
-        </w:rPr>
-        <w:t>src</w:t>
-      </w:r>
-      <w:r>
-        <w:rPr>
-          <w:rFonts w:ascii="Consolas" w:eastAsia="Times New Roman" w:hAnsi="Consolas" w:cs="Courier New"/>
-          <w:color w:val="555555"/>
-          <w:sz w:val="20"/>
-          <w:szCs w:val="20"/>
-          <w:lang w:eastAsia="pt-BR"/>
-        </w:rPr>
-        <w:t>=</w:t>
-      </w:r>
-      <w:r>
-        <w:rPr>
-          <w:rFonts w:ascii="Consolas" w:eastAsia="Times New Roman" w:hAnsi="Consolas" w:cs="Courier New"/>
-          <w:color w:val="D73038"/>
-          <w:sz w:val="20"/>
-          <w:szCs w:val="20"/>
-          <w:lang w:eastAsia="pt-BR"/>
-        </w:rPr>
-        <w:t>"https://cdn.jsdelivr.net/npm/popper.js@1.16.1/dist/umd/popper.min.js"</w:t>
-      </w:r>
-      <w:r>
-        <w:rPr>
-          <w:rFonts w:ascii="Consolas" w:eastAsia="Times New Roman" w:hAnsi="Consolas" w:cs="Courier New"/>
-          <w:color w:val="212529"/>
-          <w:sz w:val="20"/>
-          <w:szCs w:val="20"/>
-          <w:lang w:eastAsia="pt-BR"/>
-        </w:rPr>
-        <w:t xml:space="preserve"> </w:t>
-      </w:r>
-      <w:r>
-        <w:rPr>
-          <w:rFonts w:ascii="Consolas" w:eastAsia="Times New Roman" w:hAnsi="Consolas" w:cs="Courier New"/>
-          <w:color w:val="006EE0"/>
-          <w:sz w:val="20"/>
-          <w:szCs w:val="20"/>
-          <w:lang w:eastAsia="pt-BR"/>
-        </w:rPr>
-        <w:t>integrity</w:t>
-      </w:r>
-      <w:r>
-        <w:rPr>
-          <w:rFonts w:ascii="Consolas" w:eastAsia="Times New Roman" w:hAnsi="Consolas" w:cs="Courier New"/>
-          <w:color w:val="555555"/>
-          <w:sz w:val="20"/>
-          <w:szCs w:val="20"/>
-          <w:lang w:eastAsia="pt-BR"/>
-        </w:rPr>
-        <w:t>=</w:t>
-      </w:r>
-      <w:r>
-        <w:rPr>
-          <w:rFonts w:ascii="Consolas" w:eastAsia="Times New Roman" w:hAnsi="Consolas" w:cs="Courier New"/>
-          <w:color w:val="D73038"/>
-          <w:sz w:val="20"/>
-          <w:szCs w:val="20"/>
-          <w:lang w:eastAsia="pt-BR"/>
-        </w:rPr>
-        <w:t>"sha384-</w:t>
-      </w:r>
-      <w:r>
-        <w:rPr>
-          <w:rFonts w:ascii="Consolas" w:eastAsia="Times New Roman" w:hAnsi="Consolas" w:cs="Courier New"/>
-          <w:color w:val="D73038"/>
-          <w:sz w:val="20"/>
-          <w:szCs w:val="20"/>
-          <w:lang w:eastAsia="pt-BR"/>
-        </w:rPr>
-        <w:lastRenderedPageBreak/>
-        <w:t>9/reFTGAW83EW2RDu2S0VKaIzap3H66lZH81PoYlFhbGU+6BZp6G7niu735Sk7lN"</w:t>
-      </w:r>
-      <w:r>
-        <w:rPr>
-          <w:rFonts w:ascii="Consolas" w:eastAsia="Times New Roman" w:hAnsi="Consolas" w:cs="Courier New"/>
-          <w:color w:val="212529"/>
-          <w:sz w:val="20"/>
-          <w:szCs w:val="20"/>
-          <w:lang w:eastAsia="pt-BR"/>
-        </w:rPr>
-        <w:t xml:space="preserve"> </w:t>
-      </w:r>
-      <w:r>
-        <w:rPr>
-          <w:rFonts w:ascii="Consolas" w:eastAsia="Times New Roman" w:hAnsi="Consolas" w:cs="Courier New"/>
-          <w:color w:val="006EE0"/>
-          <w:sz w:val="20"/>
-          <w:szCs w:val="20"/>
-          <w:lang w:eastAsia="pt-BR"/>
-        </w:rPr>
-        <w:t>crossorigin</w:t>
-      </w:r>
-      <w:r>
-        <w:rPr>
-          <w:rFonts w:ascii="Consolas" w:eastAsia="Times New Roman" w:hAnsi="Consolas" w:cs="Courier New"/>
-          <w:color w:val="555555"/>
-          <w:sz w:val="20"/>
-          <w:szCs w:val="20"/>
-          <w:lang w:eastAsia="pt-BR"/>
-        </w:rPr>
-        <w:t>=</w:t>
-      </w:r>
-      <w:r>
-        <w:rPr>
-          <w:rFonts w:ascii="Consolas" w:eastAsia="Times New Roman" w:hAnsi="Consolas" w:cs="Courier New"/>
-          <w:color w:val="D73038"/>
-          <w:sz w:val="20"/>
-          <w:szCs w:val="20"/>
-          <w:lang w:eastAsia="pt-BR"/>
-        </w:rPr>
-        <w:t>"anonymous"</w:t>
-      </w:r>
-      <w:r>
-        <w:rPr>
-          <w:rFonts w:ascii="Consolas" w:eastAsia="Times New Roman" w:hAnsi="Consolas" w:cs="Courier New"/>
-          <w:color w:val="212529"/>
-          <w:sz w:val="20"/>
-          <w:szCs w:val="20"/>
-          <w:lang w:eastAsia="pt-BR"/>
-        </w:rPr>
-        <w:t>&gt;&lt;/</w:t>
-      </w:r>
-      <w:r>
-        <w:rPr>
-          <w:rFonts w:ascii="Consolas" w:eastAsia="Times New Roman" w:hAnsi="Consolas" w:cs="Courier New"/>
-          <w:color w:val="2F6F9F"/>
-          <w:sz w:val="20"/>
-          <w:szCs w:val="20"/>
-          <w:lang w:eastAsia="pt-BR"/>
-        </w:rPr>
-        <w:t>script</w:t>
-      </w:r>
-      <w:r>
-        <w:rPr>
-          <w:rFonts w:ascii="Consolas" w:eastAsia="Times New Roman" w:hAnsi="Consolas" w:cs="Courier New"/>
-          <w:color w:val="212529"/>
-          <w:sz w:val="20"/>
-          <w:szCs w:val="20"/>
-          <w:lang w:eastAsia="pt-BR"/>
-        </w:rPr>
-        <w:t>&gt;</w:t>
-      </w:r>
-    </w:p>
-    <w:p>
-      <w:pPr>
-        <w:pStyle w:val="PargrafodaLista"/>
-        <w:numPr>
-          <w:ilvl w:val="0"/>
-          <w:numId w:val="1"/>
-        </w:numPr>
-      </w:pPr>
-      <w:r>
-        <w:t xml:space="preserve">Digitar ainda  </w:t>
-      </w:r>
-      <w:r>
-        <w:rPr>
-          <w:rFonts w:ascii="Consolas" w:eastAsia="Times New Roman" w:hAnsi="Consolas" w:cs="Times New Roman"/>
-          <w:color w:val="800000"/>
-          <w:sz w:val="21"/>
-          <w:szCs w:val="21"/>
-          <w:lang w:eastAsia="pt-BR"/>
-        </w:rPr>
-        <w:t>&lt;script</w:t>
-      </w:r>
-      <w:r>
-        <w:rPr>
-          <w:rFonts w:ascii="Consolas" w:eastAsia="Times New Roman" w:hAnsi="Consolas" w:cs="Times New Roman"/>
-          <w:color w:val="000000"/>
-          <w:sz w:val="21"/>
-          <w:szCs w:val="21"/>
-          <w:lang w:eastAsia="pt-BR"/>
-        </w:rPr>
-        <w:t> </w:t>
-      </w:r>
-      <w:r>
-        <w:rPr>
-          <w:rFonts w:ascii="Consolas" w:eastAsia="Times New Roman" w:hAnsi="Consolas" w:cs="Times New Roman"/>
-          <w:color w:val="FF0000"/>
-          <w:sz w:val="21"/>
-          <w:szCs w:val="21"/>
-          <w:lang w:eastAsia="pt-BR"/>
-        </w:rPr>
-        <w:t>src</w:t>
-      </w:r>
-      <w:r>
-        <w:rPr>
-          <w:rFonts w:ascii="Consolas" w:eastAsia="Times New Roman" w:hAnsi="Consolas" w:cs="Times New Roman"/>
-          <w:color w:val="000000"/>
-          <w:sz w:val="21"/>
-          <w:szCs w:val="21"/>
-          <w:lang w:eastAsia="pt-BR"/>
-        </w:rPr>
-        <w:t>=</w:t>
-      </w:r>
-      <w:r>
-        <w:rPr>
-          <w:rFonts w:ascii="Consolas" w:eastAsia="Times New Roman" w:hAnsi="Consolas" w:cs="Times New Roman"/>
-          <w:color w:val="0000FF"/>
-          <w:sz w:val="21"/>
-          <w:szCs w:val="21"/>
-          <w:lang w:eastAsia="pt-BR"/>
-        </w:rPr>
-        <w:t>"/js/bootstrap.min.js"</w:t>
-      </w:r>
-      <w:r>
-        <w:rPr>
-          <w:rFonts w:ascii="Consolas" w:eastAsia="Times New Roman" w:hAnsi="Consolas" w:cs="Times New Roman"/>
-          <w:color w:val="800000"/>
-          <w:sz w:val="21"/>
-          <w:szCs w:val="21"/>
-          <w:lang w:eastAsia="pt-BR"/>
-        </w:rPr>
-        <w:t>&gt;&lt;/script&gt;</w:t>
-      </w:r>
-    </w:p>
-    <w:p>
-      <w:pPr>
-        <w:pStyle w:val="PargrafodaLista"/>
+        <w:t>Digitar</w:t>
+      </w:r>
+    </w:p>
+    <w:p>
+      <w:pPr>
+        <w:pStyle w:val="PargrafodaLista"/>
+        <w:numPr>
+          <w:ilvl w:val="0"/>
+          <w:numId w:val="1"/>
+        </w:numPr>
         <w:shd w:val="clear" w:color="auto" w:fill="FFFFFF"/>
         <w:spacing w:after="0" w:line="285" w:lineRule="atLeast"/>
         <w:rPr>
@@ -1497,6 +820,1389 @@
           <w:lang w:eastAsia="pt-BR"/>
         </w:rPr>
       </w:pPr>
+      <w:r>
+        <w:rPr>
+          <w:rFonts w:ascii="Consolas" w:eastAsia="Times New Roman" w:hAnsi="Consolas" w:cs="Times New Roman"/>
+          <w:color w:val="800000"/>
+          <w:sz w:val="21"/>
+          <w:szCs w:val="21"/>
+          <w:lang w:eastAsia="pt-BR"/>
+        </w:rPr>
+        <w:t>&lt;!DOCTYPE</w:t>
+      </w:r>
+      <w:r>
+        <w:rPr>
+          <w:rFonts w:ascii="Consolas" w:eastAsia="Times New Roman" w:hAnsi="Consolas" w:cs="Times New Roman"/>
+          <w:color w:val="000000"/>
+          <w:sz w:val="21"/>
+          <w:szCs w:val="21"/>
+          <w:lang w:eastAsia="pt-BR"/>
+        </w:rPr>
+        <w:t> </w:t>
+      </w:r>
+      <w:r>
+        <w:rPr>
+          <w:rFonts w:ascii="Consolas" w:eastAsia="Times New Roman" w:hAnsi="Consolas" w:cs="Times New Roman"/>
+          <w:color w:val="FF0000"/>
+          <w:sz w:val="21"/>
+          <w:szCs w:val="21"/>
+          <w:lang w:eastAsia="pt-BR"/>
+        </w:rPr>
+        <w:t>html</w:t>
+      </w:r>
+      <w:r>
+        <w:rPr>
+          <w:rFonts w:ascii="Consolas" w:eastAsia="Times New Roman" w:hAnsi="Consolas" w:cs="Times New Roman"/>
+          <w:color w:val="800000"/>
+          <w:sz w:val="21"/>
+          <w:szCs w:val="21"/>
+          <w:lang w:eastAsia="pt-BR"/>
+        </w:rPr>
+        <w:t>&gt;</w:t>
+      </w:r>
+    </w:p>
+    <w:p>
+      <w:pPr>
+        <w:pStyle w:val="PargrafodaLista"/>
+        <w:numPr>
+          <w:ilvl w:val="0"/>
+          <w:numId w:val="1"/>
+        </w:numPr>
+        <w:shd w:val="clear" w:color="auto" w:fill="FFFFFF"/>
+        <w:spacing w:after="0" w:line="285" w:lineRule="atLeast"/>
+        <w:rPr>
+          <w:rFonts w:ascii="Consolas" w:eastAsia="Times New Roman" w:hAnsi="Consolas" w:cs="Times New Roman"/>
+          <w:color w:val="000000"/>
+          <w:sz w:val="21"/>
+          <w:szCs w:val="21"/>
+          <w:lang w:eastAsia="pt-BR"/>
+        </w:rPr>
+      </w:pPr>
+      <w:r>
+        <w:rPr>
+          <w:rFonts w:ascii="Consolas" w:eastAsia="Times New Roman" w:hAnsi="Consolas" w:cs="Times New Roman"/>
+          <w:color w:val="800000"/>
+          <w:sz w:val="21"/>
+          <w:szCs w:val="21"/>
+          <w:lang w:eastAsia="pt-BR"/>
+        </w:rPr>
+        <w:t>&lt;html</w:t>
+      </w:r>
+      <w:r>
+        <w:rPr>
+          <w:rFonts w:ascii="Consolas" w:eastAsia="Times New Roman" w:hAnsi="Consolas" w:cs="Times New Roman"/>
+          <w:color w:val="000000"/>
+          <w:sz w:val="21"/>
+          <w:szCs w:val="21"/>
+          <w:lang w:eastAsia="pt-BR"/>
+        </w:rPr>
+        <w:t> </w:t>
+      </w:r>
+      <w:r>
+        <w:rPr>
+          <w:rFonts w:ascii="Consolas" w:eastAsia="Times New Roman" w:hAnsi="Consolas" w:cs="Times New Roman"/>
+          <w:color w:val="FF0000"/>
+          <w:sz w:val="21"/>
+          <w:szCs w:val="21"/>
+          <w:lang w:eastAsia="pt-BR"/>
+        </w:rPr>
+        <w:t>lang</w:t>
+      </w:r>
+      <w:r>
+        <w:rPr>
+          <w:rFonts w:ascii="Consolas" w:eastAsia="Times New Roman" w:hAnsi="Consolas" w:cs="Times New Roman"/>
+          <w:color w:val="000000"/>
+          <w:sz w:val="21"/>
+          <w:szCs w:val="21"/>
+          <w:lang w:eastAsia="pt-BR"/>
+        </w:rPr>
+        <w:t>=</w:t>
+      </w:r>
+      <w:r>
+        <w:rPr>
+          <w:rFonts w:ascii="Consolas" w:eastAsia="Times New Roman" w:hAnsi="Consolas" w:cs="Times New Roman"/>
+          <w:color w:val="0000FF"/>
+          <w:sz w:val="21"/>
+          <w:szCs w:val="21"/>
+          <w:lang w:eastAsia="pt-BR"/>
+        </w:rPr>
+        <w:t>"pt-br"</w:t>
+      </w:r>
+      <w:r>
+        <w:rPr>
+          <w:rFonts w:ascii="Consolas" w:eastAsia="Times New Roman" w:hAnsi="Consolas" w:cs="Times New Roman"/>
+          <w:color w:val="800000"/>
+          <w:sz w:val="21"/>
+          <w:szCs w:val="21"/>
+          <w:lang w:eastAsia="pt-BR"/>
+        </w:rPr>
+        <w:t>&gt;</w:t>
+      </w:r>
+    </w:p>
+    <w:p>
+      <w:pPr>
+        <w:pStyle w:val="PargrafodaLista"/>
+        <w:numPr>
+          <w:ilvl w:val="0"/>
+          <w:numId w:val="1"/>
+        </w:numPr>
+        <w:shd w:val="clear" w:color="auto" w:fill="FFFFFF"/>
+        <w:spacing w:after="0" w:line="285" w:lineRule="atLeast"/>
+        <w:rPr>
+          <w:rFonts w:ascii="Consolas" w:eastAsia="Times New Roman" w:hAnsi="Consolas" w:cs="Times New Roman"/>
+          <w:color w:val="000000"/>
+          <w:sz w:val="21"/>
+          <w:szCs w:val="21"/>
+          <w:lang w:eastAsia="pt-BR"/>
+        </w:rPr>
+      </w:pPr>
+      <w:r>
+        <w:rPr>
+          <w:rFonts w:ascii="Consolas" w:eastAsia="Times New Roman" w:hAnsi="Consolas" w:cs="Times New Roman"/>
+          <w:color w:val="800000"/>
+          <w:sz w:val="21"/>
+          <w:szCs w:val="21"/>
+          <w:lang w:eastAsia="pt-BR"/>
+        </w:rPr>
+        <w:t>&lt;head&gt;</w:t>
+      </w:r>
+    </w:p>
+    <w:p>
+      <w:pPr>
+        <w:pStyle w:val="PargrafodaLista"/>
+        <w:numPr>
+          <w:ilvl w:val="0"/>
+          <w:numId w:val="1"/>
+        </w:numPr>
+        <w:shd w:val="clear" w:color="auto" w:fill="FFFFFF"/>
+        <w:spacing w:after="0" w:line="285" w:lineRule="atLeast"/>
+        <w:rPr>
+          <w:rFonts w:ascii="Consolas" w:eastAsia="Times New Roman" w:hAnsi="Consolas" w:cs="Times New Roman"/>
+          <w:color w:val="000000"/>
+          <w:sz w:val="21"/>
+          <w:szCs w:val="21"/>
+          <w:lang w:eastAsia="pt-BR"/>
+        </w:rPr>
+      </w:pPr>
+      <w:r>
+        <w:rPr>
+          <w:rFonts w:ascii="Consolas" w:eastAsia="Times New Roman" w:hAnsi="Consolas" w:cs="Times New Roman"/>
+          <w:color w:val="000000"/>
+          <w:sz w:val="21"/>
+          <w:szCs w:val="21"/>
+          <w:lang w:eastAsia="pt-BR"/>
+        </w:rPr>
+        <w:t>    </w:t>
+      </w:r>
+      <w:r>
+        <w:rPr>
+          <w:rFonts w:ascii="Consolas" w:eastAsia="Times New Roman" w:hAnsi="Consolas" w:cs="Times New Roman"/>
+          <w:color w:val="800000"/>
+          <w:sz w:val="21"/>
+          <w:szCs w:val="21"/>
+          <w:lang w:eastAsia="pt-BR"/>
+        </w:rPr>
+        <w:t>&lt;meta</w:t>
+      </w:r>
+      <w:r>
+        <w:rPr>
+          <w:rFonts w:ascii="Consolas" w:eastAsia="Times New Roman" w:hAnsi="Consolas" w:cs="Times New Roman"/>
+          <w:color w:val="000000"/>
+          <w:sz w:val="21"/>
+          <w:szCs w:val="21"/>
+          <w:lang w:eastAsia="pt-BR"/>
+        </w:rPr>
+        <w:t> </w:t>
+      </w:r>
+      <w:r>
+        <w:rPr>
+          <w:rFonts w:ascii="Consolas" w:eastAsia="Times New Roman" w:hAnsi="Consolas" w:cs="Times New Roman"/>
+          <w:color w:val="FF0000"/>
+          <w:sz w:val="21"/>
+          <w:szCs w:val="21"/>
+          <w:lang w:eastAsia="pt-BR"/>
+        </w:rPr>
+        <w:t>charset</w:t>
+      </w:r>
+      <w:r>
+        <w:rPr>
+          <w:rFonts w:ascii="Consolas" w:eastAsia="Times New Roman" w:hAnsi="Consolas" w:cs="Times New Roman"/>
+          <w:color w:val="000000"/>
+          <w:sz w:val="21"/>
+          <w:szCs w:val="21"/>
+          <w:lang w:eastAsia="pt-BR"/>
+        </w:rPr>
+        <w:t>=</w:t>
+      </w:r>
+      <w:r>
+        <w:rPr>
+          <w:rFonts w:ascii="Consolas" w:eastAsia="Times New Roman" w:hAnsi="Consolas" w:cs="Times New Roman"/>
+          <w:color w:val="0000FF"/>
+          <w:sz w:val="21"/>
+          <w:szCs w:val="21"/>
+          <w:lang w:eastAsia="pt-BR"/>
+        </w:rPr>
+        <w:t>"UTF-8"</w:t>
+      </w:r>
+      <w:r>
+        <w:rPr>
+          <w:rFonts w:ascii="Consolas" w:eastAsia="Times New Roman" w:hAnsi="Consolas" w:cs="Times New Roman"/>
+          <w:color w:val="800000"/>
+          <w:sz w:val="21"/>
+          <w:szCs w:val="21"/>
+          <w:lang w:eastAsia="pt-BR"/>
+        </w:rPr>
+        <w:t>&gt;</w:t>
+      </w:r>
+    </w:p>
+    <w:p>
+      <w:pPr>
+        <w:pStyle w:val="PargrafodaLista"/>
+        <w:numPr>
+          <w:ilvl w:val="0"/>
+          <w:numId w:val="1"/>
+        </w:numPr>
+        <w:shd w:val="clear" w:color="auto" w:fill="FFFFFF"/>
+        <w:spacing w:after="0" w:line="285" w:lineRule="atLeast"/>
+        <w:rPr>
+          <w:rFonts w:ascii="Consolas" w:eastAsia="Times New Roman" w:hAnsi="Consolas" w:cs="Times New Roman"/>
+          <w:color w:val="000000"/>
+          <w:sz w:val="21"/>
+          <w:szCs w:val="21"/>
+          <w:lang w:eastAsia="pt-BR"/>
+        </w:rPr>
+      </w:pPr>
+      <w:r>
+        <w:rPr>
+          <w:rFonts w:ascii="Consolas" w:eastAsia="Times New Roman" w:hAnsi="Consolas" w:cs="Times New Roman"/>
+          <w:color w:val="000000"/>
+          <w:sz w:val="21"/>
+          <w:szCs w:val="21"/>
+          <w:lang w:eastAsia="pt-BR"/>
+        </w:rPr>
+        <w:t>    </w:t>
+      </w:r>
+      <w:r>
+        <w:rPr>
+          <w:rFonts w:ascii="Consolas" w:eastAsia="Times New Roman" w:hAnsi="Consolas" w:cs="Times New Roman"/>
+          <w:color w:val="800000"/>
+          <w:sz w:val="21"/>
+          <w:szCs w:val="21"/>
+          <w:lang w:eastAsia="pt-BR"/>
+        </w:rPr>
+        <w:t>&lt;meta</w:t>
+      </w:r>
+      <w:r>
+        <w:rPr>
+          <w:rFonts w:ascii="Consolas" w:eastAsia="Times New Roman" w:hAnsi="Consolas" w:cs="Times New Roman"/>
+          <w:color w:val="000000"/>
+          <w:sz w:val="21"/>
+          <w:szCs w:val="21"/>
+          <w:lang w:eastAsia="pt-BR"/>
+        </w:rPr>
+        <w:t> </w:t>
+      </w:r>
+      <w:r>
+        <w:rPr>
+          <w:rFonts w:ascii="Consolas" w:eastAsia="Times New Roman" w:hAnsi="Consolas" w:cs="Times New Roman"/>
+          <w:color w:val="FF0000"/>
+          <w:sz w:val="21"/>
+          <w:szCs w:val="21"/>
+          <w:lang w:eastAsia="pt-BR"/>
+        </w:rPr>
+        <w:t>http-equiv</w:t>
+      </w:r>
+      <w:r>
+        <w:rPr>
+          <w:rFonts w:ascii="Consolas" w:eastAsia="Times New Roman" w:hAnsi="Consolas" w:cs="Times New Roman"/>
+          <w:color w:val="000000"/>
+          <w:sz w:val="21"/>
+          <w:szCs w:val="21"/>
+          <w:lang w:eastAsia="pt-BR"/>
+        </w:rPr>
+        <w:t>=</w:t>
+      </w:r>
+      <w:r>
+        <w:rPr>
+          <w:rFonts w:ascii="Consolas" w:eastAsia="Times New Roman" w:hAnsi="Consolas" w:cs="Times New Roman"/>
+          <w:color w:val="0000FF"/>
+          <w:sz w:val="21"/>
+          <w:szCs w:val="21"/>
+          <w:lang w:eastAsia="pt-BR"/>
+        </w:rPr>
+        <w:t>"X-UA-Compatible"</w:t>
+      </w:r>
+      <w:r>
+        <w:rPr>
+          <w:rFonts w:ascii="Consolas" w:eastAsia="Times New Roman" w:hAnsi="Consolas" w:cs="Times New Roman"/>
+          <w:color w:val="000000"/>
+          <w:sz w:val="21"/>
+          <w:szCs w:val="21"/>
+          <w:lang w:eastAsia="pt-BR"/>
+        </w:rPr>
+        <w:t> </w:t>
+      </w:r>
+      <w:r>
+        <w:rPr>
+          <w:rFonts w:ascii="Consolas" w:eastAsia="Times New Roman" w:hAnsi="Consolas" w:cs="Times New Roman"/>
+          <w:color w:val="FF0000"/>
+          <w:sz w:val="21"/>
+          <w:szCs w:val="21"/>
+          <w:lang w:eastAsia="pt-BR"/>
+        </w:rPr>
+        <w:t>content</w:t>
+      </w:r>
+      <w:r>
+        <w:rPr>
+          <w:rFonts w:ascii="Consolas" w:eastAsia="Times New Roman" w:hAnsi="Consolas" w:cs="Times New Roman"/>
+          <w:color w:val="000000"/>
+          <w:sz w:val="21"/>
+          <w:szCs w:val="21"/>
+          <w:lang w:eastAsia="pt-BR"/>
+        </w:rPr>
+        <w:t>=</w:t>
+      </w:r>
+      <w:r>
+        <w:rPr>
+          <w:rFonts w:ascii="Consolas" w:eastAsia="Times New Roman" w:hAnsi="Consolas" w:cs="Times New Roman"/>
+          <w:color w:val="0000FF"/>
+          <w:sz w:val="21"/>
+          <w:szCs w:val="21"/>
+          <w:lang w:eastAsia="pt-BR"/>
+        </w:rPr>
+        <w:t>"IE=edge"</w:t>
+      </w:r>
+      <w:r>
+        <w:rPr>
+          <w:rFonts w:ascii="Consolas" w:eastAsia="Times New Roman" w:hAnsi="Consolas" w:cs="Times New Roman"/>
+          <w:color w:val="800000"/>
+          <w:sz w:val="21"/>
+          <w:szCs w:val="21"/>
+          <w:lang w:eastAsia="pt-BR"/>
+        </w:rPr>
+        <w:t>&gt;</w:t>
+      </w:r>
+    </w:p>
+    <w:p>
+      <w:pPr>
+        <w:pStyle w:val="PargrafodaLista"/>
+        <w:numPr>
+          <w:ilvl w:val="0"/>
+          <w:numId w:val="1"/>
+        </w:numPr>
+        <w:shd w:val="clear" w:color="auto" w:fill="FFFFFF"/>
+        <w:spacing w:after="0" w:line="285" w:lineRule="atLeast"/>
+        <w:rPr>
+          <w:rFonts w:ascii="Consolas" w:eastAsia="Times New Roman" w:hAnsi="Consolas" w:cs="Times New Roman"/>
+          <w:color w:val="000000"/>
+          <w:sz w:val="21"/>
+          <w:szCs w:val="21"/>
+          <w:lang w:eastAsia="pt-BR"/>
+        </w:rPr>
+      </w:pPr>
+      <w:r>
+        <w:rPr>
+          <w:rFonts w:ascii="Consolas" w:eastAsia="Times New Roman" w:hAnsi="Consolas" w:cs="Times New Roman"/>
+          <w:color w:val="000000"/>
+          <w:sz w:val="21"/>
+          <w:szCs w:val="21"/>
+          <w:lang w:eastAsia="pt-BR"/>
+        </w:rPr>
+        <w:t>    </w:t>
+      </w:r>
+      <w:r>
+        <w:rPr>
+          <w:rFonts w:ascii="Consolas" w:eastAsia="Times New Roman" w:hAnsi="Consolas" w:cs="Times New Roman"/>
+          <w:color w:val="800000"/>
+          <w:sz w:val="21"/>
+          <w:szCs w:val="21"/>
+          <w:lang w:eastAsia="pt-BR"/>
+        </w:rPr>
+        <w:t>&lt;meta</w:t>
+      </w:r>
+      <w:r>
+        <w:rPr>
+          <w:rFonts w:ascii="Consolas" w:eastAsia="Times New Roman" w:hAnsi="Consolas" w:cs="Times New Roman"/>
+          <w:color w:val="000000"/>
+          <w:sz w:val="21"/>
+          <w:szCs w:val="21"/>
+          <w:lang w:eastAsia="pt-BR"/>
+        </w:rPr>
+        <w:t> </w:t>
+      </w:r>
+      <w:r>
+        <w:rPr>
+          <w:rFonts w:ascii="Consolas" w:eastAsia="Times New Roman" w:hAnsi="Consolas" w:cs="Times New Roman"/>
+          <w:color w:val="FF0000"/>
+          <w:sz w:val="21"/>
+          <w:szCs w:val="21"/>
+          <w:lang w:eastAsia="pt-BR"/>
+        </w:rPr>
+        <w:t>name</w:t>
+      </w:r>
+      <w:r>
+        <w:rPr>
+          <w:rFonts w:ascii="Consolas" w:eastAsia="Times New Roman" w:hAnsi="Consolas" w:cs="Times New Roman"/>
+          <w:color w:val="000000"/>
+          <w:sz w:val="21"/>
+          <w:szCs w:val="21"/>
+          <w:lang w:eastAsia="pt-BR"/>
+        </w:rPr>
+        <w:t>=</w:t>
+      </w:r>
+      <w:r>
+        <w:rPr>
+          <w:rFonts w:ascii="Consolas" w:eastAsia="Times New Roman" w:hAnsi="Consolas" w:cs="Times New Roman"/>
+          <w:color w:val="0000FF"/>
+          <w:sz w:val="21"/>
+          <w:szCs w:val="21"/>
+          <w:lang w:eastAsia="pt-BR"/>
+        </w:rPr>
+        <w:t>"viewport"</w:t>
+      </w:r>
+      <w:r>
+        <w:rPr>
+          <w:rFonts w:ascii="Consolas" w:eastAsia="Times New Roman" w:hAnsi="Consolas" w:cs="Times New Roman"/>
+          <w:color w:val="000000"/>
+          <w:sz w:val="21"/>
+          <w:szCs w:val="21"/>
+          <w:lang w:eastAsia="pt-BR"/>
+        </w:rPr>
+        <w:t> </w:t>
+      </w:r>
+      <w:r>
+        <w:rPr>
+          <w:rFonts w:ascii="Consolas" w:eastAsia="Times New Roman" w:hAnsi="Consolas" w:cs="Times New Roman"/>
+          <w:color w:val="FF0000"/>
+          <w:sz w:val="21"/>
+          <w:szCs w:val="21"/>
+          <w:lang w:eastAsia="pt-BR"/>
+        </w:rPr>
+        <w:t>content</w:t>
+      </w:r>
+      <w:r>
+        <w:rPr>
+          <w:rFonts w:ascii="Consolas" w:eastAsia="Times New Roman" w:hAnsi="Consolas" w:cs="Times New Roman"/>
+          <w:color w:val="000000"/>
+          <w:sz w:val="21"/>
+          <w:szCs w:val="21"/>
+          <w:lang w:eastAsia="pt-BR"/>
+        </w:rPr>
+        <w:t>=</w:t>
+      </w:r>
+      <w:r>
+        <w:rPr>
+          <w:rFonts w:ascii="Consolas" w:eastAsia="Times New Roman" w:hAnsi="Consolas" w:cs="Times New Roman"/>
+          <w:color w:val="0000FF"/>
+          <w:sz w:val="21"/>
+          <w:szCs w:val="21"/>
+          <w:lang w:eastAsia="pt-BR"/>
+        </w:rPr>
+        <w:t>"width=device-width, initial-scale=1.0"</w:t>
+      </w:r>
+      <w:r>
+        <w:rPr>
+          <w:rFonts w:ascii="Consolas" w:eastAsia="Times New Roman" w:hAnsi="Consolas" w:cs="Times New Roman"/>
+          <w:color w:val="800000"/>
+          <w:sz w:val="21"/>
+          <w:szCs w:val="21"/>
+          <w:lang w:eastAsia="pt-BR"/>
+        </w:rPr>
+        <w:t>&gt;</w:t>
+      </w:r>
+    </w:p>
+    <w:p>
+      <w:pPr>
+        <w:pStyle w:val="PargrafodaLista"/>
+        <w:numPr>
+          <w:ilvl w:val="0"/>
+          <w:numId w:val="1"/>
+        </w:numPr>
+        <w:shd w:val="clear" w:color="auto" w:fill="FFFFFF"/>
+        <w:spacing w:after="0" w:line="285" w:lineRule="atLeast"/>
+        <w:rPr>
+          <w:rFonts w:ascii="Consolas" w:eastAsia="Times New Roman" w:hAnsi="Consolas" w:cs="Times New Roman"/>
+          <w:color w:val="000000"/>
+          <w:sz w:val="21"/>
+          <w:szCs w:val="21"/>
+          <w:lang w:eastAsia="pt-BR"/>
+        </w:rPr>
+      </w:pPr>
+      <w:r>
+        <w:rPr>
+          <w:rFonts w:ascii="Consolas" w:eastAsia="Times New Roman" w:hAnsi="Consolas" w:cs="Times New Roman"/>
+          <w:color w:val="000000"/>
+          <w:sz w:val="21"/>
+          <w:szCs w:val="21"/>
+          <w:lang w:eastAsia="pt-BR"/>
+        </w:rPr>
+        <w:t>    </w:t>
+      </w:r>
+      <w:r>
+        <w:rPr>
+          <w:rFonts w:ascii="Consolas" w:eastAsia="Times New Roman" w:hAnsi="Consolas" w:cs="Times New Roman"/>
+          <w:color w:val="800000"/>
+          <w:sz w:val="21"/>
+          <w:szCs w:val="21"/>
+          <w:lang w:eastAsia="pt-BR"/>
+        </w:rPr>
+        <w:t>&lt;title&gt;</w:t>
+      </w:r>
+      <w:r>
+        <w:rPr>
+          <w:rFonts w:ascii="Consolas" w:eastAsia="Times New Roman" w:hAnsi="Consolas" w:cs="Times New Roman"/>
+          <w:color w:val="000000"/>
+          <w:sz w:val="21"/>
+          <w:szCs w:val="21"/>
+          <w:lang w:eastAsia="pt-BR"/>
+        </w:rPr>
+        <w:t>GuiaPress</w:t>
+      </w:r>
+      <w:r>
+        <w:rPr>
+          <w:rFonts w:ascii="Consolas" w:eastAsia="Times New Roman" w:hAnsi="Consolas" w:cs="Times New Roman"/>
+          <w:color w:val="800000"/>
+          <w:sz w:val="21"/>
+          <w:szCs w:val="21"/>
+          <w:lang w:eastAsia="pt-BR"/>
+        </w:rPr>
+        <w:t>&lt;/title&gt;</w:t>
+      </w:r>
+    </w:p>
+    <w:p>
+      <w:pPr>
+        <w:pStyle w:val="PargrafodaLista"/>
+        <w:numPr>
+          <w:ilvl w:val="0"/>
+          <w:numId w:val="1"/>
+        </w:numPr>
+        <w:shd w:val="clear" w:color="auto" w:fill="FFFFFF"/>
+        <w:spacing w:after="0" w:line="285" w:lineRule="atLeast"/>
+        <w:rPr>
+          <w:rFonts w:ascii="Consolas" w:eastAsia="Times New Roman" w:hAnsi="Consolas" w:cs="Times New Roman"/>
+          <w:color w:val="000000"/>
+          <w:sz w:val="21"/>
+          <w:szCs w:val="21"/>
+          <w:lang w:eastAsia="pt-BR"/>
+        </w:rPr>
+      </w:pPr>
+      <w:r>
+        <w:rPr>
+          <w:rFonts w:ascii="Consolas" w:eastAsia="Times New Roman" w:hAnsi="Consolas" w:cs="Times New Roman"/>
+          <w:color w:val="000000"/>
+          <w:sz w:val="21"/>
+          <w:szCs w:val="21"/>
+          <w:lang w:eastAsia="pt-BR"/>
+        </w:rPr>
+        <w:t>    </w:t>
+      </w:r>
+      <w:r>
+        <w:rPr>
+          <w:rFonts w:ascii="Consolas" w:eastAsia="Times New Roman" w:hAnsi="Consolas" w:cs="Times New Roman"/>
+          <w:color w:val="800000"/>
+          <w:sz w:val="21"/>
+          <w:szCs w:val="21"/>
+          <w:lang w:eastAsia="pt-BR"/>
+        </w:rPr>
+        <w:t>&lt;link</w:t>
+      </w:r>
+      <w:r>
+        <w:rPr>
+          <w:rFonts w:ascii="Consolas" w:eastAsia="Times New Roman" w:hAnsi="Consolas" w:cs="Times New Roman"/>
+          <w:color w:val="000000"/>
+          <w:sz w:val="21"/>
+          <w:szCs w:val="21"/>
+          <w:lang w:eastAsia="pt-BR"/>
+        </w:rPr>
+        <w:t> </w:t>
+      </w:r>
+      <w:r>
+        <w:rPr>
+          <w:rFonts w:ascii="Consolas" w:eastAsia="Times New Roman" w:hAnsi="Consolas" w:cs="Times New Roman"/>
+          <w:color w:val="FF0000"/>
+          <w:sz w:val="21"/>
+          <w:szCs w:val="21"/>
+          <w:lang w:eastAsia="pt-BR"/>
+        </w:rPr>
+        <w:t>rel</w:t>
+      </w:r>
+      <w:r>
+        <w:rPr>
+          <w:rFonts w:ascii="Consolas" w:eastAsia="Times New Roman" w:hAnsi="Consolas" w:cs="Times New Roman"/>
+          <w:color w:val="000000"/>
+          <w:sz w:val="21"/>
+          <w:szCs w:val="21"/>
+          <w:lang w:eastAsia="pt-BR"/>
+        </w:rPr>
+        <w:t>=</w:t>
+      </w:r>
+      <w:r>
+        <w:rPr>
+          <w:rFonts w:ascii="Consolas" w:eastAsia="Times New Roman" w:hAnsi="Consolas" w:cs="Times New Roman"/>
+          <w:color w:val="0000FF"/>
+          <w:sz w:val="21"/>
+          <w:szCs w:val="21"/>
+          <w:lang w:eastAsia="pt-BR"/>
+        </w:rPr>
+        <w:t>"stylesheet"</w:t>
+      </w:r>
+      <w:r>
+        <w:rPr>
+          <w:rFonts w:ascii="Consolas" w:eastAsia="Times New Roman" w:hAnsi="Consolas" w:cs="Times New Roman"/>
+          <w:color w:val="000000"/>
+          <w:sz w:val="21"/>
+          <w:szCs w:val="21"/>
+          <w:lang w:eastAsia="pt-BR"/>
+        </w:rPr>
+        <w:t> </w:t>
+      </w:r>
+      <w:r>
+        <w:rPr>
+          <w:rFonts w:ascii="Consolas" w:eastAsia="Times New Roman" w:hAnsi="Consolas" w:cs="Times New Roman"/>
+          <w:color w:val="FF0000"/>
+          <w:sz w:val="21"/>
+          <w:szCs w:val="21"/>
+          <w:lang w:eastAsia="pt-BR"/>
+        </w:rPr>
+        <w:t>href</w:t>
+      </w:r>
+      <w:r>
+        <w:rPr>
+          <w:rFonts w:ascii="Consolas" w:eastAsia="Times New Roman" w:hAnsi="Consolas" w:cs="Times New Roman"/>
+          <w:color w:val="000000"/>
+          <w:sz w:val="21"/>
+          <w:szCs w:val="21"/>
+          <w:lang w:eastAsia="pt-BR"/>
+        </w:rPr>
+        <w:t>=</w:t>
+      </w:r>
+      <w:r>
+        <w:rPr>
+          <w:rFonts w:ascii="Consolas" w:eastAsia="Times New Roman" w:hAnsi="Consolas" w:cs="Times New Roman"/>
+          <w:color w:val="0000FF"/>
+          <w:sz w:val="21"/>
+          <w:szCs w:val="21"/>
+          <w:lang w:eastAsia="pt-BR"/>
+        </w:rPr>
+        <w:t>"/css/bootstrap.min.css"</w:t>
+      </w:r>
+      <w:r>
+        <w:rPr>
+          <w:rFonts w:ascii="Consolas" w:eastAsia="Times New Roman" w:hAnsi="Consolas" w:cs="Times New Roman"/>
+          <w:color w:val="800000"/>
+          <w:sz w:val="21"/>
+          <w:szCs w:val="21"/>
+          <w:lang w:eastAsia="pt-BR"/>
+        </w:rPr>
+        <w:t>&gt;</w:t>
+      </w:r>
+    </w:p>
+    <w:p>
+      <w:pPr>
+        <w:pStyle w:val="PargrafodaLista"/>
+        <w:numPr>
+          <w:ilvl w:val="0"/>
+          <w:numId w:val="1"/>
+        </w:numPr>
+        <w:shd w:val="clear" w:color="auto" w:fill="FFFFFF"/>
+        <w:spacing w:after="0" w:line="285" w:lineRule="atLeast"/>
+        <w:rPr>
+          <w:rFonts w:ascii="Consolas" w:eastAsia="Times New Roman" w:hAnsi="Consolas" w:cs="Times New Roman"/>
+          <w:color w:val="000000"/>
+          <w:sz w:val="21"/>
+          <w:szCs w:val="21"/>
+          <w:lang w:eastAsia="pt-BR"/>
+        </w:rPr>
+      </w:pPr>
+    </w:p>
+    <w:p>
+      <w:pPr>
+        <w:pStyle w:val="PargrafodaLista"/>
+        <w:numPr>
+          <w:ilvl w:val="0"/>
+          <w:numId w:val="1"/>
+        </w:numPr>
+        <w:shd w:val="clear" w:color="auto" w:fill="FFFFFF"/>
+        <w:spacing w:after="0" w:line="285" w:lineRule="atLeast"/>
+        <w:rPr>
+          <w:rFonts w:ascii="Consolas" w:eastAsia="Times New Roman" w:hAnsi="Consolas" w:cs="Times New Roman"/>
+          <w:color w:val="000000"/>
+          <w:sz w:val="21"/>
+          <w:szCs w:val="21"/>
+          <w:lang w:eastAsia="pt-BR"/>
+        </w:rPr>
+      </w:pPr>
+      <w:r>
+        <w:rPr>
+          <w:rFonts w:ascii="Consolas" w:eastAsia="Times New Roman" w:hAnsi="Consolas" w:cs="Times New Roman"/>
+          <w:color w:val="800000"/>
+          <w:sz w:val="21"/>
+          <w:szCs w:val="21"/>
+          <w:lang w:eastAsia="pt-BR"/>
+        </w:rPr>
+        <w:t>&lt;/head&gt;</w:t>
+      </w:r>
+    </w:p>
+    <w:p>
+      <w:pPr>
+        <w:pStyle w:val="PargrafodaLista"/>
+        <w:numPr>
+          <w:ilvl w:val="0"/>
+          <w:numId w:val="1"/>
+        </w:numPr>
+        <w:shd w:val="clear" w:color="auto" w:fill="FFFFFF"/>
+        <w:spacing w:after="0" w:line="285" w:lineRule="atLeast"/>
+        <w:rPr>
+          <w:rFonts w:ascii="Consolas" w:eastAsia="Times New Roman" w:hAnsi="Consolas" w:cs="Times New Roman"/>
+          <w:color w:val="000000"/>
+          <w:sz w:val="21"/>
+          <w:szCs w:val="21"/>
+          <w:lang w:eastAsia="pt-BR"/>
+        </w:rPr>
+      </w:pPr>
+      <w:r>
+        <w:rPr>
+          <w:rFonts w:ascii="Consolas" w:eastAsia="Times New Roman" w:hAnsi="Consolas" w:cs="Times New Roman"/>
+          <w:color w:val="800000"/>
+          <w:sz w:val="21"/>
+          <w:szCs w:val="21"/>
+          <w:lang w:eastAsia="pt-BR"/>
+        </w:rPr>
+        <w:t>&lt;body&gt;</w:t>
+      </w:r>
+    </w:p>
+    <w:p>
+      <w:pPr>
+        <w:pStyle w:val="PargrafodaLista"/>
+      </w:pPr>
+      <w:r>
+        <w:rPr>
+          <w:rFonts w:ascii="Consolas" w:eastAsia="Times New Roman" w:hAnsi="Consolas" w:cs="Times New Roman"/>
+          <w:noProof/>
+          <w:sz w:val="21"/>
+          <w:szCs w:val="21"/>
+          <w:lang w:eastAsia="pt-BR"/>
+        </w:rPr>
+        <w:lastRenderedPageBreak/>
+        <mc:AlternateContent>
+          <mc:Choice Requires="wpi">
+            <w:drawing>
+              <wp:anchor distT="0" distB="0" distL="114300" distR="114300" simplePos="0" relativeHeight="251660288" behindDoc="0" locked="0" layoutInCell="1" allowOverlap="1" wp14:anchorId="7C50FDEA" wp14:editId="28F7A5F0">
+                <wp:simplePos x="0" y="0"/>
+                <wp:positionH relativeFrom="column">
+                  <wp:posOffset>1675965</wp:posOffset>
+                </wp:positionH>
+                <wp:positionV relativeFrom="paragraph">
+                  <wp:posOffset>126340</wp:posOffset>
+                </wp:positionV>
+                <wp:extent cx="6120" cy="2520"/>
+                <wp:effectExtent l="57150" t="57150" r="51435" b="55245"/>
+                <wp:wrapNone/>
+                <wp:docPr id="2" name="Tinta 2"/>
+                <wp:cNvGraphicFramePr/>
+                <a:graphic xmlns:a="http://schemas.openxmlformats.org/drawingml/2006/main">
+                  <a:graphicData uri="http://schemas.microsoft.com/office/word/2010/wordprocessingInk">
+                    <w14:contentPart bwMode="auto" r:id="rId5">
+                      <w14:nvContentPartPr>
+                        <w14:cNvContentPartPr/>
+                      </w14:nvContentPartPr>
+                      <w14:xfrm>
+                        <a:off x="0" y="0"/>
+                        <a:ext cx="6120" cy="2520"/>
+                      </w14:xfrm>
+                    </w14:contentPart>
+                  </a:graphicData>
+                </a:graphic>
+              </wp:anchor>
+            </w:drawing>
+          </mc:Choice>
+          <mc:Fallback>
+            <w:pict>
+              <v:shapetype w14:anchorId="08CB2520" id="_x0000_t75" coordsize="21600,21600" o:spt="75" o:preferrelative="t" path="m@4@5l@4@11@9@11@9@5xe" filled="f" stroked="f">
+                <v:stroke joinstyle="miter"/>
+                <v:formulas>
+                  <v:f eqn="if lineDrawn pixelLineWidth 0"/>
+                  <v:f eqn="sum @0 1 0"/>
+                  <v:f eqn="sum 0 0 @1"/>
+                  <v:f eqn="prod @2 1 2"/>
+                  <v:f eqn="prod @3 21600 pixelWidth"/>
+                  <v:f eqn="prod @3 21600 pixelHeight"/>
+                  <v:f eqn="sum @0 0 1"/>
+                  <v:f eqn="prod @6 1 2"/>
+                  <v:f eqn="prod @7 21600 pixelWidth"/>
+                  <v:f eqn="sum @8 21600 0"/>
+                  <v:f eqn="prod @7 21600 pixelHeight"/>
+                  <v:f eqn="sum @10 21600 0"/>
+                </v:formulas>
+                <v:path o:extrusionok="f" gradientshapeok="t" o:connecttype="rect"/>
+                <o:lock v:ext="edit" aspectratio="t"/>
+              </v:shapetype>
+              <v:shape id="Tinta 2" o:spid="_x0000_s1026" type="#_x0000_t75" style="position:absolute;margin-left:131.25pt;margin-top:9.25pt;width:1.9pt;height:1.65pt;z-index:251660288;visibility:visible;mso-wrap-style:square;mso-wrap-distance-left:9pt;mso-wrap-distance-top:0;mso-wrap-distance-right:9pt;mso-wrap-distance-bottom:0;mso-position-horizontal:absolute;mso-position-horizontal-relative:text;mso-position-vertical:absolute;mso-position-vertical-relative:text" o:gfxdata="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">
+                <v:imagedata r:id="rId6" o:title=""/>
+              </v:shape>
+            </w:pict>
+          </mc:Fallback>
+        </mc:AlternateContent>
+      </w:r>
+      <w:r>
+        <w:rPr>
+          <w:rFonts w:ascii="Consolas" w:eastAsia="Times New Roman" w:hAnsi="Consolas" w:cs="Times New Roman"/>
+          <w:noProof/>
+          <w:sz w:val="21"/>
+          <w:szCs w:val="21"/>
+          <w:lang w:eastAsia="pt-BR"/>
+        </w:rPr>
+        <mc:AlternateContent>
+          <mc:Choice Requires="wpi">
+            <w:drawing>
+              <wp:anchor distT="0" distB="0" distL="114300" distR="114300" simplePos="0" relativeHeight="251659264" behindDoc="0" locked="0" layoutInCell="1" allowOverlap="1" wp14:anchorId="649D07AF" wp14:editId="3FA5A46E">
+                <wp:simplePos x="0" y="0"/>
+                <wp:positionH relativeFrom="column">
+                  <wp:posOffset>2458965</wp:posOffset>
+                </wp:positionH>
+                <wp:positionV relativeFrom="paragraph">
+                  <wp:posOffset>-227540</wp:posOffset>
+                </wp:positionV>
+                <wp:extent cx="4320" cy="3960"/>
+                <wp:effectExtent l="57150" t="57150" r="53340" b="53340"/>
+                <wp:wrapNone/>
+                <wp:docPr id="1" name="Tinta 1"/>
+                <wp:cNvGraphicFramePr/>
+                <a:graphic xmlns:a="http://schemas.openxmlformats.org/drawingml/2006/main">
+                  <a:graphicData uri="http://schemas.microsoft.com/office/word/2010/wordprocessingInk">
+                    <w14:contentPart bwMode="auto" r:id="rId7">
+                      <w14:nvContentPartPr>
+                        <w14:cNvContentPartPr/>
+                      </w14:nvContentPartPr>
+                      <w14:xfrm>
+                        <a:off x="0" y="0"/>
+                        <a:ext cx="4320" cy="3960"/>
+                      </w14:xfrm>
+                    </w14:contentPart>
+                  </a:graphicData>
+                </a:graphic>
+              </wp:anchor>
+            </w:drawing>
+          </mc:Choice>
+          <mc:Fallback>
+            <w:pict>
+              <v:shape w14:anchorId="6F9E7511" id="Tinta 1" o:spid="_x0000_s1026" type="#_x0000_t75" style="position:absolute;margin-left:192.9pt;margin-top:-18.6pt;width:1.8pt;height:1.7pt;z-index:251659264;visibility:visible;mso-wrap-style:square;mso-wrap-distance-left:9pt;mso-wrap-distance-top:0;mso-wrap-distance-right:9pt;mso-wrap-distance-bottom:0;mso-position-horizontal:absolute;mso-position-horizontal-relative:text;mso-position-vertical:absolute;mso-position-vertical-relative:text" o:gfxdata="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">
+                <v:imagedata r:id="rId6" o:title=""/>
+              </v:shape>
+            </w:pict>
+          </mc:Fallback>
+        </mc:AlternateContent>
+      </w:r>
+      <w:r>
+        <w:rPr>
+          <w:rFonts w:ascii="Consolas" w:eastAsia="Times New Roman" w:hAnsi="Consolas" w:cs="Times New Roman"/>
+          <w:sz w:val="21"/>
+          <w:szCs w:val="21"/>
+          <w:lang w:eastAsia="pt-BR"/>
+        </w:rPr>
+        <w:t>NA PASTA partials</w:t>
+      </w:r>
+    </w:p>
+    <w:p>
+      <w:pPr>
+        <w:pStyle w:val="PargrafodaLista"/>
+        <w:numPr>
+          <w:ilvl w:val="0"/>
+          <w:numId w:val="1"/>
+        </w:numPr>
+      </w:pPr>
+      <w:r>
+        <w:t xml:space="preserve">Criar o arquivo footer.ejs </w:t>
+      </w:r>
+    </w:p>
+    <w:p>
+      <w:pPr>
+        <w:pStyle w:val="PargrafodaLista"/>
+      </w:pPr>
+    </w:p>
+    <w:p>
+      <w:pPr>
+        <w:pStyle w:val="PargrafodaLista"/>
+      </w:pPr>
+      <w:r>
+        <w:t>NO ARQUIVO footer.ejs</w:t>
+      </w:r>
+    </w:p>
+    <w:p>
+      <w:pPr>
+        <w:pStyle w:val="PargrafodaLista"/>
+        <w:numPr>
+          <w:ilvl w:val="0"/>
+          <w:numId w:val="1"/>
+        </w:numPr>
+      </w:pPr>
+      <w:r>
+        <w:t>Digitar</w:t>
+      </w:r>
+    </w:p>
+    <w:p>
+      <w:pPr>
+        <w:pStyle w:val="PargrafodaLista"/>
+        <w:numPr>
+          <w:ilvl w:val="0"/>
+          <w:numId w:val="1"/>
+        </w:numPr>
+        <w:shd w:val="clear" w:color="auto" w:fill="FFFFFF"/>
+        <w:spacing w:after="0" w:line="285" w:lineRule="atLeast"/>
+        <w:rPr>
+          <w:rFonts w:ascii="Consolas" w:eastAsia="Times New Roman" w:hAnsi="Consolas" w:cs="Times New Roman"/>
+          <w:color w:val="000000"/>
+          <w:sz w:val="21"/>
+          <w:szCs w:val="21"/>
+          <w:lang w:eastAsia="pt-BR"/>
+        </w:rPr>
+      </w:pPr>
+      <w:r>
+        <w:rPr>
+          <w:rFonts w:ascii="Consolas" w:eastAsia="Times New Roman" w:hAnsi="Consolas" w:cs="Times New Roman"/>
+          <w:color w:val="800000"/>
+          <w:sz w:val="21"/>
+          <w:szCs w:val="21"/>
+          <w:lang w:eastAsia="pt-BR"/>
+        </w:rPr>
+        <w:t>&lt;/body&gt;</w:t>
+      </w:r>
+    </w:p>
+    <w:p>
+      <w:pPr>
+        <w:pStyle w:val="PargrafodaLista"/>
+        <w:numPr>
+          <w:ilvl w:val="0"/>
+          <w:numId w:val="1"/>
+        </w:numPr>
+        <w:shd w:val="clear" w:color="auto" w:fill="FFFFFF"/>
+        <w:spacing w:after="0" w:line="285" w:lineRule="atLeast"/>
+        <w:rPr>
+          <w:rFonts w:ascii="Consolas" w:eastAsia="Times New Roman" w:hAnsi="Consolas" w:cs="Times New Roman"/>
+          <w:color w:val="000000"/>
+          <w:sz w:val="21"/>
+          <w:szCs w:val="21"/>
+          <w:lang w:eastAsia="pt-BR"/>
+        </w:rPr>
+      </w:pPr>
+      <w:r>
+        <w:rPr>
+          <w:rFonts w:ascii="Consolas" w:eastAsia="Times New Roman" w:hAnsi="Consolas" w:cs="Times New Roman"/>
+          <w:color w:val="800000"/>
+          <w:sz w:val="21"/>
+          <w:szCs w:val="21"/>
+          <w:lang w:eastAsia="pt-BR"/>
+        </w:rPr>
+        <w:t>&lt;script</w:t>
+      </w:r>
+      <w:r>
+        <w:rPr>
+          <w:rFonts w:ascii="Consolas" w:eastAsia="Times New Roman" w:hAnsi="Consolas" w:cs="Times New Roman"/>
+          <w:color w:val="000000"/>
+          <w:sz w:val="21"/>
+          <w:szCs w:val="21"/>
+          <w:lang w:eastAsia="pt-BR"/>
+        </w:rPr>
+        <w:t> </w:t>
+      </w:r>
+      <w:r>
+        <w:rPr>
+          <w:rFonts w:ascii="Consolas" w:eastAsia="Times New Roman" w:hAnsi="Consolas" w:cs="Times New Roman"/>
+          <w:color w:val="FF0000"/>
+          <w:sz w:val="21"/>
+          <w:szCs w:val="21"/>
+          <w:lang w:eastAsia="pt-BR"/>
+        </w:rPr>
+        <w:t>src</w:t>
+      </w:r>
+      <w:r>
+        <w:rPr>
+          <w:rFonts w:ascii="Consolas" w:eastAsia="Times New Roman" w:hAnsi="Consolas" w:cs="Times New Roman"/>
+          <w:color w:val="000000"/>
+          <w:sz w:val="21"/>
+          <w:szCs w:val="21"/>
+          <w:lang w:eastAsia="pt-BR"/>
+        </w:rPr>
+        <w:t>=</w:t>
+      </w:r>
+      <w:r>
+        <w:rPr>
+          <w:rFonts w:ascii="Consolas" w:eastAsia="Times New Roman" w:hAnsi="Consolas" w:cs="Times New Roman"/>
+          <w:color w:val="0000FF"/>
+          <w:sz w:val="21"/>
+          <w:szCs w:val="21"/>
+          <w:lang w:eastAsia="pt-BR"/>
+        </w:rPr>
+        <w:t>"https://code.jquery.com/jquery-3.5.1.slim.min.js"</w:t>
+      </w:r>
+      <w:r>
+        <w:rPr>
+          <w:rFonts w:ascii="Consolas" w:eastAsia="Times New Roman" w:hAnsi="Consolas" w:cs="Times New Roman"/>
+          <w:color w:val="000000"/>
+          <w:sz w:val="21"/>
+          <w:szCs w:val="21"/>
+          <w:lang w:eastAsia="pt-BR"/>
+        </w:rPr>
+        <w:t> </w:t>
+      </w:r>
+      <w:r>
+        <w:rPr>
+          <w:rFonts w:ascii="Consolas" w:eastAsia="Times New Roman" w:hAnsi="Consolas" w:cs="Times New Roman"/>
+          <w:color w:val="FF0000"/>
+          <w:sz w:val="21"/>
+          <w:szCs w:val="21"/>
+          <w:lang w:eastAsia="pt-BR"/>
+        </w:rPr>
+        <w:t>integrity</w:t>
+      </w:r>
+      <w:r>
+        <w:rPr>
+          <w:rFonts w:ascii="Consolas" w:eastAsia="Times New Roman" w:hAnsi="Consolas" w:cs="Times New Roman"/>
+          <w:color w:val="000000"/>
+          <w:sz w:val="21"/>
+          <w:szCs w:val="21"/>
+          <w:lang w:eastAsia="pt-BR"/>
+        </w:rPr>
+        <w:t>=</w:t>
+      </w:r>
+      <w:r>
+        <w:rPr>
+          <w:rFonts w:ascii="Consolas" w:eastAsia="Times New Roman" w:hAnsi="Consolas" w:cs="Times New Roman"/>
+          <w:color w:val="0000FF"/>
+          <w:sz w:val="21"/>
+          <w:szCs w:val="21"/>
+          <w:lang w:eastAsia="pt-BR"/>
+        </w:rPr>
+        <w:t>"sha384-DfXdz2htPH0lsSSs5nCTpuj/zy4C+OGpamoFVy38MVBnE+IbbVYUew+OrCXaRkfj"</w:t>
+      </w:r>
+      <w:r>
+        <w:rPr>
+          <w:rFonts w:ascii="Consolas" w:eastAsia="Times New Roman" w:hAnsi="Consolas" w:cs="Times New Roman"/>
+          <w:color w:val="000000"/>
+          <w:sz w:val="21"/>
+          <w:szCs w:val="21"/>
+          <w:lang w:eastAsia="pt-BR"/>
+        </w:rPr>
+        <w:t> </w:t>
+      </w:r>
+      <w:r>
+        <w:rPr>
+          <w:rFonts w:ascii="Consolas" w:eastAsia="Times New Roman" w:hAnsi="Consolas" w:cs="Times New Roman"/>
+          <w:color w:val="FF0000"/>
+          <w:sz w:val="21"/>
+          <w:szCs w:val="21"/>
+          <w:lang w:eastAsia="pt-BR"/>
+        </w:rPr>
+        <w:t>crossorigin</w:t>
+      </w:r>
+      <w:r>
+        <w:rPr>
+          <w:rFonts w:ascii="Consolas" w:eastAsia="Times New Roman" w:hAnsi="Consolas" w:cs="Times New Roman"/>
+          <w:color w:val="000000"/>
+          <w:sz w:val="21"/>
+          <w:szCs w:val="21"/>
+          <w:lang w:eastAsia="pt-BR"/>
+        </w:rPr>
+        <w:t>=</w:t>
+      </w:r>
+      <w:r>
+        <w:rPr>
+          <w:rFonts w:ascii="Consolas" w:eastAsia="Times New Roman" w:hAnsi="Consolas" w:cs="Times New Roman"/>
+          <w:color w:val="0000FF"/>
+          <w:sz w:val="21"/>
+          <w:szCs w:val="21"/>
+          <w:lang w:eastAsia="pt-BR"/>
+        </w:rPr>
+        <w:t>"anonymous"</w:t>
+      </w:r>
+      <w:r>
+        <w:rPr>
+          <w:rFonts w:ascii="Consolas" w:eastAsia="Times New Roman" w:hAnsi="Consolas" w:cs="Times New Roman"/>
+          <w:color w:val="800000"/>
+          <w:sz w:val="21"/>
+          <w:szCs w:val="21"/>
+          <w:lang w:eastAsia="pt-BR"/>
+        </w:rPr>
+        <w:t>&gt;&lt;/script&gt;</w:t>
+      </w:r>
+    </w:p>
+    <w:p>
+      <w:pPr>
+        <w:pStyle w:val="PargrafodaLista"/>
+        <w:numPr>
+          <w:ilvl w:val="0"/>
+          <w:numId w:val="1"/>
+        </w:numPr>
+        <w:shd w:val="clear" w:color="auto" w:fill="FFFFFF"/>
+        <w:spacing w:after="0" w:line="285" w:lineRule="atLeast"/>
+        <w:rPr>
+          <w:rFonts w:ascii="Consolas" w:eastAsia="Times New Roman" w:hAnsi="Consolas" w:cs="Times New Roman"/>
+          <w:color w:val="000000"/>
+          <w:sz w:val="21"/>
+          <w:szCs w:val="21"/>
+          <w:lang w:eastAsia="pt-BR"/>
+        </w:rPr>
+      </w:pPr>
+      <w:r>
+        <w:rPr>
+          <w:rFonts w:ascii="Consolas" w:eastAsia="Times New Roman" w:hAnsi="Consolas" w:cs="Times New Roman"/>
+          <w:color w:val="800000"/>
+          <w:sz w:val="21"/>
+          <w:szCs w:val="21"/>
+          <w:lang w:eastAsia="pt-BR"/>
+        </w:rPr>
+        <w:t>&lt;script</w:t>
+      </w:r>
+      <w:r>
+        <w:rPr>
+          <w:rFonts w:ascii="Consolas" w:eastAsia="Times New Roman" w:hAnsi="Consolas" w:cs="Times New Roman"/>
+          <w:color w:val="000000"/>
+          <w:sz w:val="21"/>
+          <w:szCs w:val="21"/>
+          <w:lang w:eastAsia="pt-BR"/>
+        </w:rPr>
+        <w:t> </w:t>
+      </w:r>
+      <w:r>
+        <w:rPr>
+          <w:rFonts w:ascii="Consolas" w:eastAsia="Times New Roman" w:hAnsi="Consolas" w:cs="Times New Roman"/>
+          <w:color w:val="FF0000"/>
+          <w:sz w:val="21"/>
+          <w:szCs w:val="21"/>
+          <w:lang w:eastAsia="pt-BR"/>
+        </w:rPr>
+        <w:t>src</w:t>
+      </w:r>
+      <w:r>
+        <w:rPr>
+          <w:rFonts w:ascii="Consolas" w:eastAsia="Times New Roman" w:hAnsi="Consolas" w:cs="Times New Roman"/>
+          <w:color w:val="000000"/>
+          <w:sz w:val="21"/>
+          <w:szCs w:val="21"/>
+          <w:lang w:eastAsia="pt-BR"/>
+        </w:rPr>
+        <w:t>=</w:t>
+      </w:r>
+      <w:r>
+        <w:rPr>
+          <w:rFonts w:ascii="Consolas" w:eastAsia="Times New Roman" w:hAnsi="Consolas" w:cs="Times New Roman"/>
+          <w:color w:val="0000FF"/>
+          <w:sz w:val="21"/>
+          <w:szCs w:val="21"/>
+          <w:lang w:eastAsia="pt-BR"/>
+        </w:rPr>
+        <w:t>"https://cdn.jsdelivr.net/npm/popper.js@1.16.1/dist/umd/popper.min.js"</w:t>
+      </w:r>
+      <w:r>
+        <w:rPr>
+          <w:rFonts w:ascii="Consolas" w:eastAsia="Times New Roman" w:hAnsi="Consolas" w:cs="Times New Roman"/>
+          <w:color w:val="000000"/>
+          <w:sz w:val="21"/>
+          <w:szCs w:val="21"/>
+          <w:lang w:eastAsia="pt-BR"/>
+        </w:rPr>
+        <w:t> </w:t>
+      </w:r>
+      <w:r>
+        <w:rPr>
+          <w:rFonts w:ascii="Consolas" w:eastAsia="Times New Roman" w:hAnsi="Consolas" w:cs="Times New Roman"/>
+          <w:color w:val="FF0000"/>
+          <w:sz w:val="21"/>
+          <w:szCs w:val="21"/>
+          <w:lang w:eastAsia="pt-BR"/>
+        </w:rPr>
+        <w:t>integrity</w:t>
+      </w:r>
+      <w:r>
+        <w:rPr>
+          <w:rFonts w:ascii="Consolas" w:eastAsia="Times New Roman" w:hAnsi="Consolas" w:cs="Times New Roman"/>
+          <w:color w:val="000000"/>
+          <w:sz w:val="21"/>
+          <w:szCs w:val="21"/>
+          <w:lang w:eastAsia="pt-BR"/>
+        </w:rPr>
+        <w:t>=</w:t>
+      </w:r>
+      <w:r>
+        <w:rPr>
+          <w:rFonts w:ascii="Consolas" w:eastAsia="Times New Roman" w:hAnsi="Consolas" w:cs="Times New Roman"/>
+          <w:color w:val="0000FF"/>
+          <w:sz w:val="21"/>
+          <w:szCs w:val="21"/>
+          <w:lang w:eastAsia="pt-BR"/>
+        </w:rPr>
+        <w:t>"sha384-9/reFTGAW83EW2RDu2S0VKaIzap3H66lZH81PoYlFhbGU+6BZp6G7niu735Sk7lN"</w:t>
+      </w:r>
+      <w:r>
+        <w:rPr>
+          <w:rFonts w:ascii="Consolas" w:eastAsia="Times New Roman" w:hAnsi="Consolas" w:cs="Times New Roman"/>
+          <w:color w:val="000000"/>
+          <w:sz w:val="21"/>
+          <w:szCs w:val="21"/>
+          <w:lang w:eastAsia="pt-BR"/>
+        </w:rPr>
+        <w:t> </w:t>
+      </w:r>
+      <w:r>
+        <w:rPr>
+          <w:rFonts w:ascii="Consolas" w:eastAsia="Times New Roman" w:hAnsi="Consolas" w:cs="Times New Roman"/>
+          <w:color w:val="FF0000"/>
+          <w:sz w:val="21"/>
+          <w:szCs w:val="21"/>
+          <w:lang w:eastAsia="pt-BR"/>
+        </w:rPr>
+        <w:t>crossorigin</w:t>
+      </w:r>
+      <w:r>
+        <w:rPr>
+          <w:rFonts w:ascii="Consolas" w:eastAsia="Times New Roman" w:hAnsi="Consolas" w:cs="Times New Roman"/>
+          <w:color w:val="000000"/>
+          <w:sz w:val="21"/>
+          <w:szCs w:val="21"/>
+          <w:lang w:eastAsia="pt-BR"/>
+        </w:rPr>
+        <w:t>=</w:t>
+      </w:r>
+      <w:r>
+        <w:rPr>
+          <w:rFonts w:ascii="Consolas" w:eastAsia="Times New Roman" w:hAnsi="Consolas" w:cs="Times New Roman"/>
+          <w:color w:val="0000FF"/>
+          <w:sz w:val="21"/>
+          <w:szCs w:val="21"/>
+          <w:lang w:eastAsia="pt-BR"/>
+        </w:rPr>
+        <w:t>"anonymous"</w:t>
+      </w:r>
+      <w:r>
+        <w:rPr>
+          <w:rFonts w:ascii="Consolas" w:eastAsia="Times New Roman" w:hAnsi="Consolas" w:cs="Times New Roman"/>
+          <w:color w:val="800000"/>
+          <w:sz w:val="21"/>
+          <w:szCs w:val="21"/>
+          <w:lang w:eastAsia="pt-BR"/>
+        </w:rPr>
+        <w:t>&gt;&lt;/script&gt;</w:t>
+      </w:r>
+    </w:p>
+    <w:p>
+      <w:pPr>
+        <w:pStyle w:val="PargrafodaLista"/>
+        <w:numPr>
+          <w:ilvl w:val="0"/>
+          <w:numId w:val="1"/>
+        </w:numPr>
+        <w:shd w:val="clear" w:color="auto" w:fill="FFFFFF"/>
+        <w:spacing w:after="0" w:line="285" w:lineRule="atLeast"/>
+        <w:rPr>
+          <w:rFonts w:ascii="Consolas" w:eastAsia="Times New Roman" w:hAnsi="Consolas" w:cs="Times New Roman"/>
+          <w:color w:val="000000"/>
+          <w:sz w:val="21"/>
+          <w:szCs w:val="21"/>
+          <w:lang w:eastAsia="pt-BR"/>
+        </w:rPr>
+      </w:pPr>
+      <w:r>
+        <w:rPr>
+          <w:rFonts w:ascii="Consolas" w:eastAsia="Times New Roman" w:hAnsi="Consolas" w:cs="Times New Roman"/>
+          <w:color w:val="800000"/>
+          <w:sz w:val="21"/>
+          <w:szCs w:val="21"/>
+          <w:lang w:eastAsia="pt-BR"/>
+        </w:rPr>
+        <w:t>&lt;script</w:t>
+      </w:r>
+      <w:r>
+        <w:rPr>
+          <w:rFonts w:ascii="Consolas" w:eastAsia="Times New Roman" w:hAnsi="Consolas" w:cs="Times New Roman"/>
+          <w:color w:val="000000"/>
+          <w:sz w:val="21"/>
+          <w:szCs w:val="21"/>
+          <w:lang w:eastAsia="pt-BR"/>
+        </w:rPr>
+        <w:t> </w:t>
+      </w:r>
+      <w:r>
+        <w:rPr>
+          <w:rFonts w:ascii="Consolas" w:eastAsia="Times New Roman" w:hAnsi="Consolas" w:cs="Times New Roman"/>
+          <w:color w:val="FF0000"/>
+          <w:sz w:val="21"/>
+          <w:szCs w:val="21"/>
+          <w:lang w:eastAsia="pt-BR"/>
+        </w:rPr>
+        <w:t>src</w:t>
+      </w:r>
+      <w:r>
+        <w:rPr>
+          <w:rFonts w:ascii="Consolas" w:eastAsia="Times New Roman" w:hAnsi="Consolas" w:cs="Times New Roman"/>
+          <w:color w:val="000000"/>
+          <w:sz w:val="21"/>
+          <w:szCs w:val="21"/>
+          <w:lang w:eastAsia="pt-BR"/>
+        </w:rPr>
+        <w:t>=</w:t>
+      </w:r>
+      <w:r>
+        <w:rPr>
+          <w:rFonts w:ascii="Consolas" w:eastAsia="Times New Roman" w:hAnsi="Consolas" w:cs="Times New Roman"/>
+          <w:color w:val="0000FF"/>
+          <w:sz w:val="21"/>
+          <w:szCs w:val="21"/>
+          <w:lang w:eastAsia="pt-BR"/>
+        </w:rPr>
+        <w:t>"/js/bootstrap.min.js"</w:t>
+      </w:r>
+      <w:r>
+        <w:rPr>
+          <w:rFonts w:ascii="Consolas" w:eastAsia="Times New Roman" w:hAnsi="Consolas" w:cs="Times New Roman"/>
+          <w:color w:val="800000"/>
+          <w:sz w:val="21"/>
+          <w:szCs w:val="21"/>
+          <w:lang w:eastAsia="pt-BR"/>
+        </w:rPr>
+        <w:t>&gt;&lt;/script&gt;</w:t>
+      </w:r>
+    </w:p>
+    <w:p>
+      <w:pPr>
+        <w:pStyle w:val="PargrafodaLista"/>
+        <w:numPr>
+          <w:ilvl w:val="0"/>
+          <w:numId w:val="1"/>
+        </w:numPr>
+        <w:shd w:val="clear" w:color="auto" w:fill="FFFFFF"/>
+        <w:spacing w:after="0" w:line="285" w:lineRule="atLeast"/>
+        <w:rPr>
+          <w:rFonts w:ascii="Consolas" w:eastAsia="Times New Roman" w:hAnsi="Consolas" w:cs="Times New Roman"/>
+          <w:color w:val="000000"/>
+          <w:sz w:val="21"/>
+          <w:szCs w:val="21"/>
+          <w:lang w:eastAsia="pt-BR"/>
+        </w:rPr>
+      </w:pPr>
+      <w:r>
+        <w:rPr>
+          <w:rFonts w:ascii="Consolas" w:eastAsia="Times New Roman" w:hAnsi="Consolas" w:cs="Times New Roman"/>
+          <w:color w:val="800000"/>
+          <w:sz w:val="21"/>
+          <w:szCs w:val="21"/>
+          <w:lang w:eastAsia="pt-BR"/>
+        </w:rPr>
+        <w:t>&lt;/html&gt;</w:t>
+      </w:r>
+    </w:p>
+    <w:p>
+      <w:pPr>
+        <w:pStyle w:val="PargrafodaLista"/>
+        <w:shd w:val="clear" w:color="auto" w:fill="FFFFFF"/>
+        <w:spacing w:after="0" w:line="285" w:lineRule="atLeast"/>
+        <w:rPr>
+          <w:rFonts w:ascii="Consolas" w:eastAsia="Times New Roman" w:hAnsi="Consolas" w:cs="Times New Roman"/>
+          <w:color w:val="000000"/>
+          <w:sz w:val="21"/>
+          <w:szCs w:val="21"/>
+          <w:lang w:eastAsia="pt-BR"/>
+        </w:rPr>
+      </w:pPr>
     </w:p>
     <w:p>
       <w:pPr>
@@ -1515,83 +2221,161 @@
         </w:numPr>
       </w:pPr>
       <w:r>
-        <w:t>Criar o arquivo principal indes.ejs</w:t>
-      </w:r>
-    </w:p>
-    <w:p>
-      <w:pPr>
-        <w:pStyle w:val="PargrafodaLista"/>
-        <w:numPr>
-          <w:ilvl w:val="0"/>
-          <w:numId w:val="1"/>
-        </w:numPr>
-      </w:pPr>
-      <w:r>
-        <w:t>Digitar as tags &lt;body&gt;  &lt;/body&gt; , todo o código desta página estará entre essas tags</w:t>
-      </w:r>
-    </w:p>
-    <w:p>
-      <w:pPr>
-        <w:pStyle w:val="PargrafodaLista"/>
-        <w:numPr>
-          <w:ilvl w:val="0"/>
-          <w:numId w:val="1"/>
-        </w:numPr>
-      </w:pPr>
-      <w:r>
-        <w:t>Abaixo da tag &lt;/body&gt; i</w:t>
+        <w:t>Criar o arquivo principal inde</w:t>
+      </w:r>
+      <w:r>
+        <w:t>x</w:t>
+      </w:r>
+      <w:r>
+        <w:t>.ejs</w:t>
+      </w:r>
+    </w:p>
+    <w:p>
+      <w:pPr>
+        <w:pStyle w:val="PargrafodaLista"/>
+      </w:pPr>
+    </w:p>
+    <w:p>
+      <w:pPr>
+        <w:pStyle w:val="PargrafodaLista"/>
+      </w:pPr>
+      <w:r>
+        <w:t>NO ARQUIVO index.ejs</w:t>
+      </w:r>
+    </w:p>
+    <w:p>
+      <w:pPr>
+        <w:pStyle w:val="PargrafodaLista"/>
+        <w:numPr>
+          <w:ilvl w:val="0"/>
+          <w:numId w:val="1"/>
+        </w:numPr>
+      </w:pPr>
+      <w:r>
+        <w:t>I</w:t>
       </w:r>
       <w:r>
         <w:t>ncluir</w:t>
       </w:r>
       <w:r>
-        <w:t xml:space="preserve"> o footer</w:t>
-      </w:r>
-      <w:r>
+        <w:t xml:space="preserve"> o </w:t>
+      </w:r>
+      <w:r>
+        <w:t>header da página</w:t>
+      </w:r>
+    </w:p>
+    <w:p>
+      <w:pPr>
+        <w:pStyle w:val="PargrafodaLista"/>
+        <w:numPr>
+          <w:ilvl w:val="0"/>
+          <w:numId w:val="1"/>
+        </w:numPr>
+      </w:pPr>
+      <w:r>
+        <w:t xml:space="preserve">Digitando </w:t>
+      </w:r>
+      <w:r>
+        <w:rPr>
+          <w:rFonts w:ascii="Consolas" w:eastAsia="Times New Roman" w:hAnsi="Consolas" w:cs="Times New Roman"/>
+          <w:color w:val="CD3131"/>
+          <w:sz w:val="21"/>
+          <w:szCs w:val="21"/>
+          <w:lang w:eastAsia="pt-BR"/>
+        </w:rPr>
+        <w:t>&lt;</w:t>
+      </w:r>
+      <w:r>
+        <w:rPr>
+          <w:rFonts w:ascii="Consolas" w:eastAsia="Times New Roman" w:hAnsi="Consolas" w:cs="Times New Roman"/>
+          <w:color w:val="000000"/>
+          <w:sz w:val="21"/>
+          <w:szCs w:val="21"/>
+          <w:lang w:eastAsia="pt-BR"/>
+        </w:rPr>
+        <w:t>%- include ('partials/</w:t>
+      </w:r>
+      <w:r>
+        <w:rPr>
+          <w:rFonts w:ascii="Consolas" w:eastAsia="Times New Roman" w:hAnsi="Consolas" w:cs="Times New Roman"/>
+          <w:color w:val="000000"/>
+          <w:sz w:val="21"/>
+          <w:szCs w:val="21"/>
+          <w:lang w:eastAsia="pt-BR"/>
+        </w:rPr>
+        <w:t>header</w:t>
+      </w:r>
+      <w:r>
+        <w:rPr>
+          <w:rFonts w:ascii="Consolas" w:eastAsia="Times New Roman" w:hAnsi="Consolas" w:cs="Times New Roman"/>
+          <w:color w:val="000000"/>
+          <w:sz w:val="21"/>
+          <w:szCs w:val="21"/>
+          <w:lang w:eastAsia="pt-BR"/>
+        </w:rPr>
+        <w:t>.ejs'); %&gt;</w:t>
+      </w:r>
+    </w:p>
+    <w:p>
+      <w:pPr>
+        <w:pStyle w:val="PargrafodaLista"/>
+        <w:numPr>
+          <w:ilvl w:val="0"/>
+          <w:numId w:val="1"/>
+        </w:numPr>
+      </w:pPr>
+      <w:r>
+        <w:rPr>
+          <w:rFonts w:ascii="Consolas" w:eastAsia="Times New Roman" w:hAnsi="Consolas" w:cs="Times New Roman"/>
+          <w:color w:val="000000"/>
+          <w:sz w:val="21"/>
+          <w:szCs w:val="21"/>
+          <w:lang w:eastAsia="pt-BR"/>
+        </w:rPr>
+        <w:t>Incluir o footer da página</w:t>
+      </w:r>
+    </w:p>
+    <w:p>
+      <w:pPr>
+        <w:pStyle w:val="PargrafodaLista"/>
+        <w:numPr>
+          <w:ilvl w:val="0"/>
+          <w:numId w:val="1"/>
+        </w:numPr>
+      </w:pPr>
+      <w:r>
+        <w:t xml:space="preserve">Digitando </w:t>
+      </w:r>
+      <w:r>
+        <w:rPr>
+          <w:rFonts w:ascii="Consolas" w:eastAsia="Times New Roman" w:hAnsi="Consolas" w:cs="Times New Roman"/>
+          <w:color w:val="CD3131"/>
+          <w:sz w:val="21"/>
+          <w:szCs w:val="21"/>
+          <w:lang w:eastAsia="pt-BR"/>
+        </w:rPr>
+        <w:t>&lt;</w:t>
+      </w:r>
+      <w:r>
+        <w:rPr>
+          <w:rFonts w:ascii="Consolas" w:eastAsia="Times New Roman" w:hAnsi="Consolas" w:cs="Times New Roman"/>
+          <w:color w:val="000000"/>
+          <w:sz w:val="21"/>
+          <w:szCs w:val="21"/>
+          <w:lang w:eastAsia="pt-BR"/>
+        </w:rPr>
+        <w:t>%- include</w:t>
+      </w:r>
+      <w:r>
+        <w:rPr>
+          <w:rFonts w:ascii="Consolas" w:eastAsia="Times New Roman" w:hAnsi="Consolas" w:cs="Times New Roman"/>
+          <w:color w:val="000000"/>
+          <w:sz w:val="21"/>
+          <w:szCs w:val="21"/>
+          <w:lang w:eastAsia="pt-BR"/>
+        </w:rPr>
         <w:t xml:space="preserve"> </w:t>
       </w:r>
-    </w:p>
-    <w:p>
-      <w:pPr>
-        <w:pStyle w:val="PargrafodaLista"/>
-        <w:numPr>
-          <w:ilvl w:val="0"/>
-          <w:numId w:val="1"/>
-        </w:numPr>
-      </w:pPr>
-      <w:r>
-        <w:t xml:space="preserve">Digitando </w:t>
-      </w:r>
-      <w:r>
-        <w:rPr>
-          <w:rFonts w:ascii="Consolas" w:eastAsia="Times New Roman" w:hAnsi="Consolas" w:cs="Times New Roman"/>
-          <w:color w:val="CD3131"/>
-          <w:sz w:val="21"/>
-          <w:szCs w:val="21"/>
-          <w:lang w:eastAsia="pt-BR"/>
-        </w:rPr>
-        <w:t>&lt;</w:t>
-      </w:r>
-      <w:r>
-        <w:rPr>
-          <w:rFonts w:ascii="Consolas" w:eastAsia="Times New Roman" w:hAnsi="Consolas" w:cs="Times New Roman"/>
-          <w:color w:val="000000"/>
-          <w:sz w:val="21"/>
-          <w:szCs w:val="21"/>
-          <w:lang w:eastAsia="pt-BR"/>
-        </w:rPr>
-        <w:t>%- include</w:t>
-      </w:r>
-      <w:r>
-        <w:rPr>
-          <w:rFonts w:ascii="Consolas" w:eastAsia="Times New Roman" w:hAnsi="Consolas" w:cs="Times New Roman"/>
-          <w:color w:val="000000"/>
-          <w:sz w:val="21"/>
-          <w:szCs w:val="21"/>
-          <w:lang w:eastAsia="pt-BR"/>
-        </w:rPr>
-        <w:t xml:space="preserve"> </w:t>
-      </w:r>
       <w:r>
         <w:rPr>
           <w:rFonts w:ascii="Consolas" w:eastAsia="Times New Roman" w:hAnsi="Consolas" w:cs="Times New Roman"/>
@@ -1652,91 +2436,47 @@
         </w:numPr>
       </w:pPr>
       <w:r>
-        <w:t xml:space="preserve">Acima da tag &lt;body&gt; incluir o header </w:t>
-      </w:r>
-      <w:r>
-        <w:t xml:space="preserve"> Digitando </w:t>
-      </w:r>
-      <w:r>
-        <w:rPr>
-          <w:rFonts w:ascii="Consolas" w:eastAsia="Times New Roman" w:hAnsi="Consolas" w:cs="Times New Roman"/>
-          <w:color w:val="CD3131"/>
-          <w:sz w:val="21"/>
-          <w:szCs w:val="21"/>
-          <w:lang w:eastAsia="pt-BR"/>
-        </w:rPr>
-        <w:t>&lt;</w:t>
-      </w:r>
-      <w:r>
-        <w:rPr>
-          <w:rFonts w:ascii="Consolas" w:eastAsia="Times New Roman" w:hAnsi="Consolas" w:cs="Times New Roman"/>
-          <w:color w:val="000000"/>
-          <w:sz w:val="21"/>
-          <w:szCs w:val="21"/>
-          <w:lang w:eastAsia="pt-BR"/>
-        </w:rPr>
-        <w:t>%- include ('</w:t>
-      </w:r>
-      <w:r>
-        <w:rPr>
-          <w:rFonts w:ascii="Consolas" w:eastAsia="Times New Roman" w:hAnsi="Consolas" w:cs="Times New Roman"/>
-          <w:color w:val="000000"/>
-          <w:sz w:val="21"/>
-          <w:szCs w:val="21"/>
-          <w:lang w:eastAsia="pt-BR"/>
-        </w:rPr>
-        <w:t>partials/</w:t>
-      </w:r>
-      <w:r>
-        <w:rPr>
-          <w:rFonts w:ascii="Consolas" w:eastAsia="Times New Roman" w:hAnsi="Consolas" w:cs="Times New Roman"/>
-          <w:color w:val="000000"/>
-          <w:sz w:val="21"/>
-          <w:szCs w:val="21"/>
-          <w:lang w:eastAsia="pt-BR"/>
-        </w:rPr>
-        <w:t>header.ejs')</w:t>
-      </w:r>
-      <w:r>
-        <w:rPr>
-          <w:rFonts w:ascii="Consolas" w:eastAsia="Times New Roman" w:hAnsi="Consolas" w:cs="Times New Roman"/>
-          <w:color w:val="000000"/>
-          <w:sz w:val="21"/>
-          <w:szCs w:val="21"/>
-          <w:lang w:eastAsia="pt-BR"/>
-        </w:rPr>
-        <w:t>;</w:t>
-      </w:r>
-      <w:r>
-        <w:rPr>
-          <w:rFonts w:ascii="Consolas" w:eastAsia="Times New Roman" w:hAnsi="Consolas" w:cs="Times New Roman"/>
-          <w:color w:val="000000"/>
-          <w:sz w:val="21"/>
-          <w:szCs w:val="21"/>
-          <w:lang w:eastAsia="pt-BR"/>
-        </w:rPr>
-        <w:t> %&gt;</w:t>
-      </w:r>
-    </w:p>
-    <w:p>
-      <w:pPr>
-        <w:pStyle w:val="PargrafodaLista"/>
-        <w:numPr>
-          <w:ilvl w:val="0"/>
-          <w:numId w:val="1"/>
-        </w:numPr>
-      </w:pPr>
-      <w:r>
-        <w:t>Para melhorar a arquitetura e organização do projeto vamos criar vários arquivos para separar a lógica do programa por assuntos no formato MVC</w:t>
-      </w:r>
-    </w:p>
-    <w:p>
-      <w:pPr>
-        <w:pStyle w:val="PargrafodaLista"/>
-        <w:numPr>
-          <w:ilvl w:val="0"/>
-          <w:numId w:val="1"/>
-        </w:numPr>
+        <w:rPr>
+          <w:rFonts w:ascii="Consolas" w:eastAsia="Times New Roman" w:hAnsi="Consolas" w:cs="Times New Roman"/>
+          <w:color w:val="000000"/>
+          <w:sz w:val="21"/>
+          <w:szCs w:val="21"/>
+          <w:lang w:eastAsia="pt-BR"/>
+        </w:rPr>
+        <w:t>OBS: O conteúdo da página deve estar localizada entre o header e o footer</w:t>
+      </w:r>
+    </w:p>
+    <w:p>
+      <w:pPr>
+        <w:pStyle w:val="PargrafodaLista"/>
+      </w:pPr>
+    </w:p>
+    <w:p>
+      <w:pPr>
+        <w:pStyle w:val="PargrafodaLista"/>
+        <w:numPr>
+          <w:ilvl w:val="0"/>
+          <w:numId w:val="1"/>
+        </w:numPr>
+      </w:pPr>
+      <w:r>
+        <w:t>Para melhorar a arquitetura e organização do projeto vamos criar vá</w:t>
+      </w:r>
+      <w:r>
+        <w:t xml:space="preserve">rias pastas </w:t>
+      </w:r>
+      <w:r>
+        <w:t>para separar a lógica do programa por assuntos no formato MVC</w:t>
+      </w:r>
+    </w:p>
+    <w:p>
+      <w:pPr>
+        <w:pStyle w:val="PargrafodaLista"/>
+      </w:pPr>
+    </w:p>
+    <w:p>
+      <w:pPr>
+        <w:pStyle w:val="PargrafodaLista"/>
       </w:pPr>
       <w:r>
         <w:t>NA PASTA DO PROJETO</w:t>
@@ -2051,7 +2791,6 @@
         <w:pStyle w:val="PargrafodaLista"/>
       </w:pPr>
       <w:r>
-        <w:lastRenderedPageBreak/>
         <w:t>NA PASTA categories</w:t>
       </w:r>
     </w:p>
@@ -2071,8 +2810,16 @@
       <w:pPr>
         <w:pStyle w:val="PargrafodaLista"/>
       </w:pPr>
+    </w:p>
+    <w:p>
+      <w:pPr>
+        <w:pStyle w:val="PargrafodaLista"/>
+      </w:pPr>
       <w:r>
         <w:t>NO ARQUIVO Category</w:t>
+      </w:r>
+      <w:r>
+        <w:t>.js</w:t>
       </w:r>
     </w:p>
     <w:p>
@@ -2208,6 +2955,9 @@
         </w:numPr>
       </w:pPr>
       <w:r>
+        <w:t xml:space="preserve">OBS: </w:t>
+      </w:r>
+      <w:r>
         <w:t>Deve-se comentar ‘Article.sync após a tabela ser criada no banco de dados para não ocorrer erros</w:t>
       </w:r>
     </w:p>
@@ -2354,30 +3104,19 @@
         </w:numPr>
       </w:pPr>
       <w:r>
-        <w:t xml:space="preserve">Const </w:t>
-      </w:r>
-      <w:r>
-        <w:t>Article</w:t>
-      </w:r>
-      <w:r>
-        <w:t xml:space="preserve"> = connection.define(‘</w:t>
-      </w:r>
-      <w:r>
-        <w:t>articles</w:t>
-      </w:r>
-      <w:r>
-        <w:t>, {</w:t>
-      </w:r>
-    </w:p>
-    <w:p>
-      <w:pPr>
-        <w:pStyle w:val="PargrafodaLista"/>
-        <w:numPr>
-          <w:ilvl w:val="0"/>
-          <w:numId w:val="1"/>
-        </w:numPr>
-      </w:pPr>
-      <w:r>
+        <w:t>Const Article = connection.define(‘articles, {</w:t>
+      </w:r>
+    </w:p>
+    <w:p>
+      <w:pPr>
+        <w:pStyle w:val="PargrafodaLista"/>
+        <w:numPr>
+          <w:ilvl w:val="0"/>
+          <w:numId w:val="1"/>
+        </w:numPr>
+      </w:pPr>
+      <w:r>
+        <w:lastRenderedPageBreak/>
         <w:t xml:space="preserve"> </w:t>
       </w:r>
       <w:r>
@@ -2406,10 +3145,7 @@
         </w:numPr>
       </w:pPr>
       <w:r>
-        <w:t>allowNull: false}, slug:{ type: Selequize.TEXT, allowNull: false}</w:t>
-      </w:r>
-      <w:r>
-        <w:t>,</w:t>
+        <w:t>allowNull: false}, slug:{ type: Selequize.TEXT, allowNull: false},</w:t>
       </w:r>
     </w:p>
     <w:p>
@@ -2547,10 +3283,11 @@
     <w:p>
       <w:pPr>
         <w:pStyle w:val="PargrafodaLista"/>
-        <w:numPr>
-          <w:ilvl w:val="0"/>
-          <w:numId w:val="1"/>
-        </w:numPr>
+      </w:pPr>
+    </w:p>
+    <w:p>
+      <w:pPr>
+        <w:pStyle w:val="PargrafodaLista"/>
       </w:pPr>
       <w:r>
         <w:t>NO ARQUIVO index.js</w:t>
@@ -2592,6 +3329,215 @@
         <w:t>‘const Category = require(‘./categories/Category’);’</w:t>
       </w:r>
     </w:p>
+    <w:p>
+      <w:pPr>
+        <w:ind w:left="360"/>
+      </w:pPr>
+      <w:r>
+        <w:t>08/08/21</w:t>
+      </w:r>
+    </w:p>
+    <w:p>
+      <w:pPr>
+        <w:pStyle w:val="PargrafodaLista"/>
+      </w:pPr>
+      <w:r>
+        <w:t>NA PASTA views</w:t>
+      </w:r>
+    </w:p>
+    <w:p>
+      <w:pPr>
+        <w:pStyle w:val="PargrafodaLista"/>
+        <w:numPr>
+          <w:ilvl w:val="0"/>
+          <w:numId w:val="1"/>
+        </w:numPr>
+      </w:pPr>
+      <w:r>
+        <w:t>Criar uma pasta chamada admin que terá todas as páginas referentes a cadastros e gerenciamento do site.</w:t>
+      </w:r>
+    </w:p>
+    <w:p>
+      <w:pPr>
+        <w:pStyle w:val="PargrafodaLista"/>
+      </w:pPr>
+    </w:p>
+    <w:p>
+      <w:pPr>
+        <w:pStyle w:val="PargrafodaLista"/>
+      </w:pPr>
+      <w:r>
+        <w:t>NA PASTA admin</w:t>
+      </w:r>
+    </w:p>
+    <w:p>
+      <w:pPr>
+        <w:pStyle w:val="PargrafodaLista"/>
+        <w:numPr>
+          <w:ilvl w:val="0"/>
+          <w:numId w:val="1"/>
+        </w:numPr>
+      </w:pPr>
+      <w:r>
+        <w:t>Cria uma pasta ‘categories’ para armazenar todas as páginas de gerenciamento de categorias</w:t>
+      </w:r>
+    </w:p>
+    <w:p>
+      <w:pPr>
+        <w:pStyle w:val="PargrafodaLista"/>
+      </w:pPr>
+    </w:p>
+    <w:p>
+      <w:pPr>
+        <w:pStyle w:val="PargrafodaLista"/>
+      </w:pPr>
+      <w:r>
+        <w:t>NA PASTA categories</w:t>
+      </w:r>
+    </w:p>
+    <w:p>
+      <w:pPr>
+        <w:pStyle w:val="PargrafodaLista"/>
+        <w:numPr>
+          <w:ilvl w:val="0"/>
+          <w:numId w:val="1"/>
+        </w:numPr>
+      </w:pPr>
+      <w:r>
+        <w:t>Criar o arquivo new.ejs que será a página para cadastro das categorias</w:t>
+      </w:r>
+    </w:p>
+    <w:p>
+      <w:pPr>
+        <w:pStyle w:val="PargrafodaLista"/>
+      </w:pPr>
+    </w:p>
+    <w:p>
+      <w:pPr>
+        <w:pStyle w:val="PargrafodaLista"/>
+      </w:pPr>
+      <w:r>
+        <w:t>NO ARQUIVO new.ejs</w:t>
+      </w:r>
+    </w:p>
+    <w:p>
+      <w:pPr>
+        <w:pStyle w:val="PargrafodaLista"/>
+        <w:numPr>
+          <w:ilvl w:val="0"/>
+          <w:numId w:val="1"/>
+        </w:numPr>
+      </w:pPr>
+      <w:r>
+        <w:t>Incluir os arquivos partials digite:</w:t>
+      </w:r>
+    </w:p>
+    <w:p>
+      <w:pPr>
+        <w:pStyle w:val="PargrafodaLista"/>
+        <w:numPr>
+          <w:ilvl w:val="0"/>
+          <w:numId w:val="1"/>
+        </w:numPr>
+      </w:pPr>
+      <w:r>
+        <w:t>&lt;%- include(‘</w:t>
+      </w:r>
+      <w:r>
+        <w:t>../../</w:t>
+      </w:r>
+      <w:r>
+        <w:t>partials/header’);</w:t>
+      </w:r>
+    </w:p>
+    <w:p>
+      <w:pPr>
+        <w:pStyle w:val="PargrafodaLista"/>
+        <w:numPr>
+          <w:ilvl w:val="0"/>
+          <w:numId w:val="1"/>
+        </w:numPr>
+      </w:pPr>
+      <w:r>
+        <w:t>&lt;%- include(‘</w:t>
+      </w:r>
+      <w:r>
+        <w:t>../../</w:t>
+      </w:r>
+      <w:r>
+        <w:t>partials/footer’);</w:t>
+      </w:r>
+    </w:p>
+    <w:p>
+      <w:pPr>
+        <w:pStyle w:val="PargrafodaLista"/>
+        <w:numPr>
+          <w:ilvl w:val="0"/>
+          <w:numId w:val="1"/>
+        </w:numPr>
+      </w:pPr>
+      <w:r>
+        <w:t>OBS: todo conteúdo da página deve estar entre o header e o footer</w:t>
+      </w:r>
+    </w:p>
+    <w:p>
+      <w:pPr>
+        <w:pStyle w:val="PargrafodaLista"/>
+      </w:pPr>
+    </w:p>
+    <w:p>
+      <w:pPr>
+        <w:pStyle w:val="PargrafodaLista"/>
+      </w:pPr>
+      <w:r>
+        <w:t>NO ARQUIVO categorieController</w:t>
+      </w:r>
+    </w:p>
+    <w:p>
+      <w:pPr>
+        <w:pStyle w:val="PargrafodaLista"/>
+        <w:numPr>
+          <w:ilvl w:val="0"/>
+          <w:numId w:val="1"/>
+        </w:numPr>
+      </w:pPr>
+      <w:r>
+        <w:t>Alterar a rota que foi criada para acessar a página new</w:t>
+      </w:r>
+    </w:p>
+    <w:p>
+      <w:pPr>
+        <w:pStyle w:val="PargrafodaLista"/>
+        <w:numPr>
+          <w:ilvl w:val="0"/>
+          <w:numId w:val="1"/>
+        </w:numPr>
+      </w:pPr>
+      <w:r>
+        <w:t>Digitar dentro da rota  ‘res.render(‘admin/categories/new’);</w:t>
+      </w:r>
+    </w:p>
+    <w:p>
+      <w:pPr>
+        <w:pStyle w:val="PargrafodaLista"/>
+        <w:numPr>
+          <w:ilvl w:val="0"/>
+          <w:numId w:val="1"/>
+        </w:numPr>
+      </w:pPr>
+      <w:r>
+        <w:t>Dentro do método render deve-se digitar todo o endereço quando o arquivo não estiver em view.</w:t>
+      </w:r>
+    </w:p>
+    <w:p>
+      <w:pPr>
+        <w:pStyle w:val="PargrafodaLista"/>
+        <w:numPr>
+          <w:ilvl w:val="0"/>
+          <w:numId w:val="1"/>
+        </w:numPr>
+      </w:pPr>
+    </w:p>
     <w:p/>
     <w:p>
       <w:pPr>
@@ -2616,25 +3562,13 @@
         <w:t>‘</w:t>
       </w:r>
       <w:r>
-        <w:t>Criado o model de Category e Article para criação das tabelas do banco</w:t>
-      </w:r>
-      <w:r>
-        <w:t xml:space="preserve">, fazendo relacionamento </w:t>
-      </w:r>
-      <w:r>
-        <w:t xml:space="preserve">um para um e um para muitos </w:t>
-      </w:r>
-      <w:r>
-        <w:t>entre os models</w:t>
-      </w:r>
-      <w:r>
-        <w:t>, atualizando o banco de dados</w:t>
-      </w:r>
-      <w:r>
-        <w:t xml:space="preserve"> e importando os models para o index.js</w:t>
-      </w:r>
-      <w:r>
-        <w:t>’</w:t>
+        <w:t>Crian</w:t>
+      </w:r>
+      <w:r>
+        <w:t xml:space="preserve">do a pasta admin dentro de views para organizar o projeto, dentro de admin foi </w:t>
+      </w:r>
+      <w:r>
+        <w:t>criado também as pastas categories e articles onde serão criadas as páginas. Na pasta categories criado o arquivo new.ejs que será a pasta de cadastro de categoria. Alterado a rota no controler categogiresController para abrir a pagina new</w:t>
       </w:r>
     </w:p>
     <w:p>
@@ -2672,15 +3606,18 @@
   <w:abstractNum w:abstractNumId="0" w15:restartNumberingAfterBreak="0">
     <w:nsid w:val="6A0F213F"/>
     <w:multiLevelType w:val="multilevel"/>
-    <w:tmpl w:val="08564FB2"/>
+    <w:tmpl w:val="A6EC35A6"/>
     <w:lvl w:ilvl="0">
       <w:start w:val="1"/>
       <w:numFmt w:val="decimal"/>
       <w:lvlText w:val="%1."/>
-      <w:lvlJc w:val="left"/>
+      <w:lvlJc w:val="center"/>
       <w:pPr>
         <w:ind w:left="720" w:hanging="360"/>
       </w:pPr>
+      <w:rPr>
+        <w:rFonts w:hint="default"/>
+      </w:rPr>
     </w:lvl>
     <w:lvl w:ilvl="1">
       <w:start w:val="1"/>
@@ -3389,6 +4326,58 @@
 </w:styles>
 </file>
 
+<file path=word/ink/ink1.xml><?xml version="1.0" encoding="utf-8"?>
+<inkml:ink xmlns:inkml="http://www.w3.org/2003/InkML">
+  <inkml:definitions>
+    <inkml:context xml:id="ctx0">
+      <inkml:inkSource xml:id="inkSrc0">
+        <inkml:traceFormat>
+          <inkml:channel name="X" type="integer" min="-2.14748E9" max="2.14748E9" units="cm"/>
+          <inkml:channel name="Y" type="integer" min="-2.14748E9" max="2.14748E9" units="cm"/>
+        </inkml:traceFormat>
+        <inkml:channelProperties>
+          <inkml:channelProperty channel="X" name="resolution" value="1000" units="1/cm"/>
+          <inkml:channelProperty channel="Y" name="resolution" value="1000" units="1/cm"/>
+        </inkml:channelProperties>
+      </inkml:inkSource>
+      <inkml:timestamp xml:id="ts0" timeString="2021-08-08T15:20:49.717"/>
+    </inkml:context>
+    <inkml:brush xml:id="br0">
+      <inkml:brushProperty name="width" value="0.05" units="cm"/>
+      <inkml:brushProperty name="height" value="0.05" units="cm"/>
+      <inkml:brushProperty name="ignorePressure" value="1"/>
+    </inkml:brush>
+  </inkml:definitions>
+  <inkml:trace contextRef="#ctx0" brushRef="#br0">17 7,'-5'-5,"-1"4,1 1</inkml:trace>
+</inkml:ink>
+</file>
+
+<file path=word/ink/ink2.xml><?xml version="1.0" encoding="utf-8"?>
+<inkml:ink xmlns:inkml="http://www.w3.org/2003/InkML">
+  <inkml:definitions>
+    <inkml:context xml:id="ctx0">
+      <inkml:inkSource xml:id="inkSrc0">
+        <inkml:traceFormat>
+          <inkml:channel name="X" type="integer" min="-2.14748E9" max="2.14748E9" units="cm"/>
+          <inkml:channel name="Y" type="integer" min="-2.14748E9" max="2.14748E9" units="cm"/>
+        </inkml:traceFormat>
+        <inkml:channelProperties>
+          <inkml:channelProperty channel="X" name="resolution" value="1000" units="1/cm"/>
+          <inkml:channelProperty channel="Y" name="resolution" value="1000" units="1/cm"/>
+        </inkml:channelProperties>
+      </inkml:inkSource>
+      <inkml:timestamp xml:id="ts0" timeString="2021-08-08T15:20:48.811"/>
+    </inkml:context>
+    <inkml:brush xml:id="br0">
+      <inkml:brushProperty name="width" value="0.05" units="cm"/>
+      <inkml:brushProperty name="height" value="0.05" units="cm"/>
+      <inkml:brushProperty name="ignorePressure" value="1"/>
+    </inkml:brush>
+  </inkml:definitions>
+  <inkml:trace contextRef="#ctx0" brushRef="#br0">12 11,'-5'-5,"-1"-1</inkml:trace>
+</inkml:ink>
+</file>
+
 <file path=word/theme/theme1.xml><?xml version="1.0" encoding="utf-8"?>
 <a:theme xmlns:a="http://schemas.openxmlformats.org/drawingml/2006/main" name="Tema do Office">
   <a:themeElements>

</xml_diff>

<commit_message>
Criando uma rota no arquivo CategoriesController para deletar uma categoria. Realizado alteração no index.ejs para um formulário enviar o id da categoria que será deletada.
</commit_message>
<xml_diff>
--- a/01Passos_projeto_blog_sessao7.docx
+++ b/01Passos_projeto_blog_sessao7.docx
@@ -2544,7 +2544,7 @@
                 <wp:cNvGraphicFramePr/>
                 <a:graphic xmlns:a="http://schemas.openxmlformats.org/drawingml/2006/main">
                   <a:graphicData uri="http://schemas.microsoft.com/office/word/2010/wordprocessingInk">
-                    <w14:contentPart bwMode="auto" r:id="rId5">
+                    <w14:contentPart bwMode="auto" r:id="rId7">
                       <w14:nvContentPartPr>
                         <w14:cNvContentPartPr/>
                       </w14:nvContentPartPr>
@@ -2560,7 +2560,7 @@
           </mc:Choice>
           <mc:Fallback>
             <w:pict>
-              <v:shapetype w14:anchorId="1FB4A048" id="_x0000_t75" coordsize="21600,21600" o:spt="75" o:preferrelative="t" path="m@4@5l@4@11@9@11@9@5xe" filled="f" stroked="f">
+              <v:shapetype w14:anchorId="571F14A8" id="_x0000_t75" coordsize="21600,21600" o:spt="75" o:preferrelative="t" path="m@4@5l@4@11@9@11@9@5xe" filled="f" stroked="f">
                 <v:stroke joinstyle="miter"/>
                 <v:formulas>
                   <v:f eqn="if lineDrawn pixelLineWidth 0"/>
@@ -2580,7 +2580,7 @@
                 <o:lock v:ext="edit" aspectratio="t"/>
               </v:shapetype>
               <v:shape id="Tinta 2" o:spid="_x0000_s1026" type="#_x0000_t75" style="position:absolute;margin-left:131.25pt;margin-top:9.25pt;width:1.9pt;height:1.65pt;z-index:251660288;visibility:visible;mso-wrap-style:square;mso-wrap-distance-left:9pt;mso-wrap-distance-top:0;mso-wrap-distance-right:9pt;mso-wrap-distance-bottom:0;mso-position-horizontal:absolute;mso-position-horizontal-relative:text;mso-position-vertical:absolute;mso-position-vertical-relative:text" o:gfxdata="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">
-                <v:imagedata r:id="rId6" o:title=""/>
+                <v:imagedata r:id="rId8" o:title=""/>
               </v:shape>
             </w:pict>
           </mc:Fallback>
@@ -2612,7 +2612,7 @@
                 <wp:cNvGraphicFramePr/>
                 <a:graphic xmlns:a="http://schemas.openxmlformats.org/drawingml/2006/main">
                   <a:graphicData uri="http://schemas.microsoft.com/office/word/2010/wordprocessingInk">
-                    <w14:contentPart bwMode="auto" r:id="rId7">
+                    <w14:contentPart bwMode="auto" r:id="rId9">
                       <w14:nvContentPartPr>
                         <w14:cNvContentPartPr/>
                       </w14:nvContentPartPr>
@@ -2628,8 +2628,8 @@
           </mc:Choice>
           <mc:Fallback>
             <w:pict>
-              <v:shape w14:anchorId="15966EAE" id="Tinta 1" o:spid="_x0000_s1026" type="#_x0000_t75" style="position:absolute;margin-left:192.9pt;margin-top:-18.6pt;width:1.8pt;height:1.7pt;z-index:251659264;visibility:visible;mso-wrap-style:square;mso-wrap-distance-left:9pt;mso-wrap-distance-top:0;mso-wrap-distance-right:9pt;mso-wrap-distance-bottom:0;mso-position-horizontal:absolute;mso-position-horizontal-relative:text;mso-position-vertical:absolute;mso-position-vertical-relative:text" o:gfxdata="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">
-                <v:imagedata r:id="rId6" o:title=""/>
+              <v:shape w14:anchorId="5C563BCF" id="Tinta 1" o:spid="_x0000_s1026" type="#_x0000_t75" style="position:absolute;margin-left:192.9pt;margin-top:-18.6pt;width:1.8pt;height:1.7pt;z-index:251659264;visibility:visible;mso-wrap-style:square;mso-wrap-distance-left:9pt;mso-wrap-distance-top:0;mso-wrap-distance-right:9pt;mso-wrap-distance-bottom:0;mso-position-horizontal:absolute;mso-position-horizontal-relative:text;mso-position-vertical:absolute;mso-position-vertical-relative:text" o:gfxdata="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">
+                <v:imagedata r:id="rId8" o:title=""/>
               </v:shape>
             </w:pict>
           </mc:Fallback>
@@ -3353,17 +3353,7 @@
           <w:szCs w:val="21"/>
           <w:lang w:eastAsia="pt-BR"/>
         </w:rPr>
-        <w:t>header</w:t>
-      </w:r>
-      <w:r>
-        <w:rPr>
-          <w:rFonts w:ascii="Consolas" w:eastAsia="Times New Roman" w:hAnsi="Consolas" w:cs="Times New Roman"/>
-          <w:color w:val="000000"/>
-          <w:sz w:val="21"/>
-          <w:szCs w:val="21"/>
-          <w:lang w:eastAsia="pt-BR"/>
-        </w:rPr>
-        <w:t>.ejs</w:t>
+        <w:t>header.ejs</w:t>
       </w:r>
       <w:proofErr w:type="spellEnd"/>
       <w:r>
@@ -7862,7 +7852,29 @@
           <w:szCs w:val="21"/>
           <w:lang w:eastAsia="pt-BR"/>
         </w:rPr>
-        <w:t>//slug é a versão otimizada para url utilizando a </w:t>
+        <w:t>//slug é a versão otimizada para </w:t>
+      </w:r>
+      <w:proofErr w:type="spellStart"/>
+      <w:r>
+        <w:rPr>
+          <w:rFonts w:ascii="Consolas" w:eastAsia="Times New Roman" w:hAnsi="Consolas" w:cs="Times New Roman"/>
+          <w:color w:val="008000"/>
+          <w:sz w:val="21"/>
+          <w:szCs w:val="21"/>
+          <w:lang w:eastAsia="pt-BR"/>
+        </w:rPr>
+        <w:t>url</w:t>
+      </w:r>
+      <w:proofErr w:type="spellEnd"/>
+      <w:r>
+        <w:rPr>
+          <w:rFonts w:ascii="Consolas" w:eastAsia="Times New Roman" w:hAnsi="Consolas" w:cs="Times New Roman"/>
+          <w:color w:val="008000"/>
+          <w:sz w:val="21"/>
+          <w:szCs w:val="21"/>
+          <w:lang w:eastAsia="pt-BR"/>
+        </w:rPr>
+        <w:t> utilizando a </w:t>
       </w:r>
       <w:proofErr w:type="spellStart"/>
       <w:r>
@@ -11535,10 +11547,6 @@
     <w:p>
       <w:pPr>
         <w:pStyle w:val="PargrafodaLista"/>
-        <w:numPr>
-          <w:ilvl w:val="0"/>
-          <w:numId w:val="1"/>
-        </w:numPr>
         <w:shd w:val="clear" w:color="auto" w:fill="FFFFFF"/>
         <w:spacing w:after="0" w:line="285" w:lineRule="atLeast"/>
         <w:rPr>
@@ -11553,10 +11561,6 @@
     <w:p>
       <w:pPr>
         <w:pStyle w:val="PargrafodaLista"/>
-        <w:numPr>
-          <w:ilvl w:val="0"/>
-          <w:numId w:val="1"/>
-        </w:numPr>
         <w:shd w:val="clear" w:color="auto" w:fill="FFFFFF"/>
         <w:spacing w:after="0" w:line="285" w:lineRule="atLeast"/>
         <w:rPr>
@@ -11633,6 +11637,4607 @@
         <w:t>partials</w:t>
       </w:r>
       <w:proofErr w:type="spellEnd"/>
+    </w:p>
+    <w:p>
+      <w:pPr>
+        <w:pStyle w:val="PargrafodaLista"/>
+        <w:numPr>
+          <w:ilvl w:val="0"/>
+          <w:numId w:val="1"/>
+        </w:numPr>
+        <w:shd w:val="clear" w:color="auto" w:fill="FFFFFF"/>
+        <w:spacing w:after="0" w:line="285" w:lineRule="atLeast"/>
+        <w:rPr>
+          <w:rFonts w:ascii="Consolas" w:eastAsia="Times New Roman" w:hAnsi="Consolas" w:cs="Times New Roman"/>
+          <w:color w:val="000000"/>
+          <w:sz w:val="21"/>
+          <w:szCs w:val="21"/>
+          <w:lang w:eastAsia="pt-BR"/>
+        </w:rPr>
+      </w:pPr>
+      <w:r>
+        <w:rPr>
+          <w:rFonts w:ascii="Consolas" w:eastAsia="Times New Roman" w:hAnsi="Consolas" w:cs="Times New Roman"/>
+          <w:color w:val="000000"/>
+          <w:sz w:val="21"/>
+          <w:szCs w:val="21"/>
+          <w:lang w:eastAsia="pt-BR"/>
+        </w:rPr>
+        <w:t>Digite</w:t>
+      </w:r>
+    </w:p>
+    <w:p>
+      <w:pPr>
+        <w:pStyle w:val="PargrafodaLista"/>
+        <w:numPr>
+          <w:ilvl w:val="0"/>
+          <w:numId w:val="1"/>
+        </w:numPr>
+        <w:shd w:val="clear" w:color="auto" w:fill="FFFFFF"/>
+        <w:spacing w:after="0" w:line="285" w:lineRule="atLeast"/>
+        <w:rPr>
+          <w:rFonts w:ascii="Consolas" w:eastAsia="Times New Roman" w:hAnsi="Consolas" w:cs="Times New Roman"/>
+          <w:color w:val="000000"/>
+          <w:sz w:val="21"/>
+          <w:szCs w:val="21"/>
+          <w:lang w:eastAsia="pt-BR"/>
+        </w:rPr>
+      </w:pPr>
+      <w:proofErr w:type="gramStart"/>
+      <w:r>
+        <w:rPr>
+          <w:rFonts w:ascii="Consolas" w:eastAsia="Times New Roman" w:hAnsi="Consolas" w:cs="Times New Roman"/>
+          <w:color w:val="008000"/>
+          <w:sz w:val="21"/>
+          <w:szCs w:val="21"/>
+          <w:lang w:eastAsia="pt-BR"/>
+        </w:rPr>
+        <w:t>&lt;!--</w:t>
+      </w:r>
+      <w:proofErr w:type="gramEnd"/>
+      <w:r>
+        <w:rPr>
+          <w:rFonts w:ascii="Consolas" w:eastAsia="Times New Roman" w:hAnsi="Consolas" w:cs="Times New Roman"/>
+          <w:color w:val="008000"/>
+          <w:sz w:val="21"/>
+          <w:szCs w:val="21"/>
+          <w:lang w:eastAsia="pt-BR"/>
+        </w:rPr>
+        <w:t>Para criar um menu utilizamos a </w:t>
+      </w:r>
+      <w:proofErr w:type="spellStart"/>
+      <w:r>
+        <w:rPr>
+          <w:rFonts w:ascii="Consolas" w:eastAsia="Times New Roman" w:hAnsi="Consolas" w:cs="Times New Roman"/>
+          <w:color w:val="008000"/>
+          <w:sz w:val="21"/>
+          <w:szCs w:val="21"/>
+          <w:lang w:eastAsia="pt-BR"/>
+        </w:rPr>
+        <w:t>class</w:t>
+      </w:r>
+      <w:proofErr w:type="spellEnd"/>
+      <w:r>
+        <w:rPr>
+          <w:rFonts w:ascii="Consolas" w:eastAsia="Times New Roman" w:hAnsi="Consolas" w:cs="Times New Roman"/>
+          <w:color w:val="008000"/>
+          <w:sz w:val="21"/>
+          <w:szCs w:val="21"/>
+          <w:lang w:eastAsia="pt-BR"/>
+        </w:rPr>
+        <w:t> = </w:t>
+      </w:r>
+      <w:proofErr w:type="spellStart"/>
+      <w:r>
+        <w:rPr>
+          <w:rFonts w:ascii="Consolas" w:eastAsia="Times New Roman" w:hAnsi="Consolas" w:cs="Times New Roman"/>
+          <w:color w:val="008000"/>
+          <w:sz w:val="21"/>
+          <w:szCs w:val="21"/>
+          <w:lang w:eastAsia="pt-BR"/>
+        </w:rPr>
+        <w:t>navbar-nav</w:t>
+      </w:r>
+      <w:proofErr w:type="spellEnd"/>
+    </w:p>
+    <w:p>
+      <w:pPr>
+        <w:pStyle w:val="PargrafodaLista"/>
+        <w:numPr>
+          <w:ilvl w:val="0"/>
+          <w:numId w:val="1"/>
+        </w:numPr>
+        <w:shd w:val="clear" w:color="auto" w:fill="FFFFFF"/>
+        <w:spacing w:after="0" w:line="285" w:lineRule="atLeast"/>
+        <w:rPr>
+          <w:rFonts w:ascii="Consolas" w:eastAsia="Times New Roman" w:hAnsi="Consolas" w:cs="Times New Roman"/>
+          <w:color w:val="000000"/>
+          <w:sz w:val="21"/>
+          <w:szCs w:val="21"/>
+          <w:lang w:eastAsia="pt-BR"/>
+        </w:rPr>
+      </w:pPr>
+      <w:r>
+        <w:rPr>
+          <w:rFonts w:ascii="Consolas" w:eastAsia="Times New Roman" w:hAnsi="Consolas" w:cs="Times New Roman"/>
+          <w:color w:val="008000"/>
+          <w:sz w:val="21"/>
+          <w:szCs w:val="21"/>
+          <w:lang w:eastAsia="pt-BR"/>
+        </w:rPr>
+        <w:t>    </w:t>
+      </w:r>
+      <w:proofErr w:type="spellStart"/>
+      <w:r>
+        <w:rPr>
+          <w:rFonts w:ascii="Consolas" w:eastAsia="Times New Roman" w:hAnsi="Consolas" w:cs="Times New Roman"/>
+          <w:color w:val="008000"/>
+          <w:sz w:val="21"/>
+          <w:szCs w:val="21"/>
+          <w:lang w:eastAsia="pt-BR"/>
+        </w:rPr>
+        <w:t>mr</w:t>
+      </w:r>
+      <w:proofErr w:type="spellEnd"/>
+      <w:r>
+        <w:rPr>
+          <w:rFonts w:ascii="Consolas" w:eastAsia="Times New Roman" w:hAnsi="Consolas" w:cs="Times New Roman"/>
+          <w:color w:val="008000"/>
+          <w:sz w:val="21"/>
+          <w:szCs w:val="21"/>
+          <w:lang w:eastAsia="pt-BR"/>
+        </w:rPr>
+        <w:t>-auto serve para configurar uma margem total à direita</w:t>
+      </w:r>
+    </w:p>
+    <w:p>
+      <w:pPr>
+        <w:pStyle w:val="PargrafodaLista"/>
+        <w:numPr>
+          <w:ilvl w:val="0"/>
+          <w:numId w:val="1"/>
+        </w:numPr>
+        <w:shd w:val="clear" w:color="auto" w:fill="FFFFFF"/>
+        <w:spacing w:after="0" w:line="285" w:lineRule="atLeast"/>
+        <w:rPr>
+          <w:rFonts w:ascii="Consolas" w:eastAsia="Times New Roman" w:hAnsi="Consolas" w:cs="Times New Roman"/>
+          <w:color w:val="000000"/>
+          <w:sz w:val="21"/>
+          <w:szCs w:val="21"/>
+          <w:lang w:eastAsia="pt-BR"/>
+        </w:rPr>
+      </w:pPr>
+      <w:r>
+        <w:rPr>
+          <w:rFonts w:ascii="Consolas" w:eastAsia="Times New Roman" w:hAnsi="Consolas" w:cs="Times New Roman"/>
+          <w:color w:val="008000"/>
+          <w:sz w:val="21"/>
+          <w:szCs w:val="21"/>
+          <w:lang w:eastAsia="pt-BR"/>
+        </w:rPr>
+        <w:t>     --&gt;</w:t>
+      </w:r>
+    </w:p>
+    <w:p>
+      <w:pPr>
+        <w:pStyle w:val="PargrafodaLista"/>
+        <w:numPr>
+          <w:ilvl w:val="0"/>
+          <w:numId w:val="1"/>
+        </w:numPr>
+        <w:shd w:val="clear" w:color="auto" w:fill="FFFFFF"/>
+        <w:spacing w:after="0" w:line="285" w:lineRule="atLeast"/>
+        <w:rPr>
+          <w:rFonts w:ascii="Consolas" w:eastAsia="Times New Roman" w:hAnsi="Consolas" w:cs="Times New Roman"/>
+          <w:color w:val="000000"/>
+          <w:sz w:val="21"/>
+          <w:szCs w:val="21"/>
+          <w:lang w:eastAsia="pt-BR"/>
+        </w:rPr>
+      </w:pPr>
+      <w:r>
+        <w:rPr>
+          <w:rFonts w:ascii="Consolas" w:eastAsia="Times New Roman" w:hAnsi="Consolas" w:cs="Times New Roman"/>
+          <w:color w:val="000000"/>
+          <w:sz w:val="21"/>
+          <w:szCs w:val="21"/>
+          <w:lang w:eastAsia="pt-BR"/>
+        </w:rPr>
+        <w:t>    </w:t>
+      </w:r>
+      <w:r>
+        <w:rPr>
+          <w:rFonts w:ascii="Consolas" w:eastAsia="Times New Roman" w:hAnsi="Consolas" w:cs="Times New Roman"/>
+          <w:color w:val="800000"/>
+          <w:sz w:val="21"/>
+          <w:szCs w:val="21"/>
+          <w:lang w:eastAsia="pt-BR"/>
+        </w:rPr>
+        <w:t>&lt;</w:t>
+      </w:r>
+      <w:proofErr w:type="spellStart"/>
+      <w:r>
+        <w:rPr>
+          <w:rFonts w:ascii="Consolas" w:eastAsia="Times New Roman" w:hAnsi="Consolas" w:cs="Times New Roman"/>
+          <w:color w:val="800000"/>
+          <w:sz w:val="21"/>
+          <w:szCs w:val="21"/>
+          <w:lang w:eastAsia="pt-BR"/>
+        </w:rPr>
+        <w:t>ul</w:t>
+      </w:r>
+      <w:proofErr w:type="spellEnd"/>
+      <w:r>
+        <w:rPr>
+          <w:rFonts w:ascii="Consolas" w:eastAsia="Times New Roman" w:hAnsi="Consolas" w:cs="Times New Roman"/>
+          <w:color w:val="000000"/>
+          <w:sz w:val="21"/>
+          <w:szCs w:val="21"/>
+          <w:lang w:eastAsia="pt-BR"/>
+        </w:rPr>
+        <w:t> </w:t>
+      </w:r>
+      <w:proofErr w:type="spellStart"/>
+      <w:r>
+        <w:rPr>
+          <w:rFonts w:ascii="Consolas" w:eastAsia="Times New Roman" w:hAnsi="Consolas" w:cs="Times New Roman"/>
+          <w:color w:val="FF0000"/>
+          <w:sz w:val="21"/>
+          <w:szCs w:val="21"/>
+          <w:lang w:eastAsia="pt-BR"/>
+        </w:rPr>
+        <w:t>class</w:t>
+      </w:r>
+      <w:proofErr w:type="spellEnd"/>
+      <w:r>
+        <w:rPr>
+          <w:rFonts w:ascii="Consolas" w:eastAsia="Times New Roman" w:hAnsi="Consolas" w:cs="Times New Roman"/>
+          <w:color w:val="000000"/>
+          <w:sz w:val="21"/>
+          <w:szCs w:val="21"/>
+          <w:lang w:eastAsia="pt-BR"/>
+        </w:rPr>
+        <w:t>=</w:t>
+      </w:r>
+      <w:r>
+        <w:rPr>
+          <w:rFonts w:ascii="Consolas" w:eastAsia="Times New Roman" w:hAnsi="Consolas" w:cs="Times New Roman"/>
+          <w:color w:val="0000FF"/>
+          <w:sz w:val="21"/>
+          <w:szCs w:val="21"/>
+          <w:lang w:eastAsia="pt-BR"/>
+        </w:rPr>
+        <w:t>"</w:t>
+      </w:r>
+      <w:proofErr w:type="spellStart"/>
+      <w:r>
+        <w:rPr>
+          <w:rFonts w:ascii="Consolas" w:eastAsia="Times New Roman" w:hAnsi="Consolas" w:cs="Times New Roman"/>
+          <w:color w:val="0000FF"/>
+          <w:sz w:val="21"/>
+          <w:szCs w:val="21"/>
+          <w:lang w:eastAsia="pt-BR"/>
+        </w:rPr>
+        <w:t>navbar-nav</w:t>
+      </w:r>
+      <w:proofErr w:type="spellEnd"/>
+      <w:r>
+        <w:rPr>
+          <w:rFonts w:ascii="Consolas" w:eastAsia="Times New Roman" w:hAnsi="Consolas" w:cs="Times New Roman"/>
+          <w:color w:val="0000FF"/>
+          <w:sz w:val="21"/>
+          <w:szCs w:val="21"/>
+          <w:lang w:eastAsia="pt-BR"/>
+        </w:rPr>
+        <w:t> </w:t>
+      </w:r>
+      <w:proofErr w:type="spellStart"/>
+      <w:r>
+        <w:rPr>
+          <w:rFonts w:ascii="Consolas" w:eastAsia="Times New Roman" w:hAnsi="Consolas" w:cs="Times New Roman"/>
+          <w:color w:val="0000FF"/>
+          <w:sz w:val="21"/>
+          <w:szCs w:val="21"/>
+          <w:lang w:eastAsia="pt-BR"/>
+        </w:rPr>
+        <w:t>mr</w:t>
+      </w:r>
+      <w:proofErr w:type="spellEnd"/>
+      <w:r>
+        <w:rPr>
+          <w:rFonts w:ascii="Consolas" w:eastAsia="Times New Roman" w:hAnsi="Consolas" w:cs="Times New Roman"/>
+          <w:color w:val="0000FF"/>
+          <w:sz w:val="21"/>
+          <w:szCs w:val="21"/>
+          <w:lang w:eastAsia="pt-BR"/>
+        </w:rPr>
+        <w:t>-auto "</w:t>
+      </w:r>
+      <w:r>
+        <w:rPr>
+          <w:rFonts w:ascii="Consolas" w:eastAsia="Times New Roman" w:hAnsi="Consolas" w:cs="Times New Roman"/>
+          <w:color w:val="800000"/>
+          <w:sz w:val="21"/>
+          <w:szCs w:val="21"/>
+          <w:lang w:eastAsia="pt-BR"/>
+        </w:rPr>
+        <w:t>&gt;</w:t>
+      </w:r>
+    </w:p>
+    <w:p>
+      <w:pPr>
+        <w:pStyle w:val="PargrafodaLista"/>
+        <w:numPr>
+          <w:ilvl w:val="0"/>
+          <w:numId w:val="1"/>
+        </w:numPr>
+        <w:shd w:val="clear" w:color="auto" w:fill="FFFFFF"/>
+        <w:spacing w:after="0" w:line="285" w:lineRule="atLeast"/>
+        <w:rPr>
+          <w:rFonts w:ascii="Consolas" w:eastAsia="Times New Roman" w:hAnsi="Consolas" w:cs="Times New Roman"/>
+          <w:color w:val="000000"/>
+          <w:sz w:val="21"/>
+          <w:szCs w:val="21"/>
+          <w:lang w:eastAsia="pt-BR"/>
+        </w:rPr>
+      </w:pPr>
+      <w:r>
+        <w:rPr>
+          <w:rFonts w:ascii="Consolas" w:eastAsia="Times New Roman" w:hAnsi="Consolas" w:cs="Times New Roman"/>
+          <w:color w:val="000000"/>
+          <w:sz w:val="21"/>
+          <w:szCs w:val="21"/>
+          <w:lang w:eastAsia="pt-BR"/>
+        </w:rPr>
+        <w:t>        </w:t>
+      </w:r>
+      <w:proofErr w:type="gramStart"/>
+      <w:r>
+        <w:rPr>
+          <w:rFonts w:ascii="Consolas" w:eastAsia="Times New Roman" w:hAnsi="Consolas" w:cs="Times New Roman"/>
+          <w:color w:val="008000"/>
+          <w:sz w:val="21"/>
+          <w:szCs w:val="21"/>
+          <w:lang w:eastAsia="pt-BR"/>
+        </w:rPr>
+        <w:t>&lt;!--</w:t>
+      </w:r>
+      <w:proofErr w:type="gramEnd"/>
+      <w:r>
+        <w:rPr>
+          <w:rFonts w:ascii="Consolas" w:eastAsia="Times New Roman" w:hAnsi="Consolas" w:cs="Times New Roman"/>
+          <w:color w:val="008000"/>
+          <w:sz w:val="21"/>
+          <w:szCs w:val="21"/>
+          <w:lang w:eastAsia="pt-BR"/>
+        </w:rPr>
+        <w:t>Para criar um item  utilizamos a </w:t>
+      </w:r>
+      <w:proofErr w:type="spellStart"/>
+      <w:r>
+        <w:rPr>
+          <w:rFonts w:ascii="Consolas" w:eastAsia="Times New Roman" w:hAnsi="Consolas" w:cs="Times New Roman"/>
+          <w:color w:val="008000"/>
+          <w:sz w:val="21"/>
+          <w:szCs w:val="21"/>
+          <w:lang w:eastAsia="pt-BR"/>
+        </w:rPr>
+        <w:t>class</w:t>
+      </w:r>
+      <w:proofErr w:type="spellEnd"/>
+      <w:r>
+        <w:rPr>
+          <w:rFonts w:ascii="Consolas" w:eastAsia="Times New Roman" w:hAnsi="Consolas" w:cs="Times New Roman"/>
+          <w:color w:val="008000"/>
+          <w:sz w:val="21"/>
+          <w:szCs w:val="21"/>
+          <w:lang w:eastAsia="pt-BR"/>
+        </w:rPr>
+        <w:t> = </w:t>
+      </w:r>
+      <w:proofErr w:type="spellStart"/>
+      <w:r>
+        <w:rPr>
+          <w:rFonts w:ascii="Consolas" w:eastAsia="Times New Roman" w:hAnsi="Consolas" w:cs="Times New Roman"/>
+          <w:color w:val="008000"/>
+          <w:sz w:val="21"/>
+          <w:szCs w:val="21"/>
+          <w:lang w:eastAsia="pt-BR"/>
+        </w:rPr>
+        <w:t>nav</w:t>
+      </w:r>
+      <w:proofErr w:type="spellEnd"/>
+      <w:r>
+        <w:rPr>
+          <w:rFonts w:ascii="Consolas" w:eastAsia="Times New Roman" w:hAnsi="Consolas" w:cs="Times New Roman"/>
+          <w:color w:val="008000"/>
+          <w:sz w:val="21"/>
+          <w:szCs w:val="21"/>
+          <w:lang w:eastAsia="pt-BR"/>
+        </w:rPr>
+        <w:t>-item --&gt;</w:t>
+      </w:r>
+    </w:p>
+    <w:p>
+      <w:pPr>
+        <w:pStyle w:val="PargrafodaLista"/>
+        <w:numPr>
+          <w:ilvl w:val="0"/>
+          <w:numId w:val="1"/>
+        </w:numPr>
+        <w:shd w:val="clear" w:color="auto" w:fill="FFFFFF"/>
+        <w:spacing w:after="0" w:line="285" w:lineRule="atLeast"/>
+        <w:rPr>
+          <w:rFonts w:ascii="Consolas" w:eastAsia="Times New Roman" w:hAnsi="Consolas" w:cs="Times New Roman"/>
+          <w:color w:val="000000"/>
+          <w:sz w:val="21"/>
+          <w:szCs w:val="21"/>
+          <w:lang w:eastAsia="pt-BR"/>
+        </w:rPr>
+      </w:pPr>
+      <w:r>
+        <w:rPr>
+          <w:rFonts w:ascii="Consolas" w:eastAsia="Times New Roman" w:hAnsi="Consolas" w:cs="Times New Roman"/>
+          <w:color w:val="000000"/>
+          <w:sz w:val="21"/>
+          <w:szCs w:val="21"/>
+          <w:lang w:eastAsia="pt-BR"/>
+        </w:rPr>
+        <w:t>        </w:t>
+      </w:r>
+      <w:r>
+        <w:rPr>
+          <w:rFonts w:ascii="Consolas" w:eastAsia="Times New Roman" w:hAnsi="Consolas" w:cs="Times New Roman"/>
+          <w:color w:val="800000"/>
+          <w:sz w:val="21"/>
+          <w:szCs w:val="21"/>
+          <w:lang w:eastAsia="pt-BR"/>
+        </w:rPr>
+        <w:t>&lt;li</w:t>
+      </w:r>
+      <w:r>
+        <w:rPr>
+          <w:rFonts w:ascii="Consolas" w:eastAsia="Times New Roman" w:hAnsi="Consolas" w:cs="Times New Roman"/>
+          <w:color w:val="000000"/>
+          <w:sz w:val="21"/>
+          <w:szCs w:val="21"/>
+          <w:lang w:eastAsia="pt-BR"/>
+        </w:rPr>
+        <w:t> </w:t>
+      </w:r>
+      <w:proofErr w:type="spellStart"/>
+      <w:r>
+        <w:rPr>
+          <w:rFonts w:ascii="Consolas" w:eastAsia="Times New Roman" w:hAnsi="Consolas" w:cs="Times New Roman"/>
+          <w:color w:val="FF0000"/>
+          <w:sz w:val="21"/>
+          <w:szCs w:val="21"/>
+          <w:lang w:eastAsia="pt-BR"/>
+        </w:rPr>
+        <w:t>class</w:t>
+      </w:r>
+      <w:proofErr w:type="spellEnd"/>
+      <w:r>
+        <w:rPr>
+          <w:rFonts w:ascii="Consolas" w:eastAsia="Times New Roman" w:hAnsi="Consolas" w:cs="Times New Roman"/>
+          <w:color w:val="000000"/>
+          <w:sz w:val="21"/>
+          <w:szCs w:val="21"/>
+          <w:lang w:eastAsia="pt-BR"/>
+        </w:rPr>
+        <w:t>=</w:t>
+      </w:r>
+      <w:r>
+        <w:rPr>
+          <w:rFonts w:ascii="Consolas" w:eastAsia="Times New Roman" w:hAnsi="Consolas" w:cs="Times New Roman"/>
+          <w:color w:val="0000FF"/>
+          <w:sz w:val="21"/>
+          <w:szCs w:val="21"/>
+          <w:lang w:eastAsia="pt-BR"/>
+        </w:rPr>
+        <w:t>"</w:t>
+      </w:r>
+      <w:proofErr w:type="spellStart"/>
+      <w:r>
+        <w:rPr>
+          <w:rFonts w:ascii="Consolas" w:eastAsia="Times New Roman" w:hAnsi="Consolas" w:cs="Times New Roman"/>
+          <w:color w:val="0000FF"/>
+          <w:sz w:val="21"/>
+          <w:szCs w:val="21"/>
+          <w:lang w:eastAsia="pt-BR"/>
+        </w:rPr>
+        <w:t>nav</w:t>
+      </w:r>
+      <w:proofErr w:type="spellEnd"/>
+      <w:r>
+        <w:rPr>
+          <w:rFonts w:ascii="Consolas" w:eastAsia="Times New Roman" w:hAnsi="Consolas" w:cs="Times New Roman"/>
+          <w:color w:val="0000FF"/>
+          <w:sz w:val="21"/>
+          <w:szCs w:val="21"/>
+          <w:lang w:eastAsia="pt-BR"/>
+        </w:rPr>
+        <w:t>-item"</w:t>
+      </w:r>
+      <w:r>
+        <w:rPr>
+          <w:rFonts w:ascii="Consolas" w:eastAsia="Times New Roman" w:hAnsi="Consolas" w:cs="Times New Roman"/>
+          <w:color w:val="800000"/>
+          <w:sz w:val="21"/>
+          <w:szCs w:val="21"/>
+          <w:lang w:eastAsia="pt-BR"/>
+        </w:rPr>
+        <w:t>&gt;</w:t>
+      </w:r>
+    </w:p>
+    <w:p>
+      <w:pPr>
+        <w:pStyle w:val="PargrafodaLista"/>
+        <w:numPr>
+          <w:ilvl w:val="0"/>
+          <w:numId w:val="1"/>
+        </w:numPr>
+        <w:shd w:val="clear" w:color="auto" w:fill="FFFFFF"/>
+        <w:spacing w:after="0" w:line="285" w:lineRule="atLeast"/>
+        <w:rPr>
+          <w:rFonts w:ascii="Consolas" w:eastAsia="Times New Roman" w:hAnsi="Consolas" w:cs="Times New Roman"/>
+          <w:color w:val="000000"/>
+          <w:sz w:val="21"/>
+          <w:szCs w:val="21"/>
+          <w:lang w:eastAsia="pt-BR"/>
+        </w:rPr>
+      </w:pPr>
+      <w:r>
+        <w:rPr>
+          <w:rFonts w:ascii="Consolas" w:eastAsia="Times New Roman" w:hAnsi="Consolas" w:cs="Times New Roman"/>
+          <w:color w:val="000000"/>
+          <w:sz w:val="21"/>
+          <w:szCs w:val="21"/>
+          <w:lang w:eastAsia="pt-BR"/>
+        </w:rPr>
+        <w:t>            </w:t>
+      </w:r>
+      <w:proofErr w:type="gramStart"/>
+      <w:r>
+        <w:rPr>
+          <w:rFonts w:ascii="Consolas" w:eastAsia="Times New Roman" w:hAnsi="Consolas" w:cs="Times New Roman"/>
+          <w:color w:val="008000"/>
+          <w:sz w:val="21"/>
+          <w:szCs w:val="21"/>
+          <w:lang w:eastAsia="pt-BR"/>
+        </w:rPr>
+        <w:t>&lt;!--</w:t>
+      </w:r>
+      <w:proofErr w:type="gramEnd"/>
+      <w:r>
+        <w:rPr>
+          <w:rFonts w:ascii="Consolas" w:eastAsia="Times New Roman" w:hAnsi="Consolas" w:cs="Times New Roman"/>
+          <w:color w:val="008000"/>
+          <w:sz w:val="21"/>
+          <w:szCs w:val="21"/>
+          <w:lang w:eastAsia="pt-BR"/>
+        </w:rPr>
+        <w:t>O link do item do menu deve ter a </w:t>
+      </w:r>
+      <w:proofErr w:type="spellStart"/>
+      <w:r>
+        <w:rPr>
+          <w:rFonts w:ascii="Consolas" w:eastAsia="Times New Roman" w:hAnsi="Consolas" w:cs="Times New Roman"/>
+          <w:color w:val="008000"/>
+          <w:sz w:val="21"/>
+          <w:szCs w:val="21"/>
+          <w:lang w:eastAsia="pt-BR"/>
+        </w:rPr>
+        <w:t>class</w:t>
+      </w:r>
+      <w:proofErr w:type="spellEnd"/>
+      <w:r>
+        <w:rPr>
+          <w:rFonts w:ascii="Consolas" w:eastAsia="Times New Roman" w:hAnsi="Consolas" w:cs="Times New Roman"/>
+          <w:color w:val="008000"/>
+          <w:sz w:val="21"/>
+          <w:szCs w:val="21"/>
+          <w:lang w:eastAsia="pt-BR"/>
+        </w:rPr>
+        <w:t> = </w:t>
+      </w:r>
+      <w:proofErr w:type="spellStart"/>
+      <w:r>
+        <w:rPr>
+          <w:rFonts w:ascii="Consolas" w:eastAsia="Times New Roman" w:hAnsi="Consolas" w:cs="Times New Roman"/>
+          <w:color w:val="008000"/>
+          <w:sz w:val="21"/>
+          <w:szCs w:val="21"/>
+          <w:lang w:eastAsia="pt-BR"/>
+        </w:rPr>
+        <w:t>nav</w:t>
+      </w:r>
+      <w:proofErr w:type="spellEnd"/>
+      <w:r>
+        <w:rPr>
+          <w:rFonts w:ascii="Consolas" w:eastAsia="Times New Roman" w:hAnsi="Consolas" w:cs="Times New Roman"/>
+          <w:color w:val="008000"/>
+          <w:sz w:val="21"/>
+          <w:szCs w:val="21"/>
+          <w:lang w:eastAsia="pt-BR"/>
+        </w:rPr>
+        <w:t>-link</w:t>
+      </w:r>
+    </w:p>
+    <w:p>
+      <w:pPr>
+        <w:pStyle w:val="PargrafodaLista"/>
+        <w:numPr>
+          <w:ilvl w:val="0"/>
+          <w:numId w:val="1"/>
+        </w:numPr>
+        <w:shd w:val="clear" w:color="auto" w:fill="FFFFFF"/>
+        <w:spacing w:after="0" w:line="285" w:lineRule="atLeast"/>
+        <w:rPr>
+          <w:rFonts w:ascii="Consolas" w:eastAsia="Times New Roman" w:hAnsi="Consolas" w:cs="Times New Roman"/>
+          <w:color w:val="000000"/>
+          <w:sz w:val="21"/>
+          <w:szCs w:val="21"/>
+          <w:lang w:eastAsia="pt-BR"/>
+        </w:rPr>
+      </w:pPr>
+      <w:r>
+        <w:rPr>
+          <w:rFonts w:ascii="Consolas" w:eastAsia="Times New Roman" w:hAnsi="Consolas" w:cs="Times New Roman"/>
+          <w:color w:val="008000"/>
+          <w:sz w:val="21"/>
+          <w:szCs w:val="21"/>
+          <w:lang w:eastAsia="pt-BR"/>
+        </w:rPr>
+        <w:t>            para aparecer no menu --&gt;</w:t>
+      </w:r>
+    </w:p>
+    <w:p>
+      <w:pPr>
+        <w:pStyle w:val="PargrafodaLista"/>
+        <w:numPr>
+          <w:ilvl w:val="0"/>
+          <w:numId w:val="1"/>
+        </w:numPr>
+        <w:shd w:val="clear" w:color="auto" w:fill="FFFFFF"/>
+        <w:spacing w:after="0" w:line="285" w:lineRule="atLeast"/>
+        <w:rPr>
+          <w:rFonts w:ascii="Consolas" w:eastAsia="Times New Roman" w:hAnsi="Consolas" w:cs="Times New Roman"/>
+          <w:color w:val="000000"/>
+          <w:sz w:val="21"/>
+          <w:szCs w:val="21"/>
+          <w:lang w:eastAsia="pt-BR"/>
+        </w:rPr>
+      </w:pPr>
+      <w:r>
+        <w:rPr>
+          <w:rFonts w:ascii="Consolas" w:eastAsia="Times New Roman" w:hAnsi="Consolas" w:cs="Times New Roman"/>
+          <w:color w:val="000000"/>
+          <w:sz w:val="21"/>
+          <w:szCs w:val="21"/>
+          <w:lang w:eastAsia="pt-BR"/>
+        </w:rPr>
+        <w:t>            </w:t>
+      </w:r>
+      <w:r>
+        <w:rPr>
+          <w:rFonts w:ascii="Consolas" w:eastAsia="Times New Roman" w:hAnsi="Consolas" w:cs="Times New Roman"/>
+          <w:color w:val="800000"/>
+          <w:sz w:val="21"/>
+          <w:szCs w:val="21"/>
+          <w:lang w:eastAsia="pt-BR"/>
+        </w:rPr>
+        <w:t>&lt;a</w:t>
+      </w:r>
+      <w:r>
+        <w:rPr>
+          <w:rFonts w:ascii="Consolas" w:eastAsia="Times New Roman" w:hAnsi="Consolas" w:cs="Times New Roman"/>
+          <w:color w:val="000000"/>
+          <w:sz w:val="21"/>
+          <w:szCs w:val="21"/>
+          <w:lang w:eastAsia="pt-BR"/>
+        </w:rPr>
+        <w:t> </w:t>
+      </w:r>
+      <w:r>
+        <w:rPr>
+          <w:rFonts w:ascii="Consolas" w:eastAsia="Times New Roman" w:hAnsi="Consolas" w:cs="Times New Roman"/>
+          <w:color w:val="FF0000"/>
+          <w:sz w:val="21"/>
+          <w:szCs w:val="21"/>
+          <w:lang w:eastAsia="pt-BR"/>
+        </w:rPr>
+        <w:t>class</w:t>
+      </w:r>
+      <w:r>
+        <w:rPr>
+          <w:rFonts w:ascii="Consolas" w:eastAsia="Times New Roman" w:hAnsi="Consolas" w:cs="Times New Roman"/>
+          <w:color w:val="000000"/>
+          <w:sz w:val="21"/>
+          <w:szCs w:val="21"/>
+          <w:lang w:eastAsia="pt-BR"/>
+        </w:rPr>
+        <w:t>=</w:t>
+      </w:r>
+      <w:r>
+        <w:rPr>
+          <w:rFonts w:ascii="Consolas" w:eastAsia="Times New Roman" w:hAnsi="Consolas" w:cs="Times New Roman"/>
+          <w:color w:val="0000FF"/>
+          <w:sz w:val="21"/>
+          <w:szCs w:val="21"/>
+          <w:lang w:eastAsia="pt-BR"/>
+        </w:rPr>
+        <w:t>"nav-link"</w:t>
+      </w:r>
+      <w:r>
+        <w:rPr>
+          <w:rFonts w:ascii="Consolas" w:eastAsia="Times New Roman" w:hAnsi="Consolas" w:cs="Times New Roman"/>
+          <w:color w:val="000000"/>
+          <w:sz w:val="21"/>
+          <w:szCs w:val="21"/>
+          <w:lang w:eastAsia="pt-BR"/>
+        </w:rPr>
+        <w:t> </w:t>
+      </w:r>
+      <w:r>
+        <w:rPr>
+          <w:rFonts w:ascii="Consolas" w:eastAsia="Times New Roman" w:hAnsi="Consolas" w:cs="Times New Roman"/>
+          <w:color w:val="FF0000"/>
+          <w:sz w:val="21"/>
+          <w:szCs w:val="21"/>
+          <w:lang w:eastAsia="pt-BR"/>
+        </w:rPr>
+        <w:t>href</w:t>
+      </w:r>
+      <w:r>
+        <w:rPr>
+          <w:rFonts w:ascii="Consolas" w:eastAsia="Times New Roman" w:hAnsi="Consolas" w:cs="Times New Roman"/>
+          <w:color w:val="000000"/>
+          <w:sz w:val="21"/>
+          <w:szCs w:val="21"/>
+          <w:lang w:eastAsia="pt-BR"/>
+        </w:rPr>
+        <w:t>=</w:t>
+      </w:r>
+      <w:r>
+        <w:rPr>
+          <w:rFonts w:ascii="Consolas" w:eastAsia="Times New Roman" w:hAnsi="Consolas" w:cs="Times New Roman"/>
+          <w:color w:val="0000FF"/>
+          <w:sz w:val="21"/>
+          <w:szCs w:val="21"/>
+          <w:lang w:eastAsia="pt-BR"/>
+        </w:rPr>
+        <w:t>"/admin/categories"</w:t>
+      </w:r>
+      <w:r>
+        <w:rPr>
+          <w:rFonts w:ascii="Consolas" w:eastAsia="Times New Roman" w:hAnsi="Consolas" w:cs="Times New Roman"/>
+          <w:color w:val="800000"/>
+          <w:sz w:val="21"/>
+          <w:szCs w:val="21"/>
+          <w:lang w:eastAsia="pt-BR"/>
+        </w:rPr>
+        <w:t>&gt;</w:t>
+      </w:r>
+      <w:r>
+        <w:rPr>
+          <w:rFonts w:ascii="Consolas" w:eastAsia="Times New Roman" w:hAnsi="Consolas" w:cs="Times New Roman"/>
+          <w:color w:val="000000"/>
+          <w:sz w:val="21"/>
+          <w:szCs w:val="21"/>
+          <w:lang w:eastAsia="pt-BR"/>
+        </w:rPr>
+        <w:t>Categorias</w:t>
+      </w:r>
+      <w:r>
+        <w:rPr>
+          <w:rFonts w:ascii="Consolas" w:eastAsia="Times New Roman" w:hAnsi="Consolas" w:cs="Times New Roman"/>
+          <w:color w:val="800000"/>
+          <w:sz w:val="21"/>
+          <w:szCs w:val="21"/>
+          <w:lang w:eastAsia="pt-BR"/>
+        </w:rPr>
+        <w:t>&lt;/a&gt;</w:t>
+      </w:r>
+    </w:p>
+    <w:p>
+      <w:pPr>
+        <w:pStyle w:val="PargrafodaLista"/>
+        <w:numPr>
+          <w:ilvl w:val="0"/>
+          <w:numId w:val="1"/>
+        </w:numPr>
+        <w:shd w:val="clear" w:color="auto" w:fill="FFFFFF"/>
+        <w:spacing w:after="0" w:line="285" w:lineRule="atLeast"/>
+        <w:rPr>
+          <w:rFonts w:ascii="Consolas" w:eastAsia="Times New Roman" w:hAnsi="Consolas" w:cs="Times New Roman"/>
+          <w:color w:val="000000"/>
+          <w:sz w:val="21"/>
+          <w:szCs w:val="21"/>
+          <w:lang w:eastAsia="pt-BR"/>
+        </w:rPr>
+      </w:pPr>
+      <w:r>
+        <w:rPr>
+          <w:rFonts w:ascii="Consolas" w:eastAsia="Times New Roman" w:hAnsi="Consolas" w:cs="Times New Roman"/>
+          <w:color w:val="000000"/>
+          <w:sz w:val="21"/>
+          <w:szCs w:val="21"/>
+          <w:lang w:eastAsia="pt-BR"/>
+        </w:rPr>
+        <w:t>        </w:t>
+      </w:r>
+      <w:r>
+        <w:rPr>
+          <w:rFonts w:ascii="Consolas" w:eastAsia="Times New Roman" w:hAnsi="Consolas" w:cs="Times New Roman"/>
+          <w:color w:val="800000"/>
+          <w:sz w:val="21"/>
+          <w:szCs w:val="21"/>
+          <w:lang w:eastAsia="pt-BR"/>
+        </w:rPr>
+        <w:t>&lt;/li&gt;</w:t>
+      </w:r>
+    </w:p>
+    <w:p>
+      <w:pPr>
+        <w:pStyle w:val="PargrafodaLista"/>
+        <w:numPr>
+          <w:ilvl w:val="0"/>
+          <w:numId w:val="1"/>
+        </w:numPr>
+        <w:shd w:val="clear" w:color="auto" w:fill="FFFFFF"/>
+        <w:spacing w:after="0" w:line="285" w:lineRule="atLeast"/>
+        <w:rPr>
+          <w:rFonts w:ascii="Consolas" w:eastAsia="Times New Roman" w:hAnsi="Consolas" w:cs="Times New Roman"/>
+          <w:color w:val="000000"/>
+          <w:sz w:val="21"/>
+          <w:szCs w:val="21"/>
+          <w:lang w:eastAsia="pt-BR"/>
+        </w:rPr>
+      </w:pPr>
+      <w:r>
+        <w:rPr>
+          <w:rFonts w:ascii="Consolas" w:eastAsia="Times New Roman" w:hAnsi="Consolas" w:cs="Times New Roman"/>
+          <w:color w:val="000000"/>
+          <w:sz w:val="21"/>
+          <w:szCs w:val="21"/>
+          <w:lang w:eastAsia="pt-BR"/>
+        </w:rPr>
+        <w:t>    </w:t>
+      </w:r>
+      <w:r>
+        <w:rPr>
+          <w:rFonts w:ascii="Consolas" w:eastAsia="Times New Roman" w:hAnsi="Consolas" w:cs="Times New Roman"/>
+          <w:color w:val="800000"/>
+          <w:sz w:val="21"/>
+          <w:szCs w:val="21"/>
+          <w:lang w:eastAsia="pt-BR"/>
+        </w:rPr>
+        <w:t>&lt;/</w:t>
+      </w:r>
+      <w:proofErr w:type="spellStart"/>
+      <w:r>
+        <w:rPr>
+          <w:rFonts w:ascii="Consolas" w:eastAsia="Times New Roman" w:hAnsi="Consolas" w:cs="Times New Roman"/>
+          <w:color w:val="800000"/>
+          <w:sz w:val="21"/>
+          <w:szCs w:val="21"/>
+          <w:lang w:eastAsia="pt-BR"/>
+        </w:rPr>
+        <w:t>ul</w:t>
+      </w:r>
+      <w:proofErr w:type="spellEnd"/>
+      <w:r>
+        <w:rPr>
+          <w:rFonts w:ascii="Consolas" w:eastAsia="Times New Roman" w:hAnsi="Consolas" w:cs="Times New Roman"/>
+          <w:color w:val="800000"/>
+          <w:sz w:val="21"/>
+          <w:szCs w:val="21"/>
+          <w:lang w:eastAsia="pt-BR"/>
+        </w:rPr>
+        <w:t>&gt;</w:t>
+      </w:r>
+    </w:p>
+    <w:p>
+      <w:pPr>
+        <w:pStyle w:val="PargrafodaLista"/>
+        <w:shd w:val="clear" w:color="auto" w:fill="FFFFFF"/>
+        <w:spacing w:after="0" w:line="285" w:lineRule="atLeast"/>
+        <w:rPr>
+          <w:rFonts w:ascii="Consolas" w:eastAsia="Times New Roman" w:hAnsi="Consolas" w:cs="Times New Roman"/>
+          <w:color w:val="000000"/>
+          <w:sz w:val="21"/>
+          <w:szCs w:val="21"/>
+          <w:lang w:eastAsia="pt-BR"/>
+        </w:rPr>
+      </w:pPr>
+    </w:p>
+    <w:p>
+      <w:pPr>
+        <w:pStyle w:val="PargrafodaLista"/>
+        <w:shd w:val="clear" w:color="auto" w:fill="FFFFFF"/>
+        <w:spacing w:after="0" w:line="285" w:lineRule="atLeast"/>
+        <w:rPr>
+          <w:rFonts w:ascii="Consolas" w:eastAsia="Times New Roman" w:hAnsi="Consolas" w:cs="Times New Roman"/>
+          <w:color w:val="000000"/>
+          <w:sz w:val="21"/>
+          <w:szCs w:val="21"/>
+          <w:lang w:eastAsia="pt-BR"/>
+        </w:rPr>
+      </w:pPr>
+      <w:r>
+        <w:rPr>
+          <w:rFonts w:ascii="Consolas" w:eastAsia="Times New Roman" w:hAnsi="Consolas" w:cs="Times New Roman"/>
+          <w:color w:val="000000"/>
+          <w:sz w:val="21"/>
+          <w:szCs w:val="21"/>
+          <w:lang w:eastAsia="pt-BR"/>
+        </w:rPr>
+        <w:t xml:space="preserve">NO ARQUIVO </w:t>
+      </w:r>
+      <w:proofErr w:type="spellStart"/>
+      <w:r>
+        <w:rPr>
+          <w:rFonts w:ascii="Consolas" w:eastAsia="Times New Roman" w:hAnsi="Consolas" w:cs="Times New Roman"/>
+          <w:color w:val="000000"/>
+          <w:sz w:val="21"/>
+          <w:szCs w:val="21"/>
+          <w:lang w:eastAsia="pt-BR"/>
+        </w:rPr>
+        <w:t>views</w:t>
+      </w:r>
+      <w:proofErr w:type="spellEnd"/>
+      <w:r>
+        <w:rPr>
+          <w:rFonts w:ascii="Consolas" w:eastAsia="Times New Roman" w:hAnsi="Consolas" w:cs="Times New Roman"/>
+          <w:color w:val="000000"/>
+          <w:sz w:val="21"/>
+          <w:szCs w:val="21"/>
+          <w:lang w:eastAsia="pt-BR"/>
+        </w:rPr>
+        <w:t>/</w:t>
+      </w:r>
+      <w:proofErr w:type="spellStart"/>
+      <w:r>
+        <w:rPr>
+          <w:rFonts w:ascii="Consolas" w:eastAsia="Times New Roman" w:hAnsi="Consolas" w:cs="Times New Roman"/>
+          <w:color w:val="000000"/>
+          <w:sz w:val="21"/>
+          <w:szCs w:val="21"/>
+          <w:lang w:eastAsia="pt-BR"/>
+        </w:rPr>
+        <w:t>categories</w:t>
+      </w:r>
+      <w:proofErr w:type="spellEnd"/>
+      <w:r>
+        <w:rPr>
+          <w:rFonts w:ascii="Consolas" w:eastAsia="Times New Roman" w:hAnsi="Consolas" w:cs="Times New Roman"/>
+          <w:color w:val="000000"/>
+          <w:sz w:val="21"/>
+          <w:szCs w:val="21"/>
+          <w:lang w:eastAsia="pt-BR"/>
+        </w:rPr>
+        <w:t>/</w:t>
+      </w:r>
+      <w:proofErr w:type="spellStart"/>
+      <w:r>
+        <w:rPr>
+          <w:rFonts w:ascii="Consolas" w:eastAsia="Times New Roman" w:hAnsi="Consolas" w:cs="Times New Roman"/>
+          <w:color w:val="000000"/>
+          <w:sz w:val="21"/>
+          <w:szCs w:val="21"/>
+          <w:lang w:eastAsia="pt-BR"/>
+        </w:rPr>
+        <w:t>index.ejs</w:t>
+      </w:r>
+      <w:proofErr w:type="spellEnd"/>
+    </w:p>
+    <w:p>
+      <w:pPr>
+        <w:pStyle w:val="PargrafodaLista"/>
+        <w:numPr>
+          <w:ilvl w:val="0"/>
+          <w:numId w:val="1"/>
+        </w:numPr>
+        <w:shd w:val="clear" w:color="auto" w:fill="FFFFFF"/>
+        <w:spacing w:after="0" w:line="285" w:lineRule="atLeast"/>
+        <w:rPr>
+          <w:rFonts w:ascii="Consolas" w:eastAsia="Times New Roman" w:hAnsi="Consolas" w:cs="Times New Roman"/>
+          <w:color w:val="000000"/>
+          <w:sz w:val="21"/>
+          <w:szCs w:val="21"/>
+          <w:lang w:eastAsia="pt-BR"/>
+        </w:rPr>
+      </w:pPr>
+      <w:r>
+        <w:rPr>
+          <w:rFonts w:ascii="Consolas" w:eastAsia="Times New Roman" w:hAnsi="Consolas" w:cs="Times New Roman"/>
+          <w:color w:val="000000"/>
+          <w:sz w:val="21"/>
+          <w:szCs w:val="21"/>
+          <w:lang w:eastAsia="pt-BR"/>
+        </w:rPr>
+        <w:t xml:space="preserve">No arquivo altere o texto do </w:t>
+      </w:r>
+      <w:proofErr w:type="spellStart"/>
+      <w:r>
+        <w:rPr>
+          <w:rFonts w:ascii="Consolas" w:eastAsia="Times New Roman" w:hAnsi="Consolas" w:cs="Times New Roman"/>
+          <w:color w:val="000000"/>
+          <w:sz w:val="21"/>
+          <w:szCs w:val="21"/>
+          <w:lang w:eastAsia="pt-BR"/>
+        </w:rPr>
+        <w:t>forEach</w:t>
+      </w:r>
+      <w:proofErr w:type="spellEnd"/>
+      <w:r>
+        <w:rPr>
+          <w:rFonts w:ascii="Consolas" w:eastAsia="Times New Roman" w:hAnsi="Consolas" w:cs="Times New Roman"/>
+          <w:color w:val="000000"/>
+          <w:sz w:val="21"/>
+          <w:szCs w:val="21"/>
+          <w:lang w:eastAsia="pt-BR"/>
+        </w:rPr>
+        <w:t xml:space="preserve"> conforme abaixo</w:t>
+      </w:r>
+    </w:p>
+    <w:p>
+      <w:pPr>
+        <w:pStyle w:val="PargrafodaLista"/>
+        <w:numPr>
+          <w:ilvl w:val="0"/>
+          <w:numId w:val="1"/>
+        </w:numPr>
+        <w:shd w:val="clear" w:color="auto" w:fill="FFFFFF"/>
+        <w:spacing w:after="0" w:line="285" w:lineRule="atLeast"/>
+        <w:rPr>
+          <w:rFonts w:ascii="Consolas" w:eastAsia="Times New Roman" w:hAnsi="Consolas" w:cs="Times New Roman"/>
+          <w:color w:val="000000"/>
+          <w:sz w:val="21"/>
+          <w:szCs w:val="21"/>
+          <w:lang w:eastAsia="pt-BR"/>
+        </w:rPr>
+      </w:pPr>
+      <w:r>
+        <w:rPr>
+          <w:rFonts w:ascii="Consolas" w:eastAsia="Times New Roman" w:hAnsi="Consolas" w:cs="Times New Roman"/>
+          <w:color w:val="CD3131"/>
+          <w:sz w:val="21"/>
+          <w:szCs w:val="21"/>
+          <w:lang w:eastAsia="pt-BR"/>
+        </w:rPr>
+        <w:t>&lt;</w:t>
+      </w:r>
+      <w:r>
+        <w:rPr>
+          <w:rFonts w:ascii="Consolas" w:eastAsia="Times New Roman" w:hAnsi="Consolas" w:cs="Times New Roman"/>
+          <w:color w:val="000000"/>
+          <w:sz w:val="21"/>
+          <w:szCs w:val="21"/>
+          <w:lang w:eastAsia="pt-BR"/>
+        </w:rPr>
+        <w:t>% </w:t>
+      </w:r>
+      <w:proofErr w:type="spellStart"/>
+      <w:proofErr w:type="gramStart"/>
+      <w:r>
+        <w:rPr>
+          <w:rFonts w:ascii="Consolas" w:eastAsia="Times New Roman" w:hAnsi="Consolas" w:cs="Times New Roman"/>
+          <w:color w:val="000000"/>
+          <w:sz w:val="21"/>
+          <w:szCs w:val="21"/>
+          <w:lang w:eastAsia="pt-BR"/>
+        </w:rPr>
+        <w:t>categories.forEach</w:t>
+      </w:r>
+      <w:proofErr w:type="spellEnd"/>
+      <w:proofErr w:type="gramEnd"/>
+      <w:r>
+        <w:rPr>
+          <w:rFonts w:ascii="Consolas" w:eastAsia="Times New Roman" w:hAnsi="Consolas" w:cs="Times New Roman"/>
+          <w:color w:val="000000"/>
+          <w:sz w:val="21"/>
+          <w:szCs w:val="21"/>
+          <w:lang w:eastAsia="pt-BR"/>
+        </w:rPr>
+        <w:t>(</w:t>
+      </w:r>
+      <w:proofErr w:type="spellStart"/>
+      <w:r>
+        <w:rPr>
+          <w:rFonts w:ascii="Consolas" w:eastAsia="Times New Roman" w:hAnsi="Consolas" w:cs="Times New Roman"/>
+          <w:color w:val="000000"/>
+          <w:sz w:val="21"/>
+          <w:szCs w:val="21"/>
+          <w:lang w:eastAsia="pt-BR"/>
+        </w:rPr>
+        <w:t>category</w:t>
+      </w:r>
+      <w:proofErr w:type="spellEnd"/>
+      <w:r>
+        <w:rPr>
+          <w:rFonts w:ascii="Consolas" w:eastAsia="Times New Roman" w:hAnsi="Consolas" w:cs="Times New Roman"/>
+          <w:color w:val="000000"/>
+          <w:sz w:val="21"/>
+          <w:szCs w:val="21"/>
+          <w:lang w:eastAsia="pt-BR"/>
+        </w:rPr>
+        <w:t>=&gt;{ %&gt;</w:t>
+      </w:r>
+    </w:p>
+    <w:p>
+      <w:pPr>
+        <w:pStyle w:val="PargrafodaLista"/>
+        <w:numPr>
+          <w:ilvl w:val="0"/>
+          <w:numId w:val="1"/>
+        </w:numPr>
+        <w:shd w:val="clear" w:color="auto" w:fill="FFFFFF"/>
+        <w:spacing w:after="0" w:line="285" w:lineRule="atLeast"/>
+        <w:rPr>
+          <w:rFonts w:ascii="Consolas" w:eastAsia="Times New Roman" w:hAnsi="Consolas" w:cs="Times New Roman"/>
+          <w:color w:val="000000"/>
+          <w:sz w:val="21"/>
+          <w:szCs w:val="21"/>
+          <w:lang w:eastAsia="pt-BR"/>
+        </w:rPr>
+      </w:pPr>
+      <w:r>
+        <w:rPr>
+          <w:rFonts w:ascii="Consolas" w:eastAsia="Times New Roman" w:hAnsi="Consolas" w:cs="Times New Roman"/>
+          <w:color w:val="000000"/>
+          <w:sz w:val="21"/>
+          <w:szCs w:val="21"/>
+          <w:lang w:eastAsia="pt-BR"/>
+        </w:rPr>
+        <w:t>     </w:t>
+      </w:r>
+      <w:r>
+        <w:rPr>
+          <w:rFonts w:ascii="Consolas" w:eastAsia="Times New Roman" w:hAnsi="Consolas" w:cs="Times New Roman"/>
+          <w:color w:val="800000"/>
+          <w:sz w:val="21"/>
+          <w:szCs w:val="21"/>
+          <w:lang w:eastAsia="pt-BR"/>
+        </w:rPr>
+        <w:t>&lt;</w:t>
+      </w:r>
+      <w:proofErr w:type="spellStart"/>
+      <w:r>
+        <w:rPr>
+          <w:rFonts w:ascii="Consolas" w:eastAsia="Times New Roman" w:hAnsi="Consolas" w:cs="Times New Roman"/>
+          <w:color w:val="800000"/>
+          <w:sz w:val="21"/>
+          <w:szCs w:val="21"/>
+          <w:lang w:eastAsia="pt-BR"/>
+        </w:rPr>
+        <w:t>tr</w:t>
+      </w:r>
+      <w:proofErr w:type="spellEnd"/>
+      <w:r>
+        <w:rPr>
+          <w:rFonts w:ascii="Consolas" w:eastAsia="Times New Roman" w:hAnsi="Consolas" w:cs="Times New Roman"/>
+          <w:color w:val="800000"/>
+          <w:sz w:val="21"/>
+          <w:szCs w:val="21"/>
+          <w:lang w:eastAsia="pt-BR"/>
+        </w:rPr>
+        <w:t>&gt;</w:t>
+      </w:r>
+    </w:p>
+    <w:p>
+      <w:pPr>
+        <w:pStyle w:val="PargrafodaLista"/>
+        <w:numPr>
+          <w:ilvl w:val="0"/>
+          <w:numId w:val="1"/>
+        </w:numPr>
+        <w:shd w:val="clear" w:color="auto" w:fill="FFFFFF"/>
+        <w:spacing w:after="0" w:line="285" w:lineRule="atLeast"/>
+        <w:rPr>
+          <w:rFonts w:ascii="Consolas" w:eastAsia="Times New Roman" w:hAnsi="Consolas" w:cs="Times New Roman"/>
+          <w:color w:val="000000"/>
+          <w:sz w:val="21"/>
+          <w:szCs w:val="21"/>
+          <w:lang w:eastAsia="pt-BR"/>
+        </w:rPr>
+      </w:pPr>
+      <w:r>
+        <w:rPr>
+          <w:rFonts w:ascii="Consolas" w:eastAsia="Times New Roman" w:hAnsi="Consolas" w:cs="Times New Roman"/>
+          <w:color w:val="000000"/>
+          <w:sz w:val="21"/>
+          <w:szCs w:val="21"/>
+          <w:lang w:eastAsia="pt-BR"/>
+        </w:rPr>
+        <w:t>          </w:t>
+      </w:r>
+      <w:r>
+        <w:rPr>
+          <w:rFonts w:ascii="Consolas" w:eastAsia="Times New Roman" w:hAnsi="Consolas" w:cs="Times New Roman"/>
+          <w:color w:val="800000"/>
+          <w:sz w:val="21"/>
+          <w:szCs w:val="21"/>
+          <w:lang w:eastAsia="pt-BR"/>
+        </w:rPr>
+        <w:t>&lt;</w:t>
+      </w:r>
+      <w:proofErr w:type="spellStart"/>
+      <w:r>
+        <w:rPr>
+          <w:rFonts w:ascii="Consolas" w:eastAsia="Times New Roman" w:hAnsi="Consolas" w:cs="Times New Roman"/>
+          <w:color w:val="800000"/>
+          <w:sz w:val="21"/>
+          <w:szCs w:val="21"/>
+          <w:lang w:eastAsia="pt-BR"/>
+        </w:rPr>
+        <w:t>th</w:t>
+      </w:r>
+      <w:proofErr w:type="spellEnd"/>
+      <w:r>
+        <w:rPr>
+          <w:rFonts w:ascii="Consolas" w:eastAsia="Times New Roman" w:hAnsi="Consolas" w:cs="Times New Roman"/>
+          <w:color w:val="800000"/>
+          <w:sz w:val="21"/>
+          <w:szCs w:val="21"/>
+          <w:lang w:eastAsia="pt-BR"/>
+        </w:rPr>
+        <w:t>&gt;</w:t>
+      </w:r>
+      <w:r>
+        <w:rPr>
+          <w:rFonts w:ascii="Consolas" w:eastAsia="Times New Roman" w:hAnsi="Consolas" w:cs="Times New Roman"/>
+          <w:color w:val="CD3131"/>
+          <w:sz w:val="21"/>
+          <w:szCs w:val="21"/>
+          <w:lang w:eastAsia="pt-BR"/>
+        </w:rPr>
+        <w:t>&lt;</w:t>
+      </w:r>
+      <w:r>
+        <w:rPr>
+          <w:rFonts w:ascii="Consolas" w:eastAsia="Times New Roman" w:hAnsi="Consolas" w:cs="Times New Roman"/>
+          <w:color w:val="000000"/>
+          <w:sz w:val="21"/>
+          <w:szCs w:val="21"/>
+          <w:lang w:eastAsia="pt-BR"/>
+        </w:rPr>
+        <w:t>%=category.id %&gt;</w:t>
+      </w:r>
+      <w:r>
+        <w:rPr>
+          <w:rFonts w:ascii="Consolas" w:eastAsia="Times New Roman" w:hAnsi="Consolas" w:cs="Times New Roman"/>
+          <w:color w:val="800000"/>
+          <w:sz w:val="21"/>
+          <w:szCs w:val="21"/>
+          <w:lang w:eastAsia="pt-BR"/>
+        </w:rPr>
+        <w:t>&lt;/</w:t>
+      </w:r>
+      <w:proofErr w:type="spellStart"/>
+      <w:r>
+        <w:rPr>
+          <w:rFonts w:ascii="Consolas" w:eastAsia="Times New Roman" w:hAnsi="Consolas" w:cs="Times New Roman"/>
+          <w:color w:val="800000"/>
+          <w:sz w:val="21"/>
+          <w:szCs w:val="21"/>
+          <w:lang w:eastAsia="pt-BR"/>
+        </w:rPr>
+        <w:t>th</w:t>
+      </w:r>
+      <w:proofErr w:type="spellEnd"/>
+      <w:r>
+        <w:rPr>
+          <w:rFonts w:ascii="Consolas" w:eastAsia="Times New Roman" w:hAnsi="Consolas" w:cs="Times New Roman"/>
+          <w:color w:val="800000"/>
+          <w:sz w:val="21"/>
+          <w:szCs w:val="21"/>
+          <w:lang w:eastAsia="pt-BR"/>
+        </w:rPr>
+        <w:t>&gt;</w:t>
+      </w:r>
+    </w:p>
+    <w:p>
+      <w:pPr>
+        <w:pStyle w:val="PargrafodaLista"/>
+        <w:numPr>
+          <w:ilvl w:val="0"/>
+          <w:numId w:val="1"/>
+        </w:numPr>
+        <w:shd w:val="clear" w:color="auto" w:fill="FFFFFF"/>
+        <w:spacing w:after="0" w:line="285" w:lineRule="atLeast"/>
+        <w:rPr>
+          <w:rFonts w:ascii="Consolas" w:eastAsia="Times New Roman" w:hAnsi="Consolas" w:cs="Times New Roman"/>
+          <w:color w:val="000000"/>
+          <w:sz w:val="21"/>
+          <w:szCs w:val="21"/>
+          <w:lang w:eastAsia="pt-BR"/>
+        </w:rPr>
+      </w:pPr>
+      <w:r>
+        <w:rPr>
+          <w:rFonts w:ascii="Consolas" w:eastAsia="Times New Roman" w:hAnsi="Consolas" w:cs="Times New Roman"/>
+          <w:color w:val="000000"/>
+          <w:sz w:val="21"/>
+          <w:szCs w:val="21"/>
+          <w:lang w:eastAsia="pt-BR"/>
+        </w:rPr>
+        <w:t>          </w:t>
+      </w:r>
+      <w:r>
+        <w:rPr>
+          <w:rFonts w:ascii="Consolas" w:eastAsia="Times New Roman" w:hAnsi="Consolas" w:cs="Times New Roman"/>
+          <w:color w:val="800000"/>
+          <w:sz w:val="21"/>
+          <w:szCs w:val="21"/>
+          <w:lang w:eastAsia="pt-BR"/>
+        </w:rPr>
+        <w:t>&lt;</w:t>
+      </w:r>
+      <w:proofErr w:type="spellStart"/>
+      <w:r>
+        <w:rPr>
+          <w:rFonts w:ascii="Consolas" w:eastAsia="Times New Roman" w:hAnsi="Consolas" w:cs="Times New Roman"/>
+          <w:color w:val="800000"/>
+          <w:sz w:val="21"/>
+          <w:szCs w:val="21"/>
+          <w:lang w:eastAsia="pt-BR"/>
+        </w:rPr>
+        <w:t>th</w:t>
+      </w:r>
+      <w:proofErr w:type="spellEnd"/>
+      <w:r>
+        <w:rPr>
+          <w:rFonts w:ascii="Consolas" w:eastAsia="Times New Roman" w:hAnsi="Consolas" w:cs="Times New Roman"/>
+          <w:color w:val="800000"/>
+          <w:sz w:val="21"/>
+          <w:szCs w:val="21"/>
+          <w:lang w:eastAsia="pt-BR"/>
+        </w:rPr>
+        <w:t>&gt;</w:t>
+      </w:r>
+      <w:r>
+        <w:rPr>
+          <w:rFonts w:ascii="Consolas" w:eastAsia="Times New Roman" w:hAnsi="Consolas" w:cs="Times New Roman"/>
+          <w:color w:val="CD3131"/>
+          <w:sz w:val="21"/>
+          <w:szCs w:val="21"/>
+          <w:lang w:eastAsia="pt-BR"/>
+        </w:rPr>
+        <w:t>&lt;</w:t>
+      </w:r>
+      <w:r>
+        <w:rPr>
+          <w:rFonts w:ascii="Consolas" w:eastAsia="Times New Roman" w:hAnsi="Consolas" w:cs="Times New Roman"/>
+          <w:color w:val="000000"/>
+          <w:sz w:val="21"/>
+          <w:szCs w:val="21"/>
+          <w:lang w:eastAsia="pt-BR"/>
+        </w:rPr>
+        <w:t>%=</w:t>
+      </w:r>
+      <w:proofErr w:type="spellStart"/>
+      <w:proofErr w:type="gramStart"/>
+      <w:r>
+        <w:rPr>
+          <w:rFonts w:ascii="Consolas" w:eastAsia="Times New Roman" w:hAnsi="Consolas" w:cs="Times New Roman"/>
+          <w:color w:val="000000"/>
+          <w:sz w:val="21"/>
+          <w:szCs w:val="21"/>
+          <w:lang w:eastAsia="pt-BR"/>
+        </w:rPr>
+        <w:t>category.title</w:t>
+      </w:r>
+      <w:proofErr w:type="spellEnd"/>
+      <w:proofErr w:type="gramEnd"/>
+      <w:r>
+        <w:rPr>
+          <w:rFonts w:ascii="Consolas" w:eastAsia="Times New Roman" w:hAnsi="Consolas" w:cs="Times New Roman"/>
+          <w:color w:val="000000"/>
+          <w:sz w:val="21"/>
+          <w:szCs w:val="21"/>
+          <w:lang w:eastAsia="pt-BR"/>
+        </w:rPr>
+        <w:t> %&gt;</w:t>
+      </w:r>
+      <w:r>
+        <w:rPr>
+          <w:rFonts w:ascii="Consolas" w:eastAsia="Times New Roman" w:hAnsi="Consolas" w:cs="Times New Roman"/>
+          <w:color w:val="800000"/>
+          <w:sz w:val="21"/>
+          <w:szCs w:val="21"/>
+          <w:lang w:eastAsia="pt-BR"/>
+        </w:rPr>
+        <w:t>&lt;/</w:t>
+      </w:r>
+      <w:proofErr w:type="spellStart"/>
+      <w:r>
+        <w:rPr>
+          <w:rFonts w:ascii="Consolas" w:eastAsia="Times New Roman" w:hAnsi="Consolas" w:cs="Times New Roman"/>
+          <w:color w:val="800000"/>
+          <w:sz w:val="21"/>
+          <w:szCs w:val="21"/>
+          <w:lang w:eastAsia="pt-BR"/>
+        </w:rPr>
+        <w:t>th</w:t>
+      </w:r>
+      <w:proofErr w:type="spellEnd"/>
+      <w:r>
+        <w:rPr>
+          <w:rFonts w:ascii="Consolas" w:eastAsia="Times New Roman" w:hAnsi="Consolas" w:cs="Times New Roman"/>
+          <w:color w:val="800000"/>
+          <w:sz w:val="21"/>
+          <w:szCs w:val="21"/>
+          <w:lang w:eastAsia="pt-BR"/>
+        </w:rPr>
+        <w:t>&gt;</w:t>
+      </w:r>
+    </w:p>
+    <w:p>
+      <w:pPr>
+        <w:pStyle w:val="PargrafodaLista"/>
+        <w:numPr>
+          <w:ilvl w:val="0"/>
+          <w:numId w:val="1"/>
+        </w:numPr>
+        <w:shd w:val="clear" w:color="auto" w:fill="FFFFFF"/>
+        <w:spacing w:after="0" w:line="285" w:lineRule="atLeast"/>
+        <w:rPr>
+          <w:rFonts w:ascii="Consolas" w:eastAsia="Times New Roman" w:hAnsi="Consolas" w:cs="Times New Roman"/>
+          <w:color w:val="000000"/>
+          <w:sz w:val="21"/>
+          <w:szCs w:val="21"/>
+          <w:lang w:eastAsia="pt-BR"/>
+        </w:rPr>
+      </w:pPr>
+      <w:r>
+        <w:rPr>
+          <w:rFonts w:ascii="Consolas" w:eastAsia="Times New Roman" w:hAnsi="Consolas" w:cs="Times New Roman"/>
+          <w:color w:val="000000"/>
+          <w:sz w:val="21"/>
+          <w:szCs w:val="21"/>
+          <w:lang w:eastAsia="pt-BR"/>
+        </w:rPr>
+        <w:t>          </w:t>
+      </w:r>
+      <w:r>
+        <w:rPr>
+          <w:rFonts w:ascii="Consolas" w:eastAsia="Times New Roman" w:hAnsi="Consolas" w:cs="Times New Roman"/>
+          <w:color w:val="800000"/>
+          <w:sz w:val="21"/>
+          <w:szCs w:val="21"/>
+          <w:lang w:eastAsia="pt-BR"/>
+        </w:rPr>
+        <w:t>&lt;</w:t>
+      </w:r>
+      <w:proofErr w:type="spellStart"/>
+      <w:r>
+        <w:rPr>
+          <w:rFonts w:ascii="Consolas" w:eastAsia="Times New Roman" w:hAnsi="Consolas" w:cs="Times New Roman"/>
+          <w:color w:val="800000"/>
+          <w:sz w:val="21"/>
+          <w:szCs w:val="21"/>
+          <w:lang w:eastAsia="pt-BR"/>
+        </w:rPr>
+        <w:t>th</w:t>
+      </w:r>
+      <w:proofErr w:type="spellEnd"/>
+      <w:r>
+        <w:rPr>
+          <w:rFonts w:ascii="Consolas" w:eastAsia="Times New Roman" w:hAnsi="Consolas" w:cs="Times New Roman"/>
+          <w:color w:val="800000"/>
+          <w:sz w:val="21"/>
+          <w:szCs w:val="21"/>
+          <w:lang w:eastAsia="pt-BR"/>
+        </w:rPr>
+        <w:t>&gt;</w:t>
+      </w:r>
+      <w:r>
+        <w:rPr>
+          <w:rFonts w:ascii="Consolas" w:eastAsia="Times New Roman" w:hAnsi="Consolas" w:cs="Times New Roman"/>
+          <w:color w:val="CD3131"/>
+          <w:sz w:val="21"/>
+          <w:szCs w:val="21"/>
+          <w:lang w:eastAsia="pt-BR"/>
+        </w:rPr>
+        <w:t>&lt;</w:t>
+      </w:r>
+      <w:r>
+        <w:rPr>
+          <w:rFonts w:ascii="Consolas" w:eastAsia="Times New Roman" w:hAnsi="Consolas" w:cs="Times New Roman"/>
+          <w:color w:val="000000"/>
+          <w:sz w:val="21"/>
+          <w:szCs w:val="21"/>
+          <w:lang w:eastAsia="pt-BR"/>
+        </w:rPr>
+        <w:t>%=</w:t>
+      </w:r>
+      <w:proofErr w:type="spellStart"/>
+      <w:proofErr w:type="gramStart"/>
+      <w:r>
+        <w:rPr>
+          <w:rFonts w:ascii="Consolas" w:eastAsia="Times New Roman" w:hAnsi="Consolas" w:cs="Times New Roman"/>
+          <w:color w:val="000000"/>
+          <w:sz w:val="21"/>
+          <w:szCs w:val="21"/>
+          <w:lang w:eastAsia="pt-BR"/>
+        </w:rPr>
+        <w:t>category.slug</w:t>
+      </w:r>
+      <w:proofErr w:type="spellEnd"/>
+      <w:proofErr w:type="gramEnd"/>
+      <w:r>
+        <w:rPr>
+          <w:rFonts w:ascii="Consolas" w:eastAsia="Times New Roman" w:hAnsi="Consolas" w:cs="Times New Roman"/>
+          <w:color w:val="000000"/>
+          <w:sz w:val="21"/>
+          <w:szCs w:val="21"/>
+          <w:lang w:eastAsia="pt-BR"/>
+        </w:rPr>
+        <w:t> %&gt;</w:t>
+      </w:r>
+      <w:r>
+        <w:rPr>
+          <w:rFonts w:ascii="Consolas" w:eastAsia="Times New Roman" w:hAnsi="Consolas" w:cs="Times New Roman"/>
+          <w:color w:val="800000"/>
+          <w:sz w:val="21"/>
+          <w:szCs w:val="21"/>
+          <w:lang w:eastAsia="pt-BR"/>
+        </w:rPr>
+        <w:t>&lt;/</w:t>
+      </w:r>
+      <w:proofErr w:type="spellStart"/>
+      <w:r>
+        <w:rPr>
+          <w:rFonts w:ascii="Consolas" w:eastAsia="Times New Roman" w:hAnsi="Consolas" w:cs="Times New Roman"/>
+          <w:color w:val="800000"/>
+          <w:sz w:val="21"/>
+          <w:szCs w:val="21"/>
+          <w:lang w:eastAsia="pt-BR"/>
+        </w:rPr>
+        <w:t>th</w:t>
+      </w:r>
+      <w:proofErr w:type="spellEnd"/>
+      <w:r>
+        <w:rPr>
+          <w:rFonts w:ascii="Consolas" w:eastAsia="Times New Roman" w:hAnsi="Consolas" w:cs="Times New Roman"/>
+          <w:color w:val="800000"/>
+          <w:sz w:val="21"/>
+          <w:szCs w:val="21"/>
+          <w:lang w:eastAsia="pt-BR"/>
+        </w:rPr>
+        <w:t>&gt;</w:t>
+      </w:r>
+    </w:p>
+    <w:p>
+      <w:pPr>
+        <w:pStyle w:val="PargrafodaLista"/>
+        <w:numPr>
+          <w:ilvl w:val="0"/>
+          <w:numId w:val="1"/>
+        </w:numPr>
+        <w:shd w:val="clear" w:color="auto" w:fill="FFFFFF"/>
+        <w:spacing w:after="0" w:line="285" w:lineRule="atLeast"/>
+        <w:rPr>
+          <w:rFonts w:ascii="Consolas" w:eastAsia="Times New Roman" w:hAnsi="Consolas" w:cs="Times New Roman"/>
+          <w:color w:val="000000"/>
+          <w:sz w:val="21"/>
+          <w:szCs w:val="21"/>
+          <w:lang w:eastAsia="pt-BR"/>
+        </w:rPr>
+      </w:pPr>
+      <w:r>
+        <w:rPr>
+          <w:rFonts w:ascii="Consolas" w:eastAsia="Times New Roman" w:hAnsi="Consolas" w:cs="Times New Roman"/>
+          <w:color w:val="000000"/>
+          <w:sz w:val="21"/>
+          <w:szCs w:val="21"/>
+          <w:lang w:eastAsia="pt-BR"/>
+        </w:rPr>
+        <w:t>          </w:t>
+      </w:r>
+      <w:r>
+        <w:rPr>
+          <w:rFonts w:ascii="Consolas" w:eastAsia="Times New Roman" w:hAnsi="Consolas" w:cs="Times New Roman"/>
+          <w:color w:val="800000"/>
+          <w:sz w:val="21"/>
+          <w:szCs w:val="21"/>
+          <w:lang w:eastAsia="pt-BR"/>
+        </w:rPr>
+        <w:t>&lt;</w:t>
+      </w:r>
+      <w:proofErr w:type="spellStart"/>
+      <w:r>
+        <w:rPr>
+          <w:rFonts w:ascii="Consolas" w:eastAsia="Times New Roman" w:hAnsi="Consolas" w:cs="Times New Roman"/>
+          <w:color w:val="800000"/>
+          <w:sz w:val="21"/>
+          <w:szCs w:val="21"/>
+          <w:lang w:eastAsia="pt-BR"/>
+        </w:rPr>
+        <w:t>th</w:t>
+      </w:r>
+      <w:proofErr w:type="spellEnd"/>
+      <w:r>
+        <w:rPr>
+          <w:rFonts w:ascii="Consolas" w:eastAsia="Times New Roman" w:hAnsi="Consolas" w:cs="Times New Roman"/>
+          <w:color w:val="800000"/>
+          <w:sz w:val="21"/>
+          <w:szCs w:val="21"/>
+          <w:lang w:eastAsia="pt-BR"/>
+        </w:rPr>
+        <w:t>&gt;</w:t>
+      </w:r>
+    </w:p>
+    <w:p>
+      <w:pPr>
+        <w:pStyle w:val="PargrafodaLista"/>
+        <w:numPr>
+          <w:ilvl w:val="0"/>
+          <w:numId w:val="1"/>
+        </w:numPr>
+        <w:shd w:val="clear" w:color="auto" w:fill="FFFFFF"/>
+        <w:spacing w:after="0" w:line="285" w:lineRule="atLeast"/>
+        <w:rPr>
+          <w:rFonts w:ascii="Consolas" w:eastAsia="Times New Roman" w:hAnsi="Consolas" w:cs="Times New Roman"/>
+          <w:color w:val="000000"/>
+          <w:sz w:val="21"/>
+          <w:szCs w:val="21"/>
+          <w:lang w:eastAsia="pt-BR"/>
+        </w:rPr>
+      </w:pPr>
+      <w:r>
+        <w:rPr>
+          <w:rFonts w:ascii="Consolas" w:eastAsia="Times New Roman" w:hAnsi="Consolas" w:cs="Times New Roman"/>
+          <w:color w:val="000000"/>
+          <w:sz w:val="21"/>
+          <w:szCs w:val="21"/>
+          <w:lang w:eastAsia="pt-BR"/>
+        </w:rPr>
+        <w:t>           </w:t>
+      </w:r>
+      <w:r>
+        <w:rPr>
+          <w:rFonts w:ascii="Consolas" w:eastAsia="Times New Roman" w:hAnsi="Consolas" w:cs="Times New Roman"/>
+          <w:color w:val="000000"/>
+          <w:sz w:val="21"/>
+          <w:szCs w:val="21"/>
+          <w:lang w:eastAsia="pt-BR"/>
+        </w:rPr>
+        <w:t xml:space="preserve"> </w:t>
+      </w:r>
+      <w:r>
+        <w:rPr>
+          <w:rFonts w:ascii="Consolas" w:eastAsia="Times New Roman" w:hAnsi="Consolas" w:cs="Times New Roman"/>
+          <w:color w:val="800000"/>
+          <w:sz w:val="21"/>
+          <w:szCs w:val="21"/>
+          <w:lang w:eastAsia="pt-BR"/>
+        </w:rPr>
+        <w:t>&lt;a</w:t>
+      </w:r>
+      <w:r>
+        <w:rPr>
+          <w:rFonts w:ascii="Consolas" w:eastAsia="Times New Roman" w:hAnsi="Consolas" w:cs="Times New Roman"/>
+          <w:color w:val="000000"/>
+          <w:sz w:val="21"/>
+          <w:szCs w:val="21"/>
+          <w:lang w:eastAsia="pt-BR"/>
+        </w:rPr>
+        <w:t> </w:t>
+      </w:r>
+      <w:proofErr w:type="spellStart"/>
+      <w:r>
+        <w:rPr>
+          <w:rFonts w:ascii="Consolas" w:eastAsia="Times New Roman" w:hAnsi="Consolas" w:cs="Times New Roman"/>
+          <w:color w:val="FF0000"/>
+          <w:sz w:val="21"/>
+          <w:szCs w:val="21"/>
+          <w:lang w:eastAsia="pt-BR"/>
+        </w:rPr>
+        <w:t>class</w:t>
+      </w:r>
+      <w:proofErr w:type="spellEnd"/>
+      <w:r>
+        <w:rPr>
+          <w:rFonts w:ascii="Consolas" w:eastAsia="Times New Roman" w:hAnsi="Consolas" w:cs="Times New Roman"/>
+          <w:color w:val="000000"/>
+          <w:sz w:val="21"/>
+          <w:szCs w:val="21"/>
+          <w:lang w:eastAsia="pt-BR"/>
+        </w:rPr>
+        <w:t>=</w:t>
+      </w:r>
+      <w:r>
+        <w:rPr>
+          <w:rFonts w:ascii="Consolas" w:eastAsia="Times New Roman" w:hAnsi="Consolas" w:cs="Times New Roman"/>
+          <w:color w:val="0000FF"/>
+          <w:sz w:val="21"/>
+          <w:szCs w:val="21"/>
+          <w:lang w:eastAsia="pt-BR"/>
+        </w:rPr>
+        <w:t>"</w:t>
+      </w:r>
+      <w:proofErr w:type="spellStart"/>
+      <w:r>
+        <w:rPr>
+          <w:rFonts w:ascii="Consolas" w:eastAsia="Times New Roman" w:hAnsi="Consolas" w:cs="Times New Roman"/>
+          <w:color w:val="0000FF"/>
+          <w:sz w:val="21"/>
+          <w:szCs w:val="21"/>
+          <w:lang w:eastAsia="pt-BR"/>
+        </w:rPr>
+        <w:t>btn</w:t>
+      </w:r>
+      <w:proofErr w:type="spellEnd"/>
+      <w:r>
+        <w:rPr>
+          <w:rFonts w:ascii="Consolas" w:eastAsia="Times New Roman" w:hAnsi="Consolas" w:cs="Times New Roman"/>
+          <w:color w:val="0000FF"/>
+          <w:sz w:val="21"/>
+          <w:szCs w:val="21"/>
+          <w:lang w:eastAsia="pt-BR"/>
+        </w:rPr>
+        <w:t> </w:t>
+      </w:r>
+      <w:proofErr w:type="spellStart"/>
+      <w:r>
+        <w:rPr>
+          <w:rFonts w:ascii="Consolas" w:eastAsia="Times New Roman" w:hAnsi="Consolas" w:cs="Times New Roman"/>
+          <w:color w:val="0000FF"/>
+          <w:sz w:val="21"/>
+          <w:szCs w:val="21"/>
+          <w:lang w:eastAsia="pt-BR"/>
+        </w:rPr>
+        <w:t>btn-warning</w:t>
+      </w:r>
+      <w:proofErr w:type="spellEnd"/>
+      <w:r>
+        <w:rPr>
+          <w:rFonts w:ascii="Consolas" w:eastAsia="Times New Roman" w:hAnsi="Consolas" w:cs="Times New Roman"/>
+          <w:color w:val="0000FF"/>
+          <w:sz w:val="21"/>
+          <w:szCs w:val="21"/>
+          <w:lang w:eastAsia="pt-BR"/>
+        </w:rPr>
+        <w:t>"</w:t>
+      </w:r>
+      <w:r>
+        <w:rPr>
+          <w:rFonts w:ascii="Consolas" w:eastAsia="Times New Roman" w:hAnsi="Consolas" w:cs="Times New Roman"/>
+          <w:color w:val="000000"/>
+          <w:sz w:val="21"/>
+          <w:szCs w:val="21"/>
+          <w:lang w:eastAsia="pt-BR"/>
+        </w:rPr>
+        <w:t> </w:t>
+      </w:r>
+      <w:proofErr w:type="spellStart"/>
+      <w:r>
+        <w:rPr>
+          <w:rFonts w:ascii="Consolas" w:eastAsia="Times New Roman" w:hAnsi="Consolas" w:cs="Times New Roman"/>
+          <w:color w:val="FF0000"/>
+          <w:sz w:val="21"/>
+          <w:szCs w:val="21"/>
+          <w:lang w:eastAsia="pt-BR"/>
+        </w:rPr>
+        <w:t>href</w:t>
+      </w:r>
+      <w:proofErr w:type="spellEnd"/>
+      <w:r>
+        <w:rPr>
+          <w:rFonts w:ascii="Consolas" w:eastAsia="Times New Roman" w:hAnsi="Consolas" w:cs="Times New Roman"/>
+          <w:color w:val="000000"/>
+          <w:sz w:val="21"/>
+          <w:szCs w:val="21"/>
+          <w:lang w:eastAsia="pt-BR"/>
+        </w:rPr>
+        <w:t>=</w:t>
+      </w:r>
+      <w:r>
+        <w:rPr>
+          <w:rFonts w:ascii="Consolas" w:eastAsia="Times New Roman" w:hAnsi="Consolas" w:cs="Times New Roman"/>
+          <w:color w:val="0000FF"/>
+          <w:sz w:val="21"/>
+          <w:szCs w:val="21"/>
+          <w:lang w:eastAsia="pt-BR"/>
+        </w:rPr>
+        <w:t>""</w:t>
+      </w:r>
+      <w:r>
+        <w:rPr>
+          <w:rFonts w:ascii="Consolas" w:eastAsia="Times New Roman" w:hAnsi="Consolas" w:cs="Times New Roman"/>
+          <w:color w:val="800000"/>
+          <w:sz w:val="21"/>
+          <w:szCs w:val="21"/>
+          <w:lang w:eastAsia="pt-BR"/>
+        </w:rPr>
+        <w:t>&gt;</w:t>
+      </w:r>
+      <w:r>
+        <w:rPr>
+          <w:rFonts w:ascii="Consolas" w:eastAsia="Times New Roman" w:hAnsi="Consolas" w:cs="Times New Roman"/>
+          <w:color w:val="000000"/>
+          <w:sz w:val="21"/>
+          <w:szCs w:val="21"/>
+          <w:lang w:eastAsia="pt-BR"/>
+        </w:rPr>
+        <w:t>Editar</w:t>
+      </w:r>
+      <w:r>
+        <w:rPr>
+          <w:rFonts w:ascii="Consolas" w:eastAsia="Times New Roman" w:hAnsi="Consolas" w:cs="Times New Roman"/>
+          <w:color w:val="800000"/>
+          <w:sz w:val="21"/>
+          <w:szCs w:val="21"/>
+          <w:lang w:eastAsia="pt-BR"/>
+        </w:rPr>
+        <w:t>&lt;/a&gt;</w:t>
+      </w:r>
+    </w:p>
+    <w:p>
+      <w:pPr>
+        <w:pStyle w:val="PargrafodaLista"/>
+        <w:numPr>
+          <w:ilvl w:val="0"/>
+          <w:numId w:val="1"/>
+        </w:numPr>
+        <w:shd w:val="clear" w:color="auto" w:fill="FFFFFF"/>
+        <w:spacing w:after="0" w:line="285" w:lineRule="atLeast"/>
+        <w:rPr>
+          <w:rFonts w:ascii="Consolas" w:eastAsia="Times New Roman" w:hAnsi="Consolas" w:cs="Times New Roman"/>
+          <w:color w:val="000000"/>
+          <w:sz w:val="21"/>
+          <w:szCs w:val="21"/>
+          <w:lang w:eastAsia="pt-BR"/>
+        </w:rPr>
+      </w:pPr>
+      <w:r>
+        <w:rPr>
+          <w:rFonts w:ascii="Consolas" w:eastAsia="Times New Roman" w:hAnsi="Consolas" w:cs="Times New Roman"/>
+          <w:color w:val="000000"/>
+          <w:sz w:val="21"/>
+          <w:szCs w:val="21"/>
+          <w:lang w:eastAsia="pt-BR"/>
+        </w:rPr>
+        <w:t>            </w:t>
+      </w:r>
+      <w:r>
+        <w:rPr>
+          <w:rFonts w:ascii="Consolas" w:eastAsia="Times New Roman" w:hAnsi="Consolas" w:cs="Times New Roman"/>
+          <w:color w:val="800000"/>
+          <w:sz w:val="21"/>
+          <w:szCs w:val="21"/>
+          <w:lang w:eastAsia="pt-BR"/>
+        </w:rPr>
+        <w:t>&lt;a</w:t>
+      </w:r>
+      <w:r>
+        <w:rPr>
+          <w:rFonts w:ascii="Consolas" w:eastAsia="Times New Roman" w:hAnsi="Consolas" w:cs="Times New Roman"/>
+          <w:color w:val="000000"/>
+          <w:sz w:val="21"/>
+          <w:szCs w:val="21"/>
+          <w:lang w:eastAsia="pt-BR"/>
+        </w:rPr>
+        <w:t> </w:t>
+      </w:r>
+      <w:proofErr w:type="spellStart"/>
+      <w:r>
+        <w:rPr>
+          <w:rFonts w:ascii="Consolas" w:eastAsia="Times New Roman" w:hAnsi="Consolas" w:cs="Times New Roman"/>
+          <w:color w:val="FF0000"/>
+          <w:sz w:val="21"/>
+          <w:szCs w:val="21"/>
+          <w:lang w:eastAsia="pt-BR"/>
+        </w:rPr>
+        <w:t>class</w:t>
+      </w:r>
+      <w:proofErr w:type="spellEnd"/>
+      <w:r>
+        <w:rPr>
+          <w:rFonts w:ascii="Consolas" w:eastAsia="Times New Roman" w:hAnsi="Consolas" w:cs="Times New Roman"/>
+          <w:color w:val="000000"/>
+          <w:sz w:val="21"/>
+          <w:szCs w:val="21"/>
+          <w:lang w:eastAsia="pt-BR"/>
+        </w:rPr>
+        <w:t>=</w:t>
+      </w:r>
+      <w:r>
+        <w:rPr>
+          <w:rFonts w:ascii="Consolas" w:eastAsia="Times New Roman" w:hAnsi="Consolas" w:cs="Times New Roman"/>
+          <w:color w:val="0000FF"/>
+          <w:sz w:val="21"/>
+          <w:szCs w:val="21"/>
+          <w:lang w:eastAsia="pt-BR"/>
+        </w:rPr>
+        <w:t>"</w:t>
+      </w:r>
+      <w:proofErr w:type="spellStart"/>
+      <w:r>
+        <w:rPr>
+          <w:rFonts w:ascii="Consolas" w:eastAsia="Times New Roman" w:hAnsi="Consolas" w:cs="Times New Roman"/>
+          <w:color w:val="0000FF"/>
+          <w:sz w:val="21"/>
+          <w:szCs w:val="21"/>
+          <w:lang w:eastAsia="pt-BR"/>
+        </w:rPr>
+        <w:t>btn</w:t>
+      </w:r>
+      <w:proofErr w:type="spellEnd"/>
+      <w:r>
+        <w:rPr>
+          <w:rFonts w:ascii="Consolas" w:eastAsia="Times New Roman" w:hAnsi="Consolas" w:cs="Times New Roman"/>
+          <w:color w:val="0000FF"/>
+          <w:sz w:val="21"/>
+          <w:szCs w:val="21"/>
+          <w:lang w:eastAsia="pt-BR"/>
+        </w:rPr>
+        <w:t> </w:t>
+      </w:r>
+      <w:proofErr w:type="spellStart"/>
+      <w:r>
+        <w:rPr>
+          <w:rFonts w:ascii="Consolas" w:eastAsia="Times New Roman" w:hAnsi="Consolas" w:cs="Times New Roman"/>
+          <w:color w:val="0000FF"/>
+          <w:sz w:val="21"/>
+          <w:szCs w:val="21"/>
+          <w:lang w:eastAsia="pt-BR"/>
+        </w:rPr>
+        <w:t>btn-danger</w:t>
+      </w:r>
+      <w:proofErr w:type="spellEnd"/>
+      <w:r>
+        <w:rPr>
+          <w:rFonts w:ascii="Consolas" w:eastAsia="Times New Roman" w:hAnsi="Consolas" w:cs="Times New Roman"/>
+          <w:color w:val="0000FF"/>
+          <w:sz w:val="21"/>
+          <w:szCs w:val="21"/>
+          <w:lang w:eastAsia="pt-BR"/>
+        </w:rPr>
+        <w:t>"</w:t>
+      </w:r>
+      <w:r>
+        <w:rPr>
+          <w:rFonts w:ascii="Consolas" w:eastAsia="Times New Roman" w:hAnsi="Consolas" w:cs="Times New Roman"/>
+          <w:color w:val="000000"/>
+          <w:sz w:val="21"/>
+          <w:szCs w:val="21"/>
+          <w:lang w:eastAsia="pt-BR"/>
+        </w:rPr>
+        <w:t> </w:t>
+      </w:r>
+      <w:proofErr w:type="spellStart"/>
+      <w:r>
+        <w:rPr>
+          <w:rFonts w:ascii="Consolas" w:eastAsia="Times New Roman" w:hAnsi="Consolas" w:cs="Times New Roman"/>
+          <w:color w:val="FF0000"/>
+          <w:sz w:val="21"/>
+          <w:szCs w:val="21"/>
+          <w:lang w:eastAsia="pt-BR"/>
+        </w:rPr>
+        <w:t>href</w:t>
+      </w:r>
+      <w:proofErr w:type="spellEnd"/>
+      <w:r>
+        <w:rPr>
+          <w:rFonts w:ascii="Consolas" w:eastAsia="Times New Roman" w:hAnsi="Consolas" w:cs="Times New Roman"/>
+          <w:color w:val="000000"/>
+          <w:sz w:val="21"/>
+          <w:szCs w:val="21"/>
+          <w:lang w:eastAsia="pt-BR"/>
+        </w:rPr>
+        <w:t>=</w:t>
+      </w:r>
+      <w:r>
+        <w:rPr>
+          <w:rFonts w:ascii="Consolas" w:eastAsia="Times New Roman" w:hAnsi="Consolas" w:cs="Times New Roman"/>
+          <w:color w:val="0000FF"/>
+          <w:sz w:val="21"/>
+          <w:szCs w:val="21"/>
+          <w:lang w:eastAsia="pt-BR"/>
+        </w:rPr>
+        <w:t>""</w:t>
+      </w:r>
+      <w:r>
+        <w:rPr>
+          <w:rFonts w:ascii="Consolas" w:eastAsia="Times New Roman" w:hAnsi="Consolas" w:cs="Times New Roman"/>
+          <w:color w:val="000000"/>
+          <w:sz w:val="21"/>
+          <w:szCs w:val="21"/>
+          <w:lang w:eastAsia="pt-BR"/>
+        </w:rPr>
+        <w:t> </w:t>
+      </w:r>
+      <w:r>
+        <w:rPr>
+          <w:rFonts w:ascii="Consolas" w:eastAsia="Times New Roman" w:hAnsi="Consolas" w:cs="Times New Roman"/>
+          <w:color w:val="800000"/>
+          <w:sz w:val="21"/>
+          <w:szCs w:val="21"/>
+          <w:lang w:eastAsia="pt-BR"/>
+        </w:rPr>
+        <w:t>&gt;</w:t>
+      </w:r>
+      <w:r>
+        <w:rPr>
+          <w:rFonts w:ascii="Consolas" w:eastAsia="Times New Roman" w:hAnsi="Consolas" w:cs="Times New Roman"/>
+          <w:color w:val="000000"/>
+          <w:sz w:val="21"/>
+          <w:szCs w:val="21"/>
+          <w:lang w:eastAsia="pt-BR"/>
+        </w:rPr>
+        <w:t>Excluir</w:t>
+      </w:r>
+      <w:r>
+        <w:rPr>
+          <w:rFonts w:ascii="Consolas" w:eastAsia="Times New Roman" w:hAnsi="Consolas" w:cs="Times New Roman"/>
+          <w:color w:val="800000"/>
+          <w:sz w:val="21"/>
+          <w:szCs w:val="21"/>
+          <w:lang w:eastAsia="pt-BR"/>
+        </w:rPr>
+        <w:t>&lt;/a&gt;</w:t>
+      </w:r>
+    </w:p>
+    <w:p>
+      <w:pPr>
+        <w:pStyle w:val="PargrafodaLista"/>
+        <w:numPr>
+          <w:ilvl w:val="0"/>
+          <w:numId w:val="1"/>
+        </w:numPr>
+        <w:shd w:val="clear" w:color="auto" w:fill="FFFFFF"/>
+        <w:spacing w:after="0" w:line="285" w:lineRule="atLeast"/>
+        <w:rPr>
+          <w:rFonts w:ascii="Consolas" w:eastAsia="Times New Roman" w:hAnsi="Consolas" w:cs="Times New Roman"/>
+          <w:color w:val="000000"/>
+          <w:sz w:val="21"/>
+          <w:szCs w:val="21"/>
+          <w:lang w:eastAsia="pt-BR"/>
+        </w:rPr>
+      </w:pPr>
+      <w:r>
+        <w:rPr>
+          <w:rFonts w:ascii="Consolas" w:eastAsia="Times New Roman" w:hAnsi="Consolas" w:cs="Times New Roman"/>
+          <w:color w:val="000000"/>
+          <w:sz w:val="21"/>
+          <w:szCs w:val="21"/>
+          <w:lang w:eastAsia="pt-BR"/>
+        </w:rPr>
+        <w:t>          </w:t>
+      </w:r>
+      <w:r>
+        <w:rPr>
+          <w:rFonts w:ascii="Consolas" w:eastAsia="Times New Roman" w:hAnsi="Consolas" w:cs="Times New Roman"/>
+          <w:color w:val="800000"/>
+          <w:sz w:val="21"/>
+          <w:szCs w:val="21"/>
+          <w:lang w:eastAsia="pt-BR"/>
+        </w:rPr>
+        <w:t>&lt;/</w:t>
+      </w:r>
+      <w:proofErr w:type="spellStart"/>
+      <w:r>
+        <w:rPr>
+          <w:rFonts w:ascii="Consolas" w:eastAsia="Times New Roman" w:hAnsi="Consolas" w:cs="Times New Roman"/>
+          <w:color w:val="800000"/>
+          <w:sz w:val="21"/>
+          <w:szCs w:val="21"/>
+          <w:lang w:eastAsia="pt-BR"/>
+        </w:rPr>
+        <w:t>th</w:t>
+      </w:r>
+      <w:proofErr w:type="spellEnd"/>
+      <w:r>
+        <w:rPr>
+          <w:rFonts w:ascii="Consolas" w:eastAsia="Times New Roman" w:hAnsi="Consolas" w:cs="Times New Roman"/>
+          <w:color w:val="800000"/>
+          <w:sz w:val="21"/>
+          <w:szCs w:val="21"/>
+          <w:lang w:eastAsia="pt-BR"/>
+        </w:rPr>
+        <w:t>&gt;</w:t>
+      </w:r>
+    </w:p>
+    <w:p>
+      <w:pPr>
+        <w:pStyle w:val="PargrafodaLista"/>
+        <w:numPr>
+          <w:ilvl w:val="0"/>
+          <w:numId w:val="1"/>
+        </w:numPr>
+        <w:shd w:val="clear" w:color="auto" w:fill="FFFFFF"/>
+        <w:spacing w:after="0" w:line="285" w:lineRule="atLeast"/>
+        <w:rPr>
+          <w:rFonts w:ascii="Consolas" w:eastAsia="Times New Roman" w:hAnsi="Consolas" w:cs="Times New Roman"/>
+          <w:color w:val="000000"/>
+          <w:sz w:val="21"/>
+          <w:szCs w:val="21"/>
+          <w:lang w:eastAsia="pt-BR"/>
+        </w:rPr>
+      </w:pPr>
+      <w:r>
+        <w:rPr>
+          <w:rFonts w:ascii="Consolas" w:eastAsia="Times New Roman" w:hAnsi="Consolas" w:cs="Times New Roman"/>
+          <w:color w:val="000000"/>
+          <w:sz w:val="21"/>
+          <w:szCs w:val="21"/>
+          <w:lang w:eastAsia="pt-BR"/>
+        </w:rPr>
+        <w:t>     </w:t>
+      </w:r>
+      <w:r>
+        <w:rPr>
+          <w:rFonts w:ascii="Consolas" w:eastAsia="Times New Roman" w:hAnsi="Consolas" w:cs="Times New Roman"/>
+          <w:color w:val="800000"/>
+          <w:sz w:val="21"/>
+          <w:szCs w:val="21"/>
+          <w:lang w:eastAsia="pt-BR"/>
+        </w:rPr>
+        <w:t>&lt;/</w:t>
+      </w:r>
+      <w:proofErr w:type="spellStart"/>
+      <w:r>
+        <w:rPr>
+          <w:rFonts w:ascii="Consolas" w:eastAsia="Times New Roman" w:hAnsi="Consolas" w:cs="Times New Roman"/>
+          <w:color w:val="800000"/>
+          <w:sz w:val="21"/>
+          <w:szCs w:val="21"/>
+          <w:lang w:eastAsia="pt-BR"/>
+        </w:rPr>
+        <w:t>tr</w:t>
+      </w:r>
+      <w:proofErr w:type="spellEnd"/>
+      <w:r>
+        <w:rPr>
+          <w:rFonts w:ascii="Consolas" w:eastAsia="Times New Roman" w:hAnsi="Consolas" w:cs="Times New Roman"/>
+          <w:color w:val="800000"/>
+          <w:sz w:val="21"/>
+          <w:szCs w:val="21"/>
+          <w:lang w:eastAsia="pt-BR"/>
+        </w:rPr>
+        <w:t>&gt;</w:t>
+      </w:r>
+    </w:p>
+    <w:p>
+      <w:pPr>
+        <w:pStyle w:val="PargrafodaLista"/>
+        <w:numPr>
+          <w:ilvl w:val="0"/>
+          <w:numId w:val="1"/>
+        </w:numPr>
+        <w:shd w:val="clear" w:color="auto" w:fill="FFFFFF"/>
+        <w:spacing w:after="0" w:line="285" w:lineRule="atLeast"/>
+        <w:rPr>
+          <w:rFonts w:ascii="Consolas" w:eastAsia="Times New Roman" w:hAnsi="Consolas" w:cs="Times New Roman"/>
+          <w:color w:val="000000"/>
+          <w:sz w:val="21"/>
+          <w:szCs w:val="21"/>
+          <w:lang w:eastAsia="pt-BR"/>
+        </w:rPr>
+      </w:pPr>
+      <w:r>
+        <w:rPr>
+          <w:rFonts w:ascii="Consolas" w:eastAsia="Times New Roman" w:hAnsi="Consolas" w:cs="Times New Roman"/>
+          <w:color w:val="000000"/>
+          <w:sz w:val="21"/>
+          <w:szCs w:val="21"/>
+          <w:lang w:eastAsia="pt-BR"/>
+        </w:rPr>
+        <w:t> </w:t>
+      </w:r>
+      <w:r>
+        <w:rPr>
+          <w:rFonts w:ascii="Consolas" w:eastAsia="Times New Roman" w:hAnsi="Consolas" w:cs="Times New Roman"/>
+          <w:color w:val="CD3131"/>
+          <w:sz w:val="21"/>
+          <w:szCs w:val="21"/>
+          <w:lang w:eastAsia="pt-BR"/>
+        </w:rPr>
+        <w:t>&lt;</w:t>
+      </w:r>
+      <w:r>
+        <w:rPr>
+          <w:rFonts w:ascii="Consolas" w:eastAsia="Times New Roman" w:hAnsi="Consolas" w:cs="Times New Roman"/>
+          <w:color w:val="000000"/>
+          <w:sz w:val="21"/>
+          <w:szCs w:val="21"/>
+          <w:lang w:eastAsia="pt-BR"/>
+        </w:rPr>
+        <w:t>%} ) %&gt;</w:t>
+      </w:r>
+    </w:p>
+    <w:p>
+      <w:pPr>
+        <w:pStyle w:val="PargrafodaLista"/>
+        <w:numPr>
+          <w:ilvl w:val="0"/>
+          <w:numId w:val="1"/>
+        </w:numPr>
+        <w:shd w:val="clear" w:color="auto" w:fill="FFFFFF"/>
+        <w:spacing w:after="0" w:line="285" w:lineRule="atLeast"/>
+        <w:rPr>
+          <w:rFonts w:ascii="Consolas" w:eastAsia="Times New Roman" w:hAnsi="Consolas" w:cs="Times New Roman"/>
+          <w:color w:val="000000"/>
+          <w:sz w:val="21"/>
+          <w:szCs w:val="21"/>
+          <w:lang w:eastAsia="pt-BR"/>
+        </w:rPr>
+      </w:pPr>
+      <w:r>
+        <w:rPr>
+          <w:rFonts w:ascii="Consolas" w:eastAsia="Times New Roman" w:hAnsi="Consolas" w:cs="Times New Roman"/>
+          <w:color w:val="000000"/>
+          <w:sz w:val="21"/>
+          <w:szCs w:val="21"/>
+          <w:lang w:eastAsia="pt-BR"/>
+        </w:rPr>
+        <w:t>Incluir o botão de criar nova categoria abaixo do &lt;</w:t>
+      </w:r>
+      <w:proofErr w:type="spellStart"/>
+      <w:r>
+        <w:rPr>
+          <w:rFonts w:ascii="Consolas" w:eastAsia="Times New Roman" w:hAnsi="Consolas" w:cs="Times New Roman"/>
+          <w:color w:val="000000"/>
+          <w:sz w:val="21"/>
+          <w:szCs w:val="21"/>
+          <w:lang w:eastAsia="pt-BR"/>
+        </w:rPr>
+        <w:t>hr</w:t>
+      </w:r>
+      <w:proofErr w:type="spellEnd"/>
+      <w:r>
+        <w:rPr>
+          <w:rFonts w:ascii="Consolas" w:eastAsia="Times New Roman" w:hAnsi="Consolas" w:cs="Times New Roman"/>
+          <w:color w:val="000000"/>
+          <w:sz w:val="21"/>
+          <w:szCs w:val="21"/>
+          <w:lang w:eastAsia="pt-BR"/>
+        </w:rPr>
+        <w:t>&gt; do topo da página digite:</w:t>
+      </w:r>
+    </w:p>
+    <w:p>
+      <w:pPr>
+        <w:pStyle w:val="PargrafodaLista"/>
+        <w:numPr>
+          <w:ilvl w:val="0"/>
+          <w:numId w:val="1"/>
+        </w:numPr>
+        <w:shd w:val="clear" w:color="auto" w:fill="FFFFFF"/>
+        <w:spacing w:after="0" w:line="285" w:lineRule="atLeast"/>
+        <w:rPr>
+          <w:rFonts w:ascii="Consolas" w:eastAsia="Times New Roman" w:hAnsi="Consolas" w:cs="Times New Roman"/>
+          <w:color w:val="000000"/>
+          <w:sz w:val="21"/>
+          <w:szCs w:val="21"/>
+          <w:lang w:eastAsia="pt-BR"/>
+        </w:rPr>
+      </w:pPr>
+      <w:r>
+        <w:rPr>
+          <w:rFonts w:ascii="Consolas" w:eastAsia="Times New Roman" w:hAnsi="Consolas" w:cs="Times New Roman"/>
+          <w:color w:val="800000"/>
+          <w:sz w:val="21"/>
+          <w:szCs w:val="21"/>
+          <w:lang w:eastAsia="pt-BR"/>
+        </w:rPr>
+        <w:t>&lt;a</w:t>
+      </w:r>
+      <w:r>
+        <w:rPr>
+          <w:rFonts w:ascii="Consolas" w:eastAsia="Times New Roman" w:hAnsi="Consolas" w:cs="Times New Roman"/>
+          <w:color w:val="000000"/>
+          <w:sz w:val="21"/>
+          <w:szCs w:val="21"/>
+          <w:lang w:eastAsia="pt-BR"/>
+        </w:rPr>
+        <w:t> </w:t>
+      </w:r>
+      <w:r>
+        <w:rPr>
+          <w:rFonts w:ascii="Consolas" w:eastAsia="Times New Roman" w:hAnsi="Consolas" w:cs="Times New Roman"/>
+          <w:color w:val="FF0000"/>
+          <w:sz w:val="21"/>
+          <w:szCs w:val="21"/>
+          <w:lang w:eastAsia="pt-BR"/>
+        </w:rPr>
+        <w:t>class</w:t>
+      </w:r>
+      <w:r>
+        <w:rPr>
+          <w:rFonts w:ascii="Consolas" w:eastAsia="Times New Roman" w:hAnsi="Consolas" w:cs="Times New Roman"/>
+          <w:color w:val="000000"/>
+          <w:sz w:val="21"/>
+          <w:szCs w:val="21"/>
+          <w:lang w:eastAsia="pt-BR"/>
+        </w:rPr>
+        <w:t>=</w:t>
+      </w:r>
+      <w:r>
+        <w:rPr>
+          <w:rFonts w:ascii="Consolas" w:eastAsia="Times New Roman" w:hAnsi="Consolas" w:cs="Times New Roman"/>
+          <w:color w:val="0000FF"/>
+          <w:sz w:val="21"/>
+          <w:szCs w:val="21"/>
+          <w:lang w:eastAsia="pt-BR"/>
+        </w:rPr>
+        <w:t>"btn btn-success"</w:t>
+      </w:r>
+      <w:r>
+        <w:rPr>
+          <w:rFonts w:ascii="Consolas" w:eastAsia="Times New Roman" w:hAnsi="Consolas" w:cs="Times New Roman"/>
+          <w:color w:val="000000"/>
+          <w:sz w:val="21"/>
+          <w:szCs w:val="21"/>
+          <w:lang w:eastAsia="pt-BR"/>
+        </w:rPr>
+        <w:t> </w:t>
+      </w:r>
+      <w:r>
+        <w:rPr>
+          <w:rFonts w:ascii="Consolas" w:eastAsia="Times New Roman" w:hAnsi="Consolas" w:cs="Times New Roman"/>
+          <w:color w:val="FF0000"/>
+          <w:sz w:val="21"/>
+          <w:szCs w:val="21"/>
+          <w:lang w:eastAsia="pt-BR"/>
+        </w:rPr>
+        <w:t>href</w:t>
+      </w:r>
+      <w:r>
+        <w:rPr>
+          <w:rFonts w:ascii="Consolas" w:eastAsia="Times New Roman" w:hAnsi="Consolas" w:cs="Times New Roman"/>
+          <w:color w:val="000000"/>
+          <w:sz w:val="21"/>
+          <w:szCs w:val="21"/>
+          <w:lang w:eastAsia="pt-BR"/>
+        </w:rPr>
+        <w:t>=</w:t>
+      </w:r>
+      <w:proofErr w:type="gramStart"/>
+      <w:r>
+        <w:rPr>
+          <w:rFonts w:ascii="Consolas" w:eastAsia="Times New Roman" w:hAnsi="Consolas" w:cs="Times New Roman"/>
+          <w:color w:val="0000FF"/>
+          <w:sz w:val="21"/>
+          <w:szCs w:val="21"/>
+          <w:lang w:eastAsia="pt-BR"/>
+        </w:rPr>
+        <w:t>"..</w:t>
+      </w:r>
+      <w:proofErr w:type="gramEnd"/>
+      <w:r>
+        <w:rPr>
+          <w:rFonts w:ascii="Consolas" w:eastAsia="Times New Roman" w:hAnsi="Consolas" w:cs="Times New Roman"/>
+          <w:color w:val="0000FF"/>
+          <w:sz w:val="21"/>
+          <w:szCs w:val="21"/>
+          <w:lang w:eastAsia="pt-BR"/>
+        </w:rPr>
+        <w:t>/../admin/categories/new"</w:t>
+      </w:r>
+      <w:r>
+        <w:rPr>
+          <w:rFonts w:ascii="Consolas" w:eastAsia="Times New Roman" w:hAnsi="Consolas" w:cs="Times New Roman"/>
+          <w:color w:val="000000"/>
+          <w:sz w:val="21"/>
+          <w:szCs w:val="21"/>
+          <w:lang w:eastAsia="pt-BR"/>
+        </w:rPr>
+        <w:t> </w:t>
+      </w:r>
+      <w:r>
+        <w:rPr>
+          <w:rFonts w:ascii="Consolas" w:eastAsia="Times New Roman" w:hAnsi="Consolas" w:cs="Times New Roman"/>
+          <w:color w:val="800000"/>
+          <w:sz w:val="21"/>
+          <w:szCs w:val="21"/>
+          <w:lang w:eastAsia="pt-BR"/>
+        </w:rPr>
+        <w:t>&gt;</w:t>
+      </w:r>
+      <w:r>
+        <w:rPr>
+          <w:rFonts w:ascii="Consolas" w:eastAsia="Times New Roman" w:hAnsi="Consolas" w:cs="Times New Roman"/>
+          <w:color w:val="000000"/>
+          <w:sz w:val="21"/>
+          <w:szCs w:val="21"/>
+          <w:lang w:eastAsia="pt-BR"/>
+        </w:rPr>
+        <w:t>Criar nova Categoria</w:t>
+      </w:r>
+      <w:r>
+        <w:rPr>
+          <w:rFonts w:ascii="Consolas" w:eastAsia="Times New Roman" w:hAnsi="Consolas" w:cs="Times New Roman"/>
+          <w:color w:val="800000"/>
+          <w:sz w:val="21"/>
+          <w:szCs w:val="21"/>
+          <w:lang w:eastAsia="pt-BR"/>
+        </w:rPr>
+        <w:t>&lt;/a&gt;</w:t>
+      </w:r>
+    </w:p>
+    <w:p>
+      <w:pPr>
+        <w:pStyle w:val="PargrafodaLista"/>
+        <w:numPr>
+          <w:ilvl w:val="0"/>
+          <w:numId w:val="1"/>
+        </w:numPr>
+        <w:shd w:val="clear" w:color="auto" w:fill="FFFFFF"/>
+        <w:spacing w:after="0" w:line="285" w:lineRule="atLeast"/>
+        <w:rPr>
+          <w:rFonts w:ascii="Consolas" w:eastAsia="Times New Roman" w:hAnsi="Consolas" w:cs="Times New Roman"/>
+          <w:color w:val="000000"/>
+          <w:sz w:val="21"/>
+          <w:szCs w:val="21"/>
+          <w:lang w:eastAsia="pt-BR"/>
+        </w:rPr>
+      </w:pPr>
+      <w:r>
+        <w:rPr>
+          <w:rFonts w:ascii="Consolas" w:eastAsia="Times New Roman" w:hAnsi="Consolas" w:cs="Times New Roman"/>
+          <w:color w:val="000000"/>
+          <w:sz w:val="21"/>
+          <w:szCs w:val="21"/>
+          <w:lang w:eastAsia="pt-BR"/>
+        </w:rPr>
+        <w:t xml:space="preserve">NO ARQUIVO </w:t>
+      </w:r>
+      <w:proofErr w:type="spellStart"/>
+      <w:r>
+        <w:rPr>
+          <w:rFonts w:ascii="Consolas" w:eastAsia="Times New Roman" w:hAnsi="Consolas" w:cs="Times New Roman"/>
+          <w:color w:val="000000"/>
+          <w:sz w:val="21"/>
+          <w:szCs w:val="21"/>
+          <w:lang w:eastAsia="pt-BR"/>
+        </w:rPr>
+        <w:t>CategoriesController</w:t>
+      </w:r>
+      <w:proofErr w:type="spellEnd"/>
+    </w:p>
+    <w:p>
+      <w:pPr>
+        <w:pStyle w:val="PargrafodaLista"/>
+        <w:numPr>
+          <w:ilvl w:val="0"/>
+          <w:numId w:val="1"/>
+        </w:numPr>
+        <w:shd w:val="clear" w:color="auto" w:fill="FFFFFF"/>
+        <w:spacing w:after="0" w:line="285" w:lineRule="atLeast"/>
+        <w:rPr>
+          <w:rFonts w:ascii="Consolas" w:eastAsia="Times New Roman" w:hAnsi="Consolas" w:cs="Times New Roman"/>
+          <w:color w:val="000000"/>
+          <w:sz w:val="21"/>
+          <w:szCs w:val="21"/>
+          <w:lang w:eastAsia="pt-BR"/>
+        </w:rPr>
+      </w:pPr>
+      <w:r>
+        <w:rPr>
+          <w:rFonts w:ascii="Consolas" w:eastAsia="Times New Roman" w:hAnsi="Consolas" w:cs="Times New Roman"/>
+          <w:color w:val="000000"/>
+          <w:sz w:val="21"/>
+          <w:szCs w:val="21"/>
+          <w:lang w:eastAsia="pt-BR"/>
+        </w:rPr>
+        <w:t>Criar uma rota para apagar uma categoria específica</w:t>
+      </w:r>
+    </w:p>
+    <w:p>
+      <w:pPr>
+        <w:pStyle w:val="PargrafodaLista"/>
+        <w:numPr>
+          <w:ilvl w:val="0"/>
+          <w:numId w:val="1"/>
+        </w:numPr>
+        <w:shd w:val="clear" w:color="auto" w:fill="FFFFFF"/>
+        <w:spacing w:after="0" w:line="285" w:lineRule="atLeast"/>
+        <w:rPr>
+          <w:rFonts w:ascii="Consolas" w:eastAsia="Times New Roman" w:hAnsi="Consolas" w:cs="Times New Roman"/>
+          <w:color w:val="000000"/>
+          <w:sz w:val="21"/>
+          <w:szCs w:val="21"/>
+          <w:lang w:eastAsia="pt-BR"/>
+        </w:rPr>
+      </w:pPr>
+      <w:r>
+        <w:rPr>
+          <w:rFonts w:ascii="Consolas" w:eastAsia="Times New Roman" w:hAnsi="Consolas" w:cs="Times New Roman"/>
+          <w:color w:val="008000"/>
+          <w:sz w:val="21"/>
+          <w:szCs w:val="21"/>
+          <w:lang w:eastAsia="pt-BR"/>
+        </w:rPr>
+        <w:t>//rota para realizar a exclusão de uma categoria</w:t>
+      </w:r>
+    </w:p>
+    <w:p>
+      <w:pPr>
+        <w:pStyle w:val="PargrafodaLista"/>
+        <w:numPr>
+          <w:ilvl w:val="0"/>
+          <w:numId w:val="1"/>
+        </w:numPr>
+        <w:shd w:val="clear" w:color="auto" w:fill="FFFFFF"/>
+        <w:spacing w:after="0" w:line="285" w:lineRule="atLeast"/>
+        <w:rPr>
+          <w:rFonts w:ascii="Consolas" w:eastAsia="Times New Roman" w:hAnsi="Consolas" w:cs="Times New Roman"/>
+          <w:color w:val="000000"/>
+          <w:sz w:val="21"/>
+          <w:szCs w:val="21"/>
+          <w:lang w:eastAsia="pt-BR"/>
+        </w:rPr>
+      </w:pPr>
+      <w:proofErr w:type="spellStart"/>
+      <w:proofErr w:type="gramStart"/>
+      <w:r>
+        <w:rPr>
+          <w:rFonts w:ascii="Consolas" w:eastAsia="Times New Roman" w:hAnsi="Consolas" w:cs="Times New Roman"/>
+          <w:color w:val="000000"/>
+          <w:sz w:val="21"/>
+          <w:szCs w:val="21"/>
+          <w:lang w:eastAsia="pt-BR"/>
+        </w:rPr>
+        <w:t>router.post</w:t>
+      </w:r>
+      <w:proofErr w:type="spellEnd"/>
+      <w:r>
+        <w:rPr>
+          <w:rFonts w:ascii="Consolas" w:eastAsia="Times New Roman" w:hAnsi="Consolas" w:cs="Times New Roman"/>
+          <w:color w:val="000000"/>
+          <w:sz w:val="21"/>
+          <w:szCs w:val="21"/>
+          <w:lang w:eastAsia="pt-BR"/>
+        </w:rPr>
+        <w:t>(</w:t>
+      </w:r>
+      <w:proofErr w:type="gramEnd"/>
+      <w:r>
+        <w:rPr>
+          <w:rFonts w:ascii="Consolas" w:eastAsia="Times New Roman" w:hAnsi="Consolas" w:cs="Times New Roman"/>
+          <w:color w:val="A31515"/>
+          <w:sz w:val="21"/>
+          <w:szCs w:val="21"/>
+          <w:lang w:eastAsia="pt-BR"/>
+        </w:rPr>
+        <w:t>'/</w:t>
+      </w:r>
+      <w:proofErr w:type="spellStart"/>
+      <w:r>
+        <w:rPr>
+          <w:rFonts w:ascii="Consolas" w:eastAsia="Times New Roman" w:hAnsi="Consolas" w:cs="Times New Roman"/>
+          <w:color w:val="A31515"/>
+          <w:sz w:val="21"/>
+          <w:szCs w:val="21"/>
+          <w:lang w:eastAsia="pt-BR"/>
+        </w:rPr>
+        <w:t>categories</w:t>
+      </w:r>
+      <w:proofErr w:type="spellEnd"/>
+      <w:r>
+        <w:rPr>
+          <w:rFonts w:ascii="Consolas" w:eastAsia="Times New Roman" w:hAnsi="Consolas" w:cs="Times New Roman"/>
+          <w:color w:val="A31515"/>
+          <w:sz w:val="21"/>
+          <w:szCs w:val="21"/>
+          <w:lang w:eastAsia="pt-BR"/>
+        </w:rPr>
+        <w:t>/delete'</w:t>
+      </w:r>
+      <w:r>
+        <w:rPr>
+          <w:rFonts w:ascii="Consolas" w:eastAsia="Times New Roman" w:hAnsi="Consolas" w:cs="Times New Roman"/>
+          <w:color w:val="000000"/>
+          <w:sz w:val="21"/>
+          <w:szCs w:val="21"/>
+          <w:lang w:eastAsia="pt-BR"/>
+        </w:rPr>
+        <w:t>,(</w:t>
+      </w:r>
+      <w:proofErr w:type="spellStart"/>
+      <w:r>
+        <w:rPr>
+          <w:rFonts w:ascii="Consolas" w:eastAsia="Times New Roman" w:hAnsi="Consolas" w:cs="Times New Roman"/>
+          <w:color w:val="000000"/>
+          <w:sz w:val="21"/>
+          <w:szCs w:val="21"/>
+          <w:lang w:eastAsia="pt-BR"/>
+        </w:rPr>
+        <w:t>req</w:t>
+      </w:r>
+      <w:proofErr w:type="spellEnd"/>
+      <w:r>
+        <w:rPr>
+          <w:rFonts w:ascii="Consolas" w:eastAsia="Times New Roman" w:hAnsi="Consolas" w:cs="Times New Roman"/>
+          <w:color w:val="000000"/>
+          <w:sz w:val="21"/>
+          <w:szCs w:val="21"/>
+          <w:lang w:eastAsia="pt-BR"/>
+        </w:rPr>
+        <w:t>, res)</w:t>
+      </w:r>
+      <w:r>
+        <w:rPr>
+          <w:rFonts w:ascii="Consolas" w:eastAsia="Times New Roman" w:hAnsi="Consolas" w:cs="Times New Roman"/>
+          <w:color w:val="0000FF"/>
+          <w:sz w:val="21"/>
+          <w:szCs w:val="21"/>
+          <w:lang w:eastAsia="pt-BR"/>
+        </w:rPr>
+        <w:t>=&gt;</w:t>
+      </w:r>
+      <w:r>
+        <w:rPr>
+          <w:rFonts w:ascii="Consolas" w:eastAsia="Times New Roman" w:hAnsi="Consolas" w:cs="Times New Roman"/>
+          <w:color w:val="000000"/>
+          <w:sz w:val="21"/>
+          <w:szCs w:val="21"/>
+          <w:lang w:eastAsia="pt-BR"/>
+        </w:rPr>
+        <w:t>{</w:t>
+      </w:r>
+    </w:p>
+    <w:p>
+      <w:pPr>
+        <w:pStyle w:val="PargrafodaLista"/>
+        <w:numPr>
+          <w:ilvl w:val="0"/>
+          <w:numId w:val="1"/>
+        </w:numPr>
+        <w:shd w:val="clear" w:color="auto" w:fill="FFFFFF"/>
+        <w:spacing w:after="0" w:line="285" w:lineRule="atLeast"/>
+        <w:rPr>
+          <w:rFonts w:ascii="Consolas" w:eastAsia="Times New Roman" w:hAnsi="Consolas" w:cs="Times New Roman"/>
+          <w:color w:val="000000"/>
+          <w:sz w:val="21"/>
+          <w:szCs w:val="21"/>
+          <w:lang w:eastAsia="pt-BR"/>
+        </w:rPr>
+      </w:pPr>
+      <w:r>
+        <w:rPr>
+          <w:rFonts w:ascii="Consolas" w:eastAsia="Times New Roman" w:hAnsi="Consolas" w:cs="Times New Roman"/>
+          <w:color w:val="000000"/>
+          <w:sz w:val="21"/>
+          <w:szCs w:val="21"/>
+          <w:lang w:eastAsia="pt-BR"/>
+        </w:rPr>
+        <w:t>    </w:t>
+      </w:r>
+      <w:r>
+        <w:rPr>
+          <w:rFonts w:ascii="Consolas" w:eastAsia="Times New Roman" w:hAnsi="Consolas" w:cs="Times New Roman"/>
+          <w:color w:val="0000FF"/>
+          <w:sz w:val="21"/>
+          <w:szCs w:val="21"/>
+          <w:lang w:eastAsia="pt-BR"/>
+        </w:rPr>
+        <w:t>var</w:t>
+      </w:r>
+      <w:r>
+        <w:rPr>
+          <w:rFonts w:ascii="Consolas" w:eastAsia="Times New Roman" w:hAnsi="Consolas" w:cs="Times New Roman"/>
+          <w:color w:val="000000"/>
+          <w:sz w:val="21"/>
+          <w:szCs w:val="21"/>
+          <w:lang w:eastAsia="pt-BR"/>
+        </w:rPr>
+        <w:t> id = req.body.id;</w:t>
+      </w:r>
+    </w:p>
+    <w:p>
+      <w:pPr>
+        <w:pStyle w:val="PargrafodaLista"/>
+        <w:numPr>
+          <w:ilvl w:val="0"/>
+          <w:numId w:val="1"/>
+        </w:numPr>
+        <w:shd w:val="clear" w:color="auto" w:fill="FFFFFF"/>
+        <w:spacing w:after="0" w:line="285" w:lineRule="atLeast"/>
+        <w:rPr>
+          <w:rFonts w:ascii="Consolas" w:eastAsia="Times New Roman" w:hAnsi="Consolas" w:cs="Times New Roman"/>
+          <w:color w:val="000000"/>
+          <w:sz w:val="21"/>
+          <w:szCs w:val="21"/>
+          <w:lang w:eastAsia="pt-BR"/>
+        </w:rPr>
+      </w:pPr>
+      <w:r>
+        <w:rPr>
+          <w:rFonts w:ascii="Consolas" w:eastAsia="Times New Roman" w:hAnsi="Consolas" w:cs="Times New Roman"/>
+          <w:color w:val="000000"/>
+          <w:sz w:val="21"/>
+          <w:szCs w:val="21"/>
+          <w:lang w:eastAsia="pt-BR"/>
+        </w:rPr>
+        <w:t>    </w:t>
+      </w:r>
+      <w:proofErr w:type="spellStart"/>
+      <w:proofErr w:type="gramStart"/>
+      <w:r>
+        <w:rPr>
+          <w:rFonts w:ascii="Consolas" w:eastAsia="Times New Roman" w:hAnsi="Consolas" w:cs="Times New Roman"/>
+          <w:color w:val="0000FF"/>
+          <w:sz w:val="21"/>
+          <w:szCs w:val="21"/>
+          <w:lang w:eastAsia="pt-BR"/>
+        </w:rPr>
+        <w:t>if</w:t>
+      </w:r>
+      <w:proofErr w:type="spellEnd"/>
+      <w:r>
+        <w:rPr>
+          <w:rFonts w:ascii="Consolas" w:eastAsia="Times New Roman" w:hAnsi="Consolas" w:cs="Times New Roman"/>
+          <w:color w:val="000000"/>
+          <w:sz w:val="21"/>
+          <w:szCs w:val="21"/>
+          <w:lang w:eastAsia="pt-BR"/>
+        </w:rPr>
+        <w:t>(</w:t>
+      </w:r>
+      <w:proofErr w:type="gramEnd"/>
+      <w:r>
+        <w:rPr>
+          <w:rFonts w:ascii="Consolas" w:eastAsia="Times New Roman" w:hAnsi="Consolas" w:cs="Times New Roman"/>
+          <w:color w:val="000000"/>
+          <w:sz w:val="21"/>
+          <w:szCs w:val="21"/>
+          <w:lang w:eastAsia="pt-BR"/>
+        </w:rPr>
+        <w:t>(id != </w:t>
+      </w:r>
+      <w:proofErr w:type="spellStart"/>
+      <w:r>
+        <w:rPr>
+          <w:rFonts w:ascii="Consolas" w:eastAsia="Times New Roman" w:hAnsi="Consolas" w:cs="Times New Roman"/>
+          <w:color w:val="0000FF"/>
+          <w:sz w:val="21"/>
+          <w:szCs w:val="21"/>
+          <w:lang w:eastAsia="pt-BR"/>
+        </w:rPr>
+        <w:t>undefined</w:t>
+      </w:r>
+      <w:proofErr w:type="spellEnd"/>
+      <w:r>
+        <w:rPr>
+          <w:rFonts w:ascii="Consolas" w:eastAsia="Times New Roman" w:hAnsi="Consolas" w:cs="Times New Roman"/>
+          <w:color w:val="000000"/>
+          <w:sz w:val="21"/>
+          <w:szCs w:val="21"/>
+          <w:lang w:eastAsia="pt-BR"/>
+        </w:rPr>
+        <w:t>) || (!</w:t>
+      </w:r>
+      <w:proofErr w:type="spellStart"/>
+      <w:r>
+        <w:rPr>
+          <w:rFonts w:ascii="Consolas" w:eastAsia="Times New Roman" w:hAnsi="Consolas" w:cs="Times New Roman"/>
+          <w:color w:val="000000"/>
+          <w:sz w:val="21"/>
+          <w:szCs w:val="21"/>
+          <w:lang w:eastAsia="pt-BR"/>
+        </w:rPr>
+        <w:t>isNaN</w:t>
+      </w:r>
+      <w:proofErr w:type="spellEnd"/>
+      <w:r>
+        <w:rPr>
+          <w:rFonts w:ascii="Consolas" w:eastAsia="Times New Roman" w:hAnsi="Consolas" w:cs="Times New Roman"/>
+          <w:color w:val="000000"/>
+          <w:sz w:val="21"/>
+          <w:szCs w:val="21"/>
+          <w:lang w:eastAsia="pt-BR"/>
+        </w:rPr>
+        <w:t>(id))){</w:t>
+      </w:r>
+    </w:p>
+    <w:p>
+      <w:pPr>
+        <w:pStyle w:val="PargrafodaLista"/>
+        <w:numPr>
+          <w:ilvl w:val="0"/>
+          <w:numId w:val="1"/>
+        </w:numPr>
+        <w:shd w:val="clear" w:color="auto" w:fill="FFFFFF"/>
+        <w:spacing w:after="0" w:line="285" w:lineRule="atLeast"/>
+        <w:rPr>
+          <w:rFonts w:ascii="Consolas" w:eastAsia="Times New Roman" w:hAnsi="Consolas" w:cs="Times New Roman"/>
+          <w:color w:val="000000"/>
+          <w:sz w:val="21"/>
+          <w:szCs w:val="21"/>
+          <w:lang w:eastAsia="pt-BR"/>
+        </w:rPr>
+      </w:pPr>
+      <w:r>
+        <w:rPr>
+          <w:rFonts w:ascii="Consolas" w:eastAsia="Times New Roman" w:hAnsi="Consolas" w:cs="Times New Roman"/>
+          <w:color w:val="000000"/>
+          <w:sz w:val="21"/>
+          <w:szCs w:val="21"/>
+          <w:lang w:eastAsia="pt-BR"/>
+        </w:rPr>
+        <w:lastRenderedPageBreak/>
+        <w:t>        </w:t>
+      </w:r>
+      <w:r>
+        <w:rPr>
+          <w:rFonts w:ascii="Consolas" w:eastAsia="Times New Roman" w:hAnsi="Consolas" w:cs="Times New Roman"/>
+          <w:color w:val="008000"/>
+          <w:sz w:val="21"/>
+          <w:szCs w:val="21"/>
+          <w:lang w:eastAsia="pt-BR"/>
+        </w:rPr>
+        <w:t>//deletando a categoria</w:t>
+      </w:r>
+    </w:p>
+    <w:p>
+      <w:pPr>
+        <w:pStyle w:val="PargrafodaLista"/>
+        <w:numPr>
+          <w:ilvl w:val="0"/>
+          <w:numId w:val="1"/>
+        </w:numPr>
+        <w:shd w:val="clear" w:color="auto" w:fill="FFFFFF"/>
+        <w:spacing w:after="0" w:line="285" w:lineRule="atLeast"/>
+        <w:rPr>
+          <w:rFonts w:ascii="Consolas" w:eastAsia="Times New Roman" w:hAnsi="Consolas" w:cs="Times New Roman"/>
+          <w:color w:val="000000"/>
+          <w:sz w:val="21"/>
+          <w:szCs w:val="21"/>
+          <w:lang w:eastAsia="pt-BR"/>
+        </w:rPr>
+      </w:pPr>
+      <w:r>
+        <w:rPr>
+          <w:rFonts w:ascii="Consolas" w:eastAsia="Times New Roman" w:hAnsi="Consolas" w:cs="Times New Roman"/>
+          <w:color w:val="000000"/>
+          <w:sz w:val="21"/>
+          <w:szCs w:val="21"/>
+          <w:lang w:eastAsia="pt-BR"/>
+        </w:rPr>
+        <w:t>        </w:t>
+      </w:r>
+      <w:proofErr w:type="spellStart"/>
+      <w:r>
+        <w:rPr>
+          <w:rFonts w:ascii="Consolas" w:eastAsia="Times New Roman" w:hAnsi="Consolas" w:cs="Times New Roman"/>
+          <w:color w:val="000000"/>
+          <w:sz w:val="21"/>
+          <w:szCs w:val="21"/>
+          <w:lang w:eastAsia="pt-BR"/>
+        </w:rPr>
+        <w:t>Category.destroy</w:t>
+      </w:r>
+      <w:proofErr w:type="spellEnd"/>
+      <w:r>
+        <w:rPr>
+          <w:rFonts w:ascii="Consolas" w:eastAsia="Times New Roman" w:hAnsi="Consolas" w:cs="Times New Roman"/>
+          <w:color w:val="000000"/>
+          <w:sz w:val="21"/>
+          <w:szCs w:val="21"/>
+          <w:lang w:eastAsia="pt-BR"/>
+        </w:rPr>
+        <w:t>({</w:t>
+      </w:r>
+    </w:p>
+    <w:p>
+      <w:pPr>
+        <w:pStyle w:val="PargrafodaLista"/>
+        <w:numPr>
+          <w:ilvl w:val="0"/>
+          <w:numId w:val="1"/>
+        </w:numPr>
+        <w:shd w:val="clear" w:color="auto" w:fill="FFFFFF"/>
+        <w:spacing w:after="0" w:line="285" w:lineRule="atLeast"/>
+        <w:rPr>
+          <w:rFonts w:ascii="Consolas" w:eastAsia="Times New Roman" w:hAnsi="Consolas" w:cs="Times New Roman"/>
+          <w:color w:val="000000"/>
+          <w:sz w:val="21"/>
+          <w:szCs w:val="21"/>
+          <w:lang w:eastAsia="pt-BR"/>
+        </w:rPr>
+      </w:pPr>
+      <w:r>
+        <w:rPr>
+          <w:rFonts w:ascii="Consolas" w:eastAsia="Times New Roman" w:hAnsi="Consolas" w:cs="Times New Roman"/>
+          <w:color w:val="000000"/>
+          <w:sz w:val="21"/>
+          <w:szCs w:val="21"/>
+          <w:lang w:eastAsia="pt-BR"/>
+        </w:rPr>
+        <w:t>            </w:t>
+      </w:r>
+      <w:proofErr w:type="spellStart"/>
+      <w:r>
+        <w:rPr>
+          <w:rFonts w:ascii="Consolas" w:eastAsia="Times New Roman" w:hAnsi="Consolas" w:cs="Times New Roman"/>
+          <w:color w:val="000000"/>
+          <w:sz w:val="21"/>
+          <w:szCs w:val="21"/>
+          <w:lang w:eastAsia="pt-BR"/>
+        </w:rPr>
+        <w:t>where</w:t>
+      </w:r>
+      <w:proofErr w:type="spellEnd"/>
+      <w:r>
+        <w:rPr>
+          <w:rFonts w:ascii="Consolas" w:eastAsia="Times New Roman" w:hAnsi="Consolas" w:cs="Times New Roman"/>
+          <w:color w:val="000000"/>
+          <w:sz w:val="21"/>
+          <w:szCs w:val="21"/>
+          <w:lang w:eastAsia="pt-BR"/>
+        </w:rPr>
+        <w:t>: {</w:t>
+      </w:r>
+    </w:p>
+    <w:p>
+      <w:pPr>
+        <w:pStyle w:val="PargrafodaLista"/>
+        <w:numPr>
+          <w:ilvl w:val="0"/>
+          <w:numId w:val="1"/>
+        </w:numPr>
+        <w:shd w:val="clear" w:color="auto" w:fill="FFFFFF"/>
+        <w:spacing w:after="0" w:line="285" w:lineRule="atLeast"/>
+        <w:rPr>
+          <w:rFonts w:ascii="Consolas" w:eastAsia="Times New Roman" w:hAnsi="Consolas" w:cs="Times New Roman"/>
+          <w:color w:val="000000"/>
+          <w:sz w:val="21"/>
+          <w:szCs w:val="21"/>
+          <w:lang w:eastAsia="pt-BR"/>
+        </w:rPr>
+      </w:pPr>
+      <w:r>
+        <w:rPr>
+          <w:rFonts w:ascii="Consolas" w:eastAsia="Times New Roman" w:hAnsi="Consolas" w:cs="Times New Roman"/>
+          <w:color w:val="000000"/>
+          <w:sz w:val="21"/>
+          <w:szCs w:val="21"/>
+          <w:lang w:eastAsia="pt-BR"/>
+        </w:rPr>
+        <w:t>                id: id</w:t>
+      </w:r>
+    </w:p>
+    <w:p>
+      <w:pPr>
+        <w:pStyle w:val="PargrafodaLista"/>
+        <w:numPr>
+          <w:ilvl w:val="0"/>
+          <w:numId w:val="1"/>
+        </w:numPr>
+        <w:shd w:val="clear" w:color="auto" w:fill="FFFFFF"/>
+        <w:spacing w:after="0" w:line="285" w:lineRule="atLeast"/>
+        <w:rPr>
+          <w:rFonts w:ascii="Consolas" w:eastAsia="Times New Roman" w:hAnsi="Consolas" w:cs="Times New Roman"/>
+          <w:color w:val="000000"/>
+          <w:sz w:val="21"/>
+          <w:szCs w:val="21"/>
+          <w:lang w:eastAsia="pt-BR"/>
+        </w:rPr>
+      </w:pPr>
+      <w:r>
+        <w:rPr>
+          <w:rFonts w:ascii="Consolas" w:eastAsia="Times New Roman" w:hAnsi="Consolas" w:cs="Times New Roman"/>
+          <w:color w:val="000000"/>
+          <w:sz w:val="21"/>
+          <w:szCs w:val="21"/>
+          <w:lang w:eastAsia="pt-BR"/>
+        </w:rPr>
+        <w:t>            }</w:t>
+      </w:r>
+    </w:p>
+    <w:p>
+      <w:pPr>
+        <w:pStyle w:val="PargrafodaLista"/>
+        <w:numPr>
+          <w:ilvl w:val="0"/>
+          <w:numId w:val="1"/>
+        </w:numPr>
+        <w:shd w:val="clear" w:color="auto" w:fill="FFFFFF"/>
+        <w:spacing w:after="0" w:line="285" w:lineRule="atLeast"/>
+        <w:rPr>
+          <w:rFonts w:ascii="Consolas" w:eastAsia="Times New Roman" w:hAnsi="Consolas" w:cs="Times New Roman"/>
+          <w:color w:val="000000"/>
+          <w:sz w:val="21"/>
+          <w:szCs w:val="21"/>
+          <w:lang w:eastAsia="pt-BR"/>
+        </w:rPr>
+      </w:pPr>
+      <w:r>
+        <w:rPr>
+          <w:rFonts w:ascii="Consolas" w:eastAsia="Times New Roman" w:hAnsi="Consolas" w:cs="Times New Roman"/>
+          <w:color w:val="000000"/>
+          <w:sz w:val="21"/>
+          <w:szCs w:val="21"/>
+          <w:lang w:eastAsia="pt-BR"/>
+        </w:rPr>
+        <w:t>        }</w:t>
+      </w:r>
+      <w:proofErr w:type="gramStart"/>
+      <w:r>
+        <w:rPr>
+          <w:rFonts w:ascii="Consolas" w:eastAsia="Times New Roman" w:hAnsi="Consolas" w:cs="Times New Roman"/>
+          <w:color w:val="000000"/>
+          <w:sz w:val="21"/>
+          <w:szCs w:val="21"/>
+          <w:lang w:eastAsia="pt-BR"/>
+        </w:rPr>
+        <w:t>).</w:t>
+      </w:r>
+      <w:proofErr w:type="spellStart"/>
+      <w:r>
+        <w:rPr>
+          <w:rFonts w:ascii="Consolas" w:eastAsia="Times New Roman" w:hAnsi="Consolas" w:cs="Times New Roman"/>
+          <w:color w:val="000000"/>
+          <w:sz w:val="21"/>
+          <w:szCs w:val="21"/>
+          <w:lang w:eastAsia="pt-BR"/>
+        </w:rPr>
+        <w:t>then</w:t>
+      </w:r>
+      <w:proofErr w:type="spellEnd"/>
+      <w:proofErr w:type="gramEnd"/>
+      <w:r>
+        <w:rPr>
+          <w:rFonts w:ascii="Consolas" w:eastAsia="Times New Roman" w:hAnsi="Consolas" w:cs="Times New Roman"/>
+          <w:color w:val="000000"/>
+          <w:sz w:val="21"/>
+          <w:szCs w:val="21"/>
+          <w:lang w:eastAsia="pt-BR"/>
+        </w:rPr>
+        <w:t>(()</w:t>
+      </w:r>
+      <w:r>
+        <w:rPr>
+          <w:rFonts w:ascii="Consolas" w:eastAsia="Times New Roman" w:hAnsi="Consolas" w:cs="Times New Roman"/>
+          <w:color w:val="0000FF"/>
+          <w:sz w:val="21"/>
+          <w:szCs w:val="21"/>
+          <w:lang w:eastAsia="pt-BR"/>
+        </w:rPr>
+        <w:t>=&gt;</w:t>
+      </w:r>
+      <w:r>
+        <w:rPr>
+          <w:rFonts w:ascii="Consolas" w:eastAsia="Times New Roman" w:hAnsi="Consolas" w:cs="Times New Roman"/>
+          <w:color w:val="000000"/>
+          <w:sz w:val="21"/>
+          <w:szCs w:val="21"/>
+          <w:lang w:eastAsia="pt-BR"/>
+        </w:rPr>
+        <w:t>{</w:t>
+      </w:r>
+    </w:p>
+    <w:p>
+      <w:pPr>
+        <w:pStyle w:val="PargrafodaLista"/>
+        <w:numPr>
+          <w:ilvl w:val="0"/>
+          <w:numId w:val="1"/>
+        </w:numPr>
+        <w:shd w:val="clear" w:color="auto" w:fill="FFFFFF"/>
+        <w:spacing w:after="0" w:line="285" w:lineRule="atLeast"/>
+        <w:rPr>
+          <w:rFonts w:ascii="Consolas" w:eastAsia="Times New Roman" w:hAnsi="Consolas" w:cs="Times New Roman"/>
+          <w:color w:val="000000"/>
+          <w:sz w:val="21"/>
+          <w:szCs w:val="21"/>
+          <w:lang w:eastAsia="pt-BR"/>
+        </w:rPr>
+      </w:pPr>
+      <w:r>
+        <w:rPr>
+          <w:rFonts w:ascii="Consolas" w:eastAsia="Times New Roman" w:hAnsi="Consolas" w:cs="Times New Roman"/>
+          <w:color w:val="000000"/>
+          <w:sz w:val="21"/>
+          <w:szCs w:val="21"/>
+          <w:lang w:eastAsia="pt-BR"/>
+        </w:rPr>
+        <w:t>            </w:t>
+      </w:r>
+      <w:proofErr w:type="spellStart"/>
+      <w:proofErr w:type="gramStart"/>
+      <w:r>
+        <w:rPr>
+          <w:rFonts w:ascii="Consolas" w:eastAsia="Times New Roman" w:hAnsi="Consolas" w:cs="Times New Roman"/>
+          <w:color w:val="000000"/>
+          <w:sz w:val="21"/>
+          <w:szCs w:val="21"/>
+          <w:lang w:eastAsia="pt-BR"/>
+        </w:rPr>
+        <w:t>res.redirect</w:t>
+      </w:r>
+      <w:proofErr w:type="spellEnd"/>
+      <w:proofErr w:type="gramEnd"/>
+      <w:r>
+        <w:rPr>
+          <w:rFonts w:ascii="Consolas" w:eastAsia="Times New Roman" w:hAnsi="Consolas" w:cs="Times New Roman"/>
+          <w:color w:val="000000"/>
+          <w:sz w:val="21"/>
+          <w:szCs w:val="21"/>
+          <w:lang w:eastAsia="pt-BR"/>
+        </w:rPr>
+        <w:t>(</w:t>
+      </w:r>
+      <w:r>
+        <w:rPr>
+          <w:rFonts w:ascii="Consolas" w:eastAsia="Times New Roman" w:hAnsi="Consolas" w:cs="Times New Roman"/>
+          <w:color w:val="A31515"/>
+          <w:sz w:val="21"/>
+          <w:szCs w:val="21"/>
+          <w:lang w:eastAsia="pt-BR"/>
+        </w:rPr>
+        <w:t>'/admin/</w:t>
+      </w:r>
+      <w:proofErr w:type="spellStart"/>
+      <w:r>
+        <w:rPr>
+          <w:rFonts w:ascii="Consolas" w:eastAsia="Times New Roman" w:hAnsi="Consolas" w:cs="Times New Roman"/>
+          <w:color w:val="A31515"/>
+          <w:sz w:val="21"/>
+          <w:szCs w:val="21"/>
+          <w:lang w:eastAsia="pt-BR"/>
+        </w:rPr>
+        <w:t>categories</w:t>
+      </w:r>
+      <w:proofErr w:type="spellEnd"/>
+      <w:r>
+        <w:rPr>
+          <w:rFonts w:ascii="Consolas" w:eastAsia="Times New Roman" w:hAnsi="Consolas" w:cs="Times New Roman"/>
+          <w:color w:val="A31515"/>
+          <w:sz w:val="21"/>
+          <w:szCs w:val="21"/>
+          <w:lang w:eastAsia="pt-BR"/>
+        </w:rPr>
+        <w:t>'</w:t>
+      </w:r>
+      <w:r>
+        <w:rPr>
+          <w:rFonts w:ascii="Consolas" w:eastAsia="Times New Roman" w:hAnsi="Consolas" w:cs="Times New Roman"/>
+          <w:color w:val="000000"/>
+          <w:sz w:val="21"/>
+          <w:szCs w:val="21"/>
+          <w:lang w:eastAsia="pt-BR"/>
+        </w:rPr>
+        <w:t>);</w:t>
+      </w:r>
+    </w:p>
+    <w:p>
+      <w:pPr>
+        <w:pStyle w:val="PargrafodaLista"/>
+        <w:numPr>
+          <w:ilvl w:val="0"/>
+          <w:numId w:val="1"/>
+        </w:numPr>
+        <w:shd w:val="clear" w:color="auto" w:fill="FFFFFF"/>
+        <w:spacing w:after="0" w:line="285" w:lineRule="atLeast"/>
+        <w:rPr>
+          <w:rFonts w:ascii="Consolas" w:eastAsia="Times New Roman" w:hAnsi="Consolas" w:cs="Times New Roman"/>
+          <w:color w:val="000000"/>
+          <w:sz w:val="21"/>
+          <w:szCs w:val="21"/>
+          <w:lang w:eastAsia="pt-BR"/>
+        </w:rPr>
+      </w:pPr>
+      <w:r>
+        <w:rPr>
+          <w:rFonts w:ascii="Consolas" w:eastAsia="Times New Roman" w:hAnsi="Consolas" w:cs="Times New Roman"/>
+          <w:color w:val="000000"/>
+          <w:sz w:val="21"/>
+          <w:szCs w:val="21"/>
+          <w:lang w:eastAsia="pt-BR"/>
+        </w:rPr>
+        <w:t>        });</w:t>
+      </w:r>
+    </w:p>
+    <w:p>
+      <w:pPr>
+        <w:pStyle w:val="PargrafodaLista"/>
+        <w:numPr>
+          <w:ilvl w:val="0"/>
+          <w:numId w:val="1"/>
+        </w:numPr>
+        <w:shd w:val="clear" w:color="auto" w:fill="FFFFFF"/>
+        <w:spacing w:after="0" w:line="285" w:lineRule="atLeast"/>
+        <w:rPr>
+          <w:rFonts w:ascii="Consolas" w:eastAsia="Times New Roman" w:hAnsi="Consolas" w:cs="Times New Roman"/>
+          <w:color w:val="000000"/>
+          <w:sz w:val="21"/>
+          <w:szCs w:val="21"/>
+          <w:lang w:eastAsia="pt-BR"/>
+        </w:rPr>
+      </w:pPr>
+      <w:r>
+        <w:rPr>
+          <w:rFonts w:ascii="Consolas" w:eastAsia="Times New Roman" w:hAnsi="Consolas" w:cs="Times New Roman"/>
+          <w:color w:val="000000"/>
+          <w:sz w:val="21"/>
+          <w:szCs w:val="21"/>
+          <w:lang w:eastAsia="pt-BR"/>
+        </w:rPr>
+        <w:t>    </w:t>
+      </w:r>
+      <w:proofErr w:type="gramStart"/>
+      <w:r>
+        <w:rPr>
+          <w:rFonts w:ascii="Consolas" w:eastAsia="Times New Roman" w:hAnsi="Consolas" w:cs="Times New Roman"/>
+          <w:color w:val="000000"/>
+          <w:sz w:val="21"/>
+          <w:szCs w:val="21"/>
+          <w:lang w:eastAsia="pt-BR"/>
+        </w:rPr>
+        <w:t>}</w:t>
+      </w:r>
+      <w:proofErr w:type="spellStart"/>
+      <w:r>
+        <w:rPr>
+          <w:rFonts w:ascii="Consolas" w:eastAsia="Times New Roman" w:hAnsi="Consolas" w:cs="Times New Roman"/>
+          <w:color w:val="0000FF"/>
+          <w:sz w:val="21"/>
+          <w:szCs w:val="21"/>
+          <w:lang w:eastAsia="pt-BR"/>
+        </w:rPr>
+        <w:t>else</w:t>
+      </w:r>
+      <w:proofErr w:type="spellEnd"/>
+      <w:proofErr w:type="gramEnd"/>
+      <w:r>
+        <w:rPr>
+          <w:rFonts w:ascii="Consolas" w:eastAsia="Times New Roman" w:hAnsi="Consolas" w:cs="Times New Roman"/>
+          <w:color w:val="000000"/>
+          <w:sz w:val="21"/>
+          <w:szCs w:val="21"/>
+          <w:lang w:eastAsia="pt-BR"/>
+        </w:rPr>
+        <w:t>{</w:t>
+      </w:r>
+    </w:p>
+    <w:p>
+      <w:pPr>
+        <w:pStyle w:val="PargrafodaLista"/>
+        <w:numPr>
+          <w:ilvl w:val="0"/>
+          <w:numId w:val="1"/>
+        </w:numPr>
+        <w:shd w:val="clear" w:color="auto" w:fill="FFFFFF"/>
+        <w:spacing w:after="0" w:line="285" w:lineRule="atLeast"/>
+        <w:rPr>
+          <w:rFonts w:ascii="Consolas" w:eastAsia="Times New Roman" w:hAnsi="Consolas" w:cs="Times New Roman"/>
+          <w:color w:val="000000"/>
+          <w:sz w:val="21"/>
+          <w:szCs w:val="21"/>
+          <w:lang w:eastAsia="pt-BR"/>
+        </w:rPr>
+      </w:pPr>
+      <w:r>
+        <w:rPr>
+          <w:rFonts w:ascii="Consolas" w:eastAsia="Times New Roman" w:hAnsi="Consolas" w:cs="Times New Roman"/>
+          <w:color w:val="000000"/>
+          <w:sz w:val="21"/>
+          <w:szCs w:val="21"/>
+          <w:lang w:eastAsia="pt-BR"/>
+        </w:rPr>
+        <w:t>        </w:t>
+      </w:r>
+      <w:proofErr w:type="spellStart"/>
+      <w:proofErr w:type="gramStart"/>
+      <w:r>
+        <w:rPr>
+          <w:rFonts w:ascii="Consolas" w:eastAsia="Times New Roman" w:hAnsi="Consolas" w:cs="Times New Roman"/>
+          <w:color w:val="000000"/>
+          <w:sz w:val="21"/>
+          <w:szCs w:val="21"/>
+          <w:lang w:eastAsia="pt-BR"/>
+        </w:rPr>
+        <w:t>res.redirect</w:t>
+      </w:r>
+      <w:proofErr w:type="spellEnd"/>
+      <w:proofErr w:type="gramEnd"/>
+      <w:r>
+        <w:rPr>
+          <w:rFonts w:ascii="Consolas" w:eastAsia="Times New Roman" w:hAnsi="Consolas" w:cs="Times New Roman"/>
+          <w:color w:val="000000"/>
+          <w:sz w:val="21"/>
+          <w:szCs w:val="21"/>
+          <w:lang w:eastAsia="pt-BR"/>
+        </w:rPr>
+        <w:t>(</w:t>
+      </w:r>
+      <w:r>
+        <w:rPr>
+          <w:rFonts w:ascii="Consolas" w:eastAsia="Times New Roman" w:hAnsi="Consolas" w:cs="Times New Roman"/>
+          <w:color w:val="A31515"/>
+          <w:sz w:val="21"/>
+          <w:szCs w:val="21"/>
+          <w:lang w:eastAsia="pt-BR"/>
+        </w:rPr>
+        <w:t>'/admin/</w:t>
+      </w:r>
+      <w:proofErr w:type="spellStart"/>
+      <w:r>
+        <w:rPr>
+          <w:rFonts w:ascii="Consolas" w:eastAsia="Times New Roman" w:hAnsi="Consolas" w:cs="Times New Roman"/>
+          <w:color w:val="A31515"/>
+          <w:sz w:val="21"/>
+          <w:szCs w:val="21"/>
+          <w:lang w:eastAsia="pt-BR"/>
+        </w:rPr>
+        <w:t>categories</w:t>
+      </w:r>
+      <w:proofErr w:type="spellEnd"/>
+      <w:r>
+        <w:rPr>
+          <w:rFonts w:ascii="Consolas" w:eastAsia="Times New Roman" w:hAnsi="Consolas" w:cs="Times New Roman"/>
+          <w:color w:val="A31515"/>
+          <w:sz w:val="21"/>
+          <w:szCs w:val="21"/>
+          <w:lang w:eastAsia="pt-BR"/>
+        </w:rPr>
+        <w:t>'</w:t>
+      </w:r>
+      <w:r>
+        <w:rPr>
+          <w:rFonts w:ascii="Consolas" w:eastAsia="Times New Roman" w:hAnsi="Consolas" w:cs="Times New Roman"/>
+          <w:color w:val="000000"/>
+          <w:sz w:val="21"/>
+          <w:szCs w:val="21"/>
+          <w:lang w:eastAsia="pt-BR"/>
+        </w:rPr>
+        <w:t>);</w:t>
+      </w:r>
+    </w:p>
+    <w:p>
+      <w:pPr>
+        <w:pStyle w:val="PargrafodaLista"/>
+        <w:numPr>
+          <w:ilvl w:val="0"/>
+          <w:numId w:val="1"/>
+        </w:numPr>
+        <w:shd w:val="clear" w:color="auto" w:fill="FFFFFF"/>
+        <w:spacing w:after="0" w:line="285" w:lineRule="atLeast"/>
+        <w:rPr>
+          <w:rFonts w:ascii="Consolas" w:eastAsia="Times New Roman" w:hAnsi="Consolas" w:cs="Times New Roman"/>
+          <w:color w:val="000000"/>
+          <w:sz w:val="21"/>
+          <w:szCs w:val="21"/>
+          <w:lang w:eastAsia="pt-BR"/>
+        </w:rPr>
+      </w:pPr>
+      <w:r>
+        <w:rPr>
+          <w:rFonts w:ascii="Consolas" w:eastAsia="Times New Roman" w:hAnsi="Consolas" w:cs="Times New Roman"/>
+          <w:color w:val="000000"/>
+          <w:sz w:val="21"/>
+          <w:szCs w:val="21"/>
+          <w:lang w:eastAsia="pt-BR"/>
+        </w:rPr>
+        <w:t>    }</w:t>
+      </w:r>
+    </w:p>
+    <w:p>
+      <w:pPr>
+        <w:pStyle w:val="PargrafodaLista"/>
+        <w:numPr>
+          <w:ilvl w:val="0"/>
+          <w:numId w:val="1"/>
+        </w:numPr>
+        <w:shd w:val="clear" w:color="auto" w:fill="FFFFFF"/>
+        <w:spacing w:after="0" w:line="285" w:lineRule="atLeast"/>
+        <w:rPr>
+          <w:rFonts w:ascii="Consolas" w:eastAsia="Times New Roman" w:hAnsi="Consolas" w:cs="Times New Roman"/>
+          <w:color w:val="000000"/>
+          <w:sz w:val="21"/>
+          <w:szCs w:val="21"/>
+          <w:lang w:eastAsia="pt-BR"/>
+        </w:rPr>
+      </w:pPr>
+      <w:r>
+        <w:rPr>
+          <w:rFonts w:ascii="Consolas" w:eastAsia="Times New Roman" w:hAnsi="Consolas" w:cs="Times New Roman"/>
+          <w:color w:val="000000"/>
+          <w:sz w:val="21"/>
+          <w:szCs w:val="21"/>
+          <w:lang w:eastAsia="pt-BR"/>
+        </w:rPr>
+        <w:t>});</w:t>
+      </w:r>
+    </w:p>
+    <w:p>
+      <w:pPr>
+        <w:pStyle w:val="PargrafodaLista"/>
+        <w:shd w:val="clear" w:color="auto" w:fill="FFFFFF"/>
+        <w:spacing w:after="0" w:line="285" w:lineRule="atLeast"/>
+        <w:rPr>
+          <w:rFonts w:ascii="Consolas" w:eastAsia="Times New Roman" w:hAnsi="Consolas" w:cs="Times New Roman"/>
+          <w:color w:val="000000"/>
+          <w:sz w:val="21"/>
+          <w:szCs w:val="21"/>
+          <w:lang w:eastAsia="pt-BR"/>
+        </w:rPr>
+      </w:pPr>
+    </w:p>
+    <w:p>
+      <w:pPr>
+        <w:pStyle w:val="PargrafodaLista"/>
+        <w:shd w:val="clear" w:color="auto" w:fill="FFFFFF"/>
+        <w:spacing w:after="0" w:line="285" w:lineRule="atLeast"/>
+        <w:rPr>
+          <w:rFonts w:ascii="Consolas" w:eastAsia="Times New Roman" w:hAnsi="Consolas" w:cs="Times New Roman"/>
+          <w:color w:val="000000"/>
+          <w:sz w:val="21"/>
+          <w:szCs w:val="21"/>
+          <w:lang w:eastAsia="pt-BR"/>
+        </w:rPr>
+      </w:pPr>
+      <w:r>
+        <w:rPr>
+          <w:rFonts w:ascii="Consolas" w:eastAsia="Times New Roman" w:hAnsi="Consolas" w:cs="Times New Roman"/>
+          <w:color w:val="000000"/>
+          <w:sz w:val="21"/>
+          <w:szCs w:val="21"/>
+          <w:lang w:eastAsia="pt-BR"/>
+        </w:rPr>
+        <w:t xml:space="preserve">NO ARQUIVO </w:t>
+      </w:r>
+      <w:proofErr w:type="spellStart"/>
+      <w:r>
+        <w:rPr>
+          <w:rFonts w:ascii="Consolas" w:eastAsia="Times New Roman" w:hAnsi="Consolas" w:cs="Times New Roman"/>
+          <w:color w:val="000000"/>
+          <w:sz w:val="21"/>
+          <w:szCs w:val="21"/>
+          <w:lang w:eastAsia="pt-BR"/>
+        </w:rPr>
+        <w:t>views</w:t>
+      </w:r>
+      <w:proofErr w:type="spellEnd"/>
+      <w:r>
+        <w:rPr>
+          <w:rFonts w:ascii="Consolas" w:eastAsia="Times New Roman" w:hAnsi="Consolas" w:cs="Times New Roman"/>
+          <w:color w:val="000000"/>
+          <w:sz w:val="21"/>
+          <w:szCs w:val="21"/>
+          <w:lang w:eastAsia="pt-BR"/>
+        </w:rPr>
+        <w:t>/</w:t>
+      </w:r>
+      <w:proofErr w:type="spellStart"/>
+      <w:r>
+        <w:rPr>
+          <w:rFonts w:ascii="Consolas" w:eastAsia="Times New Roman" w:hAnsi="Consolas" w:cs="Times New Roman"/>
+          <w:color w:val="000000"/>
+          <w:sz w:val="21"/>
+          <w:szCs w:val="21"/>
+          <w:lang w:eastAsia="pt-BR"/>
+        </w:rPr>
+        <w:t>categories</w:t>
+      </w:r>
+      <w:proofErr w:type="spellEnd"/>
+      <w:r>
+        <w:rPr>
+          <w:rFonts w:ascii="Consolas" w:eastAsia="Times New Roman" w:hAnsi="Consolas" w:cs="Times New Roman"/>
+          <w:color w:val="000000"/>
+          <w:sz w:val="21"/>
+          <w:szCs w:val="21"/>
+          <w:lang w:eastAsia="pt-BR"/>
+        </w:rPr>
+        <w:t>/</w:t>
+      </w:r>
+      <w:proofErr w:type="spellStart"/>
+      <w:r>
+        <w:rPr>
+          <w:rFonts w:ascii="Consolas" w:eastAsia="Times New Roman" w:hAnsi="Consolas" w:cs="Times New Roman"/>
+          <w:color w:val="000000"/>
+          <w:sz w:val="21"/>
+          <w:szCs w:val="21"/>
+          <w:lang w:eastAsia="pt-BR"/>
+        </w:rPr>
+        <w:t>index.ejs</w:t>
+      </w:r>
+      <w:proofErr w:type="spellEnd"/>
+    </w:p>
+    <w:p>
+      <w:pPr>
+        <w:pStyle w:val="PargrafodaLista"/>
+        <w:numPr>
+          <w:ilvl w:val="0"/>
+          <w:numId w:val="1"/>
+        </w:numPr>
+        <w:shd w:val="clear" w:color="auto" w:fill="FFFFFF"/>
+        <w:spacing w:after="0" w:line="285" w:lineRule="atLeast"/>
+        <w:rPr>
+          <w:rFonts w:ascii="Consolas" w:eastAsia="Times New Roman" w:hAnsi="Consolas" w:cs="Times New Roman"/>
+          <w:color w:val="000000"/>
+          <w:sz w:val="21"/>
+          <w:szCs w:val="21"/>
+          <w:lang w:eastAsia="pt-BR"/>
+        </w:rPr>
+      </w:pPr>
+      <w:r>
+        <w:rPr>
+          <w:rFonts w:ascii="Consolas" w:eastAsia="Times New Roman" w:hAnsi="Consolas" w:cs="Times New Roman"/>
+          <w:color w:val="000000"/>
+          <w:sz w:val="21"/>
+          <w:szCs w:val="21"/>
+          <w:lang w:eastAsia="pt-BR"/>
+        </w:rPr>
+        <w:t xml:space="preserve">Configure um </w:t>
+      </w:r>
+      <w:proofErr w:type="spellStart"/>
+      <w:r>
+        <w:rPr>
+          <w:rFonts w:ascii="Consolas" w:eastAsia="Times New Roman" w:hAnsi="Consolas" w:cs="Times New Roman"/>
+          <w:color w:val="000000"/>
+          <w:sz w:val="21"/>
+          <w:szCs w:val="21"/>
+          <w:lang w:eastAsia="pt-BR"/>
+        </w:rPr>
+        <w:t>form</w:t>
+      </w:r>
+      <w:proofErr w:type="spellEnd"/>
+      <w:r>
+        <w:rPr>
+          <w:rFonts w:ascii="Consolas" w:eastAsia="Times New Roman" w:hAnsi="Consolas" w:cs="Times New Roman"/>
+          <w:color w:val="000000"/>
+          <w:sz w:val="21"/>
+          <w:szCs w:val="21"/>
+          <w:lang w:eastAsia="pt-BR"/>
+        </w:rPr>
+        <w:t xml:space="preserve"> para ao clicar um botão ir para a rota /</w:t>
+      </w:r>
+      <w:proofErr w:type="spellStart"/>
+      <w:r>
+        <w:rPr>
+          <w:rFonts w:ascii="Consolas" w:eastAsia="Times New Roman" w:hAnsi="Consolas" w:cs="Times New Roman"/>
+          <w:color w:val="000000"/>
+          <w:sz w:val="21"/>
+          <w:szCs w:val="21"/>
+          <w:lang w:eastAsia="pt-BR"/>
+        </w:rPr>
+        <w:t>categories</w:t>
+      </w:r>
+      <w:proofErr w:type="spellEnd"/>
+      <w:r>
+        <w:rPr>
+          <w:rFonts w:ascii="Consolas" w:eastAsia="Times New Roman" w:hAnsi="Consolas" w:cs="Times New Roman"/>
+          <w:color w:val="000000"/>
+          <w:sz w:val="21"/>
+          <w:szCs w:val="21"/>
+          <w:lang w:eastAsia="pt-BR"/>
+        </w:rPr>
+        <w:t>/dele enviando o valor do id da categoria.</w:t>
+      </w:r>
+    </w:p>
+    <w:p>
+      <w:pPr>
+        <w:pStyle w:val="PargrafodaLista"/>
+        <w:numPr>
+          <w:ilvl w:val="0"/>
+          <w:numId w:val="1"/>
+        </w:numPr>
+        <w:shd w:val="clear" w:color="auto" w:fill="FFFFFF"/>
+        <w:spacing w:after="0" w:line="285" w:lineRule="atLeast"/>
+        <w:rPr>
+          <w:rFonts w:ascii="Consolas" w:eastAsia="Times New Roman" w:hAnsi="Consolas" w:cs="Times New Roman"/>
+          <w:color w:val="000000"/>
+          <w:sz w:val="21"/>
+          <w:szCs w:val="21"/>
+          <w:lang w:eastAsia="pt-BR"/>
+        </w:rPr>
+      </w:pPr>
+      <w:proofErr w:type="spellStart"/>
+      <w:r>
+        <w:rPr>
+          <w:rFonts w:ascii="Consolas" w:eastAsia="Times New Roman" w:hAnsi="Consolas" w:cs="Times New Roman"/>
+          <w:color w:val="000000"/>
+          <w:sz w:val="21"/>
+          <w:szCs w:val="21"/>
+          <w:lang w:eastAsia="pt-BR"/>
+        </w:rPr>
+        <w:t>Substitura</w:t>
+      </w:r>
+      <w:proofErr w:type="spellEnd"/>
+      <w:r>
+        <w:rPr>
+          <w:rFonts w:ascii="Consolas" w:eastAsia="Times New Roman" w:hAnsi="Consolas" w:cs="Times New Roman"/>
+          <w:color w:val="000000"/>
+          <w:sz w:val="21"/>
+          <w:szCs w:val="21"/>
+          <w:lang w:eastAsia="pt-BR"/>
+        </w:rPr>
+        <w:t xml:space="preserve"> o último &lt;</w:t>
+      </w:r>
+      <w:proofErr w:type="spellStart"/>
+      <w:r>
+        <w:rPr>
+          <w:rFonts w:ascii="Consolas" w:eastAsia="Times New Roman" w:hAnsi="Consolas" w:cs="Times New Roman"/>
+          <w:color w:val="000000"/>
+          <w:sz w:val="21"/>
+          <w:szCs w:val="21"/>
+          <w:lang w:eastAsia="pt-BR"/>
+        </w:rPr>
+        <w:t>th</w:t>
+      </w:r>
+      <w:proofErr w:type="spellEnd"/>
+      <w:r>
+        <w:rPr>
+          <w:rFonts w:ascii="Consolas" w:eastAsia="Times New Roman" w:hAnsi="Consolas" w:cs="Times New Roman"/>
+          <w:color w:val="000000"/>
+          <w:sz w:val="21"/>
+          <w:szCs w:val="21"/>
+          <w:lang w:eastAsia="pt-BR"/>
+        </w:rPr>
+        <w:t xml:space="preserve">&gt; do </w:t>
+      </w:r>
+      <w:proofErr w:type="spellStart"/>
+      <w:r>
+        <w:rPr>
+          <w:rFonts w:ascii="Consolas" w:eastAsia="Times New Roman" w:hAnsi="Consolas" w:cs="Times New Roman"/>
+          <w:color w:val="000000"/>
+          <w:sz w:val="21"/>
+          <w:szCs w:val="21"/>
+          <w:lang w:eastAsia="pt-BR"/>
+        </w:rPr>
+        <w:t>forEach</w:t>
+      </w:r>
+      <w:proofErr w:type="spellEnd"/>
+      <w:r>
+        <w:rPr>
+          <w:rFonts w:ascii="Consolas" w:eastAsia="Times New Roman" w:hAnsi="Consolas" w:cs="Times New Roman"/>
+          <w:color w:val="000000"/>
+          <w:sz w:val="21"/>
+          <w:szCs w:val="21"/>
+          <w:lang w:eastAsia="pt-BR"/>
+        </w:rPr>
+        <w:t>.</w:t>
+      </w:r>
+    </w:p>
+    <w:p>
+      <w:pPr>
+        <w:pStyle w:val="PargrafodaLista"/>
+        <w:numPr>
+          <w:ilvl w:val="0"/>
+          <w:numId w:val="1"/>
+        </w:numPr>
+        <w:shd w:val="clear" w:color="auto" w:fill="FFFFFF"/>
+        <w:spacing w:after="0" w:line="285" w:lineRule="atLeast"/>
+        <w:rPr>
+          <w:rFonts w:ascii="Consolas" w:eastAsia="Times New Roman" w:hAnsi="Consolas" w:cs="Times New Roman"/>
+          <w:color w:val="000000"/>
+          <w:sz w:val="21"/>
+          <w:szCs w:val="21"/>
+          <w:lang w:eastAsia="pt-BR"/>
+        </w:rPr>
+      </w:pPr>
+      <w:r>
+        <w:rPr>
+          <w:rFonts w:ascii="Consolas" w:eastAsia="Times New Roman" w:hAnsi="Consolas" w:cs="Times New Roman"/>
+          <w:color w:val="800000"/>
+          <w:sz w:val="21"/>
+          <w:szCs w:val="21"/>
+          <w:lang w:eastAsia="pt-BR"/>
+        </w:rPr>
+        <w:t>&lt;</w:t>
+      </w:r>
+      <w:proofErr w:type="spellStart"/>
+      <w:r>
+        <w:rPr>
+          <w:rFonts w:ascii="Consolas" w:eastAsia="Times New Roman" w:hAnsi="Consolas" w:cs="Times New Roman"/>
+          <w:color w:val="800000"/>
+          <w:sz w:val="21"/>
+          <w:szCs w:val="21"/>
+          <w:lang w:eastAsia="pt-BR"/>
+        </w:rPr>
+        <w:t>th</w:t>
+      </w:r>
+      <w:proofErr w:type="spellEnd"/>
+      <w:r>
+        <w:rPr>
+          <w:rFonts w:ascii="Consolas" w:eastAsia="Times New Roman" w:hAnsi="Consolas" w:cs="Times New Roman"/>
+          <w:color w:val="800000"/>
+          <w:sz w:val="21"/>
+          <w:szCs w:val="21"/>
+          <w:lang w:eastAsia="pt-BR"/>
+        </w:rPr>
+        <w:t>&gt;</w:t>
+      </w:r>
+    </w:p>
+    <w:p>
+      <w:pPr>
+        <w:pStyle w:val="PargrafodaLista"/>
+        <w:numPr>
+          <w:ilvl w:val="0"/>
+          <w:numId w:val="1"/>
+        </w:numPr>
+        <w:shd w:val="clear" w:color="auto" w:fill="FFFFFF"/>
+        <w:spacing w:after="0" w:line="285" w:lineRule="atLeast"/>
+        <w:rPr>
+          <w:rFonts w:ascii="Consolas" w:eastAsia="Times New Roman" w:hAnsi="Consolas" w:cs="Times New Roman"/>
+          <w:color w:val="000000"/>
+          <w:sz w:val="21"/>
+          <w:szCs w:val="21"/>
+          <w:lang w:eastAsia="pt-BR"/>
+        </w:rPr>
+      </w:pPr>
+      <w:r>
+        <w:rPr>
+          <w:rFonts w:ascii="Consolas" w:eastAsia="Times New Roman" w:hAnsi="Consolas" w:cs="Times New Roman"/>
+          <w:color w:val="000000"/>
+          <w:sz w:val="21"/>
+          <w:szCs w:val="21"/>
+          <w:lang w:eastAsia="pt-BR"/>
+        </w:rPr>
+        <w:t>    </w:t>
+      </w:r>
+      <w:r>
+        <w:rPr>
+          <w:rFonts w:ascii="Consolas" w:eastAsia="Times New Roman" w:hAnsi="Consolas" w:cs="Times New Roman"/>
+          <w:color w:val="800000"/>
+          <w:sz w:val="21"/>
+          <w:szCs w:val="21"/>
+          <w:lang w:eastAsia="pt-BR"/>
+        </w:rPr>
+        <w:t>&lt;</w:t>
+      </w:r>
+      <w:proofErr w:type="spellStart"/>
+      <w:r>
+        <w:rPr>
+          <w:rFonts w:ascii="Consolas" w:eastAsia="Times New Roman" w:hAnsi="Consolas" w:cs="Times New Roman"/>
+          <w:color w:val="800000"/>
+          <w:sz w:val="21"/>
+          <w:szCs w:val="21"/>
+          <w:lang w:eastAsia="pt-BR"/>
+        </w:rPr>
+        <w:t>button</w:t>
+      </w:r>
+      <w:proofErr w:type="spellEnd"/>
+      <w:r>
+        <w:rPr>
+          <w:rFonts w:ascii="Consolas" w:eastAsia="Times New Roman" w:hAnsi="Consolas" w:cs="Times New Roman"/>
+          <w:color w:val="000000"/>
+          <w:sz w:val="21"/>
+          <w:szCs w:val="21"/>
+          <w:lang w:eastAsia="pt-BR"/>
+        </w:rPr>
+        <w:t> </w:t>
+      </w:r>
+      <w:proofErr w:type="spellStart"/>
+      <w:r>
+        <w:rPr>
+          <w:rFonts w:ascii="Consolas" w:eastAsia="Times New Roman" w:hAnsi="Consolas" w:cs="Times New Roman"/>
+          <w:color w:val="FF0000"/>
+          <w:sz w:val="21"/>
+          <w:szCs w:val="21"/>
+          <w:lang w:eastAsia="pt-BR"/>
+        </w:rPr>
+        <w:t>class</w:t>
+      </w:r>
+      <w:proofErr w:type="spellEnd"/>
+      <w:r>
+        <w:rPr>
+          <w:rFonts w:ascii="Consolas" w:eastAsia="Times New Roman" w:hAnsi="Consolas" w:cs="Times New Roman"/>
+          <w:color w:val="000000"/>
+          <w:sz w:val="21"/>
+          <w:szCs w:val="21"/>
+          <w:lang w:eastAsia="pt-BR"/>
+        </w:rPr>
+        <w:t>=</w:t>
+      </w:r>
+      <w:r>
+        <w:rPr>
+          <w:rFonts w:ascii="Consolas" w:eastAsia="Times New Roman" w:hAnsi="Consolas" w:cs="Times New Roman"/>
+          <w:color w:val="0000FF"/>
+          <w:sz w:val="21"/>
+          <w:szCs w:val="21"/>
+          <w:lang w:eastAsia="pt-BR"/>
+        </w:rPr>
+        <w:t>"</w:t>
+      </w:r>
+      <w:proofErr w:type="spellStart"/>
+      <w:r>
+        <w:rPr>
+          <w:rFonts w:ascii="Consolas" w:eastAsia="Times New Roman" w:hAnsi="Consolas" w:cs="Times New Roman"/>
+          <w:color w:val="0000FF"/>
+          <w:sz w:val="21"/>
+          <w:szCs w:val="21"/>
+          <w:lang w:eastAsia="pt-BR"/>
+        </w:rPr>
+        <w:t>btn</w:t>
+      </w:r>
+      <w:proofErr w:type="spellEnd"/>
+      <w:r>
+        <w:rPr>
+          <w:rFonts w:ascii="Consolas" w:eastAsia="Times New Roman" w:hAnsi="Consolas" w:cs="Times New Roman"/>
+          <w:color w:val="0000FF"/>
+          <w:sz w:val="21"/>
+          <w:szCs w:val="21"/>
+          <w:lang w:eastAsia="pt-BR"/>
+        </w:rPr>
+        <w:t> </w:t>
+      </w:r>
+      <w:proofErr w:type="spellStart"/>
+      <w:r>
+        <w:rPr>
+          <w:rFonts w:ascii="Consolas" w:eastAsia="Times New Roman" w:hAnsi="Consolas" w:cs="Times New Roman"/>
+          <w:color w:val="0000FF"/>
+          <w:sz w:val="21"/>
+          <w:szCs w:val="21"/>
+          <w:lang w:eastAsia="pt-BR"/>
+        </w:rPr>
+        <w:t>btn-warning</w:t>
+      </w:r>
+      <w:proofErr w:type="spellEnd"/>
+      <w:r>
+        <w:rPr>
+          <w:rFonts w:ascii="Consolas" w:eastAsia="Times New Roman" w:hAnsi="Consolas" w:cs="Times New Roman"/>
+          <w:color w:val="0000FF"/>
+          <w:sz w:val="21"/>
+          <w:szCs w:val="21"/>
+          <w:lang w:eastAsia="pt-BR"/>
+        </w:rPr>
+        <w:t>"</w:t>
+      </w:r>
+      <w:r>
+        <w:rPr>
+          <w:rFonts w:ascii="Consolas" w:eastAsia="Times New Roman" w:hAnsi="Consolas" w:cs="Times New Roman"/>
+          <w:color w:val="800000"/>
+          <w:sz w:val="21"/>
+          <w:szCs w:val="21"/>
+          <w:lang w:eastAsia="pt-BR"/>
+        </w:rPr>
+        <w:t>&gt;</w:t>
+      </w:r>
+      <w:r>
+        <w:rPr>
+          <w:rFonts w:ascii="Consolas" w:eastAsia="Times New Roman" w:hAnsi="Consolas" w:cs="Times New Roman"/>
+          <w:color w:val="000000"/>
+          <w:sz w:val="21"/>
+          <w:szCs w:val="21"/>
+          <w:lang w:eastAsia="pt-BR"/>
+        </w:rPr>
+        <w:t>Editar</w:t>
+      </w:r>
+      <w:r>
+        <w:rPr>
+          <w:rFonts w:ascii="Consolas" w:eastAsia="Times New Roman" w:hAnsi="Consolas" w:cs="Times New Roman"/>
+          <w:color w:val="800000"/>
+          <w:sz w:val="21"/>
+          <w:szCs w:val="21"/>
+          <w:lang w:eastAsia="pt-BR"/>
+        </w:rPr>
+        <w:t>&lt;/</w:t>
+      </w:r>
+      <w:proofErr w:type="spellStart"/>
+      <w:r>
+        <w:rPr>
+          <w:rFonts w:ascii="Consolas" w:eastAsia="Times New Roman" w:hAnsi="Consolas" w:cs="Times New Roman"/>
+          <w:color w:val="800000"/>
+          <w:sz w:val="21"/>
+          <w:szCs w:val="21"/>
+          <w:lang w:eastAsia="pt-BR"/>
+        </w:rPr>
+        <w:t>button</w:t>
+      </w:r>
+      <w:proofErr w:type="spellEnd"/>
+      <w:r>
+        <w:rPr>
+          <w:rFonts w:ascii="Consolas" w:eastAsia="Times New Roman" w:hAnsi="Consolas" w:cs="Times New Roman"/>
+          <w:color w:val="800000"/>
+          <w:sz w:val="21"/>
+          <w:szCs w:val="21"/>
+          <w:lang w:eastAsia="pt-BR"/>
+        </w:rPr>
+        <w:t>&gt;</w:t>
+      </w:r>
+    </w:p>
+    <w:p>
+      <w:pPr>
+        <w:pStyle w:val="PargrafodaLista"/>
+        <w:numPr>
+          <w:ilvl w:val="0"/>
+          <w:numId w:val="1"/>
+        </w:numPr>
+        <w:shd w:val="clear" w:color="auto" w:fill="FFFFFF"/>
+        <w:spacing w:after="0" w:line="285" w:lineRule="atLeast"/>
+        <w:rPr>
+          <w:rFonts w:ascii="Consolas" w:eastAsia="Times New Roman" w:hAnsi="Consolas" w:cs="Times New Roman"/>
+          <w:color w:val="000000"/>
+          <w:sz w:val="21"/>
+          <w:szCs w:val="21"/>
+          <w:lang w:eastAsia="pt-BR"/>
+        </w:rPr>
+      </w:pPr>
+      <w:r>
+        <w:rPr>
+          <w:rFonts w:ascii="Consolas" w:eastAsia="Times New Roman" w:hAnsi="Consolas" w:cs="Times New Roman"/>
+          <w:color w:val="000000"/>
+          <w:sz w:val="21"/>
+          <w:szCs w:val="21"/>
+          <w:lang w:eastAsia="pt-BR"/>
+        </w:rPr>
+        <w:t>    </w:t>
+      </w:r>
+      <w:r>
+        <w:rPr>
+          <w:rFonts w:ascii="Consolas" w:eastAsia="Times New Roman" w:hAnsi="Consolas" w:cs="Times New Roman"/>
+          <w:color w:val="800000"/>
+          <w:sz w:val="21"/>
+          <w:szCs w:val="21"/>
+          <w:lang w:eastAsia="pt-BR"/>
+        </w:rPr>
+        <w:t>&lt;</w:t>
+      </w:r>
+      <w:proofErr w:type="gramStart"/>
+      <w:r>
+        <w:rPr>
+          <w:rFonts w:ascii="Consolas" w:eastAsia="Times New Roman" w:hAnsi="Consolas" w:cs="Times New Roman"/>
+          <w:color w:val="800000"/>
+          <w:sz w:val="21"/>
+          <w:szCs w:val="21"/>
+          <w:lang w:eastAsia="pt-BR"/>
+        </w:rPr>
+        <w:t>form</w:t>
+      </w:r>
+      <w:r>
+        <w:rPr>
+          <w:rFonts w:ascii="Consolas" w:eastAsia="Times New Roman" w:hAnsi="Consolas" w:cs="Times New Roman"/>
+          <w:color w:val="000000"/>
+          <w:sz w:val="21"/>
+          <w:szCs w:val="21"/>
+          <w:lang w:eastAsia="pt-BR"/>
+        </w:rPr>
+        <w:t>  </w:t>
+      </w:r>
+      <w:r>
+        <w:rPr>
+          <w:rFonts w:ascii="Consolas" w:eastAsia="Times New Roman" w:hAnsi="Consolas" w:cs="Times New Roman"/>
+          <w:color w:val="FF0000"/>
+          <w:sz w:val="21"/>
+          <w:szCs w:val="21"/>
+          <w:lang w:eastAsia="pt-BR"/>
+        </w:rPr>
+        <w:t>method</w:t>
+      </w:r>
+      <w:proofErr w:type="gramEnd"/>
+      <w:r>
+        <w:rPr>
+          <w:rFonts w:ascii="Consolas" w:eastAsia="Times New Roman" w:hAnsi="Consolas" w:cs="Times New Roman"/>
+          <w:color w:val="000000"/>
+          <w:sz w:val="21"/>
+          <w:szCs w:val="21"/>
+          <w:lang w:eastAsia="pt-BR"/>
+        </w:rPr>
+        <w:t>=</w:t>
+      </w:r>
+      <w:r>
+        <w:rPr>
+          <w:rFonts w:ascii="Consolas" w:eastAsia="Times New Roman" w:hAnsi="Consolas" w:cs="Times New Roman"/>
+          <w:color w:val="0000FF"/>
+          <w:sz w:val="21"/>
+          <w:szCs w:val="21"/>
+          <w:lang w:eastAsia="pt-BR"/>
+        </w:rPr>
+        <w:t>"POST"</w:t>
+      </w:r>
+      <w:r>
+        <w:rPr>
+          <w:rFonts w:ascii="Consolas" w:eastAsia="Times New Roman" w:hAnsi="Consolas" w:cs="Times New Roman"/>
+          <w:color w:val="000000"/>
+          <w:sz w:val="21"/>
+          <w:szCs w:val="21"/>
+          <w:lang w:eastAsia="pt-BR"/>
+        </w:rPr>
+        <w:t> </w:t>
+      </w:r>
+      <w:r>
+        <w:rPr>
+          <w:rFonts w:ascii="Consolas" w:eastAsia="Times New Roman" w:hAnsi="Consolas" w:cs="Times New Roman"/>
+          <w:color w:val="FF0000"/>
+          <w:sz w:val="21"/>
+          <w:szCs w:val="21"/>
+          <w:lang w:eastAsia="pt-BR"/>
+        </w:rPr>
+        <w:t>action</w:t>
+      </w:r>
+      <w:r>
+        <w:rPr>
+          <w:rFonts w:ascii="Consolas" w:eastAsia="Times New Roman" w:hAnsi="Consolas" w:cs="Times New Roman"/>
+          <w:color w:val="000000"/>
+          <w:sz w:val="21"/>
+          <w:szCs w:val="21"/>
+          <w:lang w:eastAsia="pt-BR"/>
+        </w:rPr>
+        <w:t>=</w:t>
+      </w:r>
+      <w:r>
+        <w:rPr>
+          <w:rFonts w:ascii="Consolas" w:eastAsia="Times New Roman" w:hAnsi="Consolas" w:cs="Times New Roman"/>
+          <w:color w:val="0000FF"/>
+          <w:sz w:val="21"/>
+          <w:szCs w:val="21"/>
+          <w:lang w:eastAsia="pt-BR"/>
+        </w:rPr>
+        <w:t>"/categories/delete"</w:t>
+      </w:r>
+      <w:r>
+        <w:rPr>
+          <w:rFonts w:ascii="Consolas" w:eastAsia="Times New Roman" w:hAnsi="Consolas" w:cs="Times New Roman"/>
+          <w:color w:val="000000"/>
+          <w:sz w:val="21"/>
+          <w:szCs w:val="21"/>
+          <w:lang w:eastAsia="pt-BR"/>
+        </w:rPr>
+        <w:t> </w:t>
+      </w:r>
+      <w:r>
+        <w:rPr>
+          <w:rFonts w:ascii="Consolas" w:eastAsia="Times New Roman" w:hAnsi="Consolas" w:cs="Times New Roman"/>
+          <w:color w:val="FF0000"/>
+          <w:sz w:val="21"/>
+          <w:szCs w:val="21"/>
+          <w:lang w:eastAsia="pt-BR"/>
+        </w:rPr>
+        <w:t>style</w:t>
+      </w:r>
+      <w:r>
+        <w:rPr>
+          <w:rFonts w:ascii="Consolas" w:eastAsia="Times New Roman" w:hAnsi="Consolas" w:cs="Times New Roman"/>
+          <w:color w:val="000000"/>
+          <w:sz w:val="21"/>
+          <w:szCs w:val="21"/>
+          <w:lang w:eastAsia="pt-BR"/>
+        </w:rPr>
+        <w:t>=</w:t>
+      </w:r>
+      <w:r>
+        <w:rPr>
+          <w:rFonts w:ascii="Consolas" w:eastAsia="Times New Roman" w:hAnsi="Consolas" w:cs="Times New Roman"/>
+          <w:color w:val="0000FF"/>
+          <w:sz w:val="21"/>
+          <w:szCs w:val="21"/>
+          <w:lang w:eastAsia="pt-BR"/>
+        </w:rPr>
+        <w:t>"display: inline;"</w:t>
+      </w:r>
+      <w:r>
+        <w:rPr>
+          <w:rFonts w:ascii="Consolas" w:eastAsia="Times New Roman" w:hAnsi="Consolas" w:cs="Times New Roman"/>
+          <w:color w:val="800000"/>
+          <w:sz w:val="21"/>
+          <w:szCs w:val="21"/>
+          <w:lang w:eastAsia="pt-BR"/>
+        </w:rPr>
+        <w:t>&gt;</w:t>
+      </w:r>
+      <w:r>
+        <w:rPr>
+          <w:rFonts w:ascii="Consolas" w:eastAsia="Times New Roman" w:hAnsi="Consolas" w:cs="Times New Roman"/>
+          <w:color w:val="000000"/>
+          <w:sz w:val="21"/>
+          <w:szCs w:val="21"/>
+          <w:lang w:eastAsia="pt-BR"/>
+        </w:rPr>
+        <w:t>  </w:t>
+      </w:r>
+    </w:p>
+    <w:p>
+      <w:pPr>
+        <w:pStyle w:val="PargrafodaLista"/>
+        <w:numPr>
+          <w:ilvl w:val="0"/>
+          <w:numId w:val="1"/>
+        </w:numPr>
+        <w:shd w:val="clear" w:color="auto" w:fill="FFFFFF"/>
+        <w:spacing w:after="0" w:line="285" w:lineRule="atLeast"/>
+        <w:rPr>
+          <w:rFonts w:ascii="Consolas" w:eastAsia="Times New Roman" w:hAnsi="Consolas" w:cs="Times New Roman"/>
+          <w:color w:val="000000"/>
+          <w:sz w:val="21"/>
+          <w:szCs w:val="21"/>
+          <w:lang w:eastAsia="pt-BR"/>
+        </w:rPr>
+      </w:pPr>
+      <w:r>
+        <w:rPr>
+          <w:rFonts w:ascii="Consolas" w:eastAsia="Times New Roman" w:hAnsi="Consolas" w:cs="Times New Roman"/>
+          <w:color w:val="000000"/>
+          <w:sz w:val="21"/>
+          <w:szCs w:val="21"/>
+          <w:lang w:eastAsia="pt-BR"/>
+        </w:rPr>
+        <w:t>        </w:t>
+      </w:r>
+      <w:r>
+        <w:rPr>
+          <w:rFonts w:ascii="Consolas" w:eastAsia="Times New Roman" w:hAnsi="Consolas" w:cs="Times New Roman"/>
+          <w:color w:val="800000"/>
+          <w:sz w:val="21"/>
+          <w:szCs w:val="21"/>
+          <w:lang w:eastAsia="pt-BR"/>
+        </w:rPr>
+        <w:t>&lt;input</w:t>
+      </w:r>
+      <w:r>
+        <w:rPr>
+          <w:rFonts w:ascii="Consolas" w:eastAsia="Times New Roman" w:hAnsi="Consolas" w:cs="Times New Roman"/>
+          <w:color w:val="000000"/>
+          <w:sz w:val="21"/>
+          <w:szCs w:val="21"/>
+          <w:lang w:eastAsia="pt-BR"/>
+        </w:rPr>
+        <w:t> </w:t>
+      </w:r>
+      <w:r>
+        <w:rPr>
+          <w:rFonts w:ascii="Consolas" w:eastAsia="Times New Roman" w:hAnsi="Consolas" w:cs="Times New Roman"/>
+          <w:color w:val="FF0000"/>
+          <w:sz w:val="21"/>
+          <w:szCs w:val="21"/>
+          <w:lang w:eastAsia="pt-BR"/>
+        </w:rPr>
+        <w:t>type</w:t>
+      </w:r>
+      <w:r>
+        <w:rPr>
+          <w:rFonts w:ascii="Consolas" w:eastAsia="Times New Roman" w:hAnsi="Consolas" w:cs="Times New Roman"/>
+          <w:color w:val="000000"/>
+          <w:sz w:val="21"/>
+          <w:szCs w:val="21"/>
+          <w:lang w:eastAsia="pt-BR"/>
+        </w:rPr>
+        <w:t>=</w:t>
+      </w:r>
+      <w:r>
+        <w:rPr>
+          <w:rFonts w:ascii="Consolas" w:eastAsia="Times New Roman" w:hAnsi="Consolas" w:cs="Times New Roman"/>
+          <w:color w:val="0000FF"/>
+          <w:sz w:val="21"/>
+          <w:szCs w:val="21"/>
+          <w:lang w:eastAsia="pt-BR"/>
+        </w:rPr>
+        <w:t>"hidden"</w:t>
+      </w:r>
+      <w:r>
+        <w:rPr>
+          <w:rFonts w:ascii="Consolas" w:eastAsia="Times New Roman" w:hAnsi="Consolas" w:cs="Times New Roman"/>
+          <w:color w:val="000000"/>
+          <w:sz w:val="21"/>
+          <w:szCs w:val="21"/>
+          <w:lang w:eastAsia="pt-BR"/>
+        </w:rPr>
+        <w:t> </w:t>
+      </w:r>
+      <w:r>
+        <w:rPr>
+          <w:rFonts w:ascii="Consolas" w:eastAsia="Times New Roman" w:hAnsi="Consolas" w:cs="Times New Roman"/>
+          <w:color w:val="FF0000"/>
+          <w:sz w:val="21"/>
+          <w:szCs w:val="21"/>
+          <w:lang w:eastAsia="pt-BR"/>
+        </w:rPr>
+        <w:t>name</w:t>
+      </w:r>
+      <w:r>
+        <w:rPr>
+          <w:rFonts w:ascii="Consolas" w:eastAsia="Times New Roman" w:hAnsi="Consolas" w:cs="Times New Roman"/>
+          <w:color w:val="000000"/>
+          <w:sz w:val="21"/>
+          <w:szCs w:val="21"/>
+          <w:lang w:eastAsia="pt-BR"/>
+        </w:rPr>
+        <w:t>=</w:t>
+      </w:r>
+      <w:r>
+        <w:rPr>
+          <w:rFonts w:ascii="Consolas" w:eastAsia="Times New Roman" w:hAnsi="Consolas" w:cs="Times New Roman"/>
+          <w:color w:val="0000FF"/>
+          <w:sz w:val="21"/>
+          <w:szCs w:val="21"/>
+          <w:lang w:eastAsia="pt-BR"/>
+        </w:rPr>
+        <w:t>"id"</w:t>
+      </w:r>
+      <w:r>
+        <w:rPr>
+          <w:rFonts w:ascii="Consolas" w:eastAsia="Times New Roman" w:hAnsi="Consolas" w:cs="Times New Roman"/>
+          <w:color w:val="000000"/>
+          <w:sz w:val="21"/>
+          <w:szCs w:val="21"/>
+          <w:lang w:eastAsia="pt-BR"/>
+        </w:rPr>
+        <w:t> </w:t>
+      </w:r>
+      <w:r>
+        <w:rPr>
+          <w:rFonts w:ascii="Consolas" w:eastAsia="Times New Roman" w:hAnsi="Consolas" w:cs="Times New Roman"/>
+          <w:color w:val="FF0000"/>
+          <w:sz w:val="21"/>
+          <w:szCs w:val="21"/>
+          <w:lang w:eastAsia="pt-BR"/>
+        </w:rPr>
+        <w:t>value</w:t>
+      </w:r>
+      <w:r>
+        <w:rPr>
+          <w:rFonts w:ascii="Consolas" w:eastAsia="Times New Roman" w:hAnsi="Consolas" w:cs="Times New Roman"/>
+          <w:color w:val="000000"/>
+          <w:sz w:val="21"/>
+          <w:szCs w:val="21"/>
+          <w:lang w:eastAsia="pt-BR"/>
+        </w:rPr>
+        <w:t>=</w:t>
+      </w:r>
+      <w:r>
+        <w:rPr>
+          <w:rFonts w:ascii="Consolas" w:eastAsia="Times New Roman" w:hAnsi="Consolas" w:cs="Times New Roman"/>
+          <w:color w:val="0000FF"/>
+          <w:sz w:val="21"/>
+          <w:szCs w:val="21"/>
+          <w:lang w:eastAsia="pt-BR"/>
+        </w:rPr>
+        <w:t>"</w:t>
+      </w:r>
+      <w:r>
+        <w:rPr>
+          <w:rFonts w:ascii="Consolas" w:eastAsia="Times New Roman" w:hAnsi="Consolas" w:cs="Times New Roman"/>
+          <w:color w:val="CD3131"/>
+          <w:sz w:val="21"/>
+          <w:szCs w:val="21"/>
+          <w:lang w:eastAsia="pt-BR"/>
+        </w:rPr>
+        <w:t>&lt;</w:t>
+      </w:r>
+      <w:r>
+        <w:rPr>
+          <w:rFonts w:ascii="Consolas" w:eastAsia="Times New Roman" w:hAnsi="Consolas" w:cs="Times New Roman"/>
+          <w:color w:val="0000FF"/>
+          <w:sz w:val="21"/>
+          <w:szCs w:val="21"/>
+          <w:lang w:eastAsia="pt-BR"/>
+        </w:rPr>
+        <w:t>%=category.id%&gt;"</w:t>
+      </w:r>
+      <w:r>
+        <w:rPr>
+          <w:rFonts w:ascii="Consolas" w:eastAsia="Times New Roman" w:hAnsi="Consolas" w:cs="Times New Roman"/>
+          <w:color w:val="800000"/>
+          <w:sz w:val="21"/>
+          <w:szCs w:val="21"/>
+          <w:lang w:eastAsia="pt-BR"/>
+        </w:rPr>
+        <w:t>&gt;</w:t>
+      </w:r>
+      <w:r>
+        <w:rPr>
+          <w:rFonts w:ascii="Consolas" w:eastAsia="Times New Roman" w:hAnsi="Consolas" w:cs="Times New Roman"/>
+          <w:color w:val="000000"/>
+          <w:sz w:val="21"/>
+          <w:szCs w:val="21"/>
+          <w:lang w:eastAsia="pt-BR"/>
+        </w:rPr>
+        <w:t>                             </w:t>
+      </w:r>
+    </w:p>
+    <w:p>
+      <w:pPr>
+        <w:pStyle w:val="PargrafodaLista"/>
+        <w:numPr>
+          <w:ilvl w:val="0"/>
+          <w:numId w:val="1"/>
+        </w:numPr>
+        <w:shd w:val="clear" w:color="auto" w:fill="FFFFFF"/>
+        <w:spacing w:after="0" w:line="285" w:lineRule="atLeast"/>
+        <w:rPr>
+          <w:rFonts w:ascii="Consolas" w:eastAsia="Times New Roman" w:hAnsi="Consolas" w:cs="Times New Roman"/>
+          <w:color w:val="000000"/>
+          <w:sz w:val="21"/>
+          <w:szCs w:val="21"/>
+          <w:lang w:eastAsia="pt-BR"/>
+        </w:rPr>
+      </w:pPr>
+      <w:r>
+        <w:rPr>
+          <w:rFonts w:ascii="Consolas" w:eastAsia="Times New Roman" w:hAnsi="Consolas" w:cs="Times New Roman"/>
+          <w:color w:val="000000"/>
+          <w:sz w:val="21"/>
+          <w:szCs w:val="21"/>
+          <w:lang w:eastAsia="pt-BR"/>
+        </w:rPr>
+        <w:t>        </w:t>
+      </w:r>
+      <w:r>
+        <w:rPr>
+          <w:rFonts w:ascii="Consolas" w:eastAsia="Times New Roman" w:hAnsi="Consolas" w:cs="Times New Roman"/>
+          <w:color w:val="800000"/>
+          <w:sz w:val="21"/>
+          <w:szCs w:val="21"/>
+          <w:lang w:eastAsia="pt-BR"/>
+        </w:rPr>
+        <w:t>&lt;</w:t>
+      </w:r>
+      <w:proofErr w:type="spellStart"/>
+      <w:r>
+        <w:rPr>
+          <w:rFonts w:ascii="Consolas" w:eastAsia="Times New Roman" w:hAnsi="Consolas" w:cs="Times New Roman"/>
+          <w:color w:val="800000"/>
+          <w:sz w:val="21"/>
+          <w:szCs w:val="21"/>
+          <w:lang w:eastAsia="pt-BR"/>
+        </w:rPr>
+        <w:t>button</w:t>
+      </w:r>
+      <w:proofErr w:type="spellEnd"/>
+      <w:r>
+        <w:rPr>
+          <w:rFonts w:ascii="Consolas" w:eastAsia="Times New Roman" w:hAnsi="Consolas" w:cs="Times New Roman"/>
+          <w:color w:val="000000"/>
+          <w:sz w:val="21"/>
+          <w:szCs w:val="21"/>
+          <w:lang w:eastAsia="pt-BR"/>
+        </w:rPr>
+        <w:t> </w:t>
+      </w:r>
+      <w:proofErr w:type="spellStart"/>
+      <w:r>
+        <w:rPr>
+          <w:rFonts w:ascii="Consolas" w:eastAsia="Times New Roman" w:hAnsi="Consolas" w:cs="Times New Roman"/>
+          <w:color w:val="FF0000"/>
+          <w:sz w:val="21"/>
+          <w:szCs w:val="21"/>
+          <w:lang w:eastAsia="pt-BR"/>
+        </w:rPr>
+        <w:t>class</w:t>
+      </w:r>
+      <w:proofErr w:type="spellEnd"/>
+      <w:r>
+        <w:rPr>
+          <w:rFonts w:ascii="Consolas" w:eastAsia="Times New Roman" w:hAnsi="Consolas" w:cs="Times New Roman"/>
+          <w:color w:val="000000"/>
+          <w:sz w:val="21"/>
+          <w:szCs w:val="21"/>
+          <w:lang w:eastAsia="pt-BR"/>
+        </w:rPr>
+        <w:t>=</w:t>
+      </w:r>
+      <w:r>
+        <w:rPr>
+          <w:rFonts w:ascii="Consolas" w:eastAsia="Times New Roman" w:hAnsi="Consolas" w:cs="Times New Roman"/>
+          <w:color w:val="0000FF"/>
+          <w:sz w:val="21"/>
+          <w:szCs w:val="21"/>
+          <w:lang w:eastAsia="pt-BR"/>
+        </w:rPr>
+        <w:t>"</w:t>
+      </w:r>
+      <w:proofErr w:type="spellStart"/>
+      <w:r>
+        <w:rPr>
+          <w:rFonts w:ascii="Consolas" w:eastAsia="Times New Roman" w:hAnsi="Consolas" w:cs="Times New Roman"/>
+          <w:color w:val="0000FF"/>
+          <w:sz w:val="21"/>
+          <w:szCs w:val="21"/>
+          <w:lang w:eastAsia="pt-BR"/>
+        </w:rPr>
+        <w:t>btn</w:t>
+      </w:r>
+      <w:proofErr w:type="spellEnd"/>
+      <w:r>
+        <w:rPr>
+          <w:rFonts w:ascii="Consolas" w:eastAsia="Times New Roman" w:hAnsi="Consolas" w:cs="Times New Roman"/>
+          <w:color w:val="0000FF"/>
+          <w:sz w:val="21"/>
+          <w:szCs w:val="21"/>
+          <w:lang w:eastAsia="pt-BR"/>
+        </w:rPr>
+        <w:t> </w:t>
+      </w:r>
+      <w:proofErr w:type="spellStart"/>
+      <w:r>
+        <w:rPr>
+          <w:rFonts w:ascii="Consolas" w:eastAsia="Times New Roman" w:hAnsi="Consolas" w:cs="Times New Roman"/>
+          <w:color w:val="0000FF"/>
+          <w:sz w:val="21"/>
+          <w:szCs w:val="21"/>
+          <w:lang w:eastAsia="pt-BR"/>
+        </w:rPr>
+        <w:t>btn-danger</w:t>
+      </w:r>
+      <w:proofErr w:type="spellEnd"/>
+      <w:r>
+        <w:rPr>
+          <w:rFonts w:ascii="Consolas" w:eastAsia="Times New Roman" w:hAnsi="Consolas" w:cs="Times New Roman"/>
+          <w:color w:val="0000FF"/>
+          <w:sz w:val="21"/>
+          <w:szCs w:val="21"/>
+          <w:lang w:eastAsia="pt-BR"/>
+        </w:rPr>
+        <w:t>"</w:t>
+      </w:r>
+      <w:r>
+        <w:rPr>
+          <w:rFonts w:ascii="Consolas" w:eastAsia="Times New Roman" w:hAnsi="Consolas" w:cs="Times New Roman"/>
+          <w:color w:val="800000"/>
+          <w:sz w:val="21"/>
+          <w:szCs w:val="21"/>
+          <w:lang w:eastAsia="pt-BR"/>
+        </w:rPr>
+        <w:t>&gt;</w:t>
+      </w:r>
+      <w:r>
+        <w:rPr>
+          <w:rFonts w:ascii="Consolas" w:eastAsia="Times New Roman" w:hAnsi="Consolas" w:cs="Times New Roman"/>
+          <w:color w:val="000000"/>
+          <w:sz w:val="21"/>
+          <w:szCs w:val="21"/>
+          <w:lang w:eastAsia="pt-BR"/>
+        </w:rPr>
+        <w:t>Excluir</w:t>
+      </w:r>
+      <w:r>
+        <w:rPr>
+          <w:rFonts w:ascii="Consolas" w:eastAsia="Times New Roman" w:hAnsi="Consolas" w:cs="Times New Roman"/>
+          <w:color w:val="800000"/>
+          <w:sz w:val="21"/>
+          <w:szCs w:val="21"/>
+          <w:lang w:eastAsia="pt-BR"/>
+        </w:rPr>
+        <w:t>&lt;/</w:t>
+      </w:r>
+      <w:proofErr w:type="spellStart"/>
+      <w:r>
+        <w:rPr>
+          <w:rFonts w:ascii="Consolas" w:eastAsia="Times New Roman" w:hAnsi="Consolas" w:cs="Times New Roman"/>
+          <w:color w:val="800000"/>
+          <w:sz w:val="21"/>
+          <w:szCs w:val="21"/>
+          <w:lang w:eastAsia="pt-BR"/>
+        </w:rPr>
+        <w:t>button</w:t>
+      </w:r>
+      <w:proofErr w:type="spellEnd"/>
+      <w:r>
+        <w:rPr>
+          <w:rFonts w:ascii="Consolas" w:eastAsia="Times New Roman" w:hAnsi="Consolas" w:cs="Times New Roman"/>
+          <w:color w:val="800000"/>
+          <w:sz w:val="21"/>
+          <w:szCs w:val="21"/>
+          <w:lang w:eastAsia="pt-BR"/>
+        </w:rPr>
+        <w:t>&gt;</w:t>
+      </w:r>
+    </w:p>
+    <w:p>
+      <w:pPr>
+        <w:pStyle w:val="PargrafodaLista"/>
+        <w:numPr>
+          <w:ilvl w:val="0"/>
+          <w:numId w:val="1"/>
+        </w:numPr>
+        <w:shd w:val="clear" w:color="auto" w:fill="FFFFFF"/>
+        <w:spacing w:after="0" w:line="285" w:lineRule="atLeast"/>
+        <w:rPr>
+          <w:rFonts w:ascii="Consolas" w:eastAsia="Times New Roman" w:hAnsi="Consolas" w:cs="Times New Roman"/>
+          <w:color w:val="000000"/>
+          <w:sz w:val="21"/>
+          <w:szCs w:val="21"/>
+          <w:lang w:eastAsia="pt-BR"/>
+        </w:rPr>
+      </w:pPr>
+      <w:r>
+        <w:rPr>
+          <w:rFonts w:ascii="Consolas" w:eastAsia="Times New Roman" w:hAnsi="Consolas" w:cs="Times New Roman"/>
+          <w:color w:val="000000"/>
+          <w:sz w:val="21"/>
+          <w:szCs w:val="21"/>
+          <w:lang w:eastAsia="pt-BR"/>
+        </w:rPr>
+        <w:t>    </w:t>
+      </w:r>
+      <w:r>
+        <w:rPr>
+          <w:rFonts w:ascii="Consolas" w:eastAsia="Times New Roman" w:hAnsi="Consolas" w:cs="Times New Roman"/>
+          <w:color w:val="800000"/>
+          <w:sz w:val="21"/>
+          <w:szCs w:val="21"/>
+          <w:lang w:eastAsia="pt-BR"/>
+        </w:rPr>
+        <w:t>&lt;/</w:t>
+      </w:r>
+      <w:proofErr w:type="spellStart"/>
+      <w:r>
+        <w:rPr>
+          <w:rFonts w:ascii="Consolas" w:eastAsia="Times New Roman" w:hAnsi="Consolas" w:cs="Times New Roman"/>
+          <w:color w:val="800000"/>
+          <w:sz w:val="21"/>
+          <w:szCs w:val="21"/>
+          <w:lang w:eastAsia="pt-BR"/>
+        </w:rPr>
+        <w:t>form</w:t>
+      </w:r>
+      <w:proofErr w:type="spellEnd"/>
+      <w:r>
+        <w:rPr>
+          <w:rFonts w:ascii="Consolas" w:eastAsia="Times New Roman" w:hAnsi="Consolas" w:cs="Times New Roman"/>
+          <w:color w:val="800000"/>
+          <w:sz w:val="21"/>
+          <w:szCs w:val="21"/>
+          <w:lang w:eastAsia="pt-BR"/>
+        </w:rPr>
+        <w:t>&gt;</w:t>
+      </w:r>
+    </w:p>
+    <w:p>
+      <w:pPr>
+        <w:pStyle w:val="PargrafodaLista"/>
+        <w:numPr>
+          <w:ilvl w:val="0"/>
+          <w:numId w:val="1"/>
+        </w:numPr>
+        <w:shd w:val="clear" w:color="auto" w:fill="FFFFFF"/>
+        <w:spacing w:after="0" w:line="285" w:lineRule="atLeast"/>
+        <w:rPr>
+          <w:rFonts w:ascii="Consolas" w:eastAsia="Times New Roman" w:hAnsi="Consolas" w:cs="Times New Roman"/>
+          <w:color w:val="000000"/>
+          <w:sz w:val="21"/>
+          <w:szCs w:val="21"/>
+          <w:lang w:eastAsia="pt-BR"/>
+        </w:rPr>
+      </w:pPr>
+      <w:r>
+        <w:rPr>
+          <w:rFonts w:ascii="Consolas" w:eastAsia="Times New Roman" w:hAnsi="Consolas" w:cs="Times New Roman"/>
+          <w:color w:val="800000"/>
+          <w:sz w:val="21"/>
+          <w:szCs w:val="21"/>
+          <w:lang w:eastAsia="pt-BR"/>
+        </w:rPr>
+        <w:t>&lt;/</w:t>
+      </w:r>
+      <w:proofErr w:type="spellStart"/>
+      <w:r>
+        <w:rPr>
+          <w:rFonts w:ascii="Consolas" w:eastAsia="Times New Roman" w:hAnsi="Consolas" w:cs="Times New Roman"/>
+          <w:color w:val="800000"/>
+          <w:sz w:val="21"/>
+          <w:szCs w:val="21"/>
+          <w:lang w:eastAsia="pt-BR"/>
+        </w:rPr>
+        <w:t>th</w:t>
+      </w:r>
+      <w:proofErr w:type="spellEnd"/>
+      <w:r>
+        <w:rPr>
+          <w:rFonts w:ascii="Consolas" w:eastAsia="Times New Roman" w:hAnsi="Consolas" w:cs="Times New Roman"/>
+          <w:color w:val="800000"/>
+          <w:sz w:val="21"/>
+          <w:szCs w:val="21"/>
+          <w:lang w:eastAsia="pt-BR"/>
+        </w:rPr>
+        <w:t>&gt;</w:t>
+      </w:r>
+    </w:p>
+    <w:p>
+      <w:pPr>
+        <w:pStyle w:val="PargrafodaLista"/>
+        <w:numPr>
+          <w:ilvl w:val="0"/>
+          <w:numId w:val="1"/>
+        </w:numPr>
+        <w:shd w:val="clear" w:color="auto" w:fill="FFFFFF"/>
+        <w:spacing w:after="0" w:line="285" w:lineRule="atLeast"/>
+        <w:rPr>
+          <w:rFonts w:ascii="Consolas" w:eastAsia="Times New Roman" w:hAnsi="Consolas" w:cs="Times New Roman"/>
+          <w:color w:val="000000"/>
+          <w:sz w:val="21"/>
+          <w:szCs w:val="21"/>
+          <w:lang w:eastAsia="pt-BR"/>
+        </w:rPr>
+      </w:pPr>
     </w:p>
     <w:p>
       <w:pPr>
@@ -11728,6 +16333,56 @@
     </w:sectPr>
   </w:body>
 </w:document>
+</file>
+
+<file path=word/endnotes.xml><?xml version="1.0" encoding="utf-8"?>
+<w:endnotes xmlns:wpc="http://schemas.microsoft.com/office/word/2010/wordprocessingCanvas" xmlns:cx="http://schemas.microsoft.com/office/drawing/2014/chartex" xmlns:cx1="http://schemas.microsoft.com/office/drawing/2015/9/8/chartex" xmlns:cx2="http://schemas.microsoft.com/office/drawing/2015/10/21/chartex" xmlns:cx3="http://schemas.microsoft.com/office/drawing/2016/5/9/chartex" xmlns:cx4="http://schemas.microsoft.com/office/drawing/2016/5/10/chartex" xmlns:cx5="http://schemas.microsoft.com/office/drawing/2016/5/11/chartex" xmlns:cx6="http://schemas.microsoft.com/office/drawing/2016/5/12/chartex" xmlns:cx7="http://schemas.microsoft.com/office/drawing/2016/5/13/chartex" xmlns:cx8="http://schemas.microsoft.com/office/drawing/2016/5/14/chartex" xmlns:mc="http://schemas.openxmlformats.org/markup-compatibility/2006" xmlns:aink="http://schemas.microsoft.com/office/drawing/2016/ink" xmlns:am3d="http://schemas.microsoft.com/office/drawing/2017/model3d" xmlns:o="urn:schemas-microsoft-com:office:office" xmlns:r="http://schemas.openxmlformats.org/officeDocument/2006/relationships" xmlns:m="http://schemas.openxmlformats.org/officeDocument/2006/math" xmlns:v="urn:schemas-microsoft-com:vml" xmlns:wp14="http://schemas.microsoft.com/office/word/2010/wordprocessingDrawing" xmlns:wp="http://schemas.openxmlformats.org/drawingml/2006/wordprocessingDrawing" xmlns:w10="urn:schemas-microsoft-com:office:word" xmlns:w="http://schemas.openxmlformats.org/wordprocessingml/2006/main" xmlns:w14="http://schemas.microsoft.com/office/word/2010/wordml" xmlns:w15="http://schemas.microsoft.com/office/word/2012/wordml" xmlns:w16cex="http://schemas.microsoft.com/office/word/2018/wordml/cex" xmlns:w16cid="http://schemas.microsoft.com/office/word/2016/wordml/cid" xmlns:w16="http://schemas.microsoft.com/office/word/2018/wordml" xmlns:w16sdtdh="http://schemas.microsoft.com/office/word/2020/wordml/sdtdatahash" xmlns:w16se="http://schemas.microsoft.com/office/word/2015/wordml/symex" xmlns:wpg="http://schemas.microsoft.com/office/word/2010/wordprocessingGroup" xmlns:wpi="http://schemas.microsoft.com/office/word/2010/wordprocessingInk" xmlns:wne="http://schemas.microsoft.com/office/word/2006/wordml" xmlns:wps="http://schemas.microsoft.com/office/word/2010/wordprocessingShape" mc:Ignorable="w14 w15 w16se w16cid w16 w16cex w16sdtdh wp14">
+  <w:endnote w:type="separator" w:id="-1">
+    <w:p>
+      <w:pPr>
+        <w:spacing w:after="0" w:line="240" w:lineRule="auto"/>
+      </w:pPr>
+      <w:r>
+        <w:separator/>
+      </w:r>
+    </w:p>
+  </w:endnote>
+  <w:endnote w:type="continuationSeparator" w:id="0">
+    <w:p>
+      <w:pPr>
+        <w:spacing w:after="0" w:line="240" w:lineRule="auto"/>
+      </w:pPr>
+      <w:r>
+        <w:continuationSeparator/>
+      </w:r>
+    </w:p>
+  </w:endnote>
+</w:endnotes>
+</file>
+
+<file path=word/footnotes.xml><?xml version="1.0" encoding="utf-8"?>
+<w:footnotes xmlns:wpc="http://schemas.microsoft.com/office/word/2010/wordprocessingCanvas" xmlns:cx="http://schemas.microsoft.com/office/drawing/2014/chartex" xmlns:cx1="http://schemas.microsoft.com/office/drawing/2015/9/8/chartex" xmlns:cx2="http://schemas.microsoft.com/office/drawing/2015/10/21/chartex" xmlns:cx3="http://schemas.microsoft.com/office/drawing/2016/5/9/chartex" xmlns:cx4="http://schemas.microsoft.com/office/drawing/2016/5/10/chartex" xmlns:cx5="http://schemas.microsoft.com/office/drawing/2016/5/11/chartex" xmlns:cx6="http://schemas.microsoft.com/office/drawing/2016/5/12/chartex" xmlns:cx7="http://schemas.microsoft.com/office/drawing/2016/5/13/chartex" xmlns:cx8="http://schemas.microsoft.com/office/drawing/2016/5/14/chartex" xmlns:mc="http://schemas.openxmlformats.org/markup-compatibility/2006" xmlns:aink="http://schemas.microsoft.com/office/drawing/2016/ink" xmlns:am3d="http://schemas.microsoft.com/office/drawing/2017/model3d" xmlns:o="urn:schemas-microsoft-com:office:office" xmlns:r="http://schemas.openxmlformats.org/officeDocument/2006/relationships" xmlns:m="http://schemas.openxmlformats.org/officeDocument/2006/math" xmlns:v="urn:schemas-microsoft-com:vml" xmlns:wp14="http://schemas.microsoft.com/office/word/2010/wordprocessingDrawing" xmlns:wp="http://schemas.openxmlformats.org/drawingml/2006/wordprocessingDrawing" xmlns:w10="urn:schemas-microsoft-com:office:word" xmlns:w="http://schemas.openxmlformats.org/wordprocessingml/2006/main" xmlns:w14="http://schemas.microsoft.com/office/word/2010/wordml" xmlns:w15="http://schemas.microsoft.com/office/word/2012/wordml" xmlns:w16cex="http://schemas.microsoft.com/office/word/2018/wordml/cex" xmlns:w16cid="http://schemas.microsoft.com/office/word/2016/wordml/cid" xmlns:w16="http://schemas.microsoft.com/office/word/2018/wordml" xmlns:w16sdtdh="http://schemas.microsoft.com/office/word/2020/wordml/sdtdatahash" xmlns:w16se="http://schemas.microsoft.com/office/word/2015/wordml/symex" xmlns:wpg="http://schemas.microsoft.com/office/word/2010/wordprocessingGroup" xmlns:wpi="http://schemas.microsoft.com/office/word/2010/wordprocessingInk" xmlns:wne="http://schemas.microsoft.com/office/word/2006/wordml" xmlns:wps="http://schemas.microsoft.com/office/word/2010/wordprocessingShape" mc:Ignorable="w14 w15 w16se w16cid w16 w16cex w16sdtdh wp14">
+  <w:footnote w:type="separator" w:id="-1">
+    <w:p>
+      <w:pPr>
+        <w:spacing w:after="0" w:line="240" w:lineRule="auto"/>
+      </w:pPr>
+      <w:r>
+        <w:separator/>
+      </w:r>
+    </w:p>
+  </w:footnote>
+  <w:footnote w:type="continuationSeparator" w:id="0">
+    <w:p>
+      <w:pPr>
+        <w:spacing w:after="0" w:line="240" w:lineRule="auto"/>
+      </w:pPr>
+      <w:r>
+        <w:continuationSeparator/>
+      </w:r>
+    </w:p>
+  </w:footnote>
+</w:footnotes>
 </file>
 
 <file path=word/numbering.xml><?xml version="1.0" encoding="utf-8"?>
@@ -12452,6 +17107,45 @@
       <w:szCs w:val="20"/>
     </w:rPr>
   </w:style>
+  <w:style w:type="paragraph" w:styleId="Textodenotadefim">
+    <w:name w:val="endnote text"/>
+    <w:basedOn w:val="Normal"/>
+    <w:link w:val="TextodenotadefimChar"/>
+    <w:uiPriority w:val="99"/>
+    <w:semiHidden/>
+    <w:unhideWhenUsed/>
+    <w:rsid w:val="00172E65"/>
+    <w:pPr>
+      <w:spacing w:after="0" w:line="240" w:lineRule="auto"/>
+    </w:pPr>
+    <w:rPr>
+      <w:sz w:val="20"/>
+      <w:szCs w:val="20"/>
+    </w:rPr>
+  </w:style>
+  <w:style w:type="character" w:customStyle="1" w:styleId="TextodenotadefimChar">
+    <w:name w:val="Texto de nota de fim Char"/>
+    <w:basedOn w:val="Fontepargpadro"/>
+    <w:link w:val="Textodenotadefim"/>
+    <w:uiPriority w:val="99"/>
+    <w:semiHidden/>
+    <w:rsid w:val="00172E65"/>
+    <w:rPr>
+      <w:sz w:val="20"/>
+      <w:szCs w:val="20"/>
+    </w:rPr>
+  </w:style>
+  <w:style w:type="character" w:styleId="Refdenotadefim">
+    <w:name w:val="endnote reference"/>
+    <w:basedOn w:val="Fontepargpadro"/>
+    <w:uiPriority w:val="99"/>
+    <w:semiHidden/>
+    <w:unhideWhenUsed/>
+    <w:rsid w:val="00172E65"/>
+    <w:rPr>
+      <w:vertAlign w:val="superscript"/>
+    </w:rPr>
+  </w:style>
 </w:styles>
 </file>
 

</xml_diff>

<commit_message>
Criando mecanismo de segurança para confirmar a exclusão de categorias. No formulário foi utilizado o método onsubmit(). Foi criado uma função para confirmar a exclusão.
</commit_message>
<xml_diff>
--- a/01Passos_projeto_blog_sessao7.docx
+++ b/01Passos_projeto_blog_sessao7.docx
@@ -16238,6 +16238,38 @@
           <w:lang w:eastAsia="pt-BR"/>
         </w:rPr>
       </w:pPr>
+      <w:r>
+        <w:rPr>
+          <w:rFonts w:ascii="Consolas" w:eastAsia="Times New Roman" w:hAnsi="Consolas" w:cs="Times New Roman"/>
+          <w:color w:val="000000"/>
+          <w:sz w:val="21"/>
+          <w:szCs w:val="21"/>
+          <w:lang w:eastAsia="pt-BR"/>
+        </w:rPr>
+        <w:t xml:space="preserve">No final do arquivo após o include do </w:t>
+      </w:r>
+      <w:proofErr w:type="spellStart"/>
+      <w:r>
+        <w:rPr>
+          <w:rFonts w:ascii="Consolas" w:eastAsia="Times New Roman" w:hAnsi="Consolas" w:cs="Times New Roman"/>
+          <w:color w:val="000000"/>
+          <w:sz w:val="21"/>
+          <w:szCs w:val="21"/>
+          <w:lang w:eastAsia="pt-BR"/>
+        </w:rPr>
+        <w:t>footer</w:t>
+      </w:r>
+      <w:proofErr w:type="spellEnd"/>
+      <w:r>
+        <w:rPr>
+          <w:rFonts w:ascii="Consolas" w:eastAsia="Times New Roman" w:hAnsi="Consolas" w:cs="Times New Roman"/>
+          <w:color w:val="000000"/>
+          <w:sz w:val="21"/>
+          <w:szCs w:val="21"/>
+          <w:lang w:eastAsia="pt-BR"/>
+        </w:rPr>
+        <w:t>. Criar a função</w:t>
+      </w:r>
     </w:p>
     <w:p>
       <w:pPr>
@@ -16256,6 +16288,620 @@
           <w:lang w:eastAsia="pt-BR"/>
         </w:rPr>
       </w:pPr>
+      <w:proofErr w:type="gramStart"/>
+      <w:r>
+        <w:rPr>
+          <w:rFonts w:ascii="Consolas" w:eastAsia="Times New Roman" w:hAnsi="Consolas" w:cs="Times New Roman"/>
+          <w:color w:val="000000"/>
+          <w:sz w:val="21"/>
+          <w:szCs w:val="21"/>
+          <w:lang w:eastAsia="pt-BR"/>
+        </w:rPr>
+        <w:t>Digite :</w:t>
+      </w:r>
+      <w:proofErr w:type="gramEnd"/>
+    </w:p>
+    <w:p>
+      <w:pPr>
+        <w:pStyle w:val="PargrafodaLista"/>
+        <w:numPr>
+          <w:ilvl w:val="0"/>
+          <w:numId w:val="1"/>
+        </w:numPr>
+        <w:shd w:val="clear" w:color="auto" w:fill="FFFFFF"/>
+        <w:spacing w:after="0" w:line="285" w:lineRule="atLeast"/>
+        <w:rPr>
+          <w:rFonts w:ascii="Consolas" w:eastAsia="Times New Roman" w:hAnsi="Consolas" w:cs="Times New Roman"/>
+          <w:color w:val="000000"/>
+          <w:sz w:val="21"/>
+          <w:szCs w:val="21"/>
+          <w:lang w:eastAsia="pt-BR"/>
+        </w:rPr>
+      </w:pPr>
+      <w:proofErr w:type="gramStart"/>
+      <w:r>
+        <w:rPr>
+          <w:rFonts w:ascii="Consolas" w:eastAsia="Times New Roman" w:hAnsi="Consolas" w:cs="Times New Roman"/>
+          <w:color w:val="008000"/>
+          <w:sz w:val="21"/>
+          <w:szCs w:val="21"/>
+          <w:lang w:eastAsia="pt-BR"/>
+        </w:rPr>
+        <w:t>!--</w:t>
+      </w:r>
+      <w:proofErr w:type="gramEnd"/>
+      <w:r>
+        <w:rPr>
+          <w:rFonts w:ascii="Consolas" w:eastAsia="Times New Roman" w:hAnsi="Consolas" w:cs="Times New Roman"/>
+          <w:color w:val="008000"/>
+          <w:sz w:val="21"/>
+          <w:szCs w:val="21"/>
+          <w:lang w:eastAsia="pt-BR"/>
+        </w:rPr>
+        <w:t>criando um script para confirmar a exclusão da categoria--&gt;</w:t>
+      </w:r>
+    </w:p>
+    <w:p>
+      <w:pPr>
+        <w:pStyle w:val="PargrafodaLista"/>
+        <w:numPr>
+          <w:ilvl w:val="0"/>
+          <w:numId w:val="1"/>
+        </w:numPr>
+        <w:shd w:val="clear" w:color="auto" w:fill="FFFFFF"/>
+        <w:spacing w:after="0" w:line="285" w:lineRule="atLeast"/>
+        <w:rPr>
+          <w:rFonts w:ascii="Consolas" w:eastAsia="Times New Roman" w:hAnsi="Consolas" w:cs="Times New Roman"/>
+          <w:color w:val="000000"/>
+          <w:sz w:val="21"/>
+          <w:szCs w:val="21"/>
+          <w:lang w:eastAsia="pt-BR"/>
+        </w:rPr>
+      </w:pPr>
+      <w:r>
+        <w:rPr>
+          <w:rFonts w:ascii="Consolas" w:eastAsia="Times New Roman" w:hAnsi="Consolas" w:cs="Times New Roman"/>
+          <w:color w:val="800000"/>
+          <w:sz w:val="21"/>
+          <w:szCs w:val="21"/>
+          <w:lang w:eastAsia="pt-BR"/>
+        </w:rPr>
+        <w:t>&lt;script&gt;</w:t>
+      </w:r>
+    </w:p>
+    <w:p>
+      <w:pPr>
+        <w:pStyle w:val="PargrafodaLista"/>
+        <w:numPr>
+          <w:ilvl w:val="0"/>
+          <w:numId w:val="1"/>
+        </w:numPr>
+        <w:shd w:val="clear" w:color="auto" w:fill="FFFFFF"/>
+        <w:spacing w:after="0" w:line="285" w:lineRule="atLeast"/>
+        <w:rPr>
+          <w:rFonts w:ascii="Consolas" w:eastAsia="Times New Roman" w:hAnsi="Consolas" w:cs="Times New Roman"/>
+          <w:color w:val="000000"/>
+          <w:sz w:val="21"/>
+          <w:szCs w:val="21"/>
+          <w:lang w:eastAsia="pt-BR"/>
+        </w:rPr>
+      </w:pPr>
+      <w:r>
+        <w:rPr>
+          <w:rFonts w:ascii="Consolas" w:eastAsia="Times New Roman" w:hAnsi="Consolas" w:cs="Times New Roman"/>
+          <w:color w:val="000000"/>
+          <w:sz w:val="21"/>
+          <w:szCs w:val="21"/>
+          <w:lang w:eastAsia="pt-BR"/>
+        </w:rPr>
+        <w:t>    </w:t>
+      </w:r>
+      <w:proofErr w:type="spellStart"/>
+      <w:r>
+        <w:rPr>
+          <w:rFonts w:ascii="Consolas" w:eastAsia="Times New Roman" w:hAnsi="Consolas" w:cs="Times New Roman"/>
+          <w:color w:val="0000FF"/>
+          <w:sz w:val="21"/>
+          <w:szCs w:val="21"/>
+          <w:lang w:eastAsia="pt-BR"/>
+        </w:rPr>
+        <w:t>function</w:t>
+      </w:r>
+      <w:proofErr w:type="spellEnd"/>
+      <w:r>
+        <w:rPr>
+          <w:rFonts w:ascii="Consolas" w:eastAsia="Times New Roman" w:hAnsi="Consolas" w:cs="Times New Roman"/>
+          <w:color w:val="000000"/>
+          <w:sz w:val="21"/>
+          <w:szCs w:val="21"/>
+          <w:lang w:eastAsia="pt-BR"/>
+        </w:rPr>
+        <w:t> </w:t>
+      </w:r>
+      <w:proofErr w:type="spellStart"/>
+      <w:proofErr w:type="gramStart"/>
+      <w:r>
+        <w:rPr>
+          <w:rFonts w:ascii="Consolas" w:eastAsia="Times New Roman" w:hAnsi="Consolas" w:cs="Times New Roman"/>
+          <w:color w:val="000000"/>
+          <w:sz w:val="21"/>
+          <w:szCs w:val="21"/>
+          <w:lang w:eastAsia="pt-BR"/>
+        </w:rPr>
+        <w:t>confirmarDelecao</w:t>
+      </w:r>
+      <w:proofErr w:type="spellEnd"/>
+      <w:r>
+        <w:rPr>
+          <w:rFonts w:ascii="Consolas" w:eastAsia="Times New Roman" w:hAnsi="Consolas" w:cs="Times New Roman"/>
+          <w:color w:val="000000"/>
+          <w:sz w:val="21"/>
+          <w:szCs w:val="21"/>
+          <w:lang w:eastAsia="pt-BR"/>
+        </w:rPr>
+        <w:t>(</w:t>
+      </w:r>
+      <w:proofErr w:type="spellStart"/>
+      <w:proofErr w:type="gramEnd"/>
+      <w:r>
+        <w:rPr>
+          <w:rFonts w:ascii="Consolas" w:eastAsia="Times New Roman" w:hAnsi="Consolas" w:cs="Times New Roman"/>
+          <w:color w:val="000000"/>
+          <w:sz w:val="21"/>
+          <w:szCs w:val="21"/>
+          <w:lang w:eastAsia="pt-BR"/>
+        </w:rPr>
+        <w:t>event</w:t>
+      </w:r>
+      <w:proofErr w:type="spellEnd"/>
+      <w:r>
+        <w:rPr>
+          <w:rFonts w:ascii="Consolas" w:eastAsia="Times New Roman" w:hAnsi="Consolas" w:cs="Times New Roman"/>
+          <w:color w:val="000000"/>
+          <w:sz w:val="21"/>
+          <w:szCs w:val="21"/>
+          <w:lang w:eastAsia="pt-BR"/>
+        </w:rPr>
+        <w:t>, </w:t>
+      </w:r>
+      <w:proofErr w:type="spellStart"/>
+      <w:r>
+        <w:rPr>
+          <w:rFonts w:ascii="Consolas" w:eastAsia="Times New Roman" w:hAnsi="Consolas" w:cs="Times New Roman"/>
+          <w:color w:val="000000"/>
+          <w:sz w:val="21"/>
+          <w:szCs w:val="21"/>
+          <w:lang w:eastAsia="pt-BR"/>
+        </w:rPr>
+        <w:t>form</w:t>
+      </w:r>
+      <w:proofErr w:type="spellEnd"/>
+      <w:r>
+        <w:rPr>
+          <w:rFonts w:ascii="Consolas" w:eastAsia="Times New Roman" w:hAnsi="Consolas" w:cs="Times New Roman"/>
+          <w:color w:val="000000"/>
+          <w:sz w:val="21"/>
+          <w:szCs w:val="21"/>
+          <w:lang w:eastAsia="pt-BR"/>
+        </w:rPr>
+        <w:t>){</w:t>
+      </w:r>
+    </w:p>
+    <w:p>
+      <w:pPr>
+        <w:pStyle w:val="PargrafodaLista"/>
+        <w:numPr>
+          <w:ilvl w:val="0"/>
+          <w:numId w:val="1"/>
+        </w:numPr>
+        <w:shd w:val="clear" w:color="auto" w:fill="FFFFFF"/>
+        <w:spacing w:after="0" w:line="285" w:lineRule="atLeast"/>
+        <w:rPr>
+          <w:rFonts w:ascii="Consolas" w:eastAsia="Times New Roman" w:hAnsi="Consolas" w:cs="Times New Roman"/>
+          <w:color w:val="000000"/>
+          <w:sz w:val="21"/>
+          <w:szCs w:val="21"/>
+          <w:lang w:eastAsia="pt-BR"/>
+        </w:rPr>
+      </w:pPr>
+      <w:r>
+        <w:rPr>
+          <w:rFonts w:ascii="Consolas" w:eastAsia="Times New Roman" w:hAnsi="Consolas" w:cs="Times New Roman"/>
+          <w:color w:val="000000"/>
+          <w:sz w:val="21"/>
+          <w:szCs w:val="21"/>
+          <w:lang w:eastAsia="pt-BR"/>
+        </w:rPr>
+        <w:t>        </w:t>
+      </w:r>
+      <w:proofErr w:type="spellStart"/>
+      <w:proofErr w:type="gramStart"/>
+      <w:r>
+        <w:rPr>
+          <w:rFonts w:ascii="Consolas" w:eastAsia="Times New Roman" w:hAnsi="Consolas" w:cs="Times New Roman"/>
+          <w:color w:val="000000"/>
+          <w:sz w:val="21"/>
+          <w:szCs w:val="21"/>
+          <w:lang w:eastAsia="pt-BR"/>
+        </w:rPr>
+        <w:t>event.preventDefault</w:t>
+      </w:r>
+      <w:proofErr w:type="spellEnd"/>
+      <w:proofErr w:type="gramEnd"/>
+      <w:r>
+        <w:rPr>
+          <w:rFonts w:ascii="Consolas" w:eastAsia="Times New Roman" w:hAnsi="Consolas" w:cs="Times New Roman"/>
+          <w:color w:val="000000"/>
+          <w:sz w:val="21"/>
+          <w:szCs w:val="21"/>
+          <w:lang w:eastAsia="pt-BR"/>
+        </w:rPr>
+        <w:t>();</w:t>
+      </w:r>
+    </w:p>
+    <w:p>
+      <w:pPr>
+        <w:pStyle w:val="PargrafodaLista"/>
+        <w:numPr>
+          <w:ilvl w:val="0"/>
+          <w:numId w:val="1"/>
+        </w:numPr>
+        <w:shd w:val="clear" w:color="auto" w:fill="FFFFFF"/>
+        <w:spacing w:after="0" w:line="285" w:lineRule="atLeast"/>
+        <w:rPr>
+          <w:rFonts w:ascii="Consolas" w:eastAsia="Times New Roman" w:hAnsi="Consolas" w:cs="Times New Roman"/>
+          <w:color w:val="000000"/>
+          <w:sz w:val="21"/>
+          <w:szCs w:val="21"/>
+          <w:lang w:eastAsia="pt-BR"/>
+        </w:rPr>
+      </w:pPr>
+      <w:r>
+        <w:rPr>
+          <w:rFonts w:ascii="Consolas" w:eastAsia="Times New Roman" w:hAnsi="Consolas" w:cs="Times New Roman"/>
+          <w:color w:val="000000"/>
+          <w:sz w:val="21"/>
+          <w:szCs w:val="21"/>
+          <w:lang w:eastAsia="pt-BR"/>
+        </w:rPr>
+        <w:t>        </w:t>
+      </w:r>
+      <w:r>
+        <w:rPr>
+          <w:rFonts w:ascii="Consolas" w:eastAsia="Times New Roman" w:hAnsi="Consolas" w:cs="Times New Roman"/>
+          <w:color w:val="008000"/>
+          <w:sz w:val="21"/>
+          <w:szCs w:val="21"/>
+          <w:lang w:eastAsia="pt-BR"/>
+        </w:rPr>
+        <w:t>//verifica se o usuário quer deletar</w:t>
+      </w:r>
+    </w:p>
+    <w:p>
+      <w:pPr>
+        <w:pStyle w:val="PargrafodaLista"/>
+        <w:numPr>
+          <w:ilvl w:val="0"/>
+          <w:numId w:val="1"/>
+        </w:numPr>
+        <w:shd w:val="clear" w:color="auto" w:fill="FFFFFF"/>
+        <w:spacing w:after="0" w:line="285" w:lineRule="atLeast"/>
+        <w:rPr>
+          <w:rFonts w:ascii="Consolas" w:eastAsia="Times New Roman" w:hAnsi="Consolas" w:cs="Times New Roman"/>
+          <w:color w:val="000000"/>
+          <w:sz w:val="21"/>
+          <w:szCs w:val="21"/>
+          <w:lang w:eastAsia="pt-BR"/>
+        </w:rPr>
+      </w:pPr>
+      <w:r>
+        <w:rPr>
+          <w:rFonts w:ascii="Consolas" w:eastAsia="Times New Roman" w:hAnsi="Consolas" w:cs="Times New Roman"/>
+          <w:color w:val="000000"/>
+          <w:sz w:val="21"/>
+          <w:szCs w:val="21"/>
+          <w:lang w:eastAsia="pt-BR"/>
+        </w:rPr>
+        <w:t>        </w:t>
+      </w:r>
+      <w:r>
+        <w:rPr>
+          <w:rFonts w:ascii="Consolas" w:eastAsia="Times New Roman" w:hAnsi="Consolas" w:cs="Times New Roman"/>
+          <w:color w:val="0000FF"/>
+          <w:sz w:val="21"/>
+          <w:szCs w:val="21"/>
+          <w:lang w:eastAsia="pt-BR"/>
+        </w:rPr>
+        <w:t>var</w:t>
+      </w:r>
+      <w:r>
+        <w:rPr>
+          <w:rFonts w:ascii="Consolas" w:eastAsia="Times New Roman" w:hAnsi="Consolas" w:cs="Times New Roman"/>
+          <w:color w:val="000000"/>
+          <w:sz w:val="21"/>
+          <w:szCs w:val="21"/>
+          <w:lang w:eastAsia="pt-BR"/>
+        </w:rPr>
+        <w:t> decision = </w:t>
+      </w:r>
+      <w:proofErr w:type="gramStart"/>
+      <w:r>
+        <w:rPr>
+          <w:rFonts w:ascii="Consolas" w:eastAsia="Times New Roman" w:hAnsi="Consolas" w:cs="Times New Roman"/>
+          <w:color w:val="000000"/>
+          <w:sz w:val="21"/>
+          <w:szCs w:val="21"/>
+          <w:lang w:eastAsia="pt-BR"/>
+        </w:rPr>
+        <w:t>confirm(</w:t>
+      </w:r>
+      <w:proofErr w:type="gramEnd"/>
+      <w:r>
+        <w:rPr>
+          <w:rFonts w:ascii="Consolas" w:eastAsia="Times New Roman" w:hAnsi="Consolas" w:cs="Times New Roman"/>
+          <w:color w:val="A31515"/>
+          <w:sz w:val="21"/>
+          <w:szCs w:val="21"/>
+          <w:lang w:eastAsia="pt-BR"/>
+        </w:rPr>
+        <w:t>'Você quer deletar a categoria?'</w:t>
+      </w:r>
+      <w:r>
+        <w:rPr>
+          <w:rFonts w:ascii="Consolas" w:eastAsia="Times New Roman" w:hAnsi="Consolas" w:cs="Times New Roman"/>
+          <w:color w:val="000000"/>
+          <w:sz w:val="21"/>
+          <w:szCs w:val="21"/>
+          <w:lang w:eastAsia="pt-BR"/>
+        </w:rPr>
+        <w:t>);</w:t>
+      </w:r>
+    </w:p>
+    <w:p>
+      <w:pPr>
+        <w:pStyle w:val="PargrafodaLista"/>
+        <w:numPr>
+          <w:ilvl w:val="0"/>
+          <w:numId w:val="1"/>
+        </w:numPr>
+        <w:shd w:val="clear" w:color="auto" w:fill="FFFFFF"/>
+        <w:spacing w:after="0" w:line="285" w:lineRule="atLeast"/>
+        <w:rPr>
+          <w:rFonts w:ascii="Consolas" w:eastAsia="Times New Roman" w:hAnsi="Consolas" w:cs="Times New Roman"/>
+          <w:color w:val="000000"/>
+          <w:sz w:val="21"/>
+          <w:szCs w:val="21"/>
+          <w:lang w:eastAsia="pt-BR"/>
+        </w:rPr>
+      </w:pPr>
+      <w:r>
+        <w:rPr>
+          <w:rFonts w:ascii="Consolas" w:eastAsia="Times New Roman" w:hAnsi="Consolas" w:cs="Times New Roman"/>
+          <w:color w:val="000000"/>
+          <w:sz w:val="21"/>
+          <w:szCs w:val="21"/>
+          <w:lang w:eastAsia="pt-BR"/>
+        </w:rPr>
+        <w:t>        </w:t>
+      </w:r>
+      <w:proofErr w:type="spellStart"/>
+      <w:r>
+        <w:rPr>
+          <w:rFonts w:ascii="Consolas" w:eastAsia="Times New Roman" w:hAnsi="Consolas" w:cs="Times New Roman"/>
+          <w:color w:val="0000FF"/>
+          <w:sz w:val="21"/>
+          <w:szCs w:val="21"/>
+          <w:lang w:eastAsia="pt-BR"/>
+        </w:rPr>
+        <w:t>if</w:t>
+      </w:r>
+      <w:proofErr w:type="spellEnd"/>
+      <w:r>
+        <w:rPr>
+          <w:rFonts w:ascii="Consolas" w:eastAsia="Times New Roman" w:hAnsi="Consolas" w:cs="Times New Roman"/>
+          <w:color w:val="000000"/>
+          <w:sz w:val="21"/>
+          <w:szCs w:val="21"/>
+          <w:lang w:eastAsia="pt-BR"/>
+        </w:rPr>
+        <w:t>(</w:t>
+      </w:r>
+      <w:proofErr w:type="spellStart"/>
+      <w:r>
+        <w:rPr>
+          <w:rFonts w:ascii="Consolas" w:eastAsia="Times New Roman" w:hAnsi="Consolas" w:cs="Times New Roman"/>
+          <w:color w:val="000000"/>
+          <w:sz w:val="21"/>
+          <w:szCs w:val="21"/>
+          <w:lang w:eastAsia="pt-BR"/>
+        </w:rPr>
+        <w:t>decision</w:t>
+      </w:r>
+      <w:proofErr w:type="spellEnd"/>
+      <w:proofErr w:type="gramStart"/>
+      <w:r>
+        <w:rPr>
+          <w:rFonts w:ascii="Consolas" w:eastAsia="Times New Roman" w:hAnsi="Consolas" w:cs="Times New Roman"/>
+          <w:color w:val="000000"/>
+          <w:sz w:val="21"/>
+          <w:szCs w:val="21"/>
+          <w:lang w:eastAsia="pt-BR"/>
+        </w:rPr>
+        <w:t>){</w:t>
+      </w:r>
+      <w:proofErr w:type="gramEnd"/>
+    </w:p>
+    <w:p>
+      <w:pPr>
+        <w:pStyle w:val="PargrafodaLista"/>
+        <w:numPr>
+          <w:ilvl w:val="0"/>
+          <w:numId w:val="1"/>
+        </w:numPr>
+        <w:shd w:val="clear" w:color="auto" w:fill="FFFFFF"/>
+        <w:spacing w:after="0" w:line="285" w:lineRule="atLeast"/>
+        <w:rPr>
+          <w:rFonts w:ascii="Consolas" w:eastAsia="Times New Roman" w:hAnsi="Consolas" w:cs="Times New Roman"/>
+          <w:color w:val="000000"/>
+          <w:sz w:val="21"/>
+          <w:szCs w:val="21"/>
+          <w:lang w:eastAsia="pt-BR"/>
+        </w:rPr>
+      </w:pPr>
+      <w:r>
+        <w:rPr>
+          <w:rFonts w:ascii="Consolas" w:eastAsia="Times New Roman" w:hAnsi="Consolas" w:cs="Times New Roman"/>
+          <w:color w:val="000000"/>
+          <w:sz w:val="21"/>
+          <w:szCs w:val="21"/>
+          <w:lang w:eastAsia="pt-BR"/>
+        </w:rPr>
+        <w:t>           </w:t>
+      </w:r>
+      <w:proofErr w:type="spellStart"/>
+      <w:proofErr w:type="gramStart"/>
+      <w:r>
+        <w:rPr>
+          <w:rFonts w:ascii="Consolas" w:eastAsia="Times New Roman" w:hAnsi="Consolas" w:cs="Times New Roman"/>
+          <w:color w:val="000000"/>
+          <w:sz w:val="21"/>
+          <w:szCs w:val="21"/>
+          <w:lang w:eastAsia="pt-BR"/>
+        </w:rPr>
+        <w:t>form.submit</w:t>
+      </w:r>
+      <w:proofErr w:type="spellEnd"/>
+      <w:proofErr w:type="gramEnd"/>
+      <w:r>
+        <w:rPr>
+          <w:rFonts w:ascii="Consolas" w:eastAsia="Times New Roman" w:hAnsi="Consolas" w:cs="Times New Roman"/>
+          <w:color w:val="000000"/>
+          <w:sz w:val="21"/>
+          <w:szCs w:val="21"/>
+          <w:lang w:eastAsia="pt-BR"/>
+        </w:rPr>
+        <w:t>();</w:t>
+      </w:r>
+    </w:p>
+    <w:p>
+      <w:pPr>
+        <w:pStyle w:val="PargrafodaLista"/>
+        <w:numPr>
+          <w:ilvl w:val="0"/>
+          <w:numId w:val="1"/>
+        </w:numPr>
+        <w:shd w:val="clear" w:color="auto" w:fill="FFFFFF"/>
+        <w:spacing w:after="0" w:line="285" w:lineRule="atLeast"/>
+        <w:rPr>
+          <w:rFonts w:ascii="Consolas" w:eastAsia="Times New Roman" w:hAnsi="Consolas" w:cs="Times New Roman"/>
+          <w:color w:val="000000"/>
+          <w:sz w:val="21"/>
+          <w:szCs w:val="21"/>
+          <w:lang w:eastAsia="pt-BR"/>
+        </w:rPr>
+      </w:pPr>
+      <w:r>
+        <w:rPr>
+          <w:rFonts w:ascii="Consolas" w:eastAsia="Times New Roman" w:hAnsi="Consolas" w:cs="Times New Roman"/>
+          <w:color w:val="000000"/>
+          <w:sz w:val="21"/>
+          <w:szCs w:val="21"/>
+          <w:lang w:eastAsia="pt-BR"/>
+        </w:rPr>
+        <w:t>        };</w:t>
+      </w:r>
+    </w:p>
+    <w:p>
+      <w:pPr>
+        <w:pStyle w:val="PargrafodaLista"/>
+        <w:numPr>
+          <w:ilvl w:val="0"/>
+          <w:numId w:val="1"/>
+        </w:numPr>
+        <w:shd w:val="clear" w:color="auto" w:fill="FFFFFF"/>
+        <w:spacing w:after="0" w:line="285" w:lineRule="atLeast"/>
+        <w:rPr>
+          <w:rFonts w:ascii="Consolas" w:eastAsia="Times New Roman" w:hAnsi="Consolas" w:cs="Times New Roman"/>
+          <w:color w:val="000000"/>
+          <w:sz w:val="21"/>
+          <w:szCs w:val="21"/>
+          <w:lang w:eastAsia="pt-BR"/>
+        </w:rPr>
+      </w:pPr>
+      <w:r>
+        <w:rPr>
+          <w:rFonts w:ascii="Consolas" w:eastAsia="Times New Roman" w:hAnsi="Consolas" w:cs="Times New Roman"/>
+          <w:color w:val="000000"/>
+          <w:sz w:val="21"/>
+          <w:szCs w:val="21"/>
+          <w:lang w:eastAsia="pt-BR"/>
+        </w:rPr>
+        <w:t>    };</w:t>
+      </w:r>
+    </w:p>
+    <w:p>
+      <w:pPr>
+        <w:pStyle w:val="PargrafodaLista"/>
+        <w:numPr>
+          <w:ilvl w:val="0"/>
+          <w:numId w:val="1"/>
+        </w:numPr>
+        <w:shd w:val="clear" w:color="auto" w:fill="FFFFFF"/>
+        <w:spacing w:after="0" w:line="285" w:lineRule="atLeast"/>
+        <w:rPr>
+          <w:rFonts w:ascii="Consolas" w:eastAsia="Times New Roman" w:hAnsi="Consolas" w:cs="Times New Roman"/>
+          <w:color w:val="000000"/>
+          <w:sz w:val="21"/>
+          <w:szCs w:val="21"/>
+          <w:lang w:eastAsia="pt-BR"/>
+        </w:rPr>
+      </w:pPr>
+      <w:r>
+        <w:rPr>
+          <w:rFonts w:ascii="Consolas" w:eastAsia="Times New Roman" w:hAnsi="Consolas" w:cs="Times New Roman"/>
+          <w:color w:val="800000"/>
+          <w:sz w:val="21"/>
+          <w:szCs w:val="21"/>
+          <w:lang w:eastAsia="pt-BR"/>
+        </w:rPr>
+        <w:t>&lt;/script&gt;</w:t>
+      </w:r>
+    </w:p>
+    <w:p>
+      <w:pPr>
+        <w:pStyle w:val="PargrafodaLista"/>
+        <w:numPr>
+          <w:ilvl w:val="0"/>
+          <w:numId w:val="1"/>
+        </w:numPr>
+        <w:shd w:val="clear" w:color="auto" w:fill="FFFFFF"/>
+        <w:spacing w:after="0" w:line="285" w:lineRule="atLeast"/>
+        <w:rPr>
+          <w:rFonts w:ascii="Consolas" w:eastAsia="Times New Roman" w:hAnsi="Consolas" w:cs="Times New Roman"/>
+          <w:color w:val="000000"/>
+          <w:sz w:val="21"/>
+          <w:szCs w:val="21"/>
+          <w:lang w:eastAsia="pt-BR"/>
+        </w:rPr>
+      </w:pPr>
+    </w:p>
+    <w:p>
+      <w:pPr>
+        <w:pStyle w:val="PargrafodaLista"/>
+        <w:numPr>
+          <w:ilvl w:val="0"/>
+          <w:numId w:val="1"/>
+        </w:numPr>
+        <w:shd w:val="clear" w:color="auto" w:fill="FFFFFF"/>
+        <w:spacing w:after="0" w:line="285" w:lineRule="atLeast"/>
+        <w:rPr>
+          <w:rFonts w:ascii="Consolas" w:eastAsia="Times New Roman" w:hAnsi="Consolas" w:cs="Times New Roman"/>
+          <w:color w:val="000000"/>
+          <w:sz w:val="21"/>
+          <w:szCs w:val="21"/>
+          <w:lang w:eastAsia="pt-BR"/>
+        </w:rPr>
+      </w:pPr>
     </w:p>
     <w:p>
       <w:pPr>
@@ -16279,50 +16925,23 @@
     <w:p/>
     <w:p>
       <w:r>
-        <w:t xml:space="preserve">Alterando a </w:t>
-      </w:r>
-      <w:proofErr w:type="spellStart"/>
-      <w:r>
-        <w:t>partials</w:t>
-      </w:r>
-      <w:proofErr w:type="spellEnd"/>
-      <w:r>
-        <w:t xml:space="preserve"> da </w:t>
-      </w:r>
-      <w:proofErr w:type="spellStart"/>
-      <w:r>
-        <w:t>navbar</w:t>
-      </w:r>
-      <w:proofErr w:type="spellEnd"/>
-      <w:r>
-        <w:t xml:space="preserve"> incluindo um menu</w:t>
-      </w:r>
-      <w:r>
-        <w:t xml:space="preserve">. Alterado o arquivo </w:t>
-      </w:r>
-      <w:proofErr w:type="spellStart"/>
-      <w:r>
-        <w:t>index.ejs</w:t>
-      </w:r>
-      <w:proofErr w:type="spellEnd"/>
-      <w:r>
-        <w:t xml:space="preserve"> da pasta </w:t>
-      </w:r>
-      <w:proofErr w:type="spellStart"/>
-      <w:r>
-        <w:t>view</w:t>
-      </w:r>
-      <w:proofErr w:type="spellEnd"/>
-      <w:r>
-        <w:t>/</w:t>
-      </w:r>
-      <w:proofErr w:type="spellStart"/>
-      <w:r>
-        <w:t>categories</w:t>
-      </w:r>
-      <w:proofErr w:type="spellEnd"/>
-      <w:r>
-        <w:t xml:space="preserve"> incluindo botões de ação na tabela</w:t>
+        <w:t xml:space="preserve">Criando mecanismo de segurança para confirmar a exclusão de categorias. No formulário foi utilizado o </w:t>
+      </w:r>
+      <w:r>
+        <w:t xml:space="preserve">método </w:t>
+      </w:r>
+      <w:proofErr w:type="spellStart"/>
+      <w:proofErr w:type="gramStart"/>
+      <w:r>
+        <w:t>onsubmit</w:t>
+      </w:r>
+      <w:proofErr w:type="spellEnd"/>
+      <w:r>
+        <w:t>(</w:t>
+      </w:r>
+      <w:proofErr w:type="gramEnd"/>
+      <w:r>
+        <w:t>). Foi criado uma função para confirmar a exclusão da categoria.</w:t>
       </w:r>
     </w:p>
     <w:sectPr>

</xml_diff>

<commit_message>
Criando a page home (index.ejs) que trará uma lista dos artigos cadastrados no blog.Criado a rota para a página home que envia para a página os artigos
</commit_message>
<xml_diff>
--- a/01Passos_projeto_blog_sessao7.docx
+++ b/01Passos_projeto_blog_sessao7.docx
@@ -30912,7 +30912,7 @@
           <w:szCs w:val="21"/>
           <w:lang w:eastAsia="pt-BR"/>
         </w:rPr>
-        <w:t>Criar nova Categoria</w:t>
+        <w:t>Criar novo artigo</w:t>
       </w:r>
       <w:r>
         <w:rPr>
@@ -31271,6 +31271,70 @@
       <w:r>
         <w:rPr>
           <w:rFonts w:ascii="Consolas" w:eastAsia="Times New Roman" w:hAnsi="Consolas" w:cs="Times New Roman"/>
+          <w:color w:val="000000"/>
+          <w:sz w:val="21"/>
+          <w:szCs w:val="21"/>
+          <w:lang w:eastAsia="pt-BR"/>
+        </w:rPr>
+        <w:t> </w:t>
+      </w:r>
+      <w:proofErr w:type="spellStart"/>
+      <w:r>
+        <w:rPr>
+          <w:rFonts w:ascii="Consolas" w:eastAsia="Times New Roman" w:hAnsi="Consolas" w:cs="Times New Roman"/>
+          <w:color w:val="FF0000"/>
+          <w:sz w:val="21"/>
+          <w:szCs w:val="21"/>
+          <w:lang w:eastAsia="pt-BR"/>
+        </w:rPr>
+        <w:t>class</w:t>
+      </w:r>
+      <w:proofErr w:type="spellEnd"/>
+      <w:r>
+        <w:rPr>
+          <w:rFonts w:ascii="Consolas" w:eastAsia="Times New Roman" w:hAnsi="Consolas" w:cs="Times New Roman"/>
+          <w:color w:val="000000"/>
+          <w:sz w:val="21"/>
+          <w:szCs w:val="21"/>
+          <w:lang w:eastAsia="pt-BR"/>
+        </w:rPr>
+        <w:t>=</w:t>
+      </w:r>
+      <w:r>
+        <w:rPr>
+          <w:rFonts w:ascii="Consolas" w:eastAsia="Times New Roman" w:hAnsi="Consolas" w:cs="Times New Roman"/>
+          <w:color w:val="0000FF"/>
+          <w:sz w:val="21"/>
+          <w:szCs w:val="21"/>
+          <w:lang w:eastAsia="pt-BR"/>
+        </w:rPr>
+        <w:t>"</w:t>
+      </w:r>
+      <w:proofErr w:type="spellStart"/>
+      <w:r>
+        <w:rPr>
+          <w:rFonts w:ascii="Consolas" w:eastAsia="Times New Roman" w:hAnsi="Consolas" w:cs="Times New Roman"/>
+          <w:color w:val="0000FF"/>
+          <w:sz w:val="21"/>
+          <w:szCs w:val="21"/>
+          <w:lang w:eastAsia="pt-BR"/>
+        </w:rPr>
+        <w:t>head_table</w:t>
+      </w:r>
+      <w:proofErr w:type="spellEnd"/>
+      <w:r>
+        <w:rPr>
+          <w:rFonts w:ascii="Consolas" w:eastAsia="Times New Roman" w:hAnsi="Consolas" w:cs="Times New Roman"/>
+          <w:color w:val="0000FF"/>
+          <w:sz w:val="21"/>
+          <w:szCs w:val="21"/>
+          <w:lang w:eastAsia="pt-BR"/>
+        </w:rPr>
+        <w:t>"</w:t>
+      </w:r>
+      <w:r>
+        <w:rPr>
+          <w:rFonts w:ascii="Consolas" w:eastAsia="Times New Roman" w:hAnsi="Consolas" w:cs="Times New Roman"/>
           <w:color w:val="800000"/>
           <w:sz w:val="21"/>
           <w:szCs w:val="21"/>
@@ -31664,7 +31728,7 @@
           <w:szCs w:val="21"/>
           <w:lang w:eastAsia="pt-BR"/>
         </w:rPr>
-        <w:t>Categoria ID</w:t>
+        <w:t>Categoria</w:t>
       </w:r>
       <w:r>
         <w:rPr>
@@ -32212,7 +32276,7 @@
           <w:szCs w:val="21"/>
           <w:lang w:eastAsia="pt-BR"/>
         </w:rPr>
-        <w:t>%=article.id %&gt;</w:t>
+        <w:t>%= article.id %&gt;</w:t>
       </w:r>
       <w:r>
         <w:rPr>
@@ -32324,7 +32388,7 @@
           <w:szCs w:val="21"/>
           <w:lang w:eastAsia="pt-BR"/>
         </w:rPr>
-        <w:t>%=</w:t>
+        <w:t>%= </w:t>
       </w:r>
       <w:proofErr w:type="spellStart"/>
       <w:proofErr w:type="gramStart"/>
@@ -32438,7 +32502,7 @@
           <w:szCs w:val="21"/>
           <w:lang w:eastAsia="pt-BR"/>
         </w:rPr>
-        <w:t>%=</w:t>
+        <w:t>%= </w:t>
       </w:r>
       <w:proofErr w:type="gramStart"/>
       <w:r>
@@ -32560,7 +32624,7 @@
           <w:szCs w:val="21"/>
           <w:lang w:eastAsia="pt-BR"/>
         </w:rPr>
-        <w:t>%=</w:t>
+        <w:t>%= </w:t>
       </w:r>
       <w:proofErr w:type="spellStart"/>
       <w:proofErr w:type="gramStart"/>
@@ -32572,10 +32636,20 @@
           <w:szCs w:val="21"/>
           <w:lang w:eastAsia="pt-BR"/>
         </w:rPr>
-        <w:t>article.categoryId</w:t>
-      </w:r>
-      <w:proofErr w:type="spellEnd"/>
+        <w:t>article.category</w:t>
+      </w:r>
       <w:proofErr w:type="gramEnd"/>
+      <w:r>
+        <w:rPr>
+          <w:rFonts w:ascii="Consolas" w:eastAsia="Times New Roman" w:hAnsi="Consolas" w:cs="Times New Roman"/>
+          <w:color w:val="000000"/>
+          <w:sz w:val="21"/>
+          <w:szCs w:val="21"/>
+          <w:lang w:eastAsia="pt-BR"/>
+        </w:rPr>
+        <w:t>.title</w:t>
+      </w:r>
+      <w:proofErr w:type="spellEnd"/>
       <w:r>
         <w:rPr>
           <w:rFonts w:ascii="Consolas" w:eastAsia="Times New Roman" w:hAnsi="Consolas" w:cs="Times New Roman"/>
@@ -34293,8 +34367,31 @@
           <w:szCs w:val="21"/>
           <w:lang w:eastAsia="pt-BR"/>
         </w:rPr>
-        <w:t> decision = </w:t>
-      </w:r>
+        <w:t> </w:t>
+      </w:r>
+      <w:proofErr w:type="spellStart"/>
+      <w:r>
+        <w:rPr>
+          <w:rFonts w:ascii="Consolas" w:eastAsia="Times New Roman" w:hAnsi="Consolas" w:cs="Times New Roman"/>
+          <w:color w:val="000000"/>
+          <w:sz w:val="21"/>
+          <w:szCs w:val="21"/>
+          <w:lang w:eastAsia="pt-BR"/>
+        </w:rPr>
+        <w:t>decision</w:t>
+      </w:r>
+      <w:proofErr w:type="spellEnd"/>
+      <w:r>
+        <w:rPr>
+          <w:rFonts w:ascii="Consolas" w:eastAsia="Times New Roman" w:hAnsi="Consolas" w:cs="Times New Roman"/>
+          <w:color w:val="000000"/>
+          <w:sz w:val="21"/>
+          <w:szCs w:val="21"/>
+          <w:lang w:eastAsia="pt-BR"/>
+        </w:rPr>
+        <w:t> = </w:t>
+      </w:r>
+      <w:proofErr w:type="spellStart"/>
       <w:proofErr w:type="gramStart"/>
       <w:r>
         <w:rPr>
@@ -34304,7 +34401,18 @@
           <w:szCs w:val="21"/>
           <w:lang w:eastAsia="pt-BR"/>
         </w:rPr>
-        <w:t>confirm(</w:t>
+        <w:t>confirm</w:t>
+      </w:r>
+      <w:proofErr w:type="spellEnd"/>
+      <w:r>
+        <w:rPr>
+          <w:rFonts w:ascii="Consolas" w:eastAsia="Times New Roman" w:hAnsi="Consolas" w:cs="Times New Roman"/>
+          <w:color w:val="000000"/>
+          <w:sz w:val="21"/>
+          <w:szCs w:val="21"/>
+          <w:lang w:eastAsia="pt-BR"/>
+        </w:rPr>
+        <w:t>(</w:t>
       </w:r>
       <w:proofErr w:type="gramEnd"/>
       <w:r>
@@ -34315,7 +34423,7 @@
           <w:szCs w:val="21"/>
           <w:lang w:eastAsia="pt-BR"/>
         </w:rPr>
-        <w:t>'Você quer deletar a categoria?'</w:t>
+        <w:t>'Você quer deletar o artigo?'</w:t>
       </w:r>
       <w:r>
         <w:rPr>
@@ -37244,26 +37352,68 @@
     <w:p>
       <w:pPr>
         <w:pStyle w:val="PargrafodaLista"/>
-        <w:numPr>
-          <w:ilvl w:val="0"/>
-          <w:numId w:val="1"/>
-        </w:numPr>
-      </w:pPr>
-    </w:p>
-    <w:p>
-      <w:pPr>
-        <w:pStyle w:val="PargrafodaLista"/>
-        <w:numPr>
-          <w:ilvl w:val="0"/>
-          <w:numId w:val="1"/>
-        </w:numPr>
-      </w:pPr>
-      <w:r>
-        <w:t xml:space="preserve">NO ARQUIVO </w:t>
-      </w:r>
-      <w:proofErr w:type="spellStart"/>
-      <w:r>
-        <w:t>article</w:t>
+      </w:pPr>
+    </w:p>
+    <w:p>
+      <w:pPr>
+        <w:pStyle w:val="PargrafodaLista"/>
+        <w:numPr>
+          <w:ilvl w:val="0"/>
+          <w:numId w:val="1"/>
+        </w:numPr>
+      </w:pPr>
+      <w:r>
+        <w:t xml:space="preserve">NA PASTA </w:t>
+      </w:r>
+      <w:proofErr w:type="spellStart"/>
+      <w:r>
+        <w:t>partials</w:t>
+      </w:r>
+      <w:proofErr w:type="spellEnd"/>
+    </w:p>
+    <w:p>
+      <w:pPr>
+        <w:pStyle w:val="PargrafodaLista"/>
+        <w:numPr>
+          <w:ilvl w:val="0"/>
+          <w:numId w:val="1"/>
+        </w:numPr>
+      </w:pPr>
+      <w:r>
+        <w:t xml:space="preserve">Criar o arquivo </w:t>
+      </w:r>
+      <w:proofErr w:type="spellStart"/>
+      <w:r>
+        <w:t>homenavbar.ejs</w:t>
+      </w:r>
+      <w:proofErr w:type="spellEnd"/>
+      <w:r>
+        <w:t xml:space="preserve"> que será a </w:t>
+      </w:r>
+      <w:proofErr w:type="spellStart"/>
+      <w:r>
+        <w:t>navbar</w:t>
+      </w:r>
+      <w:proofErr w:type="spellEnd"/>
+      <w:r>
+        <w:t xml:space="preserve"> da home</w:t>
+      </w:r>
+    </w:p>
+    <w:p>
+      <w:pPr>
+        <w:pStyle w:val="PargrafodaLista"/>
+      </w:pPr>
+    </w:p>
+    <w:p>
+      <w:pPr>
+        <w:pStyle w:val="PargrafodaLista"/>
+      </w:pPr>
+      <w:r>
+        <w:t xml:space="preserve">NA ARQUIVO </w:t>
+      </w:r>
+      <w:proofErr w:type="spellStart"/>
+      <w:r>
+        <w:t>views</w:t>
       </w:r>
       <w:proofErr w:type="spellEnd"/>
       <w:r>
@@ -37284,71 +37434,367 @@
         </w:numPr>
       </w:pPr>
       <w:r>
-        <w:t xml:space="preserve">No loop </w:t>
-      </w:r>
-      <w:proofErr w:type="spellStart"/>
+        <w:t xml:space="preserve">Criar a home </w:t>
+      </w:r>
+      <w:proofErr w:type="spellStart"/>
+      <w:r>
+        <w:t>page</w:t>
+      </w:r>
+      <w:proofErr w:type="spellEnd"/>
+      <w:r>
+        <w:t xml:space="preserve"> da aplicação</w:t>
+      </w:r>
+    </w:p>
+    <w:p>
+      <w:pPr>
+        <w:pStyle w:val="PargrafodaLista"/>
+        <w:numPr>
+          <w:ilvl w:val="0"/>
+          <w:numId w:val="1"/>
+        </w:numPr>
+        <w:shd w:val="clear" w:color="auto" w:fill="FFFFFF"/>
+        <w:spacing w:after="0" w:line="285" w:lineRule="atLeast"/>
+        <w:rPr>
+          <w:rFonts w:ascii="Consolas" w:eastAsia="Times New Roman" w:hAnsi="Consolas" w:cs="Times New Roman"/>
+          <w:color w:val="000000"/>
+          <w:sz w:val="21"/>
+          <w:szCs w:val="21"/>
+          <w:lang w:eastAsia="pt-BR"/>
+        </w:rPr>
+      </w:pPr>
+      <w:r>
+        <w:rPr>
+          <w:rFonts w:ascii="Consolas" w:eastAsia="Times New Roman" w:hAnsi="Consolas" w:cs="Times New Roman"/>
+          <w:color w:val="000000"/>
+          <w:sz w:val="21"/>
+          <w:szCs w:val="21"/>
+          <w:lang w:eastAsia="pt-BR"/>
+        </w:rPr>
+        <w:t>%- include ('</w:t>
+      </w:r>
+      <w:proofErr w:type="spellStart"/>
+      <w:r>
+        <w:rPr>
+          <w:rFonts w:ascii="Consolas" w:eastAsia="Times New Roman" w:hAnsi="Consolas" w:cs="Times New Roman"/>
+          <w:color w:val="000000"/>
+          <w:sz w:val="21"/>
+          <w:szCs w:val="21"/>
+          <w:lang w:eastAsia="pt-BR"/>
+        </w:rPr>
+        <w:t>partials</w:t>
+      </w:r>
+      <w:proofErr w:type="spellEnd"/>
+      <w:r>
+        <w:rPr>
+          <w:rFonts w:ascii="Consolas" w:eastAsia="Times New Roman" w:hAnsi="Consolas" w:cs="Times New Roman"/>
+          <w:color w:val="000000"/>
+          <w:sz w:val="21"/>
+          <w:szCs w:val="21"/>
+          <w:lang w:eastAsia="pt-BR"/>
+        </w:rPr>
+        <w:t>/</w:t>
+      </w:r>
+      <w:proofErr w:type="spellStart"/>
+      <w:r>
+        <w:rPr>
+          <w:rFonts w:ascii="Consolas" w:eastAsia="Times New Roman" w:hAnsi="Consolas" w:cs="Times New Roman"/>
+          <w:color w:val="000000"/>
+          <w:sz w:val="21"/>
+          <w:szCs w:val="21"/>
+          <w:lang w:eastAsia="pt-BR"/>
+        </w:rPr>
+        <w:t>header.ejs</w:t>
+      </w:r>
+      <w:proofErr w:type="spellEnd"/>
+      <w:r>
+        <w:rPr>
+          <w:rFonts w:ascii="Consolas" w:eastAsia="Times New Roman" w:hAnsi="Consolas" w:cs="Times New Roman"/>
+          <w:color w:val="000000"/>
+          <w:sz w:val="21"/>
+          <w:szCs w:val="21"/>
+          <w:lang w:eastAsia="pt-BR"/>
+        </w:rPr>
+        <w:t>'); %&gt;</w:t>
+      </w:r>
+    </w:p>
+    <w:p>
+      <w:pPr>
+        <w:pStyle w:val="PargrafodaLista"/>
+        <w:numPr>
+          <w:ilvl w:val="0"/>
+          <w:numId w:val="1"/>
+        </w:numPr>
+        <w:shd w:val="clear" w:color="auto" w:fill="FFFFFF"/>
+        <w:spacing w:after="0" w:line="285" w:lineRule="atLeast"/>
+        <w:rPr>
+          <w:rFonts w:ascii="Consolas" w:eastAsia="Times New Roman" w:hAnsi="Consolas" w:cs="Times New Roman"/>
+          <w:color w:val="000000"/>
+          <w:sz w:val="21"/>
+          <w:szCs w:val="21"/>
+          <w:lang w:eastAsia="pt-BR"/>
+        </w:rPr>
+      </w:pPr>
+      <w:r>
+        <w:rPr>
+          <w:rFonts w:ascii="Consolas" w:eastAsia="Times New Roman" w:hAnsi="Consolas" w:cs="Times New Roman"/>
+          <w:color w:val="CD3131"/>
+          <w:sz w:val="21"/>
+          <w:szCs w:val="21"/>
+          <w:lang w:eastAsia="pt-BR"/>
+        </w:rPr>
+        <w:t>&lt;</w:t>
+      </w:r>
+      <w:r>
+        <w:rPr>
+          <w:rFonts w:ascii="Consolas" w:eastAsia="Times New Roman" w:hAnsi="Consolas" w:cs="Times New Roman"/>
+          <w:color w:val="000000"/>
+          <w:sz w:val="21"/>
+          <w:szCs w:val="21"/>
+          <w:lang w:eastAsia="pt-BR"/>
+        </w:rPr>
+        <w:t>%- include ('</w:t>
+      </w:r>
+      <w:proofErr w:type="spellStart"/>
+      <w:r>
+        <w:rPr>
+          <w:rFonts w:ascii="Consolas" w:eastAsia="Times New Roman" w:hAnsi="Consolas" w:cs="Times New Roman"/>
+          <w:color w:val="000000"/>
+          <w:sz w:val="21"/>
+          <w:szCs w:val="21"/>
+          <w:lang w:eastAsia="pt-BR"/>
+        </w:rPr>
+        <w:t>partials</w:t>
+      </w:r>
+      <w:proofErr w:type="spellEnd"/>
+      <w:r>
+        <w:rPr>
+          <w:rFonts w:ascii="Consolas" w:eastAsia="Times New Roman" w:hAnsi="Consolas" w:cs="Times New Roman"/>
+          <w:color w:val="000000"/>
+          <w:sz w:val="21"/>
+          <w:szCs w:val="21"/>
+          <w:lang w:eastAsia="pt-BR"/>
+        </w:rPr>
+        <w:t>/</w:t>
+      </w:r>
+      <w:proofErr w:type="spellStart"/>
+      <w:r>
+        <w:rPr>
+          <w:rFonts w:ascii="Consolas" w:eastAsia="Times New Roman" w:hAnsi="Consolas" w:cs="Times New Roman"/>
+          <w:color w:val="000000"/>
+          <w:sz w:val="21"/>
+          <w:szCs w:val="21"/>
+          <w:lang w:eastAsia="pt-BR"/>
+        </w:rPr>
+        <w:t>homenavbar.ejs</w:t>
+      </w:r>
+      <w:proofErr w:type="spellEnd"/>
+      <w:r>
+        <w:rPr>
+          <w:rFonts w:ascii="Consolas" w:eastAsia="Times New Roman" w:hAnsi="Consolas" w:cs="Times New Roman"/>
+          <w:color w:val="000000"/>
+          <w:sz w:val="21"/>
+          <w:szCs w:val="21"/>
+          <w:lang w:eastAsia="pt-BR"/>
+        </w:rPr>
+        <w:t>'); %&gt;</w:t>
+      </w:r>
+    </w:p>
+    <w:p>
+      <w:pPr>
+        <w:pStyle w:val="PargrafodaLista"/>
+        <w:numPr>
+          <w:ilvl w:val="0"/>
+          <w:numId w:val="1"/>
+        </w:numPr>
+        <w:shd w:val="clear" w:color="auto" w:fill="FFFFFF"/>
+        <w:spacing w:after="0" w:line="285" w:lineRule="atLeast"/>
+        <w:rPr>
+          <w:rFonts w:ascii="Consolas" w:eastAsia="Times New Roman" w:hAnsi="Consolas" w:cs="Times New Roman"/>
+          <w:color w:val="000000"/>
+          <w:sz w:val="21"/>
+          <w:szCs w:val="21"/>
+          <w:lang w:eastAsia="pt-BR"/>
+        </w:rPr>
+      </w:pPr>
+    </w:p>
+    <w:p>
+      <w:pPr>
+        <w:pStyle w:val="PargrafodaLista"/>
+        <w:numPr>
+          <w:ilvl w:val="0"/>
+          <w:numId w:val="1"/>
+        </w:numPr>
+        <w:shd w:val="clear" w:color="auto" w:fill="FFFFFF"/>
+        <w:spacing w:after="0" w:line="285" w:lineRule="atLeast"/>
+        <w:rPr>
+          <w:rFonts w:ascii="Consolas" w:eastAsia="Times New Roman" w:hAnsi="Consolas" w:cs="Times New Roman"/>
+          <w:color w:val="000000"/>
+          <w:sz w:val="21"/>
+          <w:szCs w:val="21"/>
+          <w:lang w:eastAsia="pt-BR"/>
+        </w:rPr>
+      </w:pPr>
+      <w:r>
+        <w:rPr>
+          <w:rFonts w:ascii="Consolas" w:eastAsia="Times New Roman" w:hAnsi="Consolas" w:cs="Times New Roman"/>
+          <w:color w:val="000000"/>
+          <w:sz w:val="21"/>
+          <w:szCs w:val="21"/>
+          <w:lang w:eastAsia="pt-BR"/>
+        </w:rPr>
+        <w:t>    </w:t>
+      </w:r>
+      <w:r>
+        <w:rPr>
+          <w:rFonts w:ascii="Consolas" w:eastAsia="Times New Roman" w:hAnsi="Consolas" w:cs="Times New Roman"/>
+          <w:color w:val="800000"/>
+          <w:sz w:val="21"/>
+          <w:szCs w:val="21"/>
+          <w:lang w:eastAsia="pt-BR"/>
+        </w:rPr>
+        <w:t>&lt;h1&gt;</w:t>
+      </w:r>
+      <w:r>
+        <w:rPr>
+          <w:rFonts w:ascii="Consolas" w:eastAsia="Times New Roman" w:hAnsi="Consolas" w:cs="Times New Roman"/>
+          <w:color w:val="000000"/>
+          <w:sz w:val="21"/>
+          <w:szCs w:val="21"/>
+          <w:lang w:eastAsia="pt-BR"/>
+        </w:rPr>
+        <w:t>Olá </w:t>
+      </w:r>
       <w:proofErr w:type="gramStart"/>
       <w:r>
-        <w:t>article.forEach</w:t>
-      </w:r>
-      <w:proofErr w:type="spellEnd"/>
+        <w:rPr>
+          <w:rFonts w:ascii="Consolas" w:eastAsia="Times New Roman" w:hAnsi="Consolas" w:cs="Times New Roman"/>
+          <w:color w:val="000000"/>
+          <w:sz w:val="21"/>
+          <w:szCs w:val="21"/>
+          <w:lang w:eastAsia="pt-BR"/>
+        </w:rPr>
+        <w:t>Mundo!</w:t>
+      </w:r>
+      <w:r>
+        <w:rPr>
+          <w:rFonts w:ascii="Consolas" w:eastAsia="Times New Roman" w:hAnsi="Consolas" w:cs="Times New Roman"/>
+          <w:color w:val="800000"/>
+          <w:sz w:val="21"/>
+          <w:szCs w:val="21"/>
+          <w:lang w:eastAsia="pt-BR"/>
+        </w:rPr>
+        <w:t>&lt;</w:t>
+      </w:r>
       <w:proofErr w:type="gramEnd"/>
       <w:r>
-        <w:t>, altere o &lt;</w:t>
-      </w:r>
-      <w:proofErr w:type="spellStart"/>
-      <w:r>
-        <w:t>td</w:t>
-      </w:r>
-      <w:proofErr w:type="spellEnd"/>
-      <w:r>
-        <w:t>&gt;&lt;%=</w:t>
-      </w:r>
-      <w:proofErr w:type="spellStart"/>
-      <w:r>
-        <w:t>article.categoryId</w:t>
-      </w:r>
-      <w:proofErr w:type="spellEnd"/>
-      <w:r>
-        <w:t>%&gt;&lt;/</w:t>
-      </w:r>
-      <w:proofErr w:type="spellStart"/>
-      <w:r>
-        <w:t>td</w:t>
-      </w:r>
-      <w:proofErr w:type="spellEnd"/>
-      <w:r>
-        <w:t xml:space="preserve">&gt; para </w:t>
-      </w:r>
-      <w:r>
+        <w:rPr>
+          <w:rFonts w:ascii="Consolas" w:eastAsia="Times New Roman" w:hAnsi="Consolas" w:cs="Times New Roman"/>
+          <w:color w:val="800000"/>
+          <w:sz w:val="21"/>
+          <w:szCs w:val="21"/>
+          <w:lang w:eastAsia="pt-BR"/>
+        </w:rPr>
+        <w:t>/h1&gt;</w:t>
+      </w:r>
+    </w:p>
+    <w:p>
+      <w:pPr>
+        <w:pStyle w:val="PargrafodaLista"/>
+        <w:numPr>
+          <w:ilvl w:val="0"/>
+          <w:numId w:val="1"/>
+        </w:numPr>
+        <w:shd w:val="clear" w:color="auto" w:fill="FFFFFF"/>
+        <w:spacing w:after="0" w:line="285" w:lineRule="atLeast"/>
+        <w:rPr>
+          <w:rFonts w:ascii="Consolas" w:eastAsia="Times New Roman" w:hAnsi="Consolas" w:cs="Times New Roman"/>
+          <w:color w:val="000000"/>
+          <w:sz w:val="21"/>
+          <w:szCs w:val="21"/>
+          <w:lang w:eastAsia="pt-BR"/>
+        </w:rPr>
+      </w:pPr>
+    </w:p>
+    <w:p>
+      <w:pPr>
+        <w:pStyle w:val="PargrafodaLista"/>
+        <w:numPr>
+          <w:ilvl w:val="0"/>
+          <w:numId w:val="1"/>
+        </w:numPr>
+        <w:shd w:val="clear" w:color="auto" w:fill="FFFFFF"/>
+        <w:spacing w:after="0" w:line="285" w:lineRule="atLeast"/>
+        <w:rPr>
+          <w:rFonts w:ascii="Consolas" w:eastAsia="Times New Roman" w:hAnsi="Consolas" w:cs="Times New Roman"/>
+          <w:color w:val="000000"/>
+          <w:sz w:val="21"/>
+          <w:szCs w:val="21"/>
+          <w:lang w:eastAsia="pt-BR"/>
+        </w:rPr>
+      </w:pPr>
+      <w:r>
+        <w:rPr>
+          <w:rFonts w:ascii="Consolas" w:eastAsia="Times New Roman" w:hAnsi="Consolas" w:cs="Times New Roman"/>
+          <w:color w:val="CD3131"/>
+          <w:sz w:val="21"/>
+          <w:szCs w:val="21"/>
+          <w:lang w:eastAsia="pt-BR"/>
+        </w:rPr>
         <w:t>&lt;</w:t>
       </w:r>
-      <w:proofErr w:type="spellStart"/>
-      <w:r>
-        <w:t>td</w:t>
-      </w:r>
-      <w:proofErr w:type="spellEnd"/>
-      <w:r>
-        <w:t>&gt;&lt;%=</w:t>
-      </w:r>
-      <w:proofErr w:type="spellStart"/>
-      <w:r>
-        <w:t>article.category</w:t>
-      </w:r>
-      <w:r>
-        <w:t>.title</w:t>
-      </w:r>
-      <w:proofErr w:type="spellEnd"/>
-      <w:r>
-        <w:t>%&gt;&lt;/</w:t>
-      </w:r>
-      <w:proofErr w:type="spellStart"/>
-      <w:r>
-        <w:t>td</w:t>
-      </w:r>
-      <w:proofErr w:type="spellEnd"/>
-      <w:r>
-        <w:t>&gt;</w:t>
+      <w:r>
+        <w:rPr>
+          <w:rFonts w:ascii="Consolas" w:eastAsia="Times New Roman" w:hAnsi="Consolas" w:cs="Times New Roman"/>
+          <w:color w:val="000000"/>
+          <w:sz w:val="21"/>
+          <w:szCs w:val="21"/>
+          <w:lang w:eastAsia="pt-BR"/>
+        </w:rPr>
+        <w:t>%- include ('</w:t>
+      </w:r>
+      <w:proofErr w:type="spellStart"/>
+      <w:r>
+        <w:rPr>
+          <w:rFonts w:ascii="Consolas" w:eastAsia="Times New Roman" w:hAnsi="Consolas" w:cs="Times New Roman"/>
+          <w:color w:val="000000"/>
+          <w:sz w:val="21"/>
+          <w:szCs w:val="21"/>
+          <w:lang w:eastAsia="pt-BR"/>
+        </w:rPr>
+        <w:t>partials</w:t>
+      </w:r>
+      <w:proofErr w:type="spellEnd"/>
+      <w:r>
+        <w:rPr>
+          <w:rFonts w:ascii="Consolas" w:eastAsia="Times New Roman" w:hAnsi="Consolas" w:cs="Times New Roman"/>
+          <w:color w:val="000000"/>
+          <w:sz w:val="21"/>
+          <w:szCs w:val="21"/>
+          <w:lang w:eastAsia="pt-BR"/>
+        </w:rPr>
+        <w:t>/</w:t>
+      </w:r>
+      <w:proofErr w:type="spellStart"/>
+      <w:r>
+        <w:rPr>
+          <w:rFonts w:ascii="Consolas" w:eastAsia="Times New Roman" w:hAnsi="Consolas" w:cs="Times New Roman"/>
+          <w:color w:val="000000"/>
+          <w:sz w:val="21"/>
+          <w:szCs w:val="21"/>
+          <w:lang w:eastAsia="pt-BR"/>
+        </w:rPr>
+        <w:t>footer.ejs</w:t>
+      </w:r>
+      <w:proofErr w:type="spellEnd"/>
+      <w:r>
+        <w:rPr>
+          <w:rFonts w:ascii="Consolas" w:eastAsia="Times New Roman" w:hAnsi="Consolas" w:cs="Times New Roman"/>
+          <w:color w:val="000000"/>
+          <w:sz w:val="21"/>
+          <w:szCs w:val="21"/>
+          <w:lang w:eastAsia="pt-BR"/>
+        </w:rPr>
+        <w:t>'); %&gt;</w:t>
       </w:r>
     </w:p>
     <w:p>

</xml_diff>